<commit_message>
referance updated with pipe
</commit_message>
<xml_diff>
--- a/referances/Angular (additional).docx
+++ b/referances/Angular (additional).docx
@@ -39792,8 +39792,6 @@
         </w:rPr>
         <w:t>) {</w:t>
       </w:r>
-      <w:bookmarkStart w:id="0" w:name="_GoBack"/>
-      <w:bookmarkEnd w:id="0"/>
     </w:p>
     <w:p>
       <w:pPr>
@@ -41307,24 +41305,7 @@
         <w:t>&gt;</w:t>
       </w:r>
     </w:p>
-    <w:p>
-      <w:pPr>
-        <w:pStyle w:val="ListParagraph"/>
-        <w:ind w:left="142"/>
-      </w:pPr>
-    </w:p>
-    <w:p>
-      <w:pPr>
-        <w:pStyle w:val="ListParagraph"/>
-        <w:ind w:left="142"/>
-      </w:pPr>
-    </w:p>
-    <w:p>
-      <w:pPr>
-        <w:pStyle w:val="ListParagraph"/>
-        <w:ind w:left="142"/>
-      </w:pPr>
-    </w:p>
+    <w:p/>
     <w:p>
       <w:pPr>
         <w:pStyle w:val="ListParagraph"/>
@@ -41333,10 +41314,3384 @@
           <w:numId w:val="1"/>
         </w:numPr>
         <w:ind w:left="142" w:hanging="426"/>
-      </w:pPr>
-      <w:r>
-        <w:t>Sad</w:t>
-      </w:r>
+        <w:rPr>
+          <w:b/>
+          <w:sz w:val="28"/>
+          <w:szCs w:val="28"/>
+          <w:u w:val="single"/>
+        </w:rPr>
+      </w:pPr>
+      <w:r>
+        <w:rPr>
+          <w:b/>
+          <w:sz w:val="28"/>
+          <w:szCs w:val="28"/>
+          <w:u w:val="single"/>
+        </w:rPr>
+        <w:t>Pipes</w:t>
+      </w:r>
+      <w:r>
+        <w:rPr>
+          <w:b/>
+          <w:sz w:val="28"/>
+          <w:szCs w:val="28"/>
+          <w:u w:val="single"/>
+        </w:rPr>
+        <w:t xml:space="preserve"> :</w:t>
+      </w:r>
+    </w:p>
+    <w:p>
+      <w:pPr>
+        <w:pStyle w:val="ListParagraph"/>
+        <w:ind w:left="142"/>
+      </w:pPr>
+      <w:r>
+        <w:t xml:space="preserve">Pipe use to transform the output rendered on view </w:t>
+      </w:r>
+      <w:proofErr w:type="spellStart"/>
+      <w:r>
+        <w:t>eg</w:t>
+      </w:r>
+      <w:proofErr w:type="spellEnd"/>
+      <w:r>
+        <w:t>.</w:t>
+      </w:r>
+      <w:r>
+        <w:t xml:space="preserve"> </w:t>
+      </w:r>
+      <w:proofErr w:type="gramStart"/>
+      <w:r>
+        <w:rPr>
+          <w:b/>
+        </w:rPr>
+        <w:t>uppercase</w:t>
+      </w:r>
+      <w:r>
+        <w:t xml:space="preserve"> ,</w:t>
+      </w:r>
+      <w:proofErr w:type="gramEnd"/>
+      <w:r>
+        <w:t xml:space="preserve"> </w:t>
+      </w:r>
+      <w:r>
+        <w:rPr>
+          <w:b/>
+        </w:rPr>
+        <w:t>date</w:t>
+      </w:r>
+    </w:p>
+    <w:p>
+      <w:pPr>
+        <w:shd w:val="clear" w:color="auto" w:fill="1E1E1E"/>
+        <w:spacing w:line="285" w:lineRule="atLeast"/>
+        <w:rPr>
+          <w:rFonts w:ascii="Consolas" w:eastAsia="Times New Roman" w:hAnsi="Consolas" w:cs="Times New Roman"/>
+          <w:color w:val="808080"/>
+          <w:sz w:val="21"/>
+          <w:szCs w:val="21"/>
+          <w:lang w:eastAsia="en-IN"/>
+        </w:rPr>
+      </w:pPr>
+      <w:r>
+        <w:rPr>
+          <w:rFonts w:ascii="Consolas" w:eastAsia="Times New Roman" w:hAnsi="Consolas" w:cs="Times New Roman"/>
+          <w:color w:val="808080"/>
+          <w:sz w:val="21"/>
+          <w:szCs w:val="21"/>
+          <w:lang w:eastAsia="en-IN"/>
+        </w:rPr>
+        <w:t>&lt;</w:t>
+      </w:r>
+      <w:proofErr w:type="gramStart"/>
+      <w:r>
+        <w:rPr>
+          <w:rFonts w:ascii="Consolas" w:eastAsia="Times New Roman" w:hAnsi="Consolas" w:cs="Times New Roman"/>
+          <w:color w:val="569CD6"/>
+          <w:sz w:val="21"/>
+          <w:szCs w:val="21"/>
+          <w:lang w:eastAsia="en-IN"/>
+        </w:rPr>
+        <w:t>strong</w:t>
+      </w:r>
+      <w:proofErr w:type="gramEnd"/>
+      <w:r>
+        <w:rPr>
+          <w:rFonts w:ascii="Consolas" w:eastAsia="Times New Roman" w:hAnsi="Consolas" w:cs="Times New Roman"/>
+          <w:color w:val="808080"/>
+          <w:sz w:val="21"/>
+          <w:szCs w:val="21"/>
+          <w:lang w:eastAsia="en-IN"/>
+        </w:rPr>
+        <w:t>&gt;</w:t>
+      </w:r>
+      <w:r>
+        <w:rPr>
+          <w:rFonts w:ascii="Consolas" w:eastAsia="Times New Roman" w:hAnsi="Consolas" w:cs="Times New Roman"/>
+          <w:color w:val="D4D4D4"/>
+          <w:sz w:val="21"/>
+          <w:szCs w:val="21"/>
+          <w:lang w:eastAsia="en-IN"/>
+        </w:rPr>
+        <w:t>{{ server.name }}</w:t>
+      </w:r>
+      <w:r>
+        <w:rPr>
+          <w:rFonts w:ascii="Consolas" w:eastAsia="Times New Roman" w:hAnsi="Consolas" w:cs="Times New Roman"/>
+          <w:color w:val="808080"/>
+          <w:sz w:val="21"/>
+          <w:szCs w:val="21"/>
+          <w:lang w:eastAsia="en-IN"/>
+        </w:rPr>
+        <w:t>&lt;/</w:t>
+      </w:r>
+      <w:r>
+        <w:rPr>
+          <w:rFonts w:ascii="Consolas" w:eastAsia="Times New Roman" w:hAnsi="Consolas" w:cs="Times New Roman"/>
+          <w:color w:val="569CD6"/>
+          <w:sz w:val="21"/>
+          <w:szCs w:val="21"/>
+          <w:lang w:eastAsia="en-IN"/>
+        </w:rPr>
+        <w:t>strong</w:t>
+      </w:r>
+      <w:r>
+        <w:rPr>
+          <w:rFonts w:ascii="Consolas" w:eastAsia="Times New Roman" w:hAnsi="Consolas" w:cs="Times New Roman"/>
+          <w:color w:val="808080"/>
+          <w:sz w:val="21"/>
+          <w:szCs w:val="21"/>
+          <w:lang w:eastAsia="en-IN"/>
+        </w:rPr>
+        <w:t>&gt;</w:t>
+      </w:r>
+    </w:p>
+    <w:p>
+      <w:pPr>
+        <w:shd w:val="clear" w:color="auto" w:fill="1E1E1E"/>
+        <w:spacing w:line="285" w:lineRule="atLeast"/>
+        <w:rPr>
+          <w:rFonts w:ascii="Consolas" w:eastAsia="Times New Roman" w:hAnsi="Consolas" w:cs="Times New Roman"/>
+          <w:color w:val="808080"/>
+          <w:sz w:val="21"/>
+          <w:szCs w:val="21"/>
+          <w:lang w:eastAsia="en-IN"/>
+        </w:rPr>
+      </w:pPr>
+      <w:r>
+        <w:rPr>
+          <w:rFonts w:ascii="Consolas" w:eastAsia="Times New Roman" w:hAnsi="Consolas" w:cs="Times New Roman"/>
+          <w:color w:val="808080"/>
+          <w:sz w:val="21"/>
+          <w:szCs w:val="21"/>
+          <w:lang w:eastAsia="en-IN"/>
+        </w:rPr>
+        <w:t>&lt;</w:t>
+      </w:r>
+      <w:proofErr w:type="gramStart"/>
+      <w:r>
+        <w:rPr>
+          <w:rFonts w:ascii="Consolas" w:eastAsia="Times New Roman" w:hAnsi="Consolas" w:cs="Times New Roman"/>
+          <w:color w:val="569CD6"/>
+          <w:sz w:val="21"/>
+          <w:szCs w:val="21"/>
+          <w:lang w:eastAsia="en-IN"/>
+        </w:rPr>
+        <w:t>strong</w:t>
+      </w:r>
+      <w:proofErr w:type="gramEnd"/>
+      <w:r>
+        <w:rPr>
+          <w:rFonts w:ascii="Consolas" w:eastAsia="Times New Roman" w:hAnsi="Consolas" w:cs="Times New Roman"/>
+          <w:color w:val="808080"/>
+          <w:sz w:val="21"/>
+          <w:szCs w:val="21"/>
+          <w:lang w:eastAsia="en-IN"/>
+        </w:rPr>
+        <w:t>&gt;</w:t>
+      </w:r>
+      <w:r>
+        <w:rPr>
+          <w:rFonts w:ascii="Consolas" w:eastAsia="Times New Roman" w:hAnsi="Consolas" w:cs="Times New Roman"/>
+          <w:color w:val="D4D4D4"/>
+          <w:sz w:val="21"/>
+          <w:szCs w:val="21"/>
+          <w:lang w:eastAsia="en-IN"/>
+        </w:rPr>
+        <w:t xml:space="preserve">{{ server.name </w:t>
+      </w:r>
+      <w:r>
+        <w:rPr>
+          <w:rFonts w:ascii="Consolas" w:eastAsia="Times New Roman" w:hAnsi="Consolas" w:cs="Times New Roman"/>
+          <w:color w:val="D4D4D4"/>
+          <w:sz w:val="21"/>
+          <w:szCs w:val="21"/>
+          <w:lang w:eastAsia="en-IN"/>
+        </w:rPr>
+        <w:t>| uppercase</w:t>
+      </w:r>
+      <w:r>
+        <w:rPr>
+          <w:rFonts w:ascii="Consolas" w:eastAsia="Times New Roman" w:hAnsi="Consolas" w:cs="Times New Roman"/>
+          <w:color w:val="D4D4D4"/>
+          <w:sz w:val="21"/>
+          <w:szCs w:val="21"/>
+          <w:lang w:eastAsia="en-IN"/>
+        </w:rPr>
+        <w:t>}}</w:t>
+      </w:r>
+      <w:r>
+        <w:rPr>
+          <w:rFonts w:ascii="Consolas" w:eastAsia="Times New Roman" w:hAnsi="Consolas" w:cs="Times New Roman"/>
+          <w:color w:val="808080"/>
+          <w:sz w:val="21"/>
+          <w:szCs w:val="21"/>
+          <w:lang w:eastAsia="en-IN"/>
+        </w:rPr>
+        <w:t>&lt;/</w:t>
+      </w:r>
+      <w:r>
+        <w:rPr>
+          <w:rFonts w:ascii="Consolas" w:eastAsia="Times New Roman" w:hAnsi="Consolas" w:cs="Times New Roman"/>
+          <w:color w:val="569CD6"/>
+          <w:sz w:val="21"/>
+          <w:szCs w:val="21"/>
+          <w:lang w:eastAsia="en-IN"/>
+        </w:rPr>
+        <w:t>strong</w:t>
+      </w:r>
+      <w:r>
+        <w:rPr>
+          <w:rFonts w:ascii="Consolas" w:eastAsia="Times New Roman" w:hAnsi="Consolas" w:cs="Times New Roman"/>
+          <w:color w:val="808080"/>
+          <w:sz w:val="21"/>
+          <w:szCs w:val="21"/>
+          <w:lang w:eastAsia="en-IN"/>
+        </w:rPr>
+        <w:t>&gt;</w:t>
+      </w:r>
+    </w:p>
+    <w:p>
+      <w:pPr>
+        <w:pStyle w:val="ListParagraph"/>
+        <w:ind w:left="142"/>
+      </w:pPr>
+      <w:proofErr w:type="gramStart"/>
+      <w:r>
+        <w:t>Here ,</w:t>
+      </w:r>
+      <w:proofErr w:type="gramEnd"/>
+      <w:r>
+        <w:t xml:space="preserve"> </w:t>
+      </w:r>
+      <w:r>
+        <w:rPr>
+          <w:b/>
+        </w:rPr>
+        <w:t>uppercase</w:t>
+      </w:r>
+      <w:r>
+        <w:t xml:space="preserve"> is pipe </w:t>
+      </w:r>
+      <w:proofErr w:type="spellStart"/>
+      <w:r>
+        <w:t>userd</w:t>
+      </w:r>
+      <w:proofErr w:type="spellEnd"/>
+      <w:r>
+        <w:t xml:space="preserve"> with ‘</w:t>
+      </w:r>
+      <w:r>
+        <w:rPr>
+          <w:b/>
+        </w:rPr>
+        <w:t>|</w:t>
+      </w:r>
+      <w:r>
+        <w:t xml:space="preserve">’ </w:t>
+      </w:r>
+      <w:r>
+        <w:t>symbol pipe</w:t>
+      </w:r>
+      <w:r>
+        <w:t xml:space="preserve"> as separator.</w:t>
+      </w:r>
+    </w:p>
+    <w:p>
+      <w:pPr>
+        <w:pStyle w:val="ListParagraph"/>
+        <w:ind w:left="142"/>
+      </w:pPr>
+    </w:p>
+    <w:p>
+      <w:pPr>
+        <w:pStyle w:val="ListParagraph"/>
+        <w:ind w:left="142"/>
+        <w:rPr>
+          <w:b/>
+          <w:u w:val="single"/>
+        </w:rPr>
+      </w:pPr>
+      <w:r>
+        <w:rPr>
+          <w:b/>
+          <w:u w:val="single"/>
+        </w:rPr>
+        <w:t xml:space="preserve">Parameterized pipes: </w:t>
+      </w:r>
+    </w:p>
+    <w:p>
+      <w:pPr>
+        <w:pStyle w:val="ListParagraph"/>
+        <w:ind w:left="142"/>
+      </w:pPr>
+      <w:r>
+        <w:t>We can assign parameter to pipes</w:t>
+      </w:r>
+    </w:p>
+    <w:p>
+      <w:pPr>
+        <w:pStyle w:val="ListParagraph"/>
+        <w:ind w:left="142"/>
+      </w:pPr>
+    </w:p>
+    <w:p>
+      <w:pPr>
+        <w:pStyle w:val="ListParagraph"/>
+        <w:ind w:left="142"/>
+      </w:pPr>
+      <w:r>
+        <w:t xml:space="preserve">We can separate multiple parameter If pipe support </w:t>
+      </w:r>
+      <w:proofErr w:type="gramStart"/>
+      <w:r>
+        <w:t>that :</w:t>
+      </w:r>
+      <w:proofErr w:type="gramEnd"/>
+    </w:p>
+    <w:p>
+      <w:pPr>
+        <w:pStyle w:val="ListParagraph"/>
+        <w:ind w:left="142"/>
+        <w:rPr>
+          <w:b/>
+        </w:rPr>
+      </w:pPr>
+      <w:r>
+        <w:rPr>
+          <w:b/>
+        </w:rPr>
+        <w:t xml:space="preserve">{{ property | </w:t>
+      </w:r>
+      <w:proofErr w:type="spellStart"/>
+      <w:proofErr w:type="gramStart"/>
+      <w:r>
+        <w:rPr>
+          <w:b/>
+        </w:rPr>
+        <w:t>pipename</w:t>
+      </w:r>
+      <w:proofErr w:type="spellEnd"/>
+      <w:r>
+        <w:rPr>
+          <w:b/>
+        </w:rPr>
+        <w:t xml:space="preserve"> :</w:t>
+      </w:r>
+      <w:proofErr w:type="gramEnd"/>
+      <w:r>
+        <w:rPr>
+          <w:b/>
+        </w:rPr>
+        <w:t xml:space="preserve"> ’parameter1’ : ’parameter2’ }}</w:t>
+      </w:r>
+    </w:p>
+    <w:p>
+      <w:pPr>
+        <w:pStyle w:val="ListParagraph"/>
+        <w:ind w:left="142"/>
+      </w:pPr>
+      <w:proofErr w:type="spellStart"/>
+      <w:r>
+        <w:t>Eg</w:t>
+      </w:r>
+      <w:proofErr w:type="spellEnd"/>
+      <w:r>
+        <w:t>.</w:t>
+      </w:r>
+    </w:p>
+    <w:p>
+      <w:pPr>
+        <w:shd w:val="clear" w:color="auto" w:fill="1E1E1E"/>
+        <w:spacing w:after="0" w:line="285" w:lineRule="atLeast"/>
+        <w:rPr>
+          <w:rFonts w:ascii="Consolas" w:eastAsia="Times New Roman" w:hAnsi="Consolas" w:cs="Times New Roman"/>
+          <w:color w:val="D4D4D4"/>
+          <w:sz w:val="21"/>
+          <w:szCs w:val="21"/>
+          <w:lang w:eastAsia="en-IN"/>
+        </w:rPr>
+      </w:pPr>
+      <w:r>
+        <w:rPr>
+          <w:rFonts w:ascii="Consolas" w:eastAsia="Times New Roman" w:hAnsi="Consolas" w:cs="Times New Roman"/>
+          <w:color w:val="D4D4D4"/>
+          <w:sz w:val="21"/>
+          <w:szCs w:val="21"/>
+          <w:lang w:eastAsia="en-IN"/>
+        </w:rPr>
+        <w:t>{</w:t>
+      </w:r>
+      <w:proofErr w:type="gramStart"/>
+      <w:r>
+        <w:rPr>
+          <w:rFonts w:ascii="Consolas" w:eastAsia="Times New Roman" w:hAnsi="Consolas" w:cs="Times New Roman"/>
+          <w:color w:val="D4D4D4"/>
+          <w:sz w:val="21"/>
+          <w:szCs w:val="21"/>
+          <w:lang w:eastAsia="en-IN"/>
+        </w:rPr>
+        <w:t xml:space="preserve">{ </w:t>
+      </w:r>
+      <w:proofErr w:type="spellStart"/>
+      <w:r>
+        <w:rPr>
+          <w:rFonts w:ascii="Consolas" w:eastAsia="Times New Roman" w:hAnsi="Consolas" w:cs="Times New Roman"/>
+          <w:color w:val="D4D4D4"/>
+          <w:sz w:val="21"/>
+          <w:szCs w:val="21"/>
+          <w:lang w:eastAsia="en-IN"/>
+        </w:rPr>
+        <w:t>server.started</w:t>
+      </w:r>
+      <w:proofErr w:type="spellEnd"/>
+      <w:proofErr w:type="gramEnd"/>
+      <w:r>
+        <w:rPr>
+          <w:rFonts w:ascii="Consolas" w:eastAsia="Times New Roman" w:hAnsi="Consolas" w:cs="Times New Roman"/>
+          <w:color w:val="D4D4D4"/>
+          <w:sz w:val="21"/>
+          <w:szCs w:val="21"/>
+          <w:lang w:eastAsia="en-IN"/>
+        </w:rPr>
+        <w:t xml:space="preserve"> | date:'</w:t>
+      </w:r>
+      <w:proofErr w:type="spellStart"/>
+      <w:r>
+        <w:rPr>
+          <w:rFonts w:ascii="Consolas" w:eastAsia="Times New Roman" w:hAnsi="Consolas" w:cs="Times New Roman"/>
+          <w:color w:val="D4D4D4"/>
+          <w:sz w:val="21"/>
+          <w:szCs w:val="21"/>
+          <w:lang w:eastAsia="en-IN"/>
+        </w:rPr>
+        <w:t>fullDate</w:t>
+      </w:r>
+      <w:proofErr w:type="spellEnd"/>
+      <w:r>
+        <w:rPr>
+          <w:rFonts w:ascii="Consolas" w:eastAsia="Times New Roman" w:hAnsi="Consolas" w:cs="Times New Roman"/>
+          <w:color w:val="D4D4D4"/>
+          <w:sz w:val="21"/>
+          <w:szCs w:val="21"/>
+          <w:lang w:eastAsia="en-IN"/>
+        </w:rPr>
+        <w:t>'}}</w:t>
+      </w:r>
+    </w:p>
+    <w:p>
+      <w:pPr>
+        <w:pStyle w:val="ListParagraph"/>
+        <w:ind w:left="142"/>
+        <w:rPr>
+          <w:b/>
+        </w:rPr>
+      </w:pPr>
+    </w:p>
+    <w:p>
+      <w:pPr>
+        <w:pStyle w:val="ListParagraph"/>
+        <w:ind w:left="142"/>
+      </w:pPr>
+      <w:r>
+        <w:t xml:space="preserve">We can explore more angular pipes on </w:t>
+      </w:r>
+      <w:r>
+        <w:rPr>
+          <w:b/>
+        </w:rPr>
+        <w:t>angular.io&gt;&gt;docs and search for pipe</w:t>
+      </w:r>
+      <w:r>
+        <w:rPr>
+          <w:b/>
+        </w:rPr>
+        <w:t xml:space="preserve">. </w:t>
+      </w:r>
+      <w:r>
+        <w:t xml:space="preserve">With parameters examples and shortcuts. </w:t>
+      </w:r>
+    </w:p>
+    <w:p>
+      <w:pPr>
+        <w:pStyle w:val="ListParagraph"/>
+        <w:ind w:left="142"/>
+      </w:pPr>
+    </w:p>
+    <w:p>
+      <w:pPr>
+        <w:pStyle w:val="ListParagraph"/>
+        <w:ind w:left="142"/>
+        <w:rPr>
+          <w:b/>
+          <w:u w:val="single"/>
+        </w:rPr>
+      </w:pPr>
+      <w:r>
+        <w:rPr>
+          <w:b/>
+          <w:u w:val="single"/>
+        </w:rPr>
+        <w:t>Using multiple pipes (chaining</w:t>
+      </w:r>
+      <w:proofErr w:type="gramStart"/>
+      <w:r>
+        <w:rPr>
+          <w:b/>
+          <w:u w:val="single"/>
+        </w:rPr>
+        <w:t>) :</w:t>
+      </w:r>
+      <w:proofErr w:type="gramEnd"/>
+      <w:r>
+        <w:rPr>
+          <w:b/>
+          <w:u w:val="single"/>
+        </w:rPr>
+        <w:t xml:space="preserve"> </w:t>
+      </w:r>
+    </w:p>
+    <w:p>
+      <w:pPr>
+        <w:shd w:val="clear" w:color="auto" w:fill="1E1E1E"/>
+        <w:spacing w:after="0" w:line="285" w:lineRule="atLeast"/>
+        <w:rPr>
+          <w:rFonts w:ascii="Consolas" w:eastAsia="Times New Roman" w:hAnsi="Consolas" w:cs="Times New Roman"/>
+          <w:color w:val="D4D4D4"/>
+          <w:sz w:val="21"/>
+          <w:szCs w:val="21"/>
+          <w:lang w:eastAsia="en-IN"/>
+        </w:rPr>
+      </w:pPr>
+      <w:r>
+        <w:rPr>
+          <w:rFonts w:ascii="Consolas" w:eastAsia="Times New Roman" w:hAnsi="Consolas" w:cs="Times New Roman"/>
+          <w:color w:val="D4D4D4"/>
+          <w:sz w:val="21"/>
+          <w:szCs w:val="21"/>
+          <w:lang w:eastAsia="en-IN"/>
+        </w:rPr>
+        <w:t>{</w:t>
+      </w:r>
+      <w:proofErr w:type="gramStart"/>
+      <w:r>
+        <w:rPr>
+          <w:rFonts w:ascii="Consolas" w:eastAsia="Times New Roman" w:hAnsi="Consolas" w:cs="Times New Roman"/>
+          <w:color w:val="D4D4D4"/>
+          <w:sz w:val="21"/>
+          <w:szCs w:val="21"/>
+          <w:lang w:eastAsia="en-IN"/>
+        </w:rPr>
+        <w:t xml:space="preserve">{ </w:t>
+      </w:r>
+      <w:proofErr w:type="spellStart"/>
+      <w:r>
+        <w:rPr>
+          <w:rFonts w:ascii="Consolas" w:eastAsia="Times New Roman" w:hAnsi="Consolas" w:cs="Times New Roman"/>
+          <w:color w:val="D4D4D4"/>
+          <w:sz w:val="21"/>
+          <w:szCs w:val="21"/>
+          <w:lang w:eastAsia="en-IN"/>
+        </w:rPr>
+        <w:t>server.started</w:t>
+      </w:r>
+      <w:proofErr w:type="spellEnd"/>
+      <w:proofErr w:type="gramEnd"/>
+      <w:r>
+        <w:rPr>
+          <w:rFonts w:ascii="Consolas" w:eastAsia="Times New Roman" w:hAnsi="Consolas" w:cs="Times New Roman"/>
+          <w:color w:val="D4D4D4"/>
+          <w:sz w:val="21"/>
+          <w:szCs w:val="21"/>
+          <w:lang w:eastAsia="en-IN"/>
+        </w:rPr>
+        <w:t xml:space="preserve"> | date:'</w:t>
+      </w:r>
+      <w:proofErr w:type="spellStart"/>
+      <w:r>
+        <w:rPr>
+          <w:rFonts w:ascii="Consolas" w:eastAsia="Times New Roman" w:hAnsi="Consolas" w:cs="Times New Roman"/>
+          <w:color w:val="D4D4D4"/>
+          <w:sz w:val="21"/>
+          <w:szCs w:val="21"/>
+          <w:lang w:eastAsia="en-IN"/>
+        </w:rPr>
+        <w:t>fullDate</w:t>
+      </w:r>
+      <w:proofErr w:type="spellEnd"/>
+      <w:r>
+        <w:rPr>
+          <w:rFonts w:ascii="Consolas" w:eastAsia="Times New Roman" w:hAnsi="Consolas" w:cs="Times New Roman"/>
+          <w:color w:val="D4D4D4"/>
+          <w:sz w:val="21"/>
+          <w:szCs w:val="21"/>
+          <w:lang w:eastAsia="en-IN"/>
+        </w:rPr>
+        <w:t>'</w:t>
+      </w:r>
+      <w:r>
+        <w:rPr>
+          <w:rFonts w:ascii="Consolas" w:eastAsia="Times New Roman" w:hAnsi="Consolas" w:cs="Times New Roman"/>
+          <w:color w:val="D4D4D4"/>
+          <w:sz w:val="21"/>
+          <w:szCs w:val="21"/>
+          <w:lang w:eastAsia="en-IN"/>
+        </w:rPr>
+        <w:t xml:space="preserve"> | uppercase </w:t>
+      </w:r>
+      <w:r>
+        <w:rPr>
+          <w:rFonts w:ascii="Consolas" w:eastAsia="Times New Roman" w:hAnsi="Consolas" w:cs="Times New Roman"/>
+          <w:color w:val="D4D4D4"/>
+          <w:sz w:val="21"/>
+          <w:szCs w:val="21"/>
+          <w:lang w:eastAsia="en-IN"/>
+        </w:rPr>
+        <w:t>}}</w:t>
+      </w:r>
+    </w:p>
+    <w:p>
+      <w:pPr>
+        <w:pStyle w:val="ListParagraph"/>
+        <w:ind w:left="142"/>
+        <w:rPr>
+          <w:b/>
+          <w:u w:val="single"/>
+        </w:rPr>
+      </w:pPr>
+    </w:p>
+    <w:p>
+      <w:pPr>
+        <w:pStyle w:val="ListParagraph"/>
+        <w:ind w:left="142"/>
+      </w:pPr>
+      <w:r>
+        <w:t xml:space="preserve">Here, pipe order is very important. Pipe execution sequence is left </w:t>
+      </w:r>
+      <w:r>
+        <w:sym w:font="Wingdings" w:char="F0E0"/>
+      </w:r>
+      <w:r>
+        <w:t xml:space="preserve"> right.</w:t>
+      </w:r>
+    </w:p>
+    <w:p>
+      <w:pPr>
+        <w:pStyle w:val="ListParagraph"/>
+        <w:ind w:left="142"/>
+      </w:pPr>
+      <w:r>
+        <w:t xml:space="preserve">If we use uppercase on date </w:t>
+      </w:r>
+      <w:proofErr w:type="spellStart"/>
+      <w:r>
+        <w:t>datatype</w:t>
+      </w:r>
+      <w:proofErr w:type="spellEnd"/>
+      <w:r>
+        <w:t xml:space="preserve"> (as </w:t>
+      </w:r>
+      <w:proofErr w:type="spellStart"/>
+      <w:r>
+        <w:t>server.started</w:t>
+      </w:r>
+      <w:proofErr w:type="spellEnd"/>
+      <w:r>
+        <w:t xml:space="preserve"> is date type) directly we will end up getting error as follows</w:t>
+      </w:r>
+    </w:p>
+    <w:p>
+      <w:pPr>
+        <w:shd w:val="clear" w:color="auto" w:fill="1E1E1E"/>
+        <w:spacing w:after="0" w:line="285" w:lineRule="atLeast"/>
+        <w:rPr>
+          <w:rFonts w:ascii="Consolas" w:eastAsia="Times New Roman" w:hAnsi="Consolas" w:cs="Times New Roman"/>
+          <w:color w:val="D4D4D4"/>
+          <w:sz w:val="21"/>
+          <w:szCs w:val="21"/>
+          <w:lang w:eastAsia="en-IN"/>
+        </w:rPr>
+      </w:pPr>
+      <w:r>
+        <w:rPr>
+          <w:rFonts w:ascii="Consolas" w:eastAsia="Times New Roman" w:hAnsi="Consolas" w:cs="Times New Roman"/>
+          <w:color w:val="D4D4D4"/>
+          <w:sz w:val="21"/>
+          <w:szCs w:val="21"/>
+          <w:lang w:eastAsia="en-IN"/>
+        </w:rPr>
+        <w:t>{</w:t>
+      </w:r>
+      <w:proofErr w:type="gramStart"/>
+      <w:r>
+        <w:rPr>
+          <w:rFonts w:ascii="Consolas" w:eastAsia="Times New Roman" w:hAnsi="Consolas" w:cs="Times New Roman"/>
+          <w:color w:val="D4D4D4"/>
+          <w:sz w:val="21"/>
+          <w:szCs w:val="21"/>
+          <w:lang w:eastAsia="en-IN"/>
+        </w:rPr>
+        <w:t xml:space="preserve">{ </w:t>
+      </w:r>
+      <w:proofErr w:type="spellStart"/>
+      <w:r>
+        <w:rPr>
+          <w:rFonts w:ascii="Consolas" w:eastAsia="Times New Roman" w:hAnsi="Consolas" w:cs="Times New Roman"/>
+          <w:color w:val="D4D4D4"/>
+          <w:sz w:val="21"/>
+          <w:szCs w:val="21"/>
+          <w:lang w:eastAsia="en-IN"/>
+        </w:rPr>
+        <w:t>server.started</w:t>
+      </w:r>
+      <w:proofErr w:type="spellEnd"/>
+      <w:proofErr w:type="gramEnd"/>
+      <w:r>
+        <w:rPr>
+          <w:rFonts w:ascii="Consolas" w:eastAsia="Times New Roman" w:hAnsi="Consolas" w:cs="Times New Roman"/>
+          <w:color w:val="D4D4D4"/>
+          <w:sz w:val="21"/>
+          <w:szCs w:val="21"/>
+          <w:lang w:eastAsia="en-IN"/>
+        </w:rPr>
+        <w:t xml:space="preserve"> |</w:t>
+      </w:r>
+      <w:r>
+        <w:rPr>
+          <w:rFonts w:ascii="Consolas" w:eastAsia="Times New Roman" w:hAnsi="Consolas" w:cs="Times New Roman"/>
+          <w:color w:val="D4D4D4"/>
+          <w:sz w:val="21"/>
+          <w:szCs w:val="21"/>
+          <w:lang w:eastAsia="en-IN"/>
+        </w:rPr>
+        <w:t xml:space="preserve"> </w:t>
+      </w:r>
+      <w:r>
+        <w:rPr>
+          <w:rFonts w:ascii="Consolas" w:eastAsia="Times New Roman" w:hAnsi="Consolas" w:cs="Times New Roman"/>
+          <w:color w:val="D4D4D4"/>
+          <w:sz w:val="21"/>
+          <w:szCs w:val="21"/>
+          <w:lang w:eastAsia="en-IN"/>
+        </w:rPr>
+        <w:t>uppercase</w:t>
+      </w:r>
+      <w:r>
+        <w:rPr>
+          <w:rFonts w:ascii="Consolas" w:eastAsia="Times New Roman" w:hAnsi="Consolas" w:cs="Times New Roman"/>
+          <w:color w:val="D4D4D4"/>
+          <w:sz w:val="21"/>
+          <w:szCs w:val="21"/>
+          <w:lang w:eastAsia="en-IN"/>
+        </w:rPr>
+        <w:t xml:space="preserve"> </w:t>
+      </w:r>
+      <w:r>
+        <w:rPr>
+          <w:rFonts w:ascii="Consolas" w:eastAsia="Times New Roman" w:hAnsi="Consolas" w:cs="Times New Roman"/>
+          <w:color w:val="D4D4D4"/>
+          <w:sz w:val="21"/>
+          <w:szCs w:val="21"/>
+          <w:lang w:eastAsia="en-IN"/>
+        </w:rPr>
+        <w:t xml:space="preserve">| </w:t>
+      </w:r>
+      <w:r>
+        <w:rPr>
+          <w:rFonts w:ascii="Consolas" w:eastAsia="Times New Roman" w:hAnsi="Consolas" w:cs="Times New Roman"/>
+          <w:color w:val="D4D4D4"/>
+          <w:sz w:val="21"/>
+          <w:szCs w:val="21"/>
+          <w:lang w:eastAsia="en-IN"/>
+        </w:rPr>
+        <w:t>date:'</w:t>
+      </w:r>
+      <w:proofErr w:type="spellStart"/>
+      <w:r>
+        <w:rPr>
+          <w:rFonts w:ascii="Consolas" w:eastAsia="Times New Roman" w:hAnsi="Consolas" w:cs="Times New Roman"/>
+          <w:color w:val="D4D4D4"/>
+          <w:sz w:val="21"/>
+          <w:szCs w:val="21"/>
+          <w:lang w:eastAsia="en-IN"/>
+        </w:rPr>
+        <w:t>fullDate</w:t>
+      </w:r>
+      <w:proofErr w:type="spellEnd"/>
+      <w:r>
+        <w:rPr>
+          <w:rFonts w:ascii="Consolas" w:eastAsia="Times New Roman" w:hAnsi="Consolas" w:cs="Times New Roman"/>
+          <w:color w:val="D4D4D4"/>
+          <w:sz w:val="21"/>
+          <w:szCs w:val="21"/>
+          <w:lang w:eastAsia="en-IN"/>
+        </w:rPr>
+        <w:t>'</w:t>
+      </w:r>
+      <w:r>
+        <w:rPr>
+          <w:rFonts w:ascii="Consolas" w:eastAsia="Times New Roman" w:hAnsi="Consolas" w:cs="Times New Roman"/>
+          <w:color w:val="D4D4D4"/>
+          <w:sz w:val="21"/>
+          <w:szCs w:val="21"/>
+          <w:lang w:eastAsia="en-IN"/>
+        </w:rPr>
+        <w:t xml:space="preserve"> </w:t>
+      </w:r>
+      <w:r>
+        <w:rPr>
+          <w:rFonts w:ascii="Consolas" w:eastAsia="Times New Roman" w:hAnsi="Consolas" w:cs="Times New Roman"/>
+          <w:color w:val="D4D4D4"/>
+          <w:sz w:val="21"/>
+          <w:szCs w:val="21"/>
+          <w:lang w:eastAsia="en-IN"/>
+        </w:rPr>
+        <w:t>}}</w:t>
+      </w:r>
+      <w:r>
+        <w:rPr>
+          <w:rFonts w:ascii="Consolas" w:eastAsia="Times New Roman" w:hAnsi="Consolas" w:cs="Times New Roman"/>
+          <w:color w:val="D4D4D4"/>
+          <w:sz w:val="21"/>
+          <w:szCs w:val="21"/>
+          <w:lang w:eastAsia="en-IN"/>
+        </w:rPr>
+        <w:tab/>
+      </w:r>
+      <w:r>
+        <w:rPr>
+          <w:rFonts w:ascii="Consolas" w:eastAsia="Times New Roman" w:hAnsi="Consolas" w:cs="Times New Roman"/>
+          <w:color w:val="D4D4D4"/>
+          <w:sz w:val="21"/>
+          <w:szCs w:val="21"/>
+          <w:lang w:eastAsia="en-IN"/>
+        </w:rPr>
+        <w:tab/>
+      </w:r>
+      <w:r>
+        <w:rPr>
+          <w:rFonts w:ascii="Consolas" w:eastAsia="Times New Roman" w:hAnsi="Consolas" w:cs="Times New Roman"/>
+          <w:i/>
+          <w:color w:val="D4D4D4"/>
+          <w:sz w:val="21"/>
+          <w:szCs w:val="21"/>
+          <w:lang w:eastAsia="en-IN"/>
+        </w:rPr>
+        <w:t>//Error</w:t>
+      </w:r>
+    </w:p>
+    <w:p>
+      <w:pPr>
+        <w:pStyle w:val="ListParagraph"/>
+        <w:ind w:left="142"/>
+      </w:pPr>
+    </w:p>
+    <w:p>
+      <w:pPr>
+        <w:pStyle w:val="ListParagraph"/>
+        <w:numPr>
+          <w:ilvl w:val="0"/>
+          <w:numId w:val="1"/>
+        </w:numPr>
+        <w:ind w:left="142" w:hanging="426"/>
+        <w:rPr>
+          <w:b/>
+          <w:sz w:val="28"/>
+          <w:szCs w:val="28"/>
+          <w:u w:val="single"/>
+        </w:rPr>
+      </w:pPr>
+      <w:r>
+        <w:rPr>
+          <w:b/>
+          <w:sz w:val="28"/>
+          <w:szCs w:val="28"/>
+          <w:u w:val="single"/>
+        </w:rPr>
+        <w:t>Custom Pipe:</w:t>
+      </w:r>
+    </w:p>
+    <w:p>
+      <w:pPr>
+        <w:pStyle w:val="ListParagraph"/>
+        <w:ind w:left="142"/>
+        <w:rPr>
+          <w:b/>
+          <w:sz w:val="28"/>
+          <w:szCs w:val="28"/>
+          <w:u w:val="single"/>
+        </w:rPr>
+      </w:pPr>
+    </w:p>
+    <w:p>
+      <w:pPr>
+        <w:pStyle w:val="ListParagraph"/>
+        <w:ind w:left="142"/>
+      </w:pPr>
+      <w:proofErr w:type="spellStart"/>
+      <w:proofErr w:type="gramStart"/>
+      <w:r>
+        <w:t>shortenpipe.pipe.ts</w:t>
+      </w:r>
+      <w:proofErr w:type="spellEnd"/>
+      <w:r>
+        <w:t xml:space="preserve"> :</w:t>
+      </w:r>
+      <w:proofErr w:type="gramEnd"/>
+    </w:p>
+    <w:p>
+      <w:pPr>
+        <w:shd w:val="clear" w:color="auto" w:fill="1E1E1E"/>
+        <w:spacing w:after="0" w:line="285" w:lineRule="atLeast"/>
+        <w:rPr>
+          <w:rFonts w:ascii="Consolas" w:eastAsia="Times New Roman" w:hAnsi="Consolas" w:cs="Times New Roman"/>
+          <w:color w:val="D4D4D4"/>
+          <w:sz w:val="21"/>
+          <w:szCs w:val="21"/>
+          <w:lang w:eastAsia="en-IN"/>
+        </w:rPr>
+      </w:pPr>
+      <w:proofErr w:type="gramStart"/>
+      <w:r>
+        <w:rPr>
+          <w:rFonts w:ascii="Consolas" w:eastAsia="Times New Roman" w:hAnsi="Consolas" w:cs="Times New Roman"/>
+          <w:color w:val="C586C0"/>
+          <w:sz w:val="21"/>
+          <w:szCs w:val="21"/>
+          <w:lang w:eastAsia="en-IN"/>
+        </w:rPr>
+        <w:t>import</w:t>
+      </w:r>
+      <w:proofErr w:type="gramEnd"/>
+      <w:r>
+        <w:rPr>
+          <w:rFonts w:ascii="Consolas" w:eastAsia="Times New Roman" w:hAnsi="Consolas" w:cs="Times New Roman"/>
+          <w:color w:val="D4D4D4"/>
+          <w:sz w:val="21"/>
+          <w:szCs w:val="21"/>
+          <w:lang w:eastAsia="en-IN"/>
+        </w:rPr>
+        <w:t xml:space="preserve"> { </w:t>
+      </w:r>
+      <w:proofErr w:type="spellStart"/>
+      <w:r>
+        <w:rPr>
+          <w:rFonts w:ascii="Consolas" w:eastAsia="Times New Roman" w:hAnsi="Consolas" w:cs="Times New Roman"/>
+          <w:color w:val="9CDCFE"/>
+          <w:sz w:val="21"/>
+          <w:szCs w:val="21"/>
+          <w:lang w:eastAsia="en-IN"/>
+        </w:rPr>
+        <w:t>PipeTransform</w:t>
+      </w:r>
+      <w:proofErr w:type="spellEnd"/>
+      <w:r>
+        <w:rPr>
+          <w:rFonts w:ascii="Consolas" w:eastAsia="Times New Roman" w:hAnsi="Consolas" w:cs="Times New Roman"/>
+          <w:color w:val="D4D4D4"/>
+          <w:sz w:val="21"/>
+          <w:szCs w:val="21"/>
+          <w:lang w:eastAsia="en-IN"/>
+        </w:rPr>
+        <w:t xml:space="preserve">, </w:t>
+      </w:r>
+      <w:r>
+        <w:rPr>
+          <w:rFonts w:ascii="Consolas" w:eastAsia="Times New Roman" w:hAnsi="Consolas" w:cs="Times New Roman"/>
+          <w:color w:val="9CDCFE"/>
+          <w:sz w:val="21"/>
+          <w:szCs w:val="21"/>
+          <w:lang w:eastAsia="en-IN"/>
+        </w:rPr>
+        <w:t>Pipe</w:t>
+      </w:r>
+      <w:r>
+        <w:rPr>
+          <w:rFonts w:ascii="Consolas" w:eastAsia="Times New Roman" w:hAnsi="Consolas" w:cs="Times New Roman"/>
+          <w:color w:val="D4D4D4"/>
+          <w:sz w:val="21"/>
+          <w:szCs w:val="21"/>
+          <w:lang w:eastAsia="en-IN"/>
+        </w:rPr>
+        <w:t xml:space="preserve"> } </w:t>
+      </w:r>
+      <w:r>
+        <w:rPr>
+          <w:rFonts w:ascii="Consolas" w:eastAsia="Times New Roman" w:hAnsi="Consolas" w:cs="Times New Roman"/>
+          <w:color w:val="C586C0"/>
+          <w:sz w:val="21"/>
+          <w:szCs w:val="21"/>
+          <w:lang w:eastAsia="en-IN"/>
+        </w:rPr>
+        <w:t>from</w:t>
+      </w:r>
+      <w:r>
+        <w:rPr>
+          <w:rFonts w:ascii="Consolas" w:eastAsia="Times New Roman" w:hAnsi="Consolas" w:cs="Times New Roman"/>
+          <w:color w:val="D4D4D4"/>
+          <w:sz w:val="21"/>
+          <w:szCs w:val="21"/>
+          <w:lang w:eastAsia="en-IN"/>
+        </w:rPr>
+        <w:t xml:space="preserve"> </w:t>
+      </w:r>
+      <w:r>
+        <w:rPr>
+          <w:rFonts w:ascii="Consolas" w:eastAsia="Times New Roman" w:hAnsi="Consolas" w:cs="Times New Roman"/>
+          <w:color w:val="CE9178"/>
+          <w:sz w:val="21"/>
+          <w:szCs w:val="21"/>
+          <w:lang w:eastAsia="en-IN"/>
+        </w:rPr>
+        <w:t>"@angular/core"</w:t>
+      </w:r>
+      <w:r>
+        <w:rPr>
+          <w:rFonts w:ascii="Consolas" w:eastAsia="Times New Roman" w:hAnsi="Consolas" w:cs="Times New Roman"/>
+          <w:color w:val="D4D4D4"/>
+          <w:sz w:val="21"/>
+          <w:szCs w:val="21"/>
+          <w:lang w:eastAsia="en-IN"/>
+        </w:rPr>
+        <w:t>;</w:t>
+      </w:r>
+    </w:p>
+    <w:p>
+      <w:pPr>
+        <w:shd w:val="clear" w:color="auto" w:fill="1E1E1E"/>
+        <w:spacing w:after="0" w:line="285" w:lineRule="atLeast"/>
+        <w:rPr>
+          <w:rFonts w:ascii="Consolas" w:eastAsia="Times New Roman" w:hAnsi="Consolas" w:cs="Times New Roman"/>
+          <w:color w:val="D4D4D4"/>
+          <w:sz w:val="21"/>
+          <w:szCs w:val="21"/>
+          <w:lang w:eastAsia="en-IN"/>
+        </w:rPr>
+      </w:pPr>
+    </w:p>
+    <w:p>
+      <w:pPr>
+        <w:shd w:val="clear" w:color="auto" w:fill="1E1E1E"/>
+        <w:spacing w:after="0" w:line="285" w:lineRule="atLeast"/>
+        <w:rPr>
+          <w:rFonts w:ascii="Consolas" w:eastAsia="Times New Roman" w:hAnsi="Consolas" w:cs="Times New Roman"/>
+          <w:color w:val="D4D4D4"/>
+          <w:sz w:val="21"/>
+          <w:szCs w:val="21"/>
+          <w:lang w:eastAsia="en-IN"/>
+        </w:rPr>
+      </w:pPr>
+      <w:proofErr w:type="gramStart"/>
+      <w:r>
+        <w:rPr>
+          <w:rFonts w:ascii="Consolas" w:eastAsia="Times New Roman" w:hAnsi="Consolas" w:cs="Times New Roman"/>
+          <w:color w:val="D4D4D4"/>
+          <w:sz w:val="21"/>
+          <w:szCs w:val="21"/>
+          <w:lang w:eastAsia="en-IN"/>
+        </w:rPr>
+        <w:t>@</w:t>
+      </w:r>
+      <w:r>
+        <w:rPr>
+          <w:rFonts w:ascii="Consolas" w:eastAsia="Times New Roman" w:hAnsi="Consolas" w:cs="Times New Roman"/>
+          <w:color w:val="4EC9B0"/>
+          <w:sz w:val="21"/>
+          <w:szCs w:val="21"/>
+          <w:lang w:eastAsia="en-IN"/>
+        </w:rPr>
+        <w:t>Pipe</w:t>
+      </w:r>
+      <w:r>
+        <w:rPr>
+          <w:rFonts w:ascii="Consolas" w:eastAsia="Times New Roman" w:hAnsi="Consolas" w:cs="Times New Roman"/>
+          <w:color w:val="D4D4D4"/>
+          <w:sz w:val="21"/>
+          <w:szCs w:val="21"/>
+          <w:lang w:eastAsia="en-IN"/>
+        </w:rPr>
+        <w:t>({</w:t>
+      </w:r>
+      <w:proofErr w:type="gramEnd"/>
+    </w:p>
+    <w:p>
+      <w:pPr>
+        <w:shd w:val="clear" w:color="auto" w:fill="1E1E1E"/>
+        <w:spacing w:after="0" w:line="285" w:lineRule="atLeast"/>
+        <w:rPr>
+          <w:rFonts w:ascii="Consolas" w:eastAsia="Times New Roman" w:hAnsi="Consolas" w:cs="Times New Roman"/>
+          <w:color w:val="D4D4D4"/>
+          <w:sz w:val="21"/>
+          <w:szCs w:val="21"/>
+          <w:lang w:eastAsia="en-IN"/>
+        </w:rPr>
+      </w:pPr>
+      <w:r>
+        <w:rPr>
+          <w:rFonts w:ascii="Consolas" w:eastAsia="Times New Roman" w:hAnsi="Consolas" w:cs="Times New Roman"/>
+          <w:color w:val="D4D4D4"/>
+          <w:sz w:val="21"/>
+          <w:szCs w:val="21"/>
+          <w:lang w:eastAsia="en-IN"/>
+        </w:rPr>
+        <w:t xml:space="preserve">    </w:t>
+      </w:r>
+      <w:proofErr w:type="spellStart"/>
+      <w:proofErr w:type="gramStart"/>
+      <w:r>
+        <w:rPr>
+          <w:rFonts w:ascii="Consolas" w:eastAsia="Times New Roman" w:hAnsi="Consolas" w:cs="Times New Roman"/>
+          <w:color w:val="9CDCFE"/>
+          <w:sz w:val="21"/>
+          <w:szCs w:val="21"/>
+          <w:lang w:eastAsia="en-IN"/>
+        </w:rPr>
+        <w:t>name</w:t>
+      </w:r>
+      <w:proofErr w:type="gramEnd"/>
+      <w:r>
+        <w:rPr>
+          <w:rFonts w:ascii="Consolas" w:eastAsia="Times New Roman" w:hAnsi="Consolas" w:cs="Times New Roman"/>
+          <w:color w:val="9CDCFE"/>
+          <w:sz w:val="21"/>
+          <w:szCs w:val="21"/>
+          <w:lang w:eastAsia="en-IN"/>
+        </w:rPr>
+        <w:t>:</w:t>
+      </w:r>
+      <w:r>
+        <w:rPr>
+          <w:rFonts w:ascii="Consolas" w:eastAsia="Times New Roman" w:hAnsi="Consolas" w:cs="Times New Roman"/>
+          <w:color w:val="CE9178"/>
+          <w:sz w:val="21"/>
+          <w:szCs w:val="21"/>
+          <w:lang w:eastAsia="en-IN"/>
+        </w:rPr>
+        <w:t>'shorten</w:t>
+      </w:r>
+      <w:proofErr w:type="spellEnd"/>
+      <w:r>
+        <w:rPr>
+          <w:rFonts w:ascii="Consolas" w:eastAsia="Times New Roman" w:hAnsi="Consolas" w:cs="Times New Roman"/>
+          <w:color w:val="CE9178"/>
+          <w:sz w:val="21"/>
+          <w:szCs w:val="21"/>
+          <w:lang w:eastAsia="en-IN"/>
+        </w:rPr>
+        <w:t>'</w:t>
+      </w:r>
+    </w:p>
+    <w:p>
+      <w:pPr>
+        <w:shd w:val="clear" w:color="auto" w:fill="1E1E1E"/>
+        <w:spacing w:after="0" w:line="285" w:lineRule="atLeast"/>
+        <w:rPr>
+          <w:rFonts w:ascii="Consolas" w:eastAsia="Times New Roman" w:hAnsi="Consolas" w:cs="Times New Roman"/>
+          <w:color w:val="D4D4D4"/>
+          <w:sz w:val="21"/>
+          <w:szCs w:val="21"/>
+          <w:lang w:eastAsia="en-IN"/>
+        </w:rPr>
+      </w:pPr>
+      <w:r>
+        <w:rPr>
+          <w:rFonts w:ascii="Consolas" w:eastAsia="Times New Roman" w:hAnsi="Consolas" w:cs="Times New Roman"/>
+          <w:color w:val="D4D4D4"/>
+          <w:sz w:val="21"/>
+          <w:szCs w:val="21"/>
+          <w:lang w:eastAsia="en-IN"/>
+        </w:rPr>
+        <w:t>})</w:t>
+      </w:r>
+    </w:p>
+    <w:p>
+      <w:pPr>
+        <w:shd w:val="clear" w:color="auto" w:fill="1E1E1E"/>
+        <w:spacing w:after="0" w:line="285" w:lineRule="atLeast"/>
+        <w:rPr>
+          <w:rFonts w:ascii="Consolas" w:eastAsia="Times New Roman" w:hAnsi="Consolas" w:cs="Times New Roman"/>
+          <w:color w:val="D4D4D4"/>
+          <w:sz w:val="21"/>
+          <w:szCs w:val="21"/>
+          <w:lang w:eastAsia="en-IN"/>
+        </w:rPr>
+      </w:pPr>
+      <w:proofErr w:type="gramStart"/>
+      <w:r>
+        <w:rPr>
+          <w:rFonts w:ascii="Consolas" w:eastAsia="Times New Roman" w:hAnsi="Consolas" w:cs="Times New Roman"/>
+          <w:color w:val="C586C0"/>
+          <w:sz w:val="21"/>
+          <w:szCs w:val="21"/>
+          <w:lang w:eastAsia="en-IN"/>
+        </w:rPr>
+        <w:t>export</w:t>
+      </w:r>
+      <w:proofErr w:type="gramEnd"/>
+      <w:r>
+        <w:rPr>
+          <w:rFonts w:ascii="Consolas" w:eastAsia="Times New Roman" w:hAnsi="Consolas" w:cs="Times New Roman"/>
+          <w:color w:val="D4D4D4"/>
+          <w:sz w:val="21"/>
+          <w:szCs w:val="21"/>
+          <w:lang w:eastAsia="en-IN"/>
+        </w:rPr>
+        <w:t xml:space="preserve"> </w:t>
+      </w:r>
+      <w:r>
+        <w:rPr>
+          <w:rFonts w:ascii="Consolas" w:eastAsia="Times New Roman" w:hAnsi="Consolas" w:cs="Times New Roman"/>
+          <w:color w:val="569CD6"/>
+          <w:sz w:val="21"/>
+          <w:szCs w:val="21"/>
+          <w:lang w:eastAsia="en-IN"/>
+        </w:rPr>
+        <w:t>class</w:t>
+      </w:r>
+      <w:r>
+        <w:rPr>
+          <w:rFonts w:ascii="Consolas" w:eastAsia="Times New Roman" w:hAnsi="Consolas" w:cs="Times New Roman"/>
+          <w:color w:val="D4D4D4"/>
+          <w:sz w:val="21"/>
+          <w:szCs w:val="21"/>
+          <w:lang w:eastAsia="en-IN"/>
+        </w:rPr>
+        <w:t xml:space="preserve"> </w:t>
+      </w:r>
+      <w:proofErr w:type="spellStart"/>
+      <w:r>
+        <w:rPr>
+          <w:rFonts w:ascii="Consolas" w:eastAsia="Times New Roman" w:hAnsi="Consolas" w:cs="Times New Roman"/>
+          <w:color w:val="4EC9B0"/>
+          <w:sz w:val="21"/>
+          <w:szCs w:val="21"/>
+          <w:lang w:eastAsia="en-IN"/>
+        </w:rPr>
+        <w:t>ShortenPipe</w:t>
+      </w:r>
+      <w:proofErr w:type="spellEnd"/>
+      <w:r>
+        <w:rPr>
+          <w:rFonts w:ascii="Consolas" w:eastAsia="Times New Roman" w:hAnsi="Consolas" w:cs="Times New Roman"/>
+          <w:color w:val="D4D4D4"/>
+          <w:sz w:val="21"/>
+          <w:szCs w:val="21"/>
+          <w:lang w:eastAsia="en-IN"/>
+        </w:rPr>
+        <w:t xml:space="preserve"> </w:t>
+      </w:r>
+      <w:r>
+        <w:rPr>
+          <w:rFonts w:ascii="Consolas" w:eastAsia="Times New Roman" w:hAnsi="Consolas" w:cs="Times New Roman"/>
+          <w:color w:val="569CD6"/>
+          <w:sz w:val="21"/>
+          <w:szCs w:val="21"/>
+          <w:lang w:eastAsia="en-IN"/>
+        </w:rPr>
+        <w:t>implements</w:t>
+      </w:r>
+      <w:r>
+        <w:rPr>
+          <w:rFonts w:ascii="Consolas" w:eastAsia="Times New Roman" w:hAnsi="Consolas" w:cs="Times New Roman"/>
+          <w:color w:val="D4D4D4"/>
+          <w:sz w:val="21"/>
+          <w:szCs w:val="21"/>
+          <w:lang w:eastAsia="en-IN"/>
+        </w:rPr>
+        <w:t xml:space="preserve"> </w:t>
+      </w:r>
+      <w:proofErr w:type="spellStart"/>
+      <w:r>
+        <w:rPr>
+          <w:rFonts w:ascii="Consolas" w:eastAsia="Times New Roman" w:hAnsi="Consolas" w:cs="Times New Roman"/>
+          <w:color w:val="4EC9B0"/>
+          <w:sz w:val="21"/>
+          <w:szCs w:val="21"/>
+          <w:lang w:eastAsia="en-IN"/>
+        </w:rPr>
+        <w:t>PipeTransform</w:t>
+      </w:r>
+      <w:proofErr w:type="spellEnd"/>
+      <w:r>
+        <w:rPr>
+          <w:rFonts w:ascii="Consolas" w:eastAsia="Times New Roman" w:hAnsi="Consolas" w:cs="Times New Roman"/>
+          <w:color w:val="D4D4D4"/>
+          <w:sz w:val="21"/>
+          <w:szCs w:val="21"/>
+          <w:lang w:eastAsia="en-IN"/>
+        </w:rPr>
+        <w:t xml:space="preserve"> {</w:t>
+      </w:r>
+    </w:p>
+    <w:p>
+      <w:pPr>
+        <w:shd w:val="clear" w:color="auto" w:fill="1E1E1E"/>
+        <w:spacing w:after="0" w:line="285" w:lineRule="atLeast"/>
+        <w:rPr>
+          <w:rFonts w:ascii="Consolas" w:eastAsia="Times New Roman" w:hAnsi="Consolas" w:cs="Times New Roman"/>
+          <w:color w:val="D4D4D4"/>
+          <w:sz w:val="21"/>
+          <w:szCs w:val="21"/>
+          <w:lang w:eastAsia="en-IN"/>
+        </w:rPr>
+      </w:pPr>
+      <w:r>
+        <w:rPr>
+          <w:rFonts w:ascii="Consolas" w:eastAsia="Times New Roman" w:hAnsi="Consolas" w:cs="Times New Roman"/>
+          <w:color w:val="D4D4D4"/>
+          <w:sz w:val="21"/>
+          <w:szCs w:val="21"/>
+          <w:lang w:eastAsia="en-IN"/>
+        </w:rPr>
+        <w:t xml:space="preserve">    </w:t>
+      </w:r>
+      <w:proofErr w:type="gramStart"/>
+      <w:r>
+        <w:rPr>
+          <w:rFonts w:ascii="Consolas" w:eastAsia="Times New Roman" w:hAnsi="Consolas" w:cs="Times New Roman"/>
+          <w:color w:val="DCDCAA"/>
+          <w:sz w:val="21"/>
+          <w:szCs w:val="21"/>
+          <w:lang w:eastAsia="en-IN"/>
+        </w:rPr>
+        <w:t>transform</w:t>
+      </w:r>
+      <w:r>
+        <w:rPr>
+          <w:rFonts w:ascii="Consolas" w:eastAsia="Times New Roman" w:hAnsi="Consolas" w:cs="Times New Roman"/>
+          <w:color w:val="D4D4D4"/>
+          <w:sz w:val="21"/>
+          <w:szCs w:val="21"/>
+          <w:lang w:eastAsia="en-IN"/>
+        </w:rPr>
+        <w:t>(</w:t>
+      </w:r>
+      <w:proofErr w:type="gramEnd"/>
+      <w:r>
+        <w:rPr>
+          <w:rFonts w:ascii="Consolas" w:eastAsia="Times New Roman" w:hAnsi="Consolas" w:cs="Times New Roman"/>
+          <w:color w:val="9CDCFE"/>
+          <w:sz w:val="21"/>
+          <w:szCs w:val="21"/>
+          <w:lang w:eastAsia="en-IN"/>
+        </w:rPr>
+        <w:t>value</w:t>
+      </w:r>
+      <w:r>
+        <w:rPr>
+          <w:rFonts w:ascii="Consolas" w:eastAsia="Times New Roman" w:hAnsi="Consolas" w:cs="Times New Roman"/>
+          <w:color w:val="D4D4D4"/>
+          <w:sz w:val="21"/>
+          <w:szCs w:val="21"/>
+          <w:lang w:eastAsia="en-IN"/>
+        </w:rPr>
+        <w:t xml:space="preserve">: </w:t>
+      </w:r>
+      <w:r>
+        <w:rPr>
+          <w:rFonts w:ascii="Consolas" w:eastAsia="Times New Roman" w:hAnsi="Consolas" w:cs="Times New Roman"/>
+          <w:color w:val="4EC9B0"/>
+          <w:sz w:val="21"/>
+          <w:szCs w:val="21"/>
+          <w:lang w:eastAsia="en-IN"/>
+        </w:rPr>
+        <w:t>String</w:t>
+      </w:r>
+      <w:r>
+        <w:rPr>
+          <w:rFonts w:ascii="Consolas" w:eastAsia="Times New Roman" w:hAnsi="Consolas" w:cs="Times New Roman"/>
+          <w:color w:val="D4D4D4"/>
+          <w:sz w:val="21"/>
+          <w:szCs w:val="21"/>
+          <w:lang w:eastAsia="en-IN"/>
+        </w:rPr>
+        <w:t>) {</w:t>
+      </w:r>
+    </w:p>
+    <w:p>
+      <w:pPr>
+        <w:shd w:val="clear" w:color="auto" w:fill="1E1E1E"/>
+        <w:spacing w:after="0" w:line="285" w:lineRule="atLeast"/>
+        <w:rPr>
+          <w:rFonts w:ascii="Consolas" w:eastAsia="Times New Roman" w:hAnsi="Consolas" w:cs="Times New Roman"/>
+          <w:color w:val="D4D4D4"/>
+          <w:sz w:val="21"/>
+          <w:szCs w:val="21"/>
+          <w:lang w:eastAsia="en-IN"/>
+        </w:rPr>
+      </w:pPr>
+      <w:r>
+        <w:rPr>
+          <w:rFonts w:ascii="Consolas" w:eastAsia="Times New Roman" w:hAnsi="Consolas" w:cs="Times New Roman"/>
+          <w:color w:val="D4D4D4"/>
+          <w:sz w:val="21"/>
+          <w:szCs w:val="21"/>
+          <w:lang w:eastAsia="en-IN"/>
+        </w:rPr>
+        <w:t xml:space="preserve">        </w:t>
+      </w:r>
+      <w:proofErr w:type="gramStart"/>
+      <w:r>
+        <w:rPr>
+          <w:rFonts w:ascii="Consolas" w:eastAsia="Times New Roman" w:hAnsi="Consolas" w:cs="Times New Roman"/>
+          <w:color w:val="C586C0"/>
+          <w:sz w:val="21"/>
+          <w:szCs w:val="21"/>
+          <w:lang w:eastAsia="en-IN"/>
+        </w:rPr>
+        <w:t>if</w:t>
+      </w:r>
+      <w:r>
+        <w:rPr>
+          <w:rFonts w:ascii="Consolas" w:eastAsia="Times New Roman" w:hAnsi="Consolas" w:cs="Times New Roman"/>
+          <w:color w:val="D4D4D4"/>
+          <w:sz w:val="21"/>
+          <w:szCs w:val="21"/>
+          <w:lang w:eastAsia="en-IN"/>
+        </w:rPr>
+        <w:t>(</w:t>
+      </w:r>
+      <w:proofErr w:type="spellStart"/>
+      <w:proofErr w:type="gramEnd"/>
+      <w:r>
+        <w:rPr>
+          <w:rFonts w:ascii="Consolas" w:eastAsia="Times New Roman" w:hAnsi="Consolas" w:cs="Times New Roman"/>
+          <w:color w:val="9CDCFE"/>
+          <w:sz w:val="21"/>
+          <w:szCs w:val="21"/>
+          <w:lang w:eastAsia="en-IN"/>
+        </w:rPr>
+        <w:t>value</w:t>
+      </w:r>
+      <w:r>
+        <w:rPr>
+          <w:rFonts w:ascii="Consolas" w:eastAsia="Times New Roman" w:hAnsi="Consolas" w:cs="Times New Roman"/>
+          <w:color w:val="D4D4D4"/>
+          <w:sz w:val="21"/>
+          <w:szCs w:val="21"/>
+          <w:lang w:eastAsia="en-IN"/>
+        </w:rPr>
+        <w:t>.</w:t>
+      </w:r>
+      <w:r>
+        <w:rPr>
+          <w:rFonts w:ascii="Consolas" w:eastAsia="Times New Roman" w:hAnsi="Consolas" w:cs="Times New Roman"/>
+          <w:color w:val="9CDCFE"/>
+          <w:sz w:val="21"/>
+          <w:szCs w:val="21"/>
+          <w:lang w:eastAsia="en-IN"/>
+        </w:rPr>
+        <w:t>length</w:t>
+      </w:r>
+      <w:proofErr w:type="spellEnd"/>
+      <w:r>
+        <w:rPr>
+          <w:rFonts w:ascii="Consolas" w:eastAsia="Times New Roman" w:hAnsi="Consolas" w:cs="Times New Roman"/>
+          <w:color w:val="D4D4D4"/>
+          <w:sz w:val="21"/>
+          <w:szCs w:val="21"/>
+          <w:lang w:eastAsia="en-IN"/>
+        </w:rPr>
+        <w:t>&gt;</w:t>
+      </w:r>
+      <w:r>
+        <w:rPr>
+          <w:rFonts w:ascii="Consolas" w:eastAsia="Times New Roman" w:hAnsi="Consolas" w:cs="Times New Roman"/>
+          <w:color w:val="B5CEA8"/>
+          <w:sz w:val="21"/>
+          <w:szCs w:val="21"/>
+          <w:lang w:eastAsia="en-IN"/>
+        </w:rPr>
+        <w:t>10</w:t>
+      </w:r>
+      <w:r>
+        <w:rPr>
+          <w:rFonts w:ascii="Consolas" w:eastAsia="Times New Roman" w:hAnsi="Consolas" w:cs="Times New Roman"/>
+          <w:color w:val="D4D4D4"/>
+          <w:sz w:val="21"/>
+          <w:szCs w:val="21"/>
+          <w:lang w:eastAsia="en-IN"/>
+        </w:rPr>
+        <w:t>){</w:t>
+      </w:r>
+    </w:p>
+    <w:p>
+      <w:pPr>
+        <w:shd w:val="clear" w:color="auto" w:fill="1E1E1E"/>
+        <w:spacing w:after="0" w:line="285" w:lineRule="atLeast"/>
+        <w:rPr>
+          <w:rFonts w:ascii="Consolas" w:eastAsia="Times New Roman" w:hAnsi="Consolas" w:cs="Times New Roman"/>
+          <w:color w:val="D4D4D4"/>
+          <w:sz w:val="21"/>
+          <w:szCs w:val="21"/>
+          <w:lang w:eastAsia="en-IN"/>
+        </w:rPr>
+      </w:pPr>
+      <w:r>
+        <w:rPr>
+          <w:rFonts w:ascii="Consolas" w:eastAsia="Times New Roman" w:hAnsi="Consolas" w:cs="Times New Roman"/>
+          <w:color w:val="D4D4D4"/>
+          <w:sz w:val="21"/>
+          <w:szCs w:val="21"/>
+          <w:lang w:eastAsia="en-IN"/>
+        </w:rPr>
+        <w:t xml:space="preserve">            </w:t>
+      </w:r>
+      <w:proofErr w:type="gramStart"/>
+      <w:r>
+        <w:rPr>
+          <w:rFonts w:ascii="Consolas" w:eastAsia="Times New Roman" w:hAnsi="Consolas" w:cs="Times New Roman"/>
+          <w:color w:val="C586C0"/>
+          <w:sz w:val="21"/>
+          <w:szCs w:val="21"/>
+          <w:lang w:eastAsia="en-IN"/>
+        </w:rPr>
+        <w:t>return</w:t>
+      </w:r>
+      <w:proofErr w:type="gramEnd"/>
+      <w:r>
+        <w:rPr>
+          <w:rFonts w:ascii="Consolas" w:eastAsia="Times New Roman" w:hAnsi="Consolas" w:cs="Times New Roman"/>
+          <w:color w:val="D4D4D4"/>
+          <w:sz w:val="21"/>
+          <w:szCs w:val="21"/>
+          <w:lang w:eastAsia="en-IN"/>
+        </w:rPr>
+        <w:t xml:space="preserve"> </w:t>
+      </w:r>
+      <w:proofErr w:type="spellStart"/>
+      <w:r>
+        <w:rPr>
+          <w:rFonts w:ascii="Consolas" w:eastAsia="Times New Roman" w:hAnsi="Consolas" w:cs="Times New Roman"/>
+          <w:color w:val="9CDCFE"/>
+          <w:sz w:val="21"/>
+          <w:szCs w:val="21"/>
+          <w:lang w:eastAsia="en-IN"/>
+        </w:rPr>
+        <w:t>value</w:t>
+      </w:r>
+      <w:r>
+        <w:rPr>
+          <w:rFonts w:ascii="Consolas" w:eastAsia="Times New Roman" w:hAnsi="Consolas" w:cs="Times New Roman"/>
+          <w:color w:val="D4D4D4"/>
+          <w:sz w:val="21"/>
+          <w:szCs w:val="21"/>
+          <w:lang w:eastAsia="en-IN"/>
+        </w:rPr>
+        <w:t>.</w:t>
+      </w:r>
+      <w:r>
+        <w:rPr>
+          <w:rFonts w:ascii="Consolas" w:eastAsia="Times New Roman" w:hAnsi="Consolas" w:cs="Times New Roman"/>
+          <w:color w:val="DCDCAA"/>
+          <w:sz w:val="21"/>
+          <w:szCs w:val="21"/>
+          <w:lang w:eastAsia="en-IN"/>
+        </w:rPr>
+        <w:t>substr</w:t>
+      </w:r>
+      <w:proofErr w:type="spellEnd"/>
+      <w:r>
+        <w:rPr>
+          <w:rFonts w:ascii="Consolas" w:eastAsia="Times New Roman" w:hAnsi="Consolas" w:cs="Times New Roman"/>
+          <w:color w:val="D4D4D4"/>
+          <w:sz w:val="21"/>
+          <w:szCs w:val="21"/>
+          <w:lang w:eastAsia="en-IN"/>
+        </w:rPr>
+        <w:t>(</w:t>
+      </w:r>
+      <w:r>
+        <w:rPr>
+          <w:rFonts w:ascii="Consolas" w:eastAsia="Times New Roman" w:hAnsi="Consolas" w:cs="Times New Roman"/>
+          <w:color w:val="B5CEA8"/>
+          <w:sz w:val="21"/>
+          <w:szCs w:val="21"/>
+          <w:lang w:eastAsia="en-IN"/>
+        </w:rPr>
+        <w:t>0</w:t>
+      </w:r>
+      <w:r>
+        <w:rPr>
+          <w:rFonts w:ascii="Consolas" w:eastAsia="Times New Roman" w:hAnsi="Consolas" w:cs="Times New Roman"/>
+          <w:color w:val="D4D4D4"/>
+          <w:sz w:val="21"/>
+          <w:szCs w:val="21"/>
+          <w:lang w:eastAsia="en-IN"/>
+        </w:rPr>
+        <w:t>,</w:t>
+      </w:r>
+      <w:r>
+        <w:rPr>
+          <w:rFonts w:ascii="Consolas" w:eastAsia="Times New Roman" w:hAnsi="Consolas" w:cs="Times New Roman"/>
+          <w:color w:val="B5CEA8"/>
+          <w:sz w:val="21"/>
+          <w:szCs w:val="21"/>
+          <w:lang w:eastAsia="en-IN"/>
+        </w:rPr>
+        <w:t>10</w:t>
+      </w:r>
+      <w:r>
+        <w:rPr>
+          <w:rFonts w:ascii="Consolas" w:eastAsia="Times New Roman" w:hAnsi="Consolas" w:cs="Times New Roman"/>
+          <w:color w:val="D4D4D4"/>
+          <w:sz w:val="21"/>
+          <w:szCs w:val="21"/>
+          <w:lang w:eastAsia="en-IN"/>
+        </w:rPr>
+        <w:t xml:space="preserve">) + </w:t>
+      </w:r>
+      <w:r>
+        <w:rPr>
+          <w:rFonts w:ascii="Consolas" w:eastAsia="Times New Roman" w:hAnsi="Consolas" w:cs="Times New Roman"/>
+          <w:color w:val="CE9178"/>
+          <w:sz w:val="21"/>
+          <w:szCs w:val="21"/>
+          <w:lang w:eastAsia="en-IN"/>
+        </w:rPr>
+        <w:t>" ..."</w:t>
+      </w:r>
+      <w:r>
+        <w:rPr>
+          <w:rFonts w:ascii="Consolas" w:eastAsia="Times New Roman" w:hAnsi="Consolas" w:cs="Times New Roman"/>
+          <w:color w:val="D4D4D4"/>
+          <w:sz w:val="21"/>
+          <w:szCs w:val="21"/>
+          <w:lang w:eastAsia="en-IN"/>
+        </w:rPr>
+        <w:t>;</w:t>
+      </w:r>
+    </w:p>
+    <w:p>
+      <w:pPr>
+        <w:shd w:val="clear" w:color="auto" w:fill="1E1E1E"/>
+        <w:spacing w:after="0" w:line="285" w:lineRule="atLeast"/>
+        <w:rPr>
+          <w:rFonts w:ascii="Consolas" w:eastAsia="Times New Roman" w:hAnsi="Consolas" w:cs="Times New Roman"/>
+          <w:color w:val="D4D4D4"/>
+          <w:sz w:val="21"/>
+          <w:szCs w:val="21"/>
+          <w:lang w:eastAsia="en-IN"/>
+        </w:rPr>
+      </w:pPr>
+      <w:r>
+        <w:rPr>
+          <w:rFonts w:ascii="Consolas" w:eastAsia="Times New Roman" w:hAnsi="Consolas" w:cs="Times New Roman"/>
+          <w:color w:val="D4D4D4"/>
+          <w:sz w:val="21"/>
+          <w:szCs w:val="21"/>
+          <w:lang w:eastAsia="en-IN"/>
+        </w:rPr>
+        <w:t xml:space="preserve">        }</w:t>
+      </w:r>
+    </w:p>
+    <w:p>
+      <w:pPr>
+        <w:shd w:val="clear" w:color="auto" w:fill="1E1E1E"/>
+        <w:spacing w:after="0" w:line="285" w:lineRule="atLeast"/>
+        <w:rPr>
+          <w:rFonts w:ascii="Consolas" w:eastAsia="Times New Roman" w:hAnsi="Consolas" w:cs="Times New Roman"/>
+          <w:color w:val="D4D4D4"/>
+          <w:sz w:val="21"/>
+          <w:szCs w:val="21"/>
+          <w:lang w:eastAsia="en-IN"/>
+        </w:rPr>
+      </w:pPr>
+      <w:r>
+        <w:rPr>
+          <w:rFonts w:ascii="Consolas" w:eastAsia="Times New Roman" w:hAnsi="Consolas" w:cs="Times New Roman"/>
+          <w:color w:val="D4D4D4"/>
+          <w:sz w:val="21"/>
+          <w:szCs w:val="21"/>
+          <w:lang w:eastAsia="en-IN"/>
+        </w:rPr>
+        <w:t xml:space="preserve">        </w:t>
+      </w:r>
+      <w:proofErr w:type="gramStart"/>
+      <w:r>
+        <w:rPr>
+          <w:rFonts w:ascii="Consolas" w:eastAsia="Times New Roman" w:hAnsi="Consolas" w:cs="Times New Roman"/>
+          <w:color w:val="C586C0"/>
+          <w:sz w:val="21"/>
+          <w:szCs w:val="21"/>
+          <w:lang w:eastAsia="en-IN"/>
+        </w:rPr>
+        <w:t>return</w:t>
+      </w:r>
+      <w:proofErr w:type="gramEnd"/>
+      <w:r>
+        <w:rPr>
+          <w:rFonts w:ascii="Consolas" w:eastAsia="Times New Roman" w:hAnsi="Consolas" w:cs="Times New Roman"/>
+          <w:color w:val="D4D4D4"/>
+          <w:sz w:val="21"/>
+          <w:szCs w:val="21"/>
+          <w:lang w:eastAsia="en-IN"/>
+        </w:rPr>
+        <w:t xml:space="preserve"> </w:t>
+      </w:r>
+      <w:r>
+        <w:rPr>
+          <w:rFonts w:ascii="Consolas" w:eastAsia="Times New Roman" w:hAnsi="Consolas" w:cs="Times New Roman"/>
+          <w:color w:val="9CDCFE"/>
+          <w:sz w:val="21"/>
+          <w:szCs w:val="21"/>
+          <w:lang w:eastAsia="en-IN"/>
+        </w:rPr>
+        <w:t>value</w:t>
+      </w:r>
+      <w:r>
+        <w:rPr>
+          <w:rFonts w:ascii="Consolas" w:eastAsia="Times New Roman" w:hAnsi="Consolas" w:cs="Times New Roman"/>
+          <w:color w:val="D4D4D4"/>
+          <w:sz w:val="21"/>
+          <w:szCs w:val="21"/>
+          <w:lang w:eastAsia="en-IN"/>
+        </w:rPr>
+        <w:t>;</w:t>
+      </w:r>
+    </w:p>
+    <w:p>
+      <w:pPr>
+        <w:shd w:val="clear" w:color="auto" w:fill="1E1E1E"/>
+        <w:spacing w:after="0" w:line="285" w:lineRule="atLeast"/>
+        <w:rPr>
+          <w:rFonts w:ascii="Consolas" w:eastAsia="Times New Roman" w:hAnsi="Consolas" w:cs="Times New Roman"/>
+          <w:color w:val="D4D4D4"/>
+          <w:sz w:val="21"/>
+          <w:szCs w:val="21"/>
+          <w:lang w:eastAsia="en-IN"/>
+        </w:rPr>
+      </w:pPr>
+      <w:r>
+        <w:rPr>
+          <w:rFonts w:ascii="Consolas" w:eastAsia="Times New Roman" w:hAnsi="Consolas" w:cs="Times New Roman"/>
+          <w:color w:val="D4D4D4"/>
+          <w:sz w:val="21"/>
+          <w:szCs w:val="21"/>
+          <w:lang w:eastAsia="en-IN"/>
+        </w:rPr>
+        <w:t xml:space="preserve">    }</w:t>
+      </w:r>
+    </w:p>
+    <w:p>
+      <w:pPr>
+        <w:shd w:val="clear" w:color="auto" w:fill="1E1E1E"/>
+        <w:spacing w:after="0" w:line="285" w:lineRule="atLeast"/>
+        <w:rPr>
+          <w:rFonts w:ascii="Consolas" w:eastAsia="Times New Roman" w:hAnsi="Consolas" w:cs="Times New Roman"/>
+          <w:color w:val="D4D4D4"/>
+          <w:sz w:val="21"/>
+          <w:szCs w:val="21"/>
+          <w:lang w:eastAsia="en-IN"/>
+        </w:rPr>
+      </w:pPr>
+      <w:r>
+        <w:rPr>
+          <w:rFonts w:ascii="Consolas" w:eastAsia="Times New Roman" w:hAnsi="Consolas" w:cs="Times New Roman"/>
+          <w:color w:val="D4D4D4"/>
+          <w:sz w:val="21"/>
+          <w:szCs w:val="21"/>
+          <w:lang w:eastAsia="en-IN"/>
+        </w:rPr>
+        <w:t xml:space="preserve">} </w:t>
+      </w:r>
+    </w:p>
+    <w:p>
+      <w:pPr>
+        <w:pStyle w:val="ListParagraph"/>
+        <w:ind w:left="142"/>
+      </w:pPr>
+    </w:p>
+    <w:p>
+      <w:pPr>
+        <w:pStyle w:val="ListParagraph"/>
+        <w:ind w:left="142"/>
+      </w:pPr>
+    </w:p>
+    <w:p>
+      <w:pPr>
+        <w:pStyle w:val="ListParagraph"/>
+        <w:ind w:left="142"/>
+      </w:pPr>
+    </w:p>
+    <w:p>
+      <w:pPr>
+        <w:pStyle w:val="ListParagraph"/>
+        <w:ind w:left="142"/>
+      </w:pPr>
+    </w:p>
+    <w:p>
+      <w:pPr>
+        <w:pStyle w:val="ListParagraph"/>
+        <w:ind w:left="142"/>
+      </w:pPr>
+      <w:r>
+        <w:lastRenderedPageBreak/>
+        <w:t xml:space="preserve">Now we need to register this in </w:t>
+      </w:r>
+      <w:proofErr w:type="spellStart"/>
+      <w:proofErr w:type="gramStart"/>
+      <w:r>
+        <w:t>app.module.ts</w:t>
+      </w:r>
+      <w:proofErr w:type="spellEnd"/>
+      <w:r>
+        <w:t xml:space="preserve"> :</w:t>
+      </w:r>
+      <w:proofErr w:type="gramEnd"/>
+    </w:p>
+    <w:p>
+      <w:pPr>
+        <w:shd w:val="clear" w:color="auto" w:fill="1E1E1E"/>
+        <w:spacing w:after="0" w:line="285" w:lineRule="atLeast"/>
+        <w:rPr>
+          <w:rFonts w:ascii="Consolas" w:eastAsia="Times New Roman" w:hAnsi="Consolas" w:cs="Times New Roman"/>
+          <w:color w:val="D4D4D4"/>
+          <w:sz w:val="21"/>
+          <w:szCs w:val="21"/>
+          <w:lang w:eastAsia="en-IN"/>
+        </w:rPr>
+      </w:pPr>
+      <w:proofErr w:type="gramStart"/>
+      <w:r>
+        <w:rPr>
+          <w:rFonts w:ascii="Consolas" w:eastAsia="Times New Roman" w:hAnsi="Consolas" w:cs="Times New Roman"/>
+          <w:color w:val="D4D4D4"/>
+          <w:sz w:val="21"/>
+          <w:szCs w:val="21"/>
+          <w:lang w:eastAsia="en-IN"/>
+        </w:rPr>
+        <w:t>@</w:t>
+      </w:r>
+      <w:proofErr w:type="spellStart"/>
+      <w:r>
+        <w:rPr>
+          <w:rFonts w:ascii="Consolas" w:eastAsia="Times New Roman" w:hAnsi="Consolas" w:cs="Times New Roman"/>
+          <w:color w:val="DCDCAA"/>
+          <w:sz w:val="21"/>
+          <w:szCs w:val="21"/>
+          <w:lang w:eastAsia="en-IN"/>
+        </w:rPr>
+        <w:t>NgModule</w:t>
+      </w:r>
+      <w:proofErr w:type="spellEnd"/>
+      <w:r>
+        <w:rPr>
+          <w:rFonts w:ascii="Consolas" w:eastAsia="Times New Roman" w:hAnsi="Consolas" w:cs="Times New Roman"/>
+          <w:color w:val="D4D4D4"/>
+          <w:sz w:val="21"/>
+          <w:szCs w:val="21"/>
+          <w:lang w:eastAsia="en-IN"/>
+        </w:rPr>
+        <w:t>({</w:t>
+      </w:r>
+      <w:proofErr w:type="gramEnd"/>
+    </w:p>
+    <w:p>
+      <w:pPr>
+        <w:shd w:val="clear" w:color="auto" w:fill="1E1E1E"/>
+        <w:spacing w:after="0" w:line="285" w:lineRule="atLeast"/>
+        <w:rPr>
+          <w:rFonts w:ascii="Consolas" w:eastAsia="Times New Roman" w:hAnsi="Consolas" w:cs="Times New Roman"/>
+          <w:color w:val="D4D4D4"/>
+          <w:sz w:val="21"/>
+          <w:szCs w:val="21"/>
+          <w:lang w:eastAsia="en-IN"/>
+        </w:rPr>
+      </w:pPr>
+      <w:r>
+        <w:rPr>
+          <w:rFonts w:ascii="Consolas" w:eastAsia="Times New Roman" w:hAnsi="Consolas" w:cs="Times New Roman"/>
+          <w:color w:val="D4D4D4"/>
+          <w:sz w:val="21"/>
+          <w:szCs w:val="21"/>
+          <w:lang w:eastAsia="en-IN"/>
+        </w:rPr>
+        <w:t xml:space="preserve">  </w:t>
+      </w:r>
+      <w:proofErr w:type="gramStart"/>
+      <w:r>
+        <w:rPr>
+          <w:rFonts w:ascii="Consolas" w:eastAsia="Times New Roman" w:hAnsi="Consolas" w:cs="Times New Roman"/>
+          <w:color w:val="9CDCFE"/>
+          <w:sz w:val="21"/>
+          <w:szCs w:val="21"/>
+          <w:lang w:eastAsia="en-IN"/>
+        </w:rPr>
+        <w:t>declarations</w:t>
+      </w:r>
+      <w:proofErr w:type="gramEnd"/>
+      <w:r>
+        <w:rPr>
+          <w:rFonts w:ascii="Consolas" w:eastAsia="Times New Roman" w:hAnsi="Consolas" w:cs="Times New Roman"/>
+          <w:color w:val="9CDCFE"/>
+          <w:sz w:val="21"/>
+          <w:szCs w:val="21"/>
+          <w:lang w:eastAsia="en-IN"/>
+        </w:rPr>
+        <w:t>:</w:t>
+      </w:r>
+      <w:r>
+        <w:rPr>
+          <w:rFonts w:ascii="Consolas" w:eastAsia="Times New Roman" w:hAnsi="Consolas" w:cs="Times New Roman"/>
+          <w:color w:val="D4D4D4"/>
+          <w:sz w:val="21"/>
+          <w:szCs w:val="21"/>
+          <w:lang w:eastAsia="en-IN"/>
+        </w:rPr>
+        <w:t xml:space="preserve"> [</w:t>
+      </w:r>
+    </w:p>
+    <w:p>
+      <w:pPr>
+        <w:shd w:val="clear" w:color="auto" w:fill="1E1E1E"/>
+        <w:spacing w:after="0" w:line="285" w:lineRule="atLeast"/>
+        <w:rPr>
+          <w:rFonts w:ascii="Consolas" w:eastAsia="Times New Roman" w:hAnsi="Consolas" w:cs="Times New Roman"/>
+          <w:color w:val="D4D4D4"/>
+          <w:sz w:val="21"/>
+          <w:szCs w:val="21"/>
+          <w:lang w:eastAsia="en-IN"/>
+        </w:rPr>
+      </w:pPr>
+      <w:r>
+        <w:rPr>
+          <w:rFonts w:ascii="Consolas" w:eastAsia="Times New Roman" w:hAnsi="Consolas" w:cs="Times New Roman"/>
+          <w:color w:val="D4D4D4"/>
+          <w:sz w:val="21"/>
+          <w:szCs w:val="21"/>
+          <w:lang w:eastAsia="en-IN"/>
+        </w:rPr>
+        <w:t xml:space="preserve">    </w:t>
+      </w:r>
+      <w:proofErr w:type="spellStart"/>
+      <w:r>
+        <w:rPr>
+          <w:rFonts w:ascii="Consolas" w:eastAsia="Times New Roman" w:hAnsi="Consolas" w:cs="Times New Roman"/>
+          <w:color w:val="9CDCFE"/>
+          <w:sz w:val="21"/>
+          <w:szCs w:val="21"/>
+          <w:lang w:eastAsia="en-IN"/>
+        </w:rPr>
+        <w:t>AppComponent</w:t>
+      </w:r>
+      <w:proofErr w:type="spellEnd"/>
+      <w:r>
+        <w:rPr>
+          <w:rFonts w:ascii="Consolas" w:eastAsia="Times New Roman" w:hAnsi="Consolas" w:cs="Times New Roman"/>
+          <w:color w:val="D4D4D4"/>
+          <w:sz w:val="21"/>
+          <w:szCs w:val="21"/>
+          <w:lang w:eastAsia="en-IN"/>
+        </w:rPr>
+        <w:t>,</w:t>
+      </w:r>
+    </w:p>
+    <w:p>
+      <w:pPr>
+        <w:shd w:val="clear" w:color="auto" w:fill="1E1E1E"/>
+        <w:spacing w:after="0" w:line="285" w:lineRule="atLeast"/>
+        <w:rPr>
+          <w:rFonts w:ascii="Consolas" w:eastAsia="Times New Roman" w:hAnsi="Consolas" w:cs="Times New Roman"/>
+          <w:b/>
+          <w:color w:val="D4D4D4"/>
+          <w:sz w:val="21"/>
+          <w:szCs w:val="21"/>
+          <w:u w:val="single"/>
+          <w:lang w:eastAsia="en-IN"/>
+        </w:rPr>
+      </w:pPr>
+      <w:r>
+        <w:rPr>
+          <w:rFonts w:ascii="Consolas" w:eastAsia="Times New Roman" w:hAnsi="Consolas" w:cs="Times New Roman"/>
+          <w:color w:val="D4D4D4"/>
+          <w:sz w:val="21"/>
+          <w:szCs w:val="21"/>
+          <w:lang w:eastAsia="en-IN"/>
+        </w:rPr>
+        <w:t xml:space="preserve">    </w:t>
+      </w:r>
+      <w:proofErr w:type="spellStart"/>
+      <w:r>
+        <w:rPr>
+          <w:rFonts w:ascii="Consolas" w:eastAsia="Times New Roman" w:hAnsi="Consolas" w:cs="Times New Roman"/>
+          <w:b/>
+          <w:color w:val="9CDCFE"/>
+          <w:sz w:val="21"/>
+          <w:szCs w:val="21"/>
+          <w:u w:val="single"/>
+          <w:lang w:eastAsia="en-IN"/>
+        </w:rPr>
+        <w:t>ShortenPipe</w:t>
+      </w:r>
+      <w:proofErr w:type="spellEnd"/>
+    </w:p>
+    <w:p>
+      <w:pPr>
+        <w:shd w:val="clear" w:color="auto" w:fill="1E1E1E"/>
+        <w:spacing w:after="0" w:line="285" w:lineRule="atLeast"/>
+        <w:rPr>
+          <w:rFonts w:ascii="Consolas" w:eastAsia="Times New Roman" w:hAnsi="Consolas" w:cs="Times New Roman"/>
+          <w:color w:val="D4D4D4"/>
+          <w:sz w:val="21"/>
+          <w:szCs w:val="21"/>
+          <w:lang w:eastAsia="en-IN"/>
+        </w:rPr>
+      </w:pPr>
+      <w:r>
+        <w:rPr>
+          <w:rFonts w:ascii="Consolas" w:eastAsia="Times New Roman" w:hAnsi="Consolas" w:cs="Times New Roman"/>
+          <w:color w:val="D4D4D4"/>
+          <w:sz w:val="21"/>
+          <w:szCs w:val="21"/>
+          <w:lang w:eastAsia="en-IN"/>
+        </w:rPr>
+        <w:t xml:space="preserve">  ],</w:t>
+      </w:r>
+    </w:p>
+    <w:p>
+      <w:pPr>
+        <w:shd w:val="clear" w:color="auto" w:fill="1E1E1E"/>
+        <w:spacing w:after="0" w:line="285" w:lineRule="atLeast"/>
+        <w:rPr>
+          <w:rFonts w:ascii="Consolas" w:eastAsia="Times New Roman" w:hAnsi="Consolas" w:cs="Times New Roman"/>
+          <w:color w:val="D4D4D4"/>
+          <w:sz w:val="21"/>
+          <w:szCs w:val="21"/>
+          <w:lang w:eastAsia="en-IN"/>
+        </w:rPr>
+      </w:pPr>
+      <w:r>
+        <w:rPr>
+          <w:rFonts w:ascii="Consolas" w:eastAsia="Times New Roman" w:hAnsi="Consolas" w:cs="Times New Roman"/>
+          <w:color w:val="D4D4D4"/>
+          <w:sz w:val="21"/>
+          <w:szCs w:val="21"/>
+          <w:lang w:eastAsia="en-IN"/>
+        </w:rPr>
+        <w:t>……. })</w:t>
+      </w:r>
+    </w:p>
+    <w:p>
+      <w:pPr>
+        <w:pStyle w:val="ListParagraph"/>
+        <w:ind w:left="142"/>
+      </w:pPr>
+    </w:p>
+    <w:p>
+      <w:pPr>
+        <w:pStyle w:val="ListParagraph"/>
+        <w:ind w:left="142"/>
+      </w:pPr>
+      <w:r>
+        <w:t xml:space="preserve">On view side use it </w:t>
+      </w:r>
+      <w:proofErr w:type="gramStart"/>
+      <w:r>
+        <w:t>as :</w:t>
+      </w:r>
+      <w:proofErr w:type="gramEnd"/>
+    </w:p>
+    <w:p>
+      <w:pPr>
+        <w:shd w:val="clear" w:color="auto" w:fill="1E1E1E"/>
+        <w:spacing w:after="0" w:line="285" w:lineRule="atLeast"/>
+        <w:rPr>
+          <w:rFonts w:ascii="Consolas" w:eastAsia="Times New Roman" w:hAnsi="Consolas" w:cs="Times New Roman"/>
+          <w:color w:val="D4D4D4"/>
+          <w:sz w:val="21"/>
+          <w:szCs w:val="21"/>
+          <w:lang w:eastAsia="en-IN"/>
+        </w:rPr>
+      </w:pPr>
+      <w:r>
+        <w:rPr>
+          <w:rFonts w:ascii="Consolas" w:eastAsia="Times New Roman" w:hAnsi="Consolas" w:cs="Times New Roman"/>
+          <w:color w:val="808080"/>
+          <w:sz w:val="21"/>
+          <w:szCs w:val="21"/>
+          <w:lang w:eastAsia="en-IN"/>
+        </w:rPr>
+        <w:t>&lt;</w:t>
+      </w:r>
+      <w:proofErr w:type="gramStart"/>
+      <w:r>
+        <w:rPr>
+          <w:rFonts w:ascii="Consolas" w:eastAsia="Times New Roman" w:hAnsi="Consolas" w:cs="Times New Roman"/>
+          <w:color w:val="569CD6"/>
+          <w:sz w:val="21"/>
+          <w:szCs w:val="21"/>
+          <w:lang w:eastAsia="en-IN"/>
+        </w:rPr>
+        <w:t>strong</w:t>
+      </w:r>
+      <w:proofErr w:type="gramEnd"/>
+      <w:r>
+        <w:rPr>
+          <w:rFonts w:ascii="Consolas" w:eastAsia="Times New Roman" w:hAnsi="Consolas" w:cs="Times New Roman"/>
+          <w:color w:val="808080"/>
+          <w:sz w:val="21"/>
+          <w:szCs w:val="21"/>
+          <w:lang w:eastAsia="en-IN"/>
+        </w:rPr>
+        <w:t>&gt;</w:t>
+      </w:r>
+      <w:r>
+        <w:rPr>
+          <w:rFonts w:ascii="Consolas" w:eastAsia="Times New Roman" w:hAnsi="Consolas" w:cs="Times New Roman"/>
+          <w:color w:val="D4D4D4"/>
+          <w:sz w:val="21"/>
+          <w:szCs w:val="21"/>
+          <w:lang w:eastAsia="en-IN"/>
+        </w:rPr>
+        <w:t>{{ server.name | uppercase | shorten }}</w:t>
+      </w:r>
+      <w:r>
+        <w:rPr>
+          <w:rFonts w:ascii="Consolas" w:eastAsia="Times New Roman" w:hAnsi="Consolas" w:cs="Times New Roman"/>
+          <w:color w:val="808080"/>
+          <w:sz w:val="21"/>
+          <w:szCs w:val="21"/>
+          <w:lang w:eastAsia="en-IN"/>
+        </w:rPr>
+        <w:t>&lt;/</w:t>
+      </w:r>
+      <w:r>
+        <w:rPr>
+          <w:rFonts w:ascii="Consolas" w:eastAsia="Times New Roman" w:hAnsi="Consolas" w:cs="Times New Roman"/>
+          <w:color w:val="569CD6"/>
+          <w:sz w:val="21"/>
+          <w:szCs w:val="21"/>
+          <w:lang w:eastAsia="en-IN"/>
+        </w:rPr>
+        <w:t>strong</w:t>
+      </w:r>
+      <w:r>
+        <w:rPr>
+          <w:rFonts w:ascii="Consolas" w:eastAsia="Times New Roman" w:hAnsi="Consolas" w:cs="Times New Roman"/>
+          <w:color w:val="808080"/>
+          <w:sz w:val="21"/>
+          <w:szCs w:val="21"/>
+          <w:lang w:eastAsia="en-IN"/>
+        </w:rPr>
+        <w:t>&gt;</w:t>
+      </w:r>
+    </w:p>
+    <w:p>
+      <w:pPr>
+        <w:pStyle w:val="ListParagraph"/>
+        <w:ind w:left="142"/>
+      </w:pPr>
+    </w:p>
+    <w:p>
+      <w:pPr>
+        <w:pStyle w:val="ListParagraph"/>
+        <w:ind w:left="142"/>
+        <w:rPr>
+          <w:b/>
+          <w:u w:val="single"/>
+        </w:rPr>
+      </w:pPr>
+      <w:r>
+        <w:rPr>
+          <w:b/>
+          <w:u w:val="single"/>
+        </w:rPr>
+        <w:t xml:space="preserve">* </w:t>
+      </w:r>
+      <w:r>
+        <w:rPr>
+          <w:b/>
+          <w:u w:val="single"/>
+        </w:rPr>
+        <w:t xml:space="preserve">Custom parameterized </w:t>
+      </w:r>
+      <w:proofErr w:type="gramStart"/>
+      <w:r>
+        <w:rPr>
+          <w:b/>
+          <w:u w:val="single"/>
+        </w:rPr>
+        <w:t>pipe :</w:t>
+      </w:r>
+      <w:proofErr w:type="gramEnd"/>
+      <w:r>
+        <w:rPr>
+          <w:b/>
+          <w:u w:val="single"/>
+        </w:rPr>
+        <w:t xml:space="preserve"> </w:t>
+      </w:r>
+    </w:p>
+    <w:p>
+      <w:pPr>
+        <w:pStyle w:val="ListParagraph"/>
+        <w:ind w:left="142"/>
+      </w:pPr>
+      <w:proofErr w:type="spellStart"/>
+      <w:proofErr w:type="gramStart"/>
+      <w:r>
+        <w:t>shortenpipe.pipe.ts</w:t>
+      </w:r>
+      <w:proofErr w:type="spellEnd"/>
+      <w:r>
+        <w:t xml:space="preserve"> :</w:t>
+      </w:r>
+      <w:proofErr w:type="gramEnd"/>
+    </w:p>
+    <w:p>
+      <w:pPr>
+        <w:pStyle w:val="ListParagraph"/>
+        <w:ind w:left="142"/>
+      </w:pPr>
+    </w:p>
+    <w:p>
+      <w:pPr>
+        <w:shd w:val="clear" w:color="auto" w:fill="1E1E1E"/>
+        <w:spacing w:after="0" w:line="285" w:lineRule="atLeast"/>
+        <w:rPr>
+          <w:rFonts w:ascii="Consolas" w:eastAsia="Times New Roman" w:hAnsi="Consolas" w:cs="Times New Roman"/>
+          <w:color w:val="D4D4D4"/>
+          <w:sz w:val="21"/>
+          <w:szCs w:val="21"/>
+          <w:lang w:eastAsia="en-IN"/>
+        </w:rPr>
+      </w:pPr>
+      <w:proofErr w:type="gramStart"/>
+      <w:r>
+        <w:rPr>
+          <w:rFonts w:ascii="Consolas" w:eastAsia="Times New Roman" w:hAnsi="Consolas" w:cs="Times New Roman"/>
+          <w:color w:val="C586C0"/>
+          <w:sz w:val="21"/>
+          <w:szCs w:val="21"/>
+          <w:lang w:eastAsia="en-IN"/>
+        </w:rPr>
+        <w:t>import</w:t>
+      </w:r>
+      <w:proofErr w:type="gramEnd"/>
+      <w:r>
+        <w:rPr>
+          <w:rFonts w:ascii="Consolas" w:eastAsia="Times New Roman" w:hAnsi="Consolas" w:cs="Times New Roman"/>
+          <w:color w:val="D4D4D4"/>
+          <w:sz w:val="21"/>
+          <w:szCs w:val="21"/>
+          <w:lang w:eastAsia="en-IN"/>
+        </w:rPr>
+        <w:t xml:space="preserve"> { </w:t>
+      </w:r>
+      <w:proofErr w:type="spellStart"/>
+      <w:r>
+        <w:rPr>
+          <w:rFonts w:ascii="Consolas" w:eastAsia="Times New Roman" w:hAnsi="Consolas" w:cs="Times New Roman"/>
+          <w:color w:val="9CDCFE"/>
+          <w:sz w:val="21"/>
+          <w:szCs w:val="21"/>
+          <w:lang w:eastAsia="en-IN"/>
+        </w:rPr>
+        <w:t>PipeTransform</w:t>
+      </w:r>
+      <w:proofErr w:type="spellEnd"/>
+      <w:r>
+        <w:rPr>
+          <w:rFonts w:ascii="Consolas" w:eastAsia="Times New Roman" w:hAnsi="Consolas" w:cs="Times New Roman"/>
+          <w:color w:val="D4D4D4"/>
+          <w:sz w:val="21"/>
+          <w:szCs w:val="21"/>
+          <w:lang w:eastAsia="en-IN"/>
+        </w:rPr>
+        <w:t xml:space="preserve">, </w:t>
+      </w:r>
+      <w:r>
+        <w:rPr>
+          <w:rFonts w:ascii="Consolas" w:eastAsia="Times New Roman" w:hAnsi="Consolas" w:cs="Times New Roman"/>
+          <w:color w:val="9CDCFE"/>
+          <w:sz w:val="21"/>
+          <w:szCs w:val="21"/>
+          <w:lang w:eastAsia="en-IN"/>
+        </w:rPr>
+        <w:t>Pipe</w:t>
+      </w:r>
+      <w:r>
+        <w:rPr>
+          <w:rFonts w:ascii="Consolas" w:eastAsia="Times New Roman" w:hAnsi="Consolas" w:cs="Times New Roman"/>
+          <w:color w:val="D4D4D4"/>
+          <w:sz w:val="21"/>
+          <w:szCs w:val="21"/>
+          <w:lang w:eastAsia="en-IN"/>
+        </w:rPr>
+        <w:t xml:space="preserve"> } </w:t>
+      </w:r>
+      <w:r>
+        <w:rPr>
+          <w:rFonts w:ascii="Consolas" w:eastAsia="Times New Roman" w:hAnsi="Consolas" w:cs="Times New Roman"/>
+          <w:color w:val="C586C0"/>
+          <w:sz w:val="21"/>
+          <w:szCs w:val="21"/>
+          <w:lang w:eastAsia="en-IN"/>
+        </w:rPr>
+        <w:t>from</w:t>
+      </w:r>
+      <w:r>
+        <w:rPr>
+          <w:rFonts w:ascii="Consolas" w:eastAsia="Times New Roman" w:hAnsi="Consolas" w:cs="Times New Roman"/>
+          <w:color w:val="D4D4D4"/>
+          <w:sz w:val="21"/>
+          <w:szCs w:val="21"/>
+          <w:lang w:eastAsia="en-IN"/>
+        </w:rPr>
+        <w:t xml:space="preserve"> </w:t>
+      </w:r>
+      <w:r>
+        <w:rPr>
+          <w:rFonts w:ascii="Consolas" w:eastAsia="Times New Roman" w:hAnsi="Consolas" w:cs="Times New Roman"/>
+          <w:color w:val="CE9178"/>
+          <w:sz w:val="21"/>
+          <w:szCs w:val="21"/>
+          <w:lang w:eastAsia="en-IN"/>
+        </w:rPr>
+        <w:t>"@angular/core"</w:t>
+      </w:r>
+      <w:r>
+        <w:rPr>
+          <w:rFonts w:ascii="Consolas" w:eastAsia="Times New Roman" w:hAnsi="Consolas" w:cs="Times New Roman"/>
+          <w:color w:val="D4D4D4"/>
+          <w:sz w:val="21"/>
+          <w:szCs w:val="21"/>
+          <w:lang w:eastAsia="en-IN"/>
+        </w:rPr>
+        <w:t>;</w:t>
+      </w:r>
+    </w:p>
+    <w:p>
+      <w:pPr>
+        <w:shd w:val="clear" w:color="auto" w:fill="1E1E1E"/>
+        <w:spacing w:after="0" w:line="285" w:lineRule="atLeast"/>
+        <w:rPr>
+          <w:rFonts w:ascii="Consolas" w:eastAsia="Times New Roman" w:hAnsi="Consolas" w:cs="Times New Roman"/>
+          <w:color w:val="D4D4D4"/>
+          <w:sz w:val="21"/>
+          <w:szCs w:val="21"/>
+          <w:lang w:eastAsia="en-IN"/>
+        </w:rPr>
+      </w:pPr>
+    </w:p>
+    <w:p>
+      <w:pPr>
+        <w:shd w:val="clear" w:color="auto" w:fill="1E1E1E"/>
+        <w:spacing w:after="0" w:line="285" w:lineRule="atLeast"/>
+        <w:rPr>
+          <w:rFonts w:ascii="Consolas" w:eastAsia="Times New Roman" w:hAnsi="Consolas" w:cs="Times New Roman"/>
+          <w:color w:val="D4D4D4"/>
+          <w:sz w:val="21"/>
+          <w:szCs w:val="21"/>
+          <w:lang w:eastAsia="en-IN"/>
+        </w:rPr>
+      </w:pPr>
+      <w:proofErr w:type="gramStart"/>
+      <w:r>
+        <w:rPr>
+          <w:rFonts w:ascii="Consolas" w:eastAsia="Times New Roman" w:hAnsi="Consolas" w:cs="Times New Roman"/>
+          <w:color w:val="D4D4D4"/>
+          <w:sz w:val="21"/>
+          <w:szCs w:val="21"/>
+          <w:lang w:eastAsia="en-IN"/>
+        </w:rPr>
+        <w:t>@</w:t>
+      </w:r>
+      <w:r>
+        <w:rPr>
+          <w:rFonts w:ascii="Consolas" w:eastAsia="Times New Roman" w:hAnsi="Consolas" w:cs="Times New Roman"/>
+          <w:color w:val="4EC9B0"/>
+          <w:sz w:val="21"/>
+          <w:szCs w:val="21"/>
+          <w:lang w:eastAsia="en-IN"/>
+        </w:rPr>
+        <w:t>Pipe</w:t>
+      </w:r>
+      <w:r>
+        <w:rPr>
+          <w:rFonts w:ascii="Consolas" w:eastAsia="Times New Roman" w:hAnsi="Consolas" w:cs="Times New Roman"/>
+          <w:color w:val="D4D4D4"/>
+          <w:sz w:val="21"/>
+          <w:szCs w:val="21"/>
+          <w:lang w:eastAsia="en-IN"/>
+        </w:rPr>
+        <w:t>({</w:t>
+      </w:r>
+      <w:proofErr w:type="gramEnd"/>
+    </w:p>
+    <w:p>
+      <w:pPr>
+        <w:shd w:val="clear" w:color="auto" w:fill="1E1E1E"/>
+        <w:spacing w:after="0" w:line="285" w:lineRule="atLeast"/>
+        <w:rPr>
+          <w:rFonts w:ascii="Consolas" w:eastAsia="Times New Roman" w:hAnsi="Consolas" w:cs="Times New Roman"/>
+          <w:color w:val="D4D4D4"/>
+          <w:sz w:val="21"/>
+          <w:szCs w:val="21"/>
+          <w:lang w:eastAsia="en-IN"/>
+        </w:rPr>
+      </w:pPr>
+      <w:r>
+        <w:rPr>
+          <w:rFonts w:ascii="Consolas" w:eastAsia="Times New Roman" w:hAnsi="Consolas" w:cs="Times New Roman"/>
+          <w:color w:val="D4D4D4"/>
+          <w:sz w:val="21"/>
+          <w:szCs w:val="21"/>
+          <w:lang w:eastAsia="en-IN"/>
+        </w:rPr>
+        <w:t xml:space="preserve">    </w:t>
+      </w:r>
+      <w:proofErr w:type="spellStart"/>
+      <w:proofErr w:type="gramStart"/>
+      <w:r>
+        <w:rPr>
+          <w:rFonts w:ascii="Consolas" w:eastAsia="Times New Roman" w:hAnsi="Consolas" w:cs="Times New Roman"/>
+          <w:color w:val="9CDCFE"/>
+          <w:sz w:val="21"/>
+          <w:szCs w:val="21"/>
+          <w:lang w:eastAsia="en-IN"/>
+        </w:rPr>
+        <w:t>name</w:t>
+      </w:r>
+      <w:proofErr w:type="gramEnd"/>
+      <w:r>
+        <w:rPr>
+          <w:rFonts w:ascii="Consolas" w:eastAsia="Times New Roman" w:hAnsi="Consolas" w:cs="Times New Roman"/>
+          <w:color w:val="9CDCFE"/>
+          <w:sz w:val="21"/>
+          <w:szCs w:val="21"/>
+          <w:lang w:eastAsia="en-IN"/>
+        </w:rPr>
+        <w:t>:</w:t>
+      </w:r>
+      <w:r>
+        <w:rPr>
+          <w:rFonts w:ascii="Consolas" w:eastAsia="Times New Roman" w:hAnsi="Consolas" w:cs="Times New Roman"/>
+          <w:color w:val="CE9178"/>
+          <w:sz w:val="21"/>
+          <w:szCs w:val="21"/>
+          <w:lang w:eastAsia="en-IN"/>
+        </w:rPr>
+        <w:t>'shorten</w:t>
+      </w:r>
+      <w:proofErr w:type="spellEnd"/>
+      <w:r>
+        <w:rPr>
+          <w:rFonts w:ascii="Consolas" w:eastAsia="Times New Roman" w:hAnsi="Consolas" w:cs="Times New Roman"/>
+          <w:color w:val="CE9178"/>
+          <w:sz w:val="21"/>
+          <w:szCs w:val="21"/>
+          <w:lang w:eastAsia="en-IN"/>
+        </w:rPr>
+        <w:t>'</w:t>
+      </w:r>
+    </w:p>
+    <w:p>
+      <w:pPr>
+        <w:shd w:val="clear" w:color="auto" w:fill="1E1E1E"/>
+        <w:spacing w:after="0" w:line="285" w:lineRule="atLeast"/>
+        <w:rPr>
+          <w:rFonts w:ascii="Consolas" w:eastAsia="Times New Roman" w:hAnsi="Consolas" w:cs="Times New Roman"/>
+          <w:color w:val="D4D4D4"/>
+          <w:sz w:val="21"/>
+          <w:szCs w:val="21"/>
+          <w:lang w:eastAsia="en-IN"/>
+        </w:rPr>
+      </w:pPr>
+      <w:r>
+        <w:rPr>
+          <w:rFonts w:ascii="Consolas" w:eastAsia="Times New Roman" w:hAnsi="Consolas" w:cs="Times New Roman"/>
+          <w:color w:val="D4D4D4"/>
+          <w:sz w:val="21"/>
+          <w:szCs w:val="21"/>
+          <w:lang w:eastAsia="en-IN"/>
+        </w:rPr>
+        <w:t>})</w:t>
+      </w:r>
+    </w:p>
+    <w:p>
+      <w:pPr>
+        <w:shd w:val="clear" w:color="auto" w:fill="1E1E1E"/>
+        <w:spacing w:after="0" w:line="285" w:lineRule="atLeast"/>
+        <w:rPr>
+          <w:rFonts w:ascii="Consolas" w:eastAsia="Times New Roman" w:hAnsi="Consolas" w:cs="Times New Roman"/>
+          <w:color w:val="D4D4D4"/>
+          <w:sz w:val="21"/>
+          <w:szCs w:val="21"/>
+          <w:lang w:eastAsia="en-IN"/>
+        </w:rPr>
+      </w:pPr>
+      <w:proofErr w:type="gramStart"/>
+      <w:r>
+        <w:rPr>
+          <w:rFonts w:ascii="Consolas" w:eastAsia="Times New Roman" w:hAnsi="Consolas" w:cs="Times New Roman"/>
+          <w:color w:val="C586C0"/>
+          <w:sz w:val="21"/>
+          <w:szCs w:val="21"/>
+          <w:lang w:eastAsia="en-IN"/>
+        </w:rPr>
+        <w:t>export</w:t>
+      </w:r>
+      <w:proofErr w:type="gramEnd"/>
+      <w:r>
+        <w:rPr>
+          <w:rFonts w:ascii="Consolas" w:eastAsia="Times New Roman" w:hAnsi="Consolas" w:cs="Times New Roman"/>
+          <w:color w:val="D4D4D4"/>
+          <w:sz w:val="21"/>
+          <w:szCs w:val="21"/>
+          <w:lang w:eastAsia="en-IN"/>
+        </w:rPr>
+        <w:t xml:space="preserve"> </w:t>
+      </w:r>
+      <w:r>
+        <w:rPr>
+          <w:rFonts w:ascii="Consolas" w:eastAsia="Times New Roman" w:hAnsi="Consolas" w:cs="Times New Roman"/>
+          <w:color w:val="569CD6"/>
+          <w:sz w:val="21"/>
+          <w:szCs w:val="21"/>
+          <w:lang w:eastAsia="en-IN"/>
+        </w:rPr>
+        <w:t>class</w:t>
+      </w:r>
+      <w:r>
+        <w:rPr>
+          <w:rFonts w:ascii="Consolas" w:eastAsia="Times New Roman" w:hAnsi="Consolas" w:cs="Times New Roman"/>
+          <w:color w:val="D4D4D4"/>
+          <w:sz w:val="21"/>
+          <w:szCs w:val="21"/>
+          <w:lang w:eastAsia="en-IN"/>
+        </w:rPr>
+        <w:t xml:space="preserve"> </w:t>
+      </w:r>
+      <w:proofErr w:type="spellStart"/>
+      <w:r>
+        <w:rPr>
+          <w:rFonts w:ascii="Consolas" w:eastAsia="Times New Roman" w:hAnsi="Consolas" w:cs="Times New Roman"/>
+          <w:color w:val="4EC9B0"/>
+          <w:sz w:val="21"/>
+          <w:szCs w:val="21"/>
+          <w:lang w:eastAsia="en-IN"/>
+        </w:rPr>
+        <w:t>ShortenPipe</w:t>
+      </w:r>
+      <w:proofErr w:type="spellEnd"/>
+      <w:r>
+        <w:rPr>
+          <w:rFonts w:ascii="Consolas" w:eastAsia="Times New Roman" w:hAnsi="Consolas" w:cs="Times New Roman"/>
+          <w:color w:val="D4D4D4"/>
+          <w:sz w:val="21"/>
+          <w:szCs w:val="21"/>
+          <w:lang w:eastAsia="en-IN"/>
+        </w:rPr>
+        <w:t xml:space="preserve"> </w:t>
+      </w:r>
+      <w:r>
+        <w:rPr>
+          <w:rFonts w:ascii="Consolas" w:eastAsia="Times New Roman" w:hAnsi="Consolas" w:cs="Times New Roman"/>
+          <w:color w:val="569CD6"/>
+          <w:sz w:val="21"/>
+          <w:szCs w:val="21"/>
+          <w:lang w:eastAsia="en-IN"/>
+        </w:rPr>
+        <w:t>implements</w:t>
+      </w:r>
+      <w:r>
+        <w:rPr>
+          <w:rFonts w:ascii="Consolas" w:eastAsia="Times New Roman" w:hAnsi="Consolas" w:cs="Times New Roman"/>
+          <w:color w:val="D4D4D4"/>
+          <w:sz w:val="21"/>
+          <w:szCs w:val="21"/>
+          <w:lang w:eastAsia="en-IN"/>
+        </w:rPr>
+        <w:t xml:space="preserve"> </w:t>
+      </w:r>
+      <w:proofErr w:type="spellStart"/>
+      <w:r>
+        <w:rPr>
+          <w:rFonts w:ascii="Consolas" w:eastAsia="Times New Roman" w:hAnsi="Consolas" w:cs="Times New Roman"/>
+          <w:color w:val="4EC9B0"/>
+          <w:sz w:val="21"/>
+          <w:szCs w:val="21"/>
+          <w:lang w:eastAsia="en-IN"/>
+        </w:rPr>
+        <w:t>PipeTransform</w:t>
+      </w:r>
+      <w:proofErr w:type="spellEnd"/>
+      <w:r>
+        <w:rPr>
+          <w:rFonts w:ascii="Consolas" w:eastAsia="Times New Roman" w:hAnsi="Consolas" w:cs="Times New Roman"/>
+          <w:color w:val="D4D4D4"/>
+          <w:sz w:val="21"/>
+          <w:szCs w:val="21"/>
+          <w:lang w:eastAsia="en-IN"/>
+        </w:rPr>
+        <w:t xml:space="preserve"> {</w:t>
+      </w:r>
+    </w:p>
+    <w:p>
+      <w:pPr>
+        <w:shd w:val="clear" w:color="auto" w:fill="1E1E1E"/>
+        <w:spacing w:after="0" w:line="285" w:lineRule="atLeast"/>
+        <w:rPr>
+          <w:rFonts w:ascii="Consolas" w:eastAsia="Times New Roman" w:hAnsi="Consolas" w:cs="Times New Roman"/>
+          <w:color w:val="D4D4D4"/>
+          <w:sz w:val="21"/>
+          <w:szCs w:val="21"/>
+          <w:lang w:eastAsia="en-IN"/>
+        </w:rPr>
+      </w:pPr>
+      <w:r>
+        <w:rPr>
+          <w:rFonts w:ascii="Consolas" w:eastAsia="Times New Roman" w:hAnsi="Consolas" w:cs="Times New Roman"/>
+          <w:color w:val="D4D4D4"/>
+          <w:sz w:val="21"/>
+          <w:szCs w:val="21"/>
+          <w:lang w:eastAsia="en-IN"/>
+        </w:rPr>
+        <w:t xml:space="preserve">    </w:t>
+      </w:r>
+      <w:proofErr w:type="gramStart"/>
+      <w:r>
+        <w:rPr>
+          <w:rFonts w:ascii="Consolas" w:eastAsia="Times New Roman" w:hAnsi="Consolas" w:cs="Times New Roman"/>
+          <w:color w:val="DCDCAA"/>
+          <w:sz w:val="21"/>
+          <w:szCs w:val="21"/>
+          <w:lang w:eastAsia="en-IN"/>
+        </w:rPr>
+        <w:t>transform</w:t>
+      </w:r>
+      <w:r>
+        <w:rPr>
+          <w:rFonts w:ascii="Consolas" w:eastAsia="Times New Roman" w:hAnsi="Consolas" w:cs="Times New Roman"/>
+          <w:color w:val="D4D4D4"/>
+          <w:sz w:val="21"/>
+          <w:szCs w:val="21"/>
+          <w:lang w:eastAsia="en-IN"/>
+        </w:rPr>
+        <w:t>(</w:t>
+      </w:r>
+      <w:proofErr w:type="gramEnd"/>
+      <w:r>
+        <w:rPr>
+          <w:rFonts w:ascii="Consolas" w:eastAsia="Times New Roman" w:hAnsi="Consolas" w:cs="Times New Roman"/>
+          <w:color w:val="9CDCFE"/>
+          <w:sz w:val="21"/>
+          <w:szCs w:val="21"/>
+          <w:lang w:eastAsia="en-IN"/>
+        </w:rPr>
+        <w:t>value</w:t>
+      </w:r>
+      <w:r>
+        <w:rPr>
+          <w:rFonts w:ascii="Consolas" w:eastAsia="Times New Roman" w:hAnsi="Consolas" w:cs="Times New Roman"/>
+          <w:color w:val="D4D4D4"/>
+          <w:sz w:val="21"/>
+          <w:szCs w:val="21"/>
+          <w:lang w:eastAsia="en-IN"/>
+        </w:rPr>
+        <w:t xml:space="preserve">: </w:t>
+      </w:r>
+      <w:r>
+        <w:rPr>
+          <w:rFonts w:ascii="Consolas" w:eastAsia="Times New Roman" w:hAnsi="Consolas" w:cs="Times New Roman"/>
+          <w:color w:val="4EC9B0"/>
+          <w:sz w:val="21"/>
+          <w:szCs w:val="21"/>
+          <w:lang w:eastAsia="en-IN"/>
+        </w:rPr>
+        <w:t>String</w:t>
+      </w:r>
+      <w:r>
+        <w:rPr>
+          <w:rFonts w:ascii="Consolas" w:eastAsia="Times New Roman" w:hAnsi="Consolas" w:cs="Times New Roman"/>
+          <w:color w:val="D4D4D4"/>
+          <w:sz w:val="21"/>
+          <w:szCs w:val="21"/>
+          <w:lang w:eastAsia="en-IN"/>
+        </w:rPr>
+        <w:t xml:space="preserve">, </w:t>
+      </w:r>
+      <w:proofErr w:type="spellStart"/>
+      <w:r>
+        <w:rPr>
+          <w:rFonts w:ascii="Consolas" w:eastAsia="Times New Roman" w:hAnsi="Consolas" w:cs="Times New Roman"/>
+          <w:color w:val="9CDCFE"/>
+          <w:sz w:val="21"/>
+          <w:szCs w:val="21"/>
+          <w:lang w:eastAsia="en-IN"/>
+        </w:rPr>
+        <w:t>limit</w:t>
+      </w:r>
+      <w:r>
+        <w:rPr>
+          <w:rFonts w:ascii="Consolas" w:eastAsia="Times New Roman" w:hAnsi="Consolas" w:cs="Times New Roman"/>
+          <w:color w:val="D4D4D4"/>
+          <w:sz w:val="21"/>
+          <w:szCs w:val="21"/>
+          <w:lang w:eastAsia="en-IN"/>
+        </w:rPr>
+        <w:t>:</w:t>
+      </w:r>
+      <w:r>
+        <w:rPr>
+          <w:rFonts w:ascii="Consolas" w:eastAsia="Times New Roman" w:hAnsi="Consolas" w:cs="Times New Roman"/>
+          <w:color w:val="4EC9B0"/>
+          <w:sz w:val="21"/>
+          <w:szCs w:val="21"/>
+          <w:lang w:eastAsia="en-IN"/>
+        </w:rPr>
+        <w:t>number</w:t>
+      </w:r>
+      <w:proofErr w:type="spellEnd"/>
+      <w:r>
+        <w:rPr>
+          <w:rFonts w:ascii="Consolas" w:eastAsia="Times New Roman" w:hAnsi="Consolas" w:cs="Times New Roman"/>
+          <w:color w:val="D4D4D4"/>
+          <w:sz w:val="21"/>
+          <w:szCs w:val="21"/>
+          <w:lang w:eastAsia="en-IN"/>
+        </w:rPr>
+        <w:t>) {</w:t>
+      </w:r>
+    </w:p>
+    <w:p>
+      <w:pPr>
+        <w:shd w:val="clear" w:color="auto" w:fill="1E1E1E"/>
+        <w:spacing w:after="0" w:line="285" w:lineRule="atLeast"/>
+        <w:rPr>
+          <w:rFonts w:ascii="Consolas" w:eastAsia="Times New Roman" w:hAnsi="Consolas" w:cs="Times New Roman"/>
+          <w:color w:val="D4D4D4"/>
+          <w:sz w:val="21"/>
+          <w:szCs w:val="21"/>
+          <w:lang w:eastAsia="en-IN"/>
+        </w:rPr>
+      </w:pPr>
+      <w:r>
+        <w:rPr>
+          <w:rFonts w:ascii="Consolas" w:eastAsia="Times New Roman" w:hAnsi="Consolas" w:cs="Times New Roman"/>
+          <w:color w:val="D4D4D4"/>
+          <w:sz w:val="21"/>
+          <w:szCs w:val="21"/>
+          <w:lang w:eastAsia="en-IN"/>
+        </w:rPr>
+        <w:t xml:space="preserve">        </w:t>
+      </w:r>
+      <w:proofErr w:type="gramStart"/>
+      <w:r>
+        <w:rPr>
+          <w:rFonts w:ascii="Consolas" w:eastAsia="Times New Roman" w:hAnsi="Consolas" w:cs="Times New Roman"/>
+          <w:color w:val="C586C0"/>
+          <w:sz w:val="21"/>
+          <w:szCs w:val="21"/>
+          <w:lang w:eastAsia="en-IN"/>
+        </w:rPr>
+        <w:t>if</w:t>
+      </w:r>
+      <w:r>
+        <w:rPr>
+          <w:rFonts w:ascii="Consolas" w:eastAsia="Times New Roman" w:hAnsi="Consolas" w:cs="Times New Roman"/>
+          <w:color w:val="D4D4D4"/>
+          <w:sz w:val="21"/>
+          <w:szCs w:val="21"/>
+          <w:lang w:eastAsia="en-IN"/>
+        </w:rPr>
+        <w:t>(</w:t>
+      </w:r>
+      <w:proofErr w:type="spellStart"/>
+      <w:proofErr w:type="gramEnd"/>
+      <w:r>
+        <w:rPr>
+          <w:rFonts w:ascii="Consolas" w:eastAsia="Times New Roman" w:hAnsi="Consolas" w:cs="Times New Roman"/>
+          <w:color w:val="9CDCFE"/>
+          <w:sz w:val="21"/>
+          <w:szCs w:val="21"/>
+          <w:lang w:eastAsia="en-IN"/>
+        </w:rPr>
+        <w:t>value</w:t>
+      </w:r>
+      <w:r>
+        <w:rPr>
+          <w:rFonts w:ascii="Consolas" w:eastAsia="Times New Roman" w:hAnsi="Consolas" w:cs="Times New Roman"/>
+          <w:color w:val="D4D4D4"/>
+          <w:sz w:val="21"/>
+          <w:szCs w:val="21"/>
+          <w:lang w:eastAsia="en-IN"/>
+        </w:rPr>
+        <w:t>.</w:t>
+      </w:r>
+      <w:r>
+        <w:rPr>
+          <w:rFonts w:ascii="Consolas" w:eastAsia="Times New Roman" w:hAnsi="Consolas" w:cs="Times New Roman"/>
+          <w:color w:val="9CDCFE"/>
+          <w:sz w:val="21"/>
+          <w:szCs w:val="21"/>
+          <w:lang w:eastAsia="en-IN"/>
+        </w:rPr>
+        <w:t>length</w:t>
+      </w:r>
+      <w:proofErr w:type="spellEnd"/>
+      <w:r>
+        <w:rPr>
+          <w:rFonts w:ascii="Consolas" w:eastAsia="Times New Roman" w:hAnsi="Consolas" w:cs="Times New Roman"/>
+          <w:color w:val="D4D4D4"/>
+          <w:sz w:val="21"/>
+          <w:szCs w:val="21"/>
+          <w:lang w:eastAsia="en-IN"/>
+        </w:rPr>
+        <w:t>&gt;</w:t>
+      </w:r>
+      <w:r>
+        <w:rPr>
+          <w:rFonts w:ascii="Consolas" w:eastAsia="Times New Roman" w:hAnsi="Consolas" w:cs="Times New Roman"/>
+          <w:color w:val="9CDCFE"/>
+          <w:sz w:val="21"/>
+          <w:szCs w:val="21"/>
+          <w:lang w:eastAsia="en-IN"/>
+        </w:rPr>
+        <w:t>limit</w:t>
+      </w:r>
+      <w:r>
+        <w:rPr>
+          <w:rFonts w:ascii="Consolas" w:eastAsia="Times New Roman" w:hAnsi="Consolas" w:cs="Times New Roman"/>
+          <w:color w:val="D4D4D4"/>
+          <w:sz w:val="21"/>
+          <w:szCs w:val="21"/>
+          <w:lang w:eastAsia="en-IN"/>
+        </w:rPr>
+        <w:t>){</w:t>
+      </w:r>
+    </w:p>
+    <w:p>
+      <w:pPr>
+        <w:shd w:val="clear" w:color="auto" w:fill="1E1E1E"/>
+        <w:spacing w:after="0" w:line="285" w:lineRule="atLeast"/>
+        <w:rPr>
+          <w:rFonts w:ascii="Consolas" w:eastAsia="Times New Roman" w:hAnsi="Consolas" w:cs="Times New Roman"/>
+          <w:color w:val="D4D4D4"/>
+          <w:sz w:val="21"/>
+          <w:szCs w:val="21"/>
+          <w:lang w:eastAsia="en-IN"/>
+        </w:rPr>
+      </w:pPr>
+      <w:r>
+        <w:rPr>
+          <w:rFonts w:ascii="Consolas" w:eastAsia="Times New Roman" w:hAnsi="Consolas" w:cs="Times New Roman"/>
+          <w:color w:val="D4D4D4"/>
+          <w:sz w:val="21"/>
+          <w:szCs w:val="21"/>
+          <w:lang w:eastAsia="en-IN"/>
+        </w:rPr>
+        <w:t xml:space="preserve">            </w:t>
+      </w:r>
+      <w:proofErr w:type="gramStart"/>
+      <w:r>
+        <w:rPr>
+          <w:rFonts w:ascii="Consolas" w:eastAsia="Times New Roman" w:hAnsi="Consolas" w:cs="Times New Roman"/>
+          <w:color w:val="C586C0"/>
+          <w:sz w:val="21"/>
+          <w:szCs w:val="21"/>
+          <w:lang w:eastAsia="en-IN"/>
+        </w:rPr>
+        <w:t>return</w:t>
+      </w:r>
+      <w:proofErr w:type="gramEnd"/>
+      <w:r>
+        <w:rPr>
+          <w:rFonts w:ascii="Consolas" w:eastAsia="Times New Roman" w:hAnsi="Consolas" w:cs="Times New Roman"/>
+          <w:color w:val="D4D4D4"/>
+          <w:sz w:val="21"/>
+          <w:szCs w:val="21"/>
+          <w:lang w:eastAsia="en-IN"/>
+        </w:rPr>
+        <w:t xml:space="preserve"> </w:t>
+      </w:r>
+      <w:proofErr w:type="spellStart"/>
+      <w:r>
+        <w:rPr>
+          <w:rFonts w:ascii="Consolas" w:eastAsia="Times New Roman" w:hAnsi="Consolas" w:cs="Times New Roman"/>
+          <w:color w:val="9CDCFE"/>
+          <w:sz w:val="21"/>
+          <w:szCs w:val="21"/>
+          <w:lang w:eastAsia="en-IN"/>
+        </w:rPr>
+        <w:t>value</w:t>
+      </w:r>
+      <w:r>
+        <w:rPr>
+          <w:rFonts w:ascii="Consolas" w:eastAsia="Times New Roman" w:hAnsi="Consolas" w:cs="Times New Roman"/>
+          <w:color w:val="D4D4D4"/>
+          <w:sz w:val="21"/>
+          <w:szCs w:val="21"/>
+          <w:lang w:eastAsia="en-IN"/>
+        </w:rPr>
+        <w:t>.</w:t>
+      </w:r>
+      <w:r>
+        <w:rPr>
+          <w:rFonts w:ascii="Consolas" w:eastAsia="Times New Roman" w:hAnsi="Consolas" w:cs="Times New Roman"/>
+          <w:color w:val="DCDCAA"/>
+          <w:sz w:val="21"/>
+          <w:szCs w:val="21"/>
+          <w:lang w:eastAsia="en-IN"/>
+        </w:rPr>
+        <w:t>substr</w:t>
+      </w:r>
+      <w:proofErr w:type="spellEnd"/>
+      <w:r>
+        <w:rPr>
+          <w:rFonts w:ascii="Consolas" w:eastAsia="Times New Roman" w:hAnsi="Consolas" w:cs="Times New Roman"/>
+          <w:color w:val="D4D4D4"/>
+          <w:sz w:val="21"/>
+          <w:szCs w:val="21"/>
+          <w:lang w:eastAsia="en-IN"/>
+        </w:rPr>
+        <w:t>(</w:t>
+      </w:r>
+      <w:r>
+        <w:rPr>
+          <w:rFonts w:ascii="Consolas" w:eastAsia="Times New Roman" w:hAnsi="Consolas" w:cs="Times New Roman"/>
+          <w:color w:val="B5CEA8"/>
+          <w:sz w:val="21"/>
+          <w:szCs w:val="21"/>
+          <w:lang w:eastAsia="en-IN"/>
+        </w:rPr>
+        <w:t>0</w:t>
+      </w:r>
+      <w:r>
+        <w:rPr>
+          <w:rFonts w:ascii="Consolas" w:eastAsia="Times New Roman" w:hAnsi="Consolas" w:cs="Times New Roman"/>
+          <w:color w:val="D4D4D4"/>
+          <w:sz w:val="21"/>
+          <w:szCs w:val="21"/>
+          <w:lang w:eastAsia="en-IN"/>
+        </w:rPr>
+        <w:t>,</w:t>
+      </w:r>
+      <w:r>
+        <w:rPr>
+          <w:rFonts w:ascii="Consolas" w:eastAsia="Times New Roman" w:hAnsi="Consolas" w:cs="Times New Roman"/>
+          <w:color w:val="9CDCFE"/>
+          <w:sz w:val="21"/>
+          <w:szCs w:val="21"/>
+          <w:lang w:eastAsia="en-IN"/>
+        </w:rPr>
+        <w:t>limit</w:t>
+      </w:r>
+      <w:r>
+        <w:rPr>
+          <w:rFonts w:ascii="Consolas" w:eastAsia="Times New Roman" w:hAnsi="Consolas" w:cs="Times New Roman"/>
+          <w:color w:val="D4D4D4"/>
+          <w:sz w:val="21"/>
+          <w:szCs w:val="21"/>
+          <w:lang w:eastAsia="en-IN"/>
+        </w:rPr>
+        <w:t xml:space="preserve">) + </w:t>
+      </w:r>
+      <w:r>
+        <w:rPr>
+          <w:rFonts w:ascii="Consolas" w:eastAsia="Times New Roman" w:hAnsi="Consolas" w:cs="Times New Roman"/>
+          <w:color w:val="CE9178"/>
+          <w:sz w:val="21"/>
+          <w:szCs w:val="21"/>
+          <w:lang w:eastAsia="en-IN"/>
+        </w:rPr>
+        <w:t>" ..."</w:t>
+      </w:r>
+      <w:r>
+        <w:rPr>
+          <w:rFonts w:ascii="Consolas" w:eastAsia="Times New Roman" w:hAnsi="Consolas" w:cs="Times New Roman"/>
+          <w:color w:val="D4D4D4"/>
+          <w:sz w:val="21"/>
+          <w:szCs w:val="21"/>
+          <w:lang w:eastAsia="en-IN"/>
+        </w:rPr>
+        <w:t>;</w:t>
+      </w:r>
+    </w:p>
+    <w:p>
+      <w:pPr>
+        <w:shd w:val="clear" w:color="auto" w:fill="1E1E1E"/>
+        <w:spacing w:after="0" w:line="285" w:lineRule="atLeast"/>
+        <w:rPr>
+          <w:rFonts w:ascii="Consolas" w:eastAsia="Times New Roman" w:hAnsi="Consolas" w:cs="Times New Roman"/>
+          <w:color w:val="D4D4D4"/>
+          <w:sz w:val="21"/>
+          <w:szCs w:val="21"/>
+          <w:lang w:eastAsia="en-IN"/>
+        </w:rPr>
+      </w:pPr>
+      <w:r>
+        <w:rPr>
+          <w:rFonts w:ascii="Consolas" w:eastAsia="Times New Roman" w:hAnsi="Consolas" w:cs="Times New Roman"/>
+          <w:color w:val="D4D4D4"/>
+          <w:sz w:val="21"/>
+          <w:szCs w:val="21"/>
+          <w:lang w:eastAsia="en-IN"/>
+        </w:rPr>
+        <w:t xml:space="preserve">        }</w:t>
+      </w:r>
+    </w:p>
+    <w:p>
+      <w:pPr>
+        <w:shd w:val="clear" w:color="auto" w:fill="1E1E1E"/>
+        <w:spacing w:after="0" w:line="285" w:lineRule="atLeast"/>
+        <w:rPr>
+          <w:rFonts w:ascii="Consolas" w:eastAsia="Times New Roman" w:hAnsi="Consolas" w:cs="Times New Roman"/>
+          <w:color w:val="D4D4D4"/>
+          <w:sz w:val="21"/>
+          <w:szCs w:val="21"/>
+          <w:lang w:eastAsia="en-IN"/>
+        </w:rPr>
+      </w:pPr>
+      <w:r>
+        <w:rPr>
+          <w:rFonts w:ascii="Consolas" w:eastAsia="Times New Roman" w:hAnsi="Consolas" w:cs="Times New Roman"/>
+          <w:color w:val="D4D4D4"/>
+          <w:sz w:val="21"/>
+          <w:szCs w:val="21"/>
+          <w:lang w:eastAsia="en-IN"/>
+        </w:rPr>
+        <w:t xml:space="preserve">        </w:t>
+      </w:r>
+      <w:proofErr w:type="gramStart"/>
+      <w:r>
+        <w:rPr>
+          <w:rFonts w:ascii="Consolas" w:eastAsia="Times New Roman" w:hAnsi="Consolas" w:cs="Times New Roman"/>
+          <w:color w:val="C586C0"/>
+          <w:sz w:val="21"/>
+          <w:szCs w:val="21"/>
+          <w:lang w:eastAsia="en-IN"/>
+        </w:rPr>
+        <w:t>return</w:t>
+      </w:r>
+      <w:proofErr w:type="gramEnd"/>
+      <w:r>
+        <w:rPr>
+          <w:rFonts w:ascii="Consolas" w:eastAsia="Times New Roman" w:hAnsi="Consolas" w:cs="Times New Roman"/>
+          <w:color w:val="D4D4D4"/>
+          <w:sz w:val="21"/>
+          <w:szCs w:val="21"/>
+          <w:lang w:eastAsia="en-IN"/>
+        </w:rPr>
+        <w:t xml:space="preserve"> </w:t>
+      </w:r>
+      <w:r>
+        <w:rPr>
+          <w:rFonts w:ascii="Consolas" w:eastAsia="Times New Roman" w:hAnsi="Consolas" w:cs="Times New Roman"/>
+          <w:color w:val="9CDCFE"/>
+          <w:sz w:val="21"/>
+          <w:szCs w:val="21"/>
+          <w:lang w:eastAsia="en-IN"/>
+        </w:rPr>
+        <w:t>value</w:t>
+      </w:r>
+      <w:r>
+        <w:rPr>
+          <w:rFonts w:ascii="Consolas" w:eastAsia="Times New Roman" w:hAnsi="Consolas" w:cs="Times New Roman"/>
+          <w:color w:val="D4D4D4"/>
+          <w:sz w:val="21"/>
+          <w:szCs w:val="21"/>
+          <w:lang w:eastAsia="en-IN"/>
+        </w:rPr>
+        <w:t>;</w:t>
+      </w:r>
+    </w:p>
+    <w:p>
+      <w:pPr>
+        <w:shd w:val="clear" w:color="auto" w:fill="1E1E1E"/>
+        <w:spacing w:after="0" w:line="285" w:lineRule="atLeast"/>
+        <w:rPr>
+          <w:rFonts w:ascii="Consolas" w:eastAsia="Times New Roman" w:hAnsi="Consolas" w:cs="Times New Roman"/>
+          <w:color w:val="D4D4D4"/>
+          <w:sz w:val="21"/>
+          <w:szCs w:val="21"/>
+          <w:lang w:eastAsia="en-IN"/>
+        </w:rPr>
+      </w:pPr>
+      <w:r>
+        <w:rPr>
+          <w:rFonts w:ascii="Consolas" w:eastAsia="Times New Roman" w:hAnsi="Consolas" w:cs="Times New Roman"/>
+          <w:color w:val="D4D4D4"/>
+          <w:sz w:val="21"/>
+          <w:szCs w:val="21"/>
+          <w:lang w:eastAsia="en-IN"/>
+        </w:rPr>
+        <w:t xml:space="preserve">    }</w:t>
+      </w:r>
+    </w:p>
+    <w:p>
+      <w:pPr>
+        <w:shd w:val="clear" w:color="auto" w:fill="1E1E1E"/>
+        <w:spacing w:after="0" w:line="285" w:lineRule="atLeast"/>
+        <w:rPr>
+          <w:rFonts w:ascii="Consolas" w:eastAsia="Times New Roman" w:hAnsi="Consolas" w:cs="Times New Roman"/>
+          <w:color w:val="D4D4D4"/>
+          <w:sz w:val="21"/>
+          <w:szCs w:val="21"/>
+          <w:lang w:eastAsia="en-IN"/>
+        </w:rPr>
+      </w:pPr>
+      <w:r>
+        <w:rPr>
+          <w:rFonts w:ascii="Consolas" w:eastAsia="Times New Roman" w:hAnsi="Consolas" w:cs="Times New Roman"/>
+          <w:color w:val="D4D4D4"/>
+          <w:sz w:val="21"/>
+          <w:szCs w:val="21"/>
+          <w:lang w:eastAsia="en-IN"/>
+        </w:rPr>
+        <w:t xml:space="preserve">} </w:t>
+      </w:r>
+    </w:p>
+    <w:p>
+      <w:pPr>
+        <w:pStyle w:val="ListParagraph"/>
+        <w:ind w:left="142"/>
+      </w:pPr>
+    </w:p>
+    <w:p>
+      <w:pPr>
+        <w:pStyle w:val="ListParagraph"/>
+        <w:ind w:left="142"/>
+      </w:pPr>
+      <w:r>
+        <w:t xml:space="preserve">On view side use it </w:t>
+      </w:r>
+      <w:proofErr w:type="gramStart"/>
+      <w:r>
+        <w:t>as :</w:t>
+      </w:r>
+      <w:proofErr w:type="gramEnd"/>
+    </w:p>
+    <w:p>
+      <w:pPr>
+        <w:shd w:val="clear" w:color="auto" w:fill="1E1E1E"/>
+        <w:spacing w:after="0" w:line="285" w:lineRule="atLeast"/>
+        <w:rPr>
+          <w:rFonts w:ascii="Consolas" w:eastAsia="Times New Roman" w:hAnsi="Consolas" w:cs="Times New Roman"/>
+          <w:color w:val="D4D4D4"/>
+          <w:sz w:val="21"/>
+          <w:szCs w:val="21"/>
+          <w:lang w:eastAsia="en-IN"/>
+        </w:rPr>
+      </w:pPr>
+      <w:r>
+        <w:rPr>
+          <w:rFonts w:ascii="Consolas" w:eastAsia="Times New Roman" w:hAnsi="Consolas" w:cs="Times New Roman"/>
+          <w:color w:val="808080"/>
+          <w:sz w:val="21"/>
+          <w:szCs w:val="21"/>
+          <w:lang w:eastAsia="en-IN"/>
+        </w:rPr>
+        <w:t>&lt;</w:t>
+      </w:r>
+      <w:proofErr w:type="gramStart"/>
+      <w:r>
+        <w:rPr>
+          <w:rFonts w:ascii="Consolas" w:eastAsia="Times New Roman" w:hAnsi="Consolas" w:cs="Times New Roman"/>
+          <w:color w:val="569CD6"/>
+          <w:sz w:val="21"/>
+          <w:szCs w:val="21"/>
+          <w:lang w:eastAsia="en-IN"/>
+        </w:rPr>
+        <w:t>strong</w:t>
+      </w:r>
+      <w:proofErr w:type="gramEnd"/>
+      <w:r>
+        <w:rPr>
+          <w:rFonts w:ascii="Consolas" w:eastAsia="Times New Roman" w:hAnsi="Consolas" w:cs="Times New Roman"/>
+          <w:color w:val="808080"/>
+          <w:sz w:val="21"/>
+          <w:szCs w:val="21"/>
+          <w:lang w:eastAsia="en-IN"/>
+        </w:rPr>
+        <w:t>&gt;</w:t>
+      </w:r>
+      <w:r>
+        <w:rPr>
+          <w:rFonts w:ascii="Consolas" w:eastAsia="Times New Roman" w:hAnsi="Consolas" w:cs="Times New Roman"/>
+          <w:color w:val="D4D4D4"/>
+          <w:sz w:val="21"/>
+          <w:szCs w:val="21"/>
+          <w:lang w:eastAsia="en-IN"/>
+        </w:rPr>
+        <w:t>{{ server.name | uppercase | shorten</w:t>
+      </w:r>
+      <w:r>
+        <w:rPr>
+          <w:rFonts w:ascii="Consolas" w:eastAsia="Times New Roman" w:hAnsi="Consolas" w:cs="Times New Roman"/>
+          <w:color w:val="D4D4D4"/>
+          <w:sz w:val="21"/>
+          <w:szCs w:val="21"/>
+          <w:lang w:eastAsia="en-IN"/>
+        </w:rPr>
+        <w:t>:10</w:t>
+      </w:r>
+      <w:r>
+        <w:rPr>
+          <w:rFonts w:ascii="Consolas" w:eastAsia="Times New Roman" w:hAnsi="Consolas" w:cs="Times New Roman"/>
+          <w:color w:val="D4D4D4"/>
+          <w:sz w:val="21"/>
+          <w:szCs w:val="21"/>
+          <w:lang w:eastAsia="en-IN"/>
+        </w:rPr>
+        <w:t xml:space="preserve"> }}</w:t>
+      </w:r>
+      <w:r>
+        <w:rPr>
+          <w:rFonts w:ascii="Consolas" w:eastAsia="Times New Roman" w:hAnsi="Consolas" w:cs="Times New Roman"/>
+          <w:color w:val="808080"/>
+          <w:sz w:val="21"/>
+          <w:szCs w:val="21"/>
+          <w:lang w:eastAsia="en-IN"/>
+        </w:rPr>
+        <w:t>&lt;/</w:t>
+      </w:r>
+      <w:r>
+        <w:rPr>
+          <w:rFonts w:ascii="Consolas" w:eastAsia="Times New Roman" w:hAnsi="Consolas" w:cs="Times New Roman"/>
+          <w:color w:val="569CD6"/>
+          <w:sz w:val="21"/>
+          <w:szCs w:val="21"/>
+          <w:lang w:eastAsia="en-IN"/>
+        </w:rPr>
+        <w:t>strong</w:t>
+      </w:r>
+      <w:r>
+        <w:rPr>
+          <w:rFonts w:ascii="Consolas" w:eastAsia="Times New Roman" w:hAnsi="Consolas" w:cs="Times New Roman"/>
+          <w:color w:val="808080"/>
+          <w:sz w:val="21"/>
+          <w:szCs w:val="21"/>
+          <w:lang w:eastAsia="en-IN"/>
+        </w:rPr>
+        <w:t>&gt;</w:t>
+      </w:r>
+    </w:p>
+    <w:p>
+      <w:pPr>
+        <w:pStyle w:val="ListParagraph"/>
+        <w:ind w:left="142"/>
+      </w:pPr>
+    </w:p>
+    <w:p>
+      <w:pPr>
+        <w:pStyle w:val="ListParagraph"/>
+        <w:ind w:left="142"/>
+      </w:pPr>
+      <w:r>
+        <w:t>We can create</w:t>
+      </w:r>
+      <w:r>
+        <w:t xml:space="preserve"> pipe using command also </w:t>
+      </w:r>
+      <w:r>
+        <w:rPr>
+          <w:b/>
+        </w:rPr>
+        <w:t>ng g p filter</w:t>
+      </w:r>
+      <w:r>
+        <w:t xml:space="preserve"> </w:t>
+      </w:r>
+      <w:bookmarkStart w:id="0" w:name="_GoBack"/>
+      <w:bookmarkEnd w:id="0"/>
+    </w:p>
+    <w:p>
+      <w:pPr>
+        <w:pStyle w:val="ListParagraph"/>
+        <w:ind w:left="142"/>
+      </w:pPr>
+    </w:p>
+    <w:p>
+      <w:pPr>
+        <w:pStyle w:val="ListParagraph"/>
+        <w:numPr>
+          <w:ilvl w:val="0"/>
+          <w:numId w:val="1"/>
+        </w:numPr>
+        <w:ind w:left="142" w:hanging="426"/>
+      </w:pPr>
+      <w:proofErr w:type="spellStart"/>
+      <w:r>
+        <w:t>Asd</w:t>
+      </w:r>
+      <w:proofErr w:type="spellEnd"/>
+    </w:p>
+    <w:p>
+      <w:pPr>
+        <w:pStyle w:val="ListParagraph"/>
+        <w:numPr>
+          <w:ilvl w:val="0"/>
+          <w:numId w:val="1"/>
+        </w:numPr>
+        <w:ind w:left="142" w:hanging="426"/>
+      </w:pPr>
+      <w:proofErr w:type="spellStart"/>
+      <w:r>
+        <w:t>Asd</w:t>
+      </w:r>
+      <w:proofErr w:type="spellEnd"/>
+    </w:p>
+    <w:p>
+      <w:pPr>
+        <w:pStyle w:val="ListParagraph"/>
+        <w:numPr>
+          <w:ilvl w:val="0"/>
+          <w:numId w:val="1"/>
+        </w:numPr>
+        <w:ind w:left="142" w:hanging="426"/>
+      </w:pPr>
+      <w:proofErr w:type="spellStart"/>
+      <w:r>
+        <w:t>Asd</w:t>
+      </w:r>
+      <w:proofErr w:type="spellEnd"/>
+    </w:p>
+    <w:p>
+      <w:pPr>
+        <w:pStyle w:val="ListParagraph"/>
+        <w:numPr>
+          <w:ilvl w:val="0"/>
+          <w:numId w:val="1"/>
+        </w:numPr>
+        <w:ind w:left="142" w:hanging="426"/>
+      </w:pPr>
+      <w:proofErr w:type="spellStart"/>
+      <w:r>
+        <w:t>Fdg</w:t>
+      </w:r>
+      <w:proofErr w:type="spellEnd"/>
+    </w:p>
+    <w:p>
+      <w:pPr>
+        <w:pStyle w:val="ListParagraph"/>
+        <w:numPr>
+          <w:ilvl w:val="0"/>
+          <w:numId w:val="1"/>
+        </w:numPr>
+        <w:ind w:left="142" w:hanging="426"/>
+      </w:pPr>
     </w:p>
     <w:p>
       <w:pPr>
@@ -42609,7 +45964,6 @@
   <w:style w:type="character" w:default="1" w:styleId="DefaultParagraphFont">
     <w:name w:val="Default Paragraph Font"/>
     <w:uiPriority w:val="1"/>
-    <w:semiHidden/>
     <w:unhideWhenUsed/>
   </w:style>
   <w:style w:type="table" w:default="1" w:styleId="TableNormal">
@@ -43027,7 +46381,7 @@
 </file>
 
 <file path=customXml/itemProps1.xml><?xml version="1.0" encoding="utf-8"?>
-<ds:datastoreItem xmlns:ds="http://schemas.openxmlformats.org/officeDocument/2006/customXml" ds:itemID="{D70C52E6-33C4-438D-A66E-BAC1EAB94C59}">
+<ds:datastoreItem xmlns:ds="http://schemas.openxmlformats.org/officeDocument/2006/customXml" ds:itemID="{7CD74B65-28B1-48A8-A934-3C2684A980FC}">
   <ds:schemaRefs>
     <ds:schemaRef ds:uri="http://schemas.openxmlformats.org/officeDocument/2006/bibliography"/>
   </ds:schemaRefs>

</xml_diff>

<commit_message>
* added http module with firebase database connectivity * added fetch and save data functionality on navbar.
</commit_message>
<xml_diff>
--- a/referances/Angular (additional).docx
+++ b/referances/Angular (additional).docx
@@ -30388,199 +30388,330 @@
     </w:p>
     <w:p>
       <w:pPr>
-        <w:shd w:val="clear" w:color="auto" w:fill="1E1E1E"/>
-        <w:spacing w:after="0" w:line="285" w:lineRule="atLeast"/>
-        <w:rPr>
-          <w:rFonts w:ascii="Consolas" w:eastAsia="Times New Roman" w:hAnsi="Consolas" w:cs="Times New Roman"/>
-          <w:color w:val="D4D4D4"/>
-          <w:sz w:val="21"/>
-          <w:szCs w:val="21"/>
-          <w:lang w:eastAsia="en-IN"/>
-        </w:rPr>
-      </w:pPr>
-      <w:proofErr w:type="spellStart"/>
-      <w:proofErr w:type="gramStart"/>
-      <w:r>
-        <w:rPr>
-          <w:rFonts w:ascii="Consolas" w:eastAsia="Times New Roman" w:hAnsi="Consolas" w:cs="Times New Roman"/>
-          <w:color w:val="569CD6"/>
-          <w:sz w:val="21"/>
-          <w:szCs w:val="21"/>
-          <w:lang w:eastAsia="en-IN"/>
-        </w:rPr>
-        <w:t>const</w:t>
-      </w:r>
-      <w:proofErr w:type="spellEnd"/>
-      <w:proofErr w:type="gramEnd"/>
-      <w:r>
-        <w:rPr>
-          <w:rFonts w:ascii="Consolas" w:eastAsia="Times New Roman" w:hAnsi="Consolas" w:cs="Times New Roman"/>
-          <w:color w:val="D4D4D4"/>
-          <w:sz w:val="21"/>
-          <w:szCs w:val="21"/>
-          <w:lang w:eastAsia="en-IN"/>
-        </w:rPr>
-        <w:t xml:space="preserve"> </w:t>
-      </w:r>
-      <w:proofErr w:type="spellStart"/>
-      <w:r>
-        <w:rPr>
-          <w:rFonts w:ascii="Consolas" w:eastAsia="Times New Roman" w:hAnsi="Consolas" w:cs="Times New Roman"/>
-          <w:color w:val="9CDCFE"/>
-          <w:sz w:val="21"/>
-          <w:szCs w:val="21"/>
-          <w:lang w:eastAsia="en-IN"/>
-        </w:rPr>
-        <w:t>squareValues</w:t>
-      </w:r>
-      <w:proofErr w:type="spellEnd"/>
-      <w:r>
-        <w:rPr>
-          <w:rFonts w:ascii="Consolas" w:eastAsia="Times New Roman" w:hAnsi="Consolas" w:cs="Times New Roman"/>
-          <w:color w:val="D4D4D4"/>
-          <w:sz w:val="21"/>
-          <w:szCs w:val="21"/>
-          <w:lang w:eastAsia="en-IN"/>
-        </w:rPr>
-        <w:t xml:space="preserve"> = </w:t>
-      </w:r>
-      <w:r>
-        <w:rPr>
-          <w:rFonts w:ascii="Consolas" w:eastAsia="Times New Roman" w:hAnsi="Consolas" w:cs="Times New Roman"/>
-          <w:color w:val="DCDCAA"/>
-          <w:sz w:val="21"/>
-          <w:szCs w:val="21"/>
-          <w:lang w:eastAsia="en-IN"/>
-        </w:rPr>
-        <w:t>map</w:t>
-      </w:r>
-      <w:r>
-        <w:rPr>
-          <w:rFonts w:ascii="Consolas" w:eastAsia="Times New Roman" w:hAnsi="Consolas" w:cs="Times New Roman"/>
-          <w:color w:val="D4D4D4"/>
-          <w:sz w:val="21"/>
-          <w:szCs w:val="21"/>
-          <w:lang w:eastAsia="en-IN"/>
-        </w:rPr>
-        <w:t>((</w:t>
-      </w:r>
-      <w:proofErr w:type="spellStart"/>
-      <w:r>
-        <w:rPr>
-          <w:rFonts w:ascii="Consolas" w:eastAsia="Times New Roman" w:hAnsi="Consolas" w:cs="Times New Roman"/>
-          <w:color w:val="9CDCFE"/>
-          <w:sz w:val="21"/>
-          <w:szCs w:val="21"/>
-          <w:lang w:eastAsia="en-IN"/>
-        </w:rPr>
-        <w:t>val</w:t>
-      </w:r>
-      <w:proofErr w:type="spellEnd"/>
-      <w:r>
-        <w:rPr>
-          <w:rFonts w:ascii="Consolas" w:eastAsia="Times New Roman" w:hAnsi="Consolas" w:cs="Times New Roman"/>
-          <w:color w:val="D4D4D4"/>
-          <w:sz w:val="21"/>
-          <w:szCs w:val="21"/>
-          <w:lang w:eastAsia="en-IN"/>
-        </w:rPr>
-        <w:t xml:space="preserve">: </w:t>
-      </w:r>
-      <w:r>
-        <w:rPr>
-          <w:rFonts w:ascii="Consolas" w:eastAsia="Times New Roman" w:hAnsi="Consolas" w:cs="Times New Roman"/>
-          <w:color w:val="4EC9B0"/>
-          <w:sz w:val="21"/>
-          <w:szCs w:val="21"/>
-          <w:lang w:eastAsia="en-IN"/>
-        </w:rPr>
-        <w:t>number</w:t>
-      </w:r>
-      <w:r>
-        <w:rPr>
-          <w:rFonts w:ascii="Consolas" w:eastAsia="Times New Roman" w:hAnsi="Consolas" w:cs="Times New Roman"/>
-          <w:color w:val="D4D4D4"/>
-          <w:sz w:val="21"/>
-          <w:szCs w:val="21"/>
-          <w:lang w:eastAsia="en-IN"/>
-        </w:rPr>
-        <w:t xml:space="preserve">) </w:t>
-      </w:r>
-      <w:r>
-        <w:rPr>
-          <w:rFonts w:ascii="Consolas" w:eastAsia="Times New Roman" w:hAnsi="Consolas" w:cs="Times New Roman"/>
-          <w:color w:val="569CD6"/>
-          <w:sz w:val="21"/>
-          <w:szCs w:val="21"/>
-          <w:lang w:eastAsia="en-IN"/>
-        </w:rPr>
-        <w:t>=&gt;</w:t>
-      </w:r>
-      <w:r>
-        <w:rPr>
-          <w:rFonts w:ascii="Consolas" w:eastAsia="Times New Roman" w:hAnsi="Consolas" w:cs="Times New Roman"/>
-          <w:color w:val="D4D4D4"/>
-          <w:sz w:val="21"/>
-          <w:szCs w:val="21"/>
-          <w:lang w:eastAsia="en-IN"/>
-        </w:rPr>
-        <w:t xml:space="preserve"> </w:t>
-      </w:r>
-      <w:proofErr w:type="spellStart"/>
-      <w:r>
-        <w:rPr>
-          <w:rFonts w:ascii="Consolas" w:eastAsia="Times New Roman" w:hAnsi="Consolas" w:cs="Times New Roman"/>
-          <w:color w:val="9CDCFE"/>
-          <w:sz w:val="21"/>
-          <w:szCs w:val="21"/>
-          <w:lang w:eastAsia="en-IN"/>
-        </w:rPr>
-        <w:t>val</w:t>
-      </w:r>
-      <w:proofErr w:type="spellEnd"/>
-      <w:r>
-        <w:rPr>
-          <w:rFonts w:ascii="Consolas" w:eastAsia="Times New Roman" w:hAnsi="Consolas" w:cs="Times New Roman"/>
-          <w:color w:val="D4D4D4"/>
-          <w:sz w:val="21"/>
-          <w:szCs w:val="21"/>
-          <w:lang w:eastAsia="en-IN"/>
-        </w:rPr>
-        <w:t xml:space="preserve"> * </w:t>
-      </w:r>
-      <w:proofErr w:type="spellStart"/>
-      <w:r>
-        <w:rPr>
-          <w:rFonts w:ascii="Consolas" w:eastAsia="Times New Roman" w:hAnsi="Consolas" w:cs="Times New Roman"/>
-          <w:color w:val="9CDCFE"/>
-          <w:sz w:val="21"/>
-          <w:szCs w:val="21"/>
-          <w:lang w:eastAsia="en-IN"/>
-        </w:rPr>
-        <w:t>val</w:t>
-      </w:r>
-      <w:proofErr w:type="spellEnd"/>
-      <w:r>
-        <w:rPr>
-          <w:rFonts w:ascii="Consolas" w:eastAsia="Times New Roman" w:hAnsi="Consolas" w:cs="Times New Roman"/>
-          <w:color w:val="D4D4D4"/>
-          <w:sz w:val="21"/>
-          <w:szCs w:val="21"/>
-          <w:lang w:eastAsia="en-IN"/>
-        </w:rPr>
-        <w:t>);</w:t>
-      </w:r>
-    </w:p>
-    <w:p>
-      <w:pPr>
         <w:pStyle w:val="ListParagraph"/>
         <w:ind w:left="142"/>
       </w:pPr>
+      <w:r>
+        <w:t xml:space="preserve">Should be added form package </w:t>
+      </w:r>
+      <w:r>
+        <w:t>operators</w:t>
+      </w:r>
+      <w:r>
+        <w:t xml:space="preserve">: </w:t>
+      </w:r>
+    </w:p>
+    <w:p>
+      <w:pPr>
+        <w:shd w:val="clear" w:color="auto" w:fill="1E1E1E"/>
+        <w:spacing w:after="0" w:line="285" w:lineRule="atLeast"/>
+        <w:rPr>
+          <w:rFonts w:ascii="Consolas" w:eastAsia="Times New Roman" w:hAnsi="Consolas" w:cs="Times New Roman"/>
+          <w:color w:val="D4D4D4"/>
+          <w:sz w:val="21"/>
+          <w:szCs w:val="21"/>
+          <w:lang w:eastAsia="en-IN"/>
+        </w:rPr>
+      </w:pPr>
+      <w:proofErr w:type="gramStart"/>
+      <w:r>
+        <w:rPr>
+          <w:rFonts w:ascii="Consolas" w:eastAsia="Times New Roman" w:hAnsi="Consolas" w:cs="Times New Roman"/>
+          <w:color w:val="C586C0"/>
+          <w:sz w:val="21"/>
+          <w:szCs w:val="21"/>
+          <w:lang w:eastAsia="en-IN"/>
+        </w:rPr>
+        <w:t>import</w:t>
+      </w:r>
+      <w:proofErr w:type="gramEnd"/>
+      <w:r>
+        <w:rPr>
+          <w:rFonts w:ascii="Consolas" w:eastAsia="Times New Roman" w:hAnsi="Consolas" w:cs="Times New Roman"/>
+          <w:color w:val="D4D4D4"/>
+          <w:sz w:val="21"/>
+          <w:szCs w:val="21"/>
+          <w:lang w:eastAsia="en-IN"/>
+        </w:rPr>
+        <w:t xml:space="preserve"> { </w:t>
+      </w:r>
+      <w:r>
+        <w:rPr>
+          <w:rFonts w:ascii="Consolas" w:eastAsia="Times New Roman" w:hAnsi="Consolas" w:cs="Times New Roman"/>
+          <w:color w:val="9CDCFE"/>
+          <w:sz w:val="21"/>
+          <w:szCs w:val="21"/>
+          <w:lang w:eastAsia="en-IN"/>
+        </w:rPr>
+        <w:t>map</w:t>
+      </w:r>
+      <w:r>
+        <w:rPr>
+          <w:rFonts w:ascii="Consolas" w:eastAsia="Times New Roman" w:hAnsi="Consolas" w:cs="Times New Roman"/>
+          <w:color w:val="D4D4D4"/>
+          <w:sz w:val="21"/>
+          <w:szCs w:val="21"/>
+          <w:lang w:eastAsia="en-IN"/>
+        </w:rPr>
+        <w:t xml:space="preserve"> } </w:t>
+      </w:r>
+      <w:r>
+        <w:rPr>
+          <w:rFonts w:ascii="Consolas" w:eastAsia="Times New Roman" w:hAnsi="Consolas" w:cs="Times New Roman"/>
+          <w:color w:val="C586C0"/>
+          <w:sz w:val="21"/>
+          <w:szCs w:val="21"/>
+          <w:lang w:eastAsia="en-IN"/>
+        </w:rPr>
+        <w:t>from</w:t>
+      </w:r>
+      <w:r>
+        <w:rPr>
+          <w:rFonts w:ascii="Consolas" w:eastAsia="Times New Roman" w:hAnsi="Consolas" w:cs="Times New Roman"/>
+          <w:color w:val="D4D4D4"/>
+          <w:sz w:val="21"/>
+          <w:szCs w:val="21"/>
+          <w:lang w:eastAsia="en-IN"/>
+        </w:rPr>
+        <w:t xml:space="preserve"> </w:t>
+      </w:r>
+      <w:r>
+        <w:rPr>
+          <w:rFonts w:ascii="Consolas" w:eastAsia="Times New Roman" w:hAnsi="Consolas" w:cs="Times New Roman"/>
+          <w:color w:val="CE9178"/>
+          <w:sz w:val="21"/>
+          <w:szCs w:val="21"/>
+          <w:lang w:eastAsia="en-IN"/>
+        </w:rPr>
+        <w:t>"</w:t>
+      </w:r>
+      <w:proofErr w:type="spellStart"/>
+      <w:r>
+        <w:rPr>
+          <w:rFonts w:ascii="Consolas" w:eastAsia="Times New Roman" w:hAnsi="Consolas" w:cs="Times New Roman"/>
+          <w:color w:val="CE9178"/>
+          <w:sz w:val="21"/>
+          <w:szCs w:val="21"/>
+          <w:lang w:eastAsia="en-IN"/>
+        </w:rPr>
+        <w:t>rxjs</w:t>
+      </w:r>
+      <w:proofErr w:type="spellEnd"/>
+      <w:r>
+        <w:rPr>
+          <w:rFonts w:ascii="Consolas" w:eastAsia="Times New Roman" w:hAnsi="Consolas" w:cs="Times New Roman"/>
+          <w:color w:val="CE9178"/>
+          <w:sz w:val="21"/>
+          <w:szCs w:val="21"/>
+          <w:lang w:eastAsia="en-IN"/>
+        </w:rPr>
+        <w:t>/Operators"</w:t>
+      </w:r>
     </w:p>
     <w:p>
       <w:pPr>
         <w:pStyle w:val="ListParagraph"/>
         <w:ind w:left="142"/>
+        <w:rPr>
+          <w:b/>
+        </w:rPr>
+      </w:pPr>
+    </w:p>
+    <w:p>
+      <w:pPr>
+        <w:shd w:val="clear" w:color="auto" w:fill="1E1E1E"/>
+        <w:spacing w:after="0" w:line="285" w:lineRule="atLeast"/>
+        <w:rPr>
+          <w:rFonts w:ascii="Consolas" w:eastAsia="Times New Roman" w:hAnsi="Consolas" w:cs="Times New Roman"/>
+          <w:color w:val="D4D4D4"/>
+          <w:sz w:val="21"/>
+          <w:szCs w:val="21"/>
+          <w:lang w:eastAsia="en-IN"/>
+        </w:rPr>
+      </w:pPr>
+      <w:proofErr w:type="spellStart"/>
+      <w:proofErr w:type="gramStart"/>
+      <w:r>
+        <w:rPr>
+          <w:rFonts w:ascii="Consolas" w:eastAsia="Times New Roman" w:hAnsi="Consolas" w:cs="Times New Roman"/>
+          <w:color w:val="569CD6"/>
+          <w:sz w:val="21"/>
+          <w:szCs w:val="21"/>
+          <w:lang w:eastAsia="en-IN"/>
+        </w:rPr>
+        <w:t>const</w:t>
+      </w:r>
+      <w:proofErr w:type="spellEnd"/>
+      <w:proofErr w:type="gramEnd"/>
+      <w:r>
+        <w:rPr>
+          <w:rFonts w:ascii="Consolas" w:eastAsia="Times New Roman" w:hAnsi="Consolas" w:cs="Times New Roman"/>
+          <w:color w:val="D4D4D4"/>
+          <w:sz w:val="21"/>
+          <w:szCs w:val="21"/>
+          <w:lang w:eastAsia="en-IN"/>
+        </w:rPr>
+        <w:t xml:space="preserve"> </w:t>
+      </w:r>
+      <w:proofErr w:type="spellStart"/>
+      <w:r>
+        <w:rPr>
+          <w:rFonts w:ascii="Consolas" w:eastAsia="Times New Roman" w:hAnsi="Consolas" w:cs="Times New Roman"/>
+          <w:color w:val="9CDCFE"/>
+          <w:sz w:val="21"/>
+          <w:szCs w:val="21"/>
+          <w:lang w:eastAsia="en-IN"/>
+        </w:rPr>
+        <w:t>squareValues</w:t>
+      </w:r>
+      <w:proofErr w:type="spellEnd"/>
+      <w:r>
+        <w:rPr>
+          <w:rFonts w:ascii="Consolas" w:eastAsia="Times New Roman" w:hAnsi="Consolas" w:cs="Times New Roman"/>
+          <w:color w:val="D4D4D4"/>
+          <w:sz w:val="21"/>
+          <w:szCs w:val="21"/>
+          <w:lang w:eastAsia="en-IN"/>
+        </w:rPr>
+        <w:t xml:space="preserve"> = </w:t>
+      </w:r>
+      <w:r>
+        <w:rPr>
+          <w:rFonts w:ascii="Consolas" w:eastAsia="Times New Roman" w:hAnsi="Consolas" w:cs="Times New Roman"/>
+          <w:color w:val="DCDCAA"/>
+          <w:sz w:val="21"/>
+          <w:szCs w:val="21"/>
+          <w:lang w:eastAsia="en-IN"/>
+        </w:rPr>
+        <w:t>map</w:t>
+      </w:r>
+      <w:r>
+        <w:rPr>
+          <w:rFonts w:ascii="Consolas" w:eastAsia="Times New Roman" w:hAnsi="Consolas" w:cs="Times New Roman"/>
+          <w:color w:val="D4D4D4"/>
+          <w:sz w:val="21"/>
+          <w:szCs w:val="21"/>
+          <w:lang w:eastAsia="en-IN"/>
+        </w:rPr>
+        <w:t>((</w:t>
+      </w:r>
+      <w:proofErr w:type="spellStart"/>
+      <w:r>
+        <w:rPr>
+          <w:rFonts w:ascii="Consolas" w:eastAsia="Times New Roman" w:hAnsi="Consolas" w:cs="Times New Roman"/>
+          <w:color w:val="9CDCFE"/>
+          <w:sz w:val="21"/>
+          <w:szCs w:val="21"/>
+          <w:lang w:eastAsia="en-IN"/>
+        </w:rPr>
+        <w:t>val</w:t>
+      </w:r>
+      <w:proofErr w:type="spellEnd"/>
+      <w:r>
+        <w:rPr>
+          <w:rFonts w:ascii="Consolas" w:eastAsia="Times New Roman" w:hAnsi="Consolas" w:cs="Times New Roman"/>
+          <w:color w:val="D4D4D4"/>
+          <w:sz w:val="21"/>
+          <w:szCs w:val="21"/>
+          <w:lang w:eastAsia="en-IN"/>
+        </w:rPr>
+        <w:t xml:space="preserve">: </w:t>
+      </w:r>
+      <w:r>
+        <w:rPr>
+          <w:rFonts w:ascii="Consolas" w:eastAsia="Times New Roman" w:hAnsi="Consolas" w:cs="Times New Roman"/>
+          <w:color w:val="4EC9B0"/>
+          <w:sz w:val="21"/>
+          <w:szCs w:val="21"/>
+          <w:lang w:eastAsia="en-IN"/>
+        </w:rPr>
+        <w:t>number</w:t>
+      </w:r>
+      <w:r>
+        <w:rPr>
+          <w:rFonts w:ascii="Consolas" w:eastAsia="Times New Roman" w:hAnsi="Consolas" w:cs="Times New Roman"/>
+          <w:color w:val="D4D4D4"/>
+          <w:sz w:val="21"/>
+          <w:szCs w:val="21"/>
+          <w:lang w:eastAsia="en-IN"/>
+        </w:rPr>
+        <w:t xml:space="preserve">) </w:t>
+      </w:r>
+      <w:r>
+        <w:rPr>
+          <w:rFonts w:ascii="Consolas" w:eastAsia="Times New Roman" w:hAnsi="Consolas" w:cs="Times New Roman"/>
+          <w:color w:val="569CD6"/>
+          <w:sz w:val="21"/>
+          <w:szCs w:val="21"/>
+          <w:lang w:eastAsia="en-IN"/>
+        </w:rPr>
+        <w:t>=&gt;</w:t>
+      </w:r>
+      <w:r>
+        <w:rPr>
+          <w:rFonts w:ascii="Consolas" w:eastAsia="Times New Roman" w:hAnsi="Consolas" w:cs="Times New Roman"/>
+          <w:color w:val="D4D4D4"/>
+          <w:sz w:val="21"/>
+          <w:szCs w:val="21"/>
+          <w:lang w:eastAsia="en-IN"/>
+        </w:rPr>
+        <w:t xml:space="preserve"> </w:t>
+      </w:r>
+      <w:proofErr w:type="spellStart"/>
+      <w:r>
+        <w:rPr>
+          <w:rFonts w:ascii="Consolas" w:eastAsia="Times New Roman" w:hAnsi="Consolas" w:cs="Times New Roman"/>
+          <w:color w:val="9CDCFE"/>
+          <w:sz w:val="21"/>
+          <w:szCs w:val="21"/>
+          <w:lang w:eastAsia="en-IN"/>
+        </w:rPr>
+        <w:t>val</w:t>
+      </w:r>
+      <w:proofErr w:type="spellEnd"/>
+      <w:r>
+        <w:rPr>
+          <w:rFonts w:ascii="Consolas" w:eastAsia="Times New Roman" w:hAnsi="Consolas" w:cs="Times New Roman"/>
+          <w:color w:val="D4D4D4"/>
+          <w:sz w:val="21"/>
+          <w:szCs w:val="21"/>
+          <w:lang w:eastAsia="en-IN"/>
+        </w:rPr>
+        <w:t xml:space="preserve"> * </w:t>
+      </w:r>
+      <w:proofErr w:type="spellStart"/>
+      <w:r>
+        <w:rPr>
+          <w:rFonts w:ascii="Consolas" w:eastAsia="Times New Roman" w:hAnsi="Consolas" w:cs="Times New Roman"/>
+          <w:color w:val="9CDCFE"/>
+          <w:sz w:val="21"/>
+          <w:szCs w:val="21"/>
+          <w:lang w:eastAsia="en-IN"/>
+        </w:rPr>
+        <w:t>val</w:t>
+      </w:r>
+      <w:proofErr w:type="spellEnd"/>
+      <w:r>
+        <w:rPr>
+          <w:rFonts w:ascii="Consolas" w:eastAsia="Times New Roman" w:hAnsi="Consolas" w:cs="Times New Roman"/>
+          <w:color w:val="D4D4D4"/>
+          <w:sz w:val="21"/>
+          <w:szCs w:val="21"/>
+          <w:lang w:eastAsia="en-IN"/>
+        </w:rPr>
+        <w:t>);</w:t>
+      </w:r>
+    </w:p>
+    <w:p>
+      <w:pPr>
+        <w:pStyle w:val="ListParagraph"/>
+        <w:ind w:left="142"/>
+      </w:pPr>
+    </w:p>
+    <w:p>
+      <w:pPr>
+        <w:pStyle w:val="ListParagraph"/>
+        <w:ind w:left="142"/>
       </w:pPr>
       <w:r>
         <w:t>You can use pipes to link operators together. Pipes let you combine multiple functions into a single function.</w:t>
@@ -30606,6 +30737,7 @@
           <w:szCs w:val="21"/>
           <w:lang w:eastAsia="en-IN"/>
         </w:rPr>
+        <w:lastRenderedPageBreak/>
         <w:t xml:space="preserve">    </w:t>
       </w:r>
       <w:proofErr w:type="spellStart"/>
@@ -31070,7 +31202,6 @@
         <w:rPr>
           <w:b/>
         </w:rPr>
-        <w:lastRenderedPageBreak/>
         <w:t xml:space="preserve">Here in following example of </w:t>
       </w:r>
       <w:proofErr w:type="gramStart"/>
@@ -33904,6 +34035,7 @@
           <w:szCs w:val="21"/>
           <w:lang w:eastAsia="en-IN"/>
         </w:rPr>
+        <w:lastRenderedPageBreak/>
         <w:t xml:space="preserve">  }</w:t>
       </w:r>
     </w:p>
@@ -37442,6 +37574,7 @@
           <w:szCs w:val="21"/>
           <w:lang w:eastAsia="en-IN"/>
         </w:rPr>
+        <w:lastRenderedPageBreak/>
         <w:t xml:space="preserve">        </w:t>
       </w:r>
       <w:r>
@@ -37818,7 +37951,6 @@
         <w:rPr>
           <w:b/>
         </w:rPr>
-        <w:lastRenderedPageBreak/>
         <w:t>formControlName</w:t>
       </w:r>
       <w:proofErr w:type="spellEnd"/>
@@ -41025,6 +41157,7 @@
         <w:ind w:left="142"/>
       </w:pPr>
       <w:r>
+        <w:lastRenderedPageBreak/>
         <w:t xml:space="preserve">We can use specific </w:t>
       </w:r>
       <w:proofErr w:type="spellStart"/>
@@ -41054,7 +41187,6 @@
         <w:ind w:left="142"/>
       </w:pPr>
       <w:r>
-        <w:lastRenderedPageBreak/>
         <w:t>Html:</w:t>
       </w:r>
     </w:p>
@@ -42083,17 +42215,7 @@
           <w:szCs w:val="21"/>
           <w:lang w:eastAsia="en-IN"/>
         </w:rPr>
-        <w:t xml:space="preserve"> </w:t>
-      </w:r>
-      <w:r>
-        <w:rPr>
-          <w:rFonts w:ascii="Consolas" w:eastAsia="Times New Roman" w:hAnsi="Consolas" w:cs="Times New Roman"/>
-          <w:color w:val="D4D4D4"/>
-          <w:sz w:val="21"/>
-          <w:szCs w:val="21"/>
-          <w:lang w:eastAsia="en-IN"/>
-        </w:rPr>
-        <w:t>uppercase</w:t>
+        <w:t xml:space="preserve"> uppercase</w:t>
       </w:r>
       <w:r>
         <w:rPr>
@@ -43145,7 +43267,6 @@
         <w:ind w:left="142"/>
       </w:pPr>
       <w:r>
-        <w:lastRenderedPageBreak/>
         <w:t xml:space="preserve">Now we need to register this in </w:t>
       </w:r>
       <w:proofErr w:type="spellStart"/>
@@ -44614,8 +44735,6 @@
       <w:r>
         <w:t xml:space="preserve"> </w:t>
       </w:r>
-      <w:bookmarkStart w:id="0" w:name="_GoBack"/>
-      <w:bookmarkEnd w:id="0"/>
     </w:p>
     <w:p>
       <w:pPr>
@@ -44631,13 +44750,2836 @@
           <w:numId w:val="1"/>
         </w:numPr>
         <w:ind w:left="142" w:hanging="426"/>
-      </w:pPr>
-      <w:proofErr w:type="spellStart"/>
-      <w:r>
-        <w:t>Asd</w:t>
-      </w:r>
-      <w:proofErr w:type="spellEnd"/>
-    </w:p>
+        <w:rPr>
+          <w:b/>
+          <w:sz w:val="28"/>
+          <w:szCs w:val="28"/>
+          <w:u w:val="single"/>
+        </w:rPr>
+      </w:pPr>
+      <w:proofErr w:type="spellStart"/>
+      <w:r>
+        <w:rPr>
+          <w:b/>
+          <w:sz w:val="28"/>
+          <w:szCs w:val="28"/>
+          <w:u w:val="single"/>
+        </w:rPr>
+        <w:t>HttpModule</w:t>
+      </w:r>
+      <w:proofErr w:type="spellEnd"/>
+      <w:r>
+        <w:rPr>
+          <w:b/>
+          <w:sz w:val="28"/>
+          <w:szCs w:val="28"/>
+          <w:u w:val="single"/>
+        </w:rPr>
+        <w:t xml:space="preserve"> :</w:t>
+      </w:r>
+    </w:p>
+    <w:p>
+      <w:pPr>
+        <w:pStyle w:val="ListParagraph"/>
+        <w:ind w:left="142"/>
+        <w:rPr>
+          <w:b/>
+        </w:rPr>
+      </w:pPr>
+      <w:r>
+        <w:t xml:space="preserve">This module is deprecated as the angular latest version is supporting better module i.e. </w:t>
+      </w:r>
+      <w:proofErr w:type="spellStart"/>
+      <w:r>
+        <w:rPr>
+          <w:b/>
+        </w:rPr>
+        <w:t>HttpClient</w:t>
+      </w:r>
+      <w:proofErr w:type="spellEnd"/>
+      <w:r>
+        <w:rPr>
+          <w:b/>
+        </w:rPr>
+        <w:t xml:space="preserve"> </w:t>
+      </w:r>
+    </w:p>
+    <w:p>
+      <w:pPr>
+        <w:pStyle w:val="ListParagraph"/>
+        <w:ind w:left="142"/>
+      </w:pPr>
+      <w:r>
+        <w:t xml:space="preserve">To use deprecated one </w:t>
+      </w:r>
+      <w:r>
+        <w:t xml:space="preserve">we have to install it using </w:t>
+      </w:r>
+    </w:p>
+    <w:p>
+      <w:pPr>
+        <w:pStyle w:val="ListParagraph"/>
+        <w:ind w:left="2302" w:firstLine="578"/>
+        <w:rPr>
+          <w:b/>
+        </w:rPr>
+      </w:pPr>
+      <w:proofErr w:type="spellStart"/>
+      <w:proofErr w:type="gramStart"/>
+      <w:r>
+        <w:rPr>
+          <w:b/>
+        </w:rPr>
+        <w:t>npm</w:t>
+      </w:r>
+      <w:proofErr w:type="spellEnd"/>
+      <w:proofErr w:type="gramEnd"/>
+      <w:r>
+        <w:rPr>
+          <w:b/>
+        </w:rPr>
+        <w:t xml:space="preserve"> install --save @angular/http</w:t>
+      </w:r>
+    </w:p>
+    <w:p>
+      <w:pPr>
+        <w:shd w:val="clear" w:color="auto" w:fill="FFFFFF"/>
+        <w:spacing w:after="300" w:line="240" w:lineRule="auto"/>
+        <w:rPr>
+          <w:rFonts w:ascii="Helvetica" w:eastAsia="Times New Roman" w:hAnsi="Helvetica" w:cs="Helvetica"/>
+          <w:color w:val="29303B"/>
+          <w:sz w:val="27"/>
+          <w:szCs w:val="27"/>
+          <w:lang w:eastAsia="en-IN"/>
+        </w:rPr>
+      </w:pPr>
+      <w:proofErr w:type="gramStart"/>
+      <w:r>
+        <w:t>and</w:t>
+      </w:r>
+      <w:proofErr w:type="gramEnd"/>
+      <w:r>
+        <w:t xml:space="preserve"> then, in</w:t>
+      </w:r>
+      <w:r>
+        <w:rPr>
+          <w:rFonts w:ascii="Helvetica" w:eastAsia="Times New Roman" w:hAnsi="Helvetica" w:cs="Helvetica"/>
+          <w:color w:val="29303B"/>
+          <w:sz w:val="27"/>
+          <w:szCs w:val="27"/>
+          <w:lang w:eastAsia="en-IN"/>
+        </w:rPr>
+        <w:t> </w:t>
+      </w:r>
+      <w:proofErr w:type="spellStart"/>
+      <w:r>
+        <w:rPr>
+          <w:rFonts w:ascii="Consolas" w:eastAsia="Times New Roman" w:hAnsi="Consolas" w:cs="Courier New"/>
+          <w:color w:val="EC5252"/>
+          <w:sz w:val="24"/>
+          <w:szCs w:val="24"/>
+          <w:bdr w:val="single" w:sz="6" w:space="2" w:color="DEDFE0" w:frame="1"/>
+          <w:shd w:val="clear" w:color="auto" w:fill="F2F3F5"/>
+          <w:lang w:eastAsia="en-IN"/>
+        </w:rPr>
+        <w:t>AppModule</w:t>
+      </w:r>
+      <w:proofErr w:type="spellEnd"/>
+      <w:r>
+        <w:rPr>
+          <w:rFonts w:ascii="Helvetica" w:eastAsia="Times New Roman" w:hAnsi="Helvetica" w:cs="Helvetica"/>
+          <w:color w:val="29303B"/>
+          <w:sz w:val="27"/>
+          <w:szCs w:val="27"/>
+          <w:lang w:eastAsia="en-IN"/>
+        </w:rPr>
+        <w:t xml:space="preserve">, </w:t>
+      </w:r>
+      <w:r>
+        <w:t>add the</w:t>
+      </w:r>
+      <w:r>
+        <w:rPr>
+          <w:rFonts w:ascii="Helvetica" w:eastAsia="Times New Roman" w:hAnsi="Helvetica" w:cs="Helvetica"/>
+          <w:color w:val="29303B"/>
+          <w:sz w:val="27"/>
+          <w:szCs w:val="27"/>
+          <w:lang w:eastAsia="en-IN"/>
+        </w:rPr>
+        <w:t> </w:t>
+      </w:r>
+      <w:proofErr w:type="spellStart"/>
+      <w:r>
+        <w:rPr>
+          <w:rFonts w:ascii="Consolas" w:eastAsia="Times New Roman" w:hAnsi="Consolas" w:cs="Courier New"/>
+          <w:color w:val="EC5252"/>
+          <w:sz w:val="24"/>
+          <w:szCs w:val="24"/>
+          <w:bdr w:val="single" w:sz="6" w:space="2" w:color="DEDFE0" w:frame="1"/>
+          <w:shd w:val="clear" w:color="auto" w:fill="F2F3F5"/>
+          <w:lang w:eastAsia="en-IN"/>
+        </w:rPr>
+        <w:t>HttpModule</w:t>
+      </w:r>
+      <w:proofErr w:type="spellEnd"/>
+      <w:r>
+        <w:rPr>
+          <w:rFonts w:ascii="Helvetica" w:eastAsia="Times New Roman" w:hAnsi="Helvetica" w:cs="Helvetica"/>
+          <w:color w:val="29303B"/>
+          <w:sz w:val="27"/>
+          <w:szCs w:val="27"/>
+          <w:lang w:eastAsia="en-IN"/>
+        </w:rPr>
+        <w:t> </w:t>
+      </w:r>
+      <w:r>
+        <w:t>to the</w:t>
+      </w:r>
+      <w:r>
+        <w:rPr>
+          <w:rFonts w:ascii="Helvetica" w:eastAsia="Times New Roman" w:hAnsi="Helvetica" w:cs="Helvetica"/>
+          <w:color w:val="29303B"/>
+          <w:sz w:val="27"/>
+          <w:szCs w:val="27"/>
+          <w:lang w:eastAsia="en-IN"/>
+        </w:rPr>
+        <w:t> </w:t>
+      </w:r>
+      <w:r>
+        <w:rPr>
+          <w:rFonts w:ascii="Consolas" w:eastAsia="Times New Roman" w:hAnsi="Consolas" w:cs="Courier New"/>
+          <w:color w:val="EC5252"/>
+          <w:sz w:val="24"/>
+          <w:szCs w:val="24"/>
+          <w:bdr w:val="single" w:sz="6" w:space="2" w:color="DEDFE0" w:frame="1"/>
+          <w:shd w:val="clear" w:color="auto" w:fill="F2F3F5"/>
+          <w:lang w:eastAsia="en-IN"/>
+        </w:rPr>
+        <w:t>imports[]</w:t>
+      </w:r>
+      <w:r>
+        <w:rPr>
+          <w:rFonts w:ascii="Helvetica" w:eastAsia="Times New Roman" w:hAnsi="Helvetica" w:cs="Helvetica"/>
+          <w:color w:val="29303B"/>
+          <w:sz w:val="27"/>
+          <w:szCs w:val="27"/>
+          <w:lang w:eastAsia="en-IN"/>
+        </w:rPr>
+        <w:t>:</w:t>
+      </w:r>
+    </w:p>
+    <w:p>
+      <w:pPr>
+        <w:shd w:val="clear" w:color="auto" w:fill="FFFFFF"/>
+        <w:tabs>
+          <w:tab w:val="left" w:pos="916"/>
+          <w:tab w:val="left" w:pos="1832"/>
+          <w:tab w:val="left" w:pos="2748"/>
+          <w:tab w:val="left" w:pos="3664"/>
+          <w:tab w:val="left" w:pos="4580"/>
+          <w:tab w:val="left" w:pos="5496"/>
+          <w:tab w:val="left" w:pos="6412"/>
+          <w:tab w:val="left" w:pos="7328"/>
+          <w:tab w:val="left" w:pos="8244"/>
+          <w:tab w:val="left" w:pos="9160"/>
+          <w:tab w:val="left" w:pos="10076"/>
+          <w:tab w:val="left" w:pos="10992"/>
+          <w:tab w:val="left" w:pos="11908"/>
+          <w:tab w:val="left" w:pos="12824"/>
+          <w:tab w:val="left" w:pos="13740"/>
+          <w:tab w:val="left" w:pos="14656"/>
+        </w:tabs>
+        <w:wordWrap w:val="0"/>
+        <w:spacing w:before="100" w:beforeAutospacing="1" w:after="100" w:afterAutospacing="1" w:line="240" w:lineRule="auto"/>
+        <w:contextualSpacing/>
+        <w:rPr>
+          <w:rFonts w:ascii="Consolas" w:eastAsia="Times New Roman" w:hAnsi="Consolas" w:cs="Courier New"/>
+          <w:color w:val="505763"/>
+          <w:sz w:val="18"/>
+          <w:szCs w:val="18"/>
+          <w:lang w:eastAsia="en-IN"/>
+        </w:rPr>
+      </w:pPr>
+      <w:proofErr w:type="gramStart"/>
+      <w:r>
+        <w:rPr>
+          <w:rFonts w:ascii="Consolas" w:eastAsia="Times New Roman" w:hAnsi="Consolas" w:cs="Courier New"/>
+          <w:color w:val="B35A1B"/>
+          <w:sz w:val="18"/>
+          <w:szCs w:val="18"/>
+          <w:lang w:eastAsia="en-IN"/>
+        </w:rPr>
+        <w:t>import</w:t>
+      </w:r>
+      <w:proofErr w:type="gramEnd"/>
+      <w:r>
+        <w:rPr>
+          <w:rFonts w:ascii="Consolas" w:eastAsia="Times New Roman" w:hAnsi="Consolas" w:cs="Courier New"/>
+          <w:color w:val="29303B"/>
+          <w:sz w:val="18"/>
+          <w:szCs w:val="18"/>
+          <w:lang w:eastAsia="en-IN"/>
+        </w:rPr>
+        <w:t xml:space="preserve"> { </w:t>
+      </w:r>
+      <w:proofErr w:type="spellStart"/>
+      <w:r>
+        <w:rPr>
+          <w:rFonts w:ascii="Consolas" w:eastAsia="Times New Roman" w:hAnsi="Consolas" w:cs="Courier New"/>
+          <w:color w:val="29303B"/>
+          <w:sz w:val="18"/>
+          <w:szCs w:val="18"/>
+          <w:lang w:eastAsia="en-IN"/>
+        </w:rPr>
+        <w:t>HttpModule</w:t>
+      </w:r>
+      <w:proofErr w:type="spellEnd"/>
+      <w:r>
+        <w:rPr>
+          <w:rFonts w:ascii="Consolas" w:eastAsia="Times New Roman" w:hAnsi="Consolas" w:cs="Courier New"/>
+          <w:color w:val="29303B"/>
+          <w:sz w:val="18"/>
+          <w:szCs w:val="18"/>
+          <w:lang w:eastAsia="en-IN"/>
+        </w:rPr>
+        <w:t xml:space="preserve"> } </w:t>
+      </w:r>
+      <w:r>
+        <w:rPr>
+          <w:rFonts w:ascii="Consolas" w:eastAsia="Times New Roman" w:hAnsi="Consolas" w:cs="Courier New"/>
+          <w:color w:val="B35A1B"/>
+          <w:sz w:val="18"/>
+          <w:szCs w:val="18"/>
+          <w:lang w:eastAsia="en-IN"/>
+        </w:rPr>
+        <w:t>from</w:t>
+      </w:r>
+      <w:r>
+        <w:rPr>
+          <w:rFonts w:ascii="Consolas" w:eastAsia="Times New Roman" w:hAnsi="Consolas" w:cs="Courier New"/>
+          <w:color w:val="29303B"/>
+          <w:sz w:val="18"/>
+          <w:szCs w:val="18"/>
+          <w:lang w:eastAsia="en-IN"/>
+        </w:rPr>
+        <w:t xml:space="preserve"> </w:t>
+      </w:r>
+      <w:r>
+        <w:rPr>
+          <w:rFonts w:ascii="Consolas" w:eastAsia="Times New Roman" w:hAnsi="Consolas" w:cs="Courier New"/>
+          <w:color w:val="46C28E"/>
+          <w:sz w:val="18"/>
+          <w:szCs w:val="18"/>
+          <w:lang w:eastAsia="en-IN"/>
+        </w:rPr>
+        <w:t>'@angular/http'</w:t>
+      </w:r>
+      <w:r>
+        <w:rPr>
+          <w:rFonts w:ascii="Consolas" w:eastAsia="Times New Roman" w:hAnsi="Consolas" w:cs="Courier New"/>
+          <w:color w:val="29303B"/>
+          <w:sz w:val="18"/>
+          <w:szCs w:val="18"/>
+          <w:lang w:eastAsia="en-IN"/>
+        </w:rPr>
+        <w:t>;</w:t>
+      </w:r>
+    </w:p>
+    <w:p>
+      <w:pPr>
+        <w:shd w:val="clear" w:color="auto" w:fill="FFFFFF"/>
+        <w:tabs>
+          <w:tab w:val="left" w:pos="916"/>
+          <w:tab w:val="left" w:pos="1832"/>
+          <w:tab w:val="left" w:pos="2748"/>
+          <w:tab w:val="left" w:pos="3664"/>
+          <w:tab w:val="left" w:pos="4580"/>
+          <w:tab w:val="left" w:pos="5496"/>
+          <w:tab w:val="left" w:pos="6412"/>
+          <w:tab w:val="left" w:pos="7328"/>
+          <w:tab w:val="left" w:pos="8244"/>
+          <w:tab w:val="left" w:pos="9160"/>
+          <w:tab w:val="left" w:pos="10076"/>
+          <w:tab w:val="left" w:pos="10992"/>
+          <w:tab w:val="left" w:pos="11908"/>
+          <w:tab w:val="left" w:pos="12824"/>
+          <w:tab w:val="left" w:pos="13740"/>
+          <w:tab w:val="left" w:pos="14656"/>
+        </w:tabs>
+        <w:wordWrap w:val="0"/>
+        <w:spacing w:before="100" w:beforeAutospacing="1" w:after="100" w:afterAutospacing="1" w:line="240" w:lineRule="auto"/>
+        <w:contextualSpacing/>
+        <w:rPr>
+          <w:rFonts w:ascii="Consolas" w:eastAsia="Times New Roman" w:hAnsi="Consolas" w:cs="Courier New"/>
+          <w:color w:val="505763"/>
+          <w:sz w:val="18"/>
+          <w:szCs w:val="18"/>
+          <w:lang w:eastAsia="en-IN"/>
+        </w:rPr>
+      </w:pPr>
+      <w:r>
+        <w:rPr>
+          <w:rFonts w:ascii="Consolas" w:eastAsia="Times New Roman" w:hAnsi="Consolas" w:cs="Courier New"/>
+          <w:color w:val="29303B"/>
+          <w:sz w:val="18"/>
+          <w:szCs w:val="18"/>
+          <w:lang w:eastAsia="en-IN"/>
+        </w:rPr>
+        <w:t>...</w:t>
+      </w:r>
+    </w:p>
+    <w:p>
+      <w:pPr>
+        <w:shd w:val="clear" w:color="auto" w:fill="FFFFFF"/>
+        <w:tabs>
+          <w:tab w:val="left" w:pos="916"/>
+          <w:tab w:val="left" w:pos="1832"/>
+          <w:tab w:val="left" w:pos="2748"/>
+          <w:tab w:val="left" w:pos="3664"/>
+          <w:tab w:val="left" w:pos="4580"/>
+          <w:tab w:val="left" w:pos="5496"/>
+          <w:tab w:val="left" w:pos="6412"/>
+          <w:tab w:val="left" w:pos="7328"/>
+          <w:tab w:val="left" w:pos="8244"/>
+          <w:tab w:val="left" w:pos="9160"/>
+          <w:tab w:val="left" w:pos="10076"/>
+          <w:tab w:val="left" w:pos="10992"/>
+          <w:tab w:val="left" w:pos="11908"/>
+          <w:tab w:val="left" w:pos="12824"/>
+          <w:tab w:val="left" w:pos="13740"/>
+          <w:tab w:val="left" w:pos="14656"/>
+        </w:tabs>
+        <w:wordWrap w:val="0"/>
+        <w:spacing w:before="100" w:beforeAutospacing="1" w:after="100" w:afterAutospacing="1" w:line="240" w:lineRule="auto"/>
+        <w:contextualSpacing/>
+        <w:rPr>
+          <w:rFonts w:ascii="Consolas" w:eastAsia="Times New Roman" w:hAnsi="Consolas" w:cs="Courier New"/>
+          <w:color w:val="505763"/>
+          <w:sz w:val="18"/>
+          <w:szCs w:val="18"/>
+          <w:lang w:eastAsia="en-IN"/>
+        </w:rPr>
+      </w:pPr>
+      <w:proofErr w:type="gramStart"/>
+      <w:r>
+        <w:rPr>
+          <w:rFonts w:ascii="Consolas" w:eastAsia="Times New Roman" w:hAnsi="Consolas" w:cs="Courier New"/>
+          <w:color w:val="29303B"/>
+          <w:sz w:val="18"/>
+          <w:szCs w:val="18"/>
+          <w:lang w:eastAsia="en-IN"/>
+        </w:rPr>
+        <w:t>imports</w:t>
+      </w:r>
+      <w:proofErr w:type="gramEnd"/>
+      <w:r>
+        <w:rPr>
+          <w:rFonts w:ascii="Consolas" w:eastAsia="Times New Roman" w:hAnsi="Consolas" w:cs="Courier New"/>
+          <w:color w:val="29303B"/>
+          <w:sz w:val="18"/>
+          <w:szCs w:val="18"/>
+          <w:lang w:eastAsia="en-IN"/>
+        </w:rPr>
+        <w:t xml:space="preserve">: [..., </w:t>
+      </w:r>
+      <w:proofErr w:type="spellStart"/>
+      <w:r>
+        <w:rPr>
+          <w:rFonts w:ascii="Consolas" w:eastAsia="Times New Roman" w:hAnsi="Consolas" w:cs="Courier New"/>
+          <w:color w:val="29303B"/>
+          <w:sz w:val="18"/>
+          <w:szCs w:val="18"/>
+          <w:lang w:eastAsia="en-IN"/>
+        </w:rPr>
+        <w:t>HttpModule</w:t>
+      </w:r>
+      <w:proofErr w:type="spellEnd"/>
+      <w:r>
+        <w:rPr>
+          <w:rFonts w:ascii="Consolas" w:eastAsia="Times New Roman" w:hAnsi="Consolas" w:cs="Courier New"/>
+          <w:color w:val="29303B"/>
+          <w:sz w:val="18"/>
+          <w:szCs w:val="18"/>
+          <w:lang w:eastAsia="en-IN"/>
+        </w:rPr>
+        <w:t>]</w:t>
+      </w:r>
+    </w:p>
+    <w:p/>
+    <w:p>
+      <w:r>
+        <w:t xml:space="preserve">For this we will use </w:t>
+      </w:r>
+      <w:r>
+        <w:rPr>
+          <w:b/>
+        </w:rPr>
+        <w:t>googles firebase Http datebase</w:t>
+      </w:r>
+      <w:r>
+        <w:t>.</w:t>
+      </w:r>
+    </w:p>
+    <w:p>
+      <w:r>
+        <w:t xml:space="preserve">We will use </w:t>
+      </w:r>
+      <w:proofErr w:type="spellStart"/>
+      <w:r>
+        <w:t>data.json</w:t>
+      </w:r>
+      <w:proofErr w:type="spellEnd"/>
+      <w:r>
+        <w:t xml:space="preserve"> to define the data format. Here data is node name it can be any name of your entity.</w:t>
+      </w:r>
+    </w:p>
+    <w:p/>
+    <w:p/>
+    <w:p>
+      <w:proofErr w:type="spellStart"/>
+      <w:r>
+        <w:lastRenderedPageBreak/>
+        <w:t>Servers.service.ts</w:t>
+      </w:r>
+      <w:proofErr w:type="spellEnd"/>
+      <w:r>
+        <w:t>:</w:t>
+      </w:r>
+    </w:p>
+    <w:p>
+      <w:pPr>
+        <w:shd w:val="clear" w:color="auto" w:fill="1E1E1E"/>
+        <w:spacing w:after="0" w:line="285" w:lineRule="atLeast"/>
+        <w:rPr>
+          <w:rFonts w:ascii="Consolas" w:eastAsia="Times New Roman" w:hAnsi="Consolas" w:cs="Times New Roman"/>
+          <w:color w:val="D4D4D4"/>
+          <w:sz w:val="21"/>
+          <w:szCs w:val="21"/>
+          <w:lang w:eastAsia="en-IN"/>
+        </w:rPr>
+      </w:pPr>
+      <w:proofErr w:type="gramStart"/>
+      <w:r>
+        <w:rPr>
+          <w:rFonts w:ascii="Consolas" w:eastAsia="Times New Roman" w:hAnsi="Consolas" w:cs="Times New Roman"/>
+          <w:color w:val="C586C0"/>
+          <w:sz w:val="21"/>
+          <w:szCs w:val="21"/>
+          <w:lang w:eastAsia="en-IN"/>
+        </w:rPr>
+        <w:t>import</w:t>
+      </w:r>
+      <w:proofErr w:type="gramEnd"/>
+      <w:r>
+        <w:rPr>
+          <w:rFonts w:ascii="Consolas" w:eastAsia="Times New Roman" w:hAnsi="Consolas" w:cs="Times New Roman"/>
+          <w:color w:val="D4D4D4"/>
+          <w:sz w:val="21"/>
+          <w:szCs w:val="21"/>
+          <w:lang w:eastAsia="en-IN"/>
+        </w:rPr>
+        <w:t xml:space="preserve"> { </w:t>
+      </w:r>
+      <w:r>
+        <w:rPr>
+          <w:rFonts w:ascii="Consolas" w:eastAsia="Times New Roman" w:hAnsi="Consolas" w:cs="Times New Roman"/>
+          <w:color w:val="9CDCFE"/>
+          <w:sz w:val="21"/>
+          <w:szCs w:val="21"/>
+          <w:lang w:eastAsia="en-IN"/>
+        </w:rPr>
+        <w:t>Injectable</w:t>
+      </w:r>
+      <w:r>
+        <w:rPr>
+          <w:rFonts w:ascii="Consolas" w:eastAsia="Times New Roman" w:hAnsi="Consolas" w:cs="Times New Roman"/>
+          <w:color w:val="D4D4D4"/>
+          <w:sz w:val="21"/>
+          <w:szCs w:val="21"/>
+          <w:lang w:eastAsia="en-IN"/>
+        </w:rPr>
+        <w:t xml:space="preserve"> } </w:t>
+      </w:r>
+      <w:r>
+        <w:rPr>
+          <w:rFonts w:ascii="Consolas" w:eastAsia="Times New Roman" w:hAnsi="Consolas" w:cs="Times New Roman"/>
+          <w:color w:val="C586C0"/>
+          <w:sz w:val="21"/>
+          <w:szCs w:val="21"/>
+          <w:lang w:eastAsia="en-IN"/>
+        </w:rPr>
+        <w:t>from</w:t>
+      </w:r>
+      <w:r>
+        <w:rPr>
+          <w:rFonts w:ascii="Consolas" w:eastAsia="Times New Roman" w:hAnsi="Consolas" w:cs="Times New Roman"/>
+          <w:color w:val="D4D4D4"/>
+          <w:sz w:val="21"/>
+          <w:szCs w:val="21"/>
+          <w:lang w:eastAsia="en-IN"/>
+        </w:rPr>
+        <w:t xml:space="preserve"> </w:t>
+      </w:r>
+      <w:r>
+        <w:rPr>
+          <w:rFonts w:ascii="Consolas" w:eastAsia="Times New Roman" w:hAnsi="Consolas" w:cs="Times New Roman"/>
+          <w:color w:val="CE9178"/>
+          <w:sz w:val="21"/>
+          <w:szCs w:val="21"/>
+          <w:lang w:eastAsia="en-IN"/>
+        </w:rPr>
+        <w:t>"@angular/core"</w:t>
+      </w:r>
+      <w:r>
+        <w:rPr>
+          <w:rFonts w:ascii="Consolas" w:eastAsia="Times New Roman" w:hAnsi="Consolas" w:cs="Times New Roman"/>
+          <w:color w:val="D4D4D4"/>
+          <w:sz w:val="21"/>
+          <w:szCs w:val="21"/>
+          <w:lang w:eastAsia="en-IN"/>
+        </w:rPr>
+        <w:t>;</w:t>
+      </w:r>
+    </w:p>
+    <w:p>
+      <w:pPr>
+        <w:shd w:val="clear" w:color="auto" w:fill="1E1E1E"/>
+        <w:spacing w:after="0" w:line="285" w:lineRule="atLeast"/>
+        <w:rPr>
+          <w:rFonts w:ascii="Consolas" w:eastAsia="Times New Roman" w:hAnsi="Consolas" w:cs="Times New Roman"/>
+          <w:color w:val="D4D4D4"/>
+          <w:sz w:val="21"/>
+          <w:szCs w:val="21"/>
+          <w:lang w:eastAsia="en-IN"/>
+        </w:rPr>
+      </w:pPr>
+      <w:proofErr w:type="gramStart"/>
+      <w:r>
+        <w:rPr>
+          <w:rFonts w:ascii="Consolas" w:eastAsia="Times New Roman" w:hAnsi="Consolas" w:cs="Times New Roman"/>
+          <w:color w:val="C586C0"/>
+          <w:sz w:val="21"/>
+          <w:szCs w:val="21"/>
+          <w:lang w:eastAsia="en-IN"/>
+        </w:rPr>
+        <w:t>import</w:t>
+      </w:r>
+      <w:proofErr w:type="gramEnd"/>
+      <w:r>
+        <w:rPr>
+          <w:rFonts w:ascii="Consolas" w:eastAsia="Times New Roman" w:hAnsi="Consolas" w:cs="Times New Roman"/>
+          <w:color w:val="D4D4D4"/>
+          <w:sz w:val="21"/>
+          <w:szCs w:val="21"/>
+          <w:lang w:eastAsia="en-IN"/>
+        </w:rPr>
+        <w:t xml:space="preserve"> { </w:t>
+      </w:r>
+      <w:r>
+        <w:rPr>
+          <w:rFonts w:ascii="Consolas" w:eastAsia="Times New Roman" w:hAnsi="Consolas" w:cs="Times New Roman"/>
+          <w:color w:val="9CDCFE"/>
+          <w:sz w:val="21"/>
+          <w:szCs w:val="21"/>
+          <w:lang w:eastAsia="en-IN"/>
+        </w:rPr>
+        <w:t>Http</w:t>
+      </w:r>
+      <w:r>
+        <w:rPr>
+          <w:rFonts w:ascii="Consolas" w:eastAsia="Times New Roman" w:hAnsi="Consolas" w:cs="Times New Roman"/>
+          <w:color w:val="D4D4D4"/>
+          <w:sz w:val="21"/>
+          <w:szCs w:val="21"/>
+          <w:lang w:eastAsia="en-IN"/>
+        </w:rPr>
+        <w:t xml:space="preserve">, </w:t>
+      </w:r>
+      <w:r>
+        <w:rPr>
+          <w:rFonts w:ascii="Consolas" w:eastAsia="Times New Roman" w:hAnsi="Consolas" w:cs="Times New Roman"/>
+          <w:color w:val="9CDCFE"/>
+          <w:sz w:val="21"/>
+          <w:szCs w:val="21"/>
+          <w:lang w:eastAsia="en-IN"/>
+        </w:rPr>
+        <w:t>Response</w:t>
+      </w:r>
+      <w:r>
+        <w:rPr>
+          <w:rFonts w:ascii="Consolas" w:eastAsia="Times New Roman" w:hAnsi="Consolas" w:cs="Times New Roman"/>
+          <w:color w:val="D4D4D4"/>
+          <w:sz w:val="21"/>
+          <w:szCs w:val="21"/>
+          <w:lang w:eastAsia="en-IN"/>
+        </w:rPr>
+        <w:t xml:space="preserve"> } </w:t>
+      </w:r>
+      <w:r>
+        <w:rPr>
+          <w:rFonts w:ascii="Consolas" w:eastAsia="Times New Roman" w:hAnsi="Consolas" w:cs="Times New Roman"/>
+          <w:color w:val="C586C0"/>
+          <w:sz w:val="21"/>
+          <w:szCs w:val="21"/>
+          <w:lang w:eastAsia="en-IN"/>
+        </w:rPr>
+        <w:t>from</w:t>
+      </w:r>
+      <w:r>
+        <w:rPr>
+          <w:rFonts w:ascii="Consolas" w:eastAsia="Times New Roman" w:hAnsi="Consolas" w:cs="Times New Roman"/>
+          <w:color w:val="D4D4D4"/>
+          <w:sz w:val="21"/>
+          <w:szCs w:val="21"/>
+          <w:lang w:eastAsia="en-IN"/>
+        </w:rPr>
+        <w:t xml:space="preserve"> </w:t>
+      </w:r>
+      <w:r>
+        <w:rPr>
+          <w:rFonts w:ascii="Consolas" w:eastAsia="Times New Roman" w:hAnsi="Consolas" w:cs="Times New Roman"/>
+          <w:color w:val="CE9178"/>
+          <w:sz w:val="21"/>
+          <w:szCs w:val="21"/>
+          <w:lang w:eastAsia="en-IN"/>
+        </w:rPr>
+        <w:t>"@angular/http"</w:t>
+      </w:r>
+      <w:r>
+        <w:rPr>
+          <w:rFonts w:ascii="Consolas" w:eastAsia="Times New Roman" w:hAnsi="Consolas" w:cs="Times New Roman"/>
+          <w:color w:val="D4D4D4"/>
+          <w:sz w:val="21"/>
+          <w:szCs w:val="21"/>
+          <w:lang w:eastAsia="en-IN"/>
+        </w:rPr>
+        <w:t>;</w:t>
+      </w:r>
+    </w:p>
+    <w:p>
+      <w:pPr>
+        <w:shd w:val="clear" w:color="auto" w:fill="1E1E1E"/>
+        <w:spacing w:after="0" w:line="285" w:lineRule="atLeast"/>
+        <w:rPr>
+          <w:rFonts w:ascii="Consolas" w:eastAsia="Times New Roman" w:hAnsi="Consolas" w:cs="Times New Roman"/>
+          <w:color w:val="CE9178"/>
+          <w:sz w:val="21"/>
+          <w:szCs w:val="21"/>
+          <w:lang w:eastAsia="en-IN"/>
+        </w:rPr>
+      </w:pPr>
+      <w:proofErr w:type="gramStart"/>
+      <w:r>
+        <w:rPr>
+          <w:rFonts w:ascii="Consolas" w:eastAsia="Times New Roman" w:hAnsi="Consolas" w:cs="Times New Roman"/>
+          <w:color w:val="C586C0"/>
+          <w:sz w:val="21"/>
+          <w:szCs w:val="21"/>
+          <w:lang w:eastAsia="en-IN"/>
+        </w:rPr>
+        <w:t>import</w:t>
+      </w:r>
+      <w:proofErr w:type="gramEnd"/>
+      <w:r>
+        <w:rPr>
+          <w:rFonts w:ascii="Consolas" w:eastAsia="Times New Roman" w:hAnsi="Consolas" w:cs="Times New Roman"/>
+          <w:color w:val="D4D4D4"/>
+          <w:sz w:val="21"/>
+          <w:szCs w:val="21"/>
+          <w:lang w:eastAsia="en-IN"/>
+        </w:rPr>
+        <w:t xml:space="preserve"> { </w:t>
+      </w:r>
+      <w:r>
+        <w:rPr>
+          <w:rFonts w:ascii="Consolas" w:eastAsia="Times New Roman" w:hAnsi="Consolas" w:cs="Times New Roman"/>
+          <w:color w:val="9CDCFE"/>
+          <w:sz w:val="21"/>
+          <w:szCs w:val="21"/>
+          <w:lang w:eastAsia="en-IN"/>
+        </w:rPr>
+        <w:t>map</w:t>
+      </w:r>
+      <w:r>
+        <w:rPr>
+          <w:rFonts w:ascii="Consolas" w:eastAsia="Times New Roman" w:hAnsi="Consolas" w:cs="Times New Roman"/>
+          <w:color w:val="D4D4D4"/>
+          <w:sz w:val="21"/>
+          <w:szCs w:val="21"/>
+          <w:lang w:eastAsia="en-IN"/>
+        </w:rPr>
+        <w:t xml:space="preserve"> } </w:t>
+      </w:r>
+      <w:r>
+        <w:rPr>
+          <w:rFonts w:ascii="Consolas" w:eastAsia="Times New Roman" w:hAnsi="Consolas" w:cs="Times New Roman"/>
+          <w:color w:val="C586C0"/>
+          <w:sz w:val="21"/>
+          <w:szCs w:val="21"/>
+          <w:lang w:eastAsia="en-IN"/>
+        </w:rPr>
+        <w:t>from</w:t>
+      </w:r>
+      <w:r>
+        <w:rPr>
+          <w:rFonts w:ascii="Consolas" w:eastAsia="Times New Roman" w:hAnsi="Consolas" w:cs="Times New Roman"/>
+          <w:color w:val="D4D4D4"/>
+          <w:sz w:val="21"/>
+          <w:szCs w:val="21"/>
+          <w:lang w:eastAsia="en-IN"/>
+        </w:rPr>
+        <w:t xml:space="preserve"> </w:t>
+      </w:r>
+      <w:r>
+        <w:rPr>
+          <w:rFonts w:ascii="Consolas" w:eastAsia="Times New Roman" w:hAnsi="Consolas" w:cs="Times New Roman"/>
+          <w:color w:val="CE9178"/>
+          <w:sz w:val="21"/>
+          <w:szCs w:val="21"/>
+          <w:lang w:eastAsia="en-IN"/>
+        </w:rPr>
+        <w:t>"</w:t>
+      </w:r>
+      <w:proofErr w:type="spellStart"/>
+      <w:r>
+        <w:rPr>
+          <w:rFonts w:ascii="Consolas" w:eastAsia="Times New Roman" w:hAnsi="Consolas" w:cs="Times New Roman"/>
+          <w:color w:val="CE9178"/>
+          <w:sz w:val="21"/>
+          <w:szCs w:val="21"/>
+          <w:lang w:eastAsia="en-IN"/>
+        </w:rPr>
+        <w:t>rxjs</w:t>
+      </w:r>
+      <w:proofErr w:type="spellEnd"/>
+      <w:r>
+        <w:rPr>
+          <w:rFonts w:ascii="Consolas" w:eastAsia="Times New Roman" w:hAnsi="Consolas" w:cs="Times New Roman"/>
+          <w:color w:val="CE9178"/>
+          <w:sz w:val="21"/>
+          <w:szCs w:val="21"/>
+          <w:lang w:eastAsia="en-IN"/>
+        </w:rPr>
+        <w:t>/Operators"</w:t>
+      </w:r>
+    </w:p>
+    <w:p>
+      <w:pPr>
+        <w:shd w:val="clear" w:color="auto" w:fill="1E1E1E"/>
+        <w:spacing w:after="0" w:line="285" w:lineRule="atLeast"/>
+        <w:rPr>
+          <w:rFonts w:ascii="Consolas" w:eastAsia="Times New Roman" w:hAnsi="Consolas" w:cs="Times New Roman"/>
+          <w:color w:val="D4D4D4"/>
+          <w:sz w:val="21"/>
+          <w:szCs w:val="21"/>
+          <w:lang w:eastAsia="en-IN"/>
+        </w:rPr>
+      </w:pPr>
+    </w:p>
+    <w:p>
+      <w:pPr>
+        <w:shd w:val="clear" w:color="auto" w:fill="1E1E1E"/>
+        <w:spacing w:after="0" w:line="285" w:lineRule="atLeast"/>
+        <w:rPr>
+          <w:rFonts w:ascii="Consolas" w:eastAsia="Times New Roman" w:hAnsi="Consolas" w:cs="Times New Roman"/>
+          <w:color w:val="D4D4D4"/>
+          <w:sz w:val="21"/>
+          <w:szCs w:val="21"/>
+          <w:lang w:eastAsia="en-IN"/>
+        </w:rPr>
+      </w:pPr>
+      <w:proofErr w:type="gramStart"/>
+      <w:r>
+        <w:rPr>
+          <w:rFonts w:ascii="Consolas" w:eastAsia="Times New Roman" w:hAnsi="Consolas" w:cs="Times New Roman"/>
+          <w:color w:val="D4D4D4"/>
+          <w:sz w:val="21"/>
+          <w:szCs w:val="21"/>
+          <w:lang w:eastAsia="en-IN"/>
+        </w:rPr>
+        <w:t>@</w:t>
+      </w:r>
+      <w:r>
+        <w:rPr>
+          <w:rFonts w:ascii="Consolas" w:eastAsia="Times New Roman" w:hAnsi="Consolas" w:cs="Times New Roman"/>
+          <w:color w:val="DCDCAA"/>
+          <w:sz w:val="21"/>
+          <w:szCs w:val="21"/>
+          <w:lang w:eastAsia="en-IN"/>
+        </w:rPr>
+        <w:t>Injectable</w:t>
+      </w:r>
+      <w:r>
+        <w:rPr>
+          <w:rFonts w:ascii="Consolas" w:eastAsia="Times New Roman" w:hAnsi="Consolas" w:cs="Times New Roman"/>
+          <w:color w:val="D4D4D4"/>
+          <w:sz w:val="21"/>
+          <w:szCs w:val="21"/>
+          <w:lang w:eastAsia="en-IN"/>
+        </w:rPr>
+        <w:t>()</w:t>
+      </w:r>
+      <w:proofErr w:type="gramEnd"/>
+    </w:p>
+    <w:p>
+      <w:pPr>
+        <w:shd w:val="clear" w:color="auto" w:fill="1E1E1E"/>
+        <w:spacing w:after="0" w:line="285" w:lineRule="atLeast"/>
+        <w:rPr>
+          <w:rFonts w:ascii="Consolas" w:eastAsia="Times New Roman" w:hAnsi="Consolas" w:cs="Times New Roman"/>
+          <w:color w:val="D4D4D4"/>
+          <w:sz w:val="21"/>
+          <w:szCs w:val="21"/>
+          <w:lang w:eastAsia="en-IN"/>
+        </w:rPr>
+      </w:pPr>
+      <w:proofErr w:type="gramStart"/>
+      <w:r>
+        <w:rPr>
+          <w:rFonts w:ascii="Consolas" w:eastAsia="Times New Roman" w:hAnsi="Consolas" w:cs="Times New Roman"/>
+          <w:color w:val="C586C0"/>
+          <w:sz w:val="21"/>
+          <w:szCs w:val="21"/>
+          <w:lang w:eastAsia="en-IN"/>
+        </w:rPr>
+        <w:t>export</w:t>
+      </w:r>
+      <w:proofErr w:type="gramEnd"/>
+      <w:r>
+        <w:rPr>
+          <w:rFonts w:ascii="Consolas" w:eastAsia="Times New Roman" w:hAnsi="Consolas" w:cs="Times New Roman"/>
+          <w:color w:val="D4D4D4"/>
+          <w:sz w:val="21"/>
+          <w:szCs w:val="21"/>
+          <w:lang w:eastAsia="en-IN"/>
+        </w:rPr>
+        <w:t xml:space="preserve"> </w:t>
+      </w:r>
+      <w:r>
+        <w:rPr>
+          <w:rFonts w:ascii="Consolas" w:eastAsia="Times New Roman" w:hAnsi="Consolas" w:cs="Times New Roman"/>
+          <w:color w:val="569CD6"/>
+          <w:sz w:val="21"/>
+          <w:szCs w:val="21"/>
+          <w:lang w:eastAsia="en-IN"/>
+        </w:rPr>
+        <w:t>class</w:t>
+      </w:r>
+      <w:r>
+        <w:rPr>
+          <w:rFonts w:ascii="Consolas" w:eastAsia="Times New Roman" w:hAnsi="Consolas" w:cs="Times New Roman"/>
+          <w:color w:val="D4D4D4"/>
+          <w:sz w:val="21"/>
+          <w:szCs w:val="21"/>
+          <w:lang w:eastAsia="en-IN"/>
+        </w:rPr>
+        <w:t xml:space="preserve"> </w:t>
+      </w:r>
+      <w:proofErr w:type="spellStart"/>
+      <w:r>
+        <w:rPr>
+          <w:rFonts w:ascii="Consolas" w:eastAsia="Times New Roman" w:hAnsi="Consolas" w:cs="Times New Roman"/>
+          <w:color w:val="4EC9B0"/>
+          <w:sz w:val="21"/>
+          <w:szCs w:val="21"/>
+          <w:lang w:eastAsia="en-IN"/>
+        </w:rPr>
+        <w:t>ServerService</w:t>
+      </w:r>
+      <w:proofErr w:type="spellEnd"/>
+      <w:r>
+        <w:rPr>
+          <w:rFonts w:ascii="Consolas" w:eastAsia="Times New Roman" w:hAnsi="Consolas" w:cs="Times New Roman"/>
+          <w:color w:val="D4D4D4"/>
+          <w:sz w:val="21"/>
+          <w:szCs w:val="21"/>
+          <w:lang w:eastAsia="en-IN"/>
+        </w:rPr>
+        <w:t xml:space="preserve"> {</w:t>
+      </w:r>
+    </w:p>
+    <w:p>
+      <w:pPr>
+        <w:shd w:val="clear" w:color="auto" w:fill="1E1E1E"/>
+        <w:spacing w:after="0" w:line="285" w:lineRule="atLeast"/>
+        <w:rPr>
+          <w:rFonts w:ascii="Consolas" w:eastAsia="Times New Roman" w:hAnsi="Consolas" w:cs="Times New Roman"/>
+          <w:color w:val="D4D4D4"/>
+          <w:sz w:val="21"/>
+          <w:szCs w:val="21"/>
+          <w:lang w:eastAsia="en-IN"/>
+        </w:rPr>
+      </w:pPr>
+    </w:p>
+    <w:p>
+      <w:pPr>
+        <w:shd w:val="clear" w:color="auto" w:fill="1E1E1E"/>
+        <w:spacing w:after="0" w:line="285" w:lineRule="atLeast"/>
+        <w:rPr>
+          <w:rFonts w:ascii="Consolas" w:eastAsia="Times New Roman" w:hAnsi="Consolas" w:cs="Times New Roman"/>
+          <w:color w:val="D4D4D4"/>
+          <w:sz w:val="21"/>
+          <w:szCs w:val="21"/>
+          <w:lang w:eastAsia="en-IN"/>
+        </w:rPr>
+      </w:pPr>
+      <w:r>
+        <w:rPr>
+          <w:rFonts w:ascii="Consolas" w:eastAsia="Times New Roman" w:hAnsi="Consolas" w:cs="Times New Roman"/>
+          <w:color w:val="D4D4D4"/>
+          <w:sz w:val="21"/>
+          <w:szCs w:val="21"/>
+          <w:lang w:eastAsia="en-IN"/>
+        </w:rPr>
+        <w:t xml:space="preserve">    </w:t>
+      </w:r>
+      <w:proofErr w:type="gramStart"/>
+      <w:r>
+        <w:rPr>
+          <w:rFonts w:ascii="Consolas" w:eastAsia="Times New Roman" w:hAnsi="Consolas" w:cs="Times New Roman"/>
+          <w:color w:val="569CD6"/>
+          <w:sz w:val="21"/>
+          <w:szCs w:val="21"/>
+          <w:lang w:eastAsia="en-IN"/>
+        </w:rPr>
+        <w:t>constructor</w:t>
+      </w:r>
+      <w:r>
+        <w:rPr>
+          <w:rFonts w:ascii="Consolas" w:eastAsia="Times New Roman" w:hAnsi="Consolas" w:cs="Times New Roman"/>
+          <w:color w:val="D4D4D4"/>
+          <w:sz w:val="21"/>
+          <w:szCs w:val="21"/>
+          <w:lang w:eastAsia="en-IN"/>
+        </w:rPr>
+        <w:t>(</w:t>
+      </w:r>
+      <w:proofErr w:type="gramEnd"/>
+      <w:r>
+        <w:rPr>
+          <w:rFonts w:ascii="Consolas" w:eastAsia="Times New Roman" w:hAnsi="Consolas" w:cs="Times New Roman"/>
+          <w:color w:val="569CD6"/>
+          <w:sz w:val="21"/>
+          <w:szCs w:val="21"/>
+          <w:lang w:eastAsia="en-IN"/>
+        </w:rPr>
+        <w:t>private</w:t>
+      </w:r>
+      <w:r>
+        <w:rPr>
+          <w:rFonts w:ascii="Consolas" w:eastAsia="Times New Roman" w:hAnsi="Consolas" w:cs="Times New Roman"/>
+          <w:color w:val="D4D4D4"/>
+          <w:sz w:val="21"/>
+          <w:szCs w:val="21"/>
+          <w:lang w:eastAsia="en-IN"/>
+        </w:rPr>
+        <w:t xml:space="preserve"> </w:t>
+      </w:r>
+      <w:r>
+        <w:rPr>
+          <w:rFonts w:ascii="Consolas" w:eastAsia="Times New Roman" w:hAnsi="Consolas" w:cs="Times New Roman"/>
+          <w:color w:val="9CDCFE"/>
+          <w:sz w:val="21"/>
+          <w:szCs w:val="21"/>
+          <w:lang w:eastAsia="en-IN"/>
+        </w:rPr>
+        <w:t>http</w:t>
+      </w:r>
+      <w:r>
+        <w:rPr>
+          <w:rFonts w:ascii="Consolas" w:eastAsia="Times New Roman" w:hAnsi="Consolas" w:cs="Times New Roman"/>
+          <w:color w:val="D4D4D4"/>
+          <w:sz w:val="21"/>
+          <w:szCs w:val="21"/>
+          <w:lang w:eastAsia="en-IN"/>
+        </w:rPr>
+        <w:t xml:space="preserve"> : </w:t>
+      </w:r>
+      <w:r>
+        <w:rPr>
+          <w:rFonts w:ascii="Consolas" w:eastAsia="Times New Roman" w:hAnsi="Consolas" w:cs="Times New Roman"/>
+          <w:color w:val="4EC9B0"/>
+          <w:sz w:val="21"/>
+          <w:szCs w:val="21"/>
+          <w:lang w:eastAsia="en-IN"/>
+        </w:rPr>
+        <w:t>Http</w:t>
+      </w:r>
+      <w:r>
+        <w:rPr>
+          <w:rFonts w:ascii="Consolas" w:eastAsia="Times New Roman" w:hAnsi="Consolas" w:cs="Times New Roman"/>
+          <w:color w:val="D4D4D4"/>
+          <w:sz w:val="21"/>
+          <w:szCs w:val="21"/>
+          <w:lang w:eastAsia="en-IN"/>
+        </w:rPr>
+        <w:t>){}</w:t>
+      </w:r>
+    </w:p>
+    <w:p>
+      <w:pPr>
+        <w:shd w:val="clear" w:color="auto" w:fill="1E1E1E"/>
+        <w:spacing w:after="0" w:line="285" w:lineRule="atLeast"/>
+        <w:rPr>
+          <w:rFonts w:ascii="Consolas" w:eastAsia="Times New Roman" w:hAnsi="Consolas" w:cs="Times New Roman"/>
+          <w:color w:val="D4D4D4"/>
+          <w:sz w:val="21"/>
+          <w:szCs w:val="21"/>
+          <w:lang w:eastAsia="en-IN"/>
+        </w:rPr>
+      </w:pPr>
+    </w:p>
+    <w:p>
+      <w:pPr>
+        <w:shd w:val="clear" w:color="auto" w:fill="1E1E1E"/>
+        <w:spacing w:after="0" w:line="285" w:lineRule="atLeast"/>
+        <w:rPr>
+          <w:rFonts w:ascii="Consolas" w:eastAsia="Times New Roman" w:hAnsi="Consolas" w:cs="Times New Roman"/>
+          <w:color w:val="D4D4D4"/>
+          <w:sz w:val="21"/>
+          <w:szCs w:val="21"/>
+          <w:lang w:eastAsia="en-IN"/>
+        </w:rPr>
+      </w:pPr>
+      <w:r>
+        <w:rPr>
+          <w:rFonts w:ascii="Consolas" w:eastAsia="Times New Roman" w:hAnsi="Consolas" w:cs="Times New Roman"/>
+          <w:color w:val="D4D4D4"/>
+          <w:sz w:val="21"/>
+          <w:szCs w:val="21"/>
+          <w:lang w:eastAsia="en-IN"/>
+        </w:rPr>
+        <w:t xml:space="preserve">    </w:t>
+      </w:r>
+      <w:proofErr w:type="spellStart"/>
+      <w:proofErr w:type="gramStart"/>
+      <w:r>
+        <w:rPr>
+          <w:rFonts w:ascii="Consolas" w:eastAsia="Times New Roman" w:hAnsi="Consolas" w:cs="Times New Roman"/>
+          <w:color w:val="DCDCAA"/>
+          <w:sz w:val="21"/>
+          <w:szCs w:val="21"/>
+          <w:lang w:eastAsia="en-IN"/>
+        </w:rPr>
+        <w:t>saveServers</w:t>
+      </w:r>
+      <w:proofErr w:type="spellEnd"/>
+      <w:r>
+        <w:rPr>
+          <w:rFonts w:ascii="Consolas" w:eastAsia="Times New Roman" w:hAnsi="Consolas" w:cs="Times New Roman"/>
+          <w:color w:val="D4D4D4"/>
+          <w:sz w:val="21"/>
+          <w:szCs w:val="21"/>
+          <w:lang w:eastAsia="en-IN"/>
+        </w:rPr>
+        <w:t>(</w:t>
+      </w:r>
+      <w:proofErr w:type="gramEnd"/>
+      <w:r>
+        <w:rPr>
+          <w:rFonts w:ascii="Consolas" w:eastAsia="Times New Roman" w:hAnsi="Consolas" w:cs="Times New Roman"/>
+          <w:color w:val="9CDCFE"/>
+          <w:sz w:val="21"/>
+          <w:szCs w:val="21"/>
+          <w:lang w:eastAsia="en-IN"/>
+        </w:rPr>
+        <w:t>servers</w:t>
+      </w:r>
+      <w:r>
+        <w:rPr>
+          <w:rFonts w:ascii="Consolas" w:eastAsia="Times New Roman" w:hAnsi="Consolas" w:cs="Times New Roman"/>
+          <w:color w:val="D4D4D4"/>
+          <w:sz w:val="21"/>
+          <w:szCs w:val="21"/>
+          <w:lang w:eastAsia="en-IN"/>
+        </w:rPr>
+        <w:t xml:space="preserve"> : </w:t>
+      </w:r>
+      <w:r>
+        <w:rPr>
+          <w:rFonts w:ascii="Consolas" w:eastAsia="Times New Roman" w:hAnsi="Consolas" w:cs="Times New Roman"/>
+          <w:color w:val="4EC9B0"/>
+          <w:sz w:val="21"/>
+          <w:szCs w:val="21"/>
+          <w:lang w:eastAsia="en-IN"/>
+        </w:rPr>
+        <w:t>any</w:t>
+      </w:r>
+      <w:r>
+        <w:rPr>
+          <w:rFonts w:ascii="Consolas" w:eastAsia="Times New Roman" w:hAnsi="Consolas" w:cs="Times New Roman"/>
+          <w:color w:val="D4D4D4"/>
+          <w:sz w:val="21"/>
+          <w:szCs w:val="21"/>
+          <w:lang w:eastAsia="en-IN"/>
+        </w:rPr>
+        <w:t>[]){</w:t>
+      </w:r>
+    </w:p>
+    <w:p>
+      <w:pPr>
+        <w:shd w:val="clear" w:color="auto" w:fill="1E1E1E"/>
+        <w:spacing w:after="0" w:line="285" w:lineRule="atLeast"/>
+        <w:rPr>
+          <w:rFonts w:ascii="Consolas" w:eastAsia="Times New Roman" w:hAnsi="Consolas" w:cs="Times New Roman"/>
+          <w:color w:val="D4D4D4"/>
+          <w:sz w:val="21"/>
+          <w:szCs w:val="21"/>
+          <w:lang w:eastAsia="en-IN"/>
+        </w:rPr>
+      </w:pPr>
+      <w:r>
+        <w:rPr>
+          <w:rFonts w:ascii="Consolas" w:eastAsia="Times New Roman" w:hAnsi="Consolas" w:cs="Times New Roman"/>
+          <w:color w:val="D4D4D4"/>
+          <w:sz w:val="21"/>
+          <w:szCs w:val="21"/>
+          <w:lang w:eastAsia="en-IN"/>
+        </w:rPr>
+        <w:t xml:space="preserve">        </w:t>
+      </w:r>
+      <w:proofErr w:type="gramStart"/>
+      <w:r>
+        <w:rPr>
+          <w:rFonts w:ascii="Consolas" w:eastAsia="Times New Roman" w:hAnsi="Consolas" w:cs="Times New Roman"/>
+          <w:color w:val="C586C0"/>
+          <w:sz w:val="21"/>
+          <w:szCs w:val="21"/>
+          <w:lang w:eastAsia="en-IN"/>
+        </w:rPr>
+        <w:t>return</w:t>
+      </w:r>
+      <w:proofErr w:type="gramEnd"/>
+      <w:r>
+        <w:rPr>
+          <w:rFonts w:ascii="Consolas" w:eastAsia="Times New Roman" w:hAnsi="Consolas" w:cs="Times New Roman"/>
+          <w:color w:val="D4D4D4"/>
+          <w:sz w:val="21"/>
+          <w:szCs w:val="21"/>
+          <w:lang w:eastAsia="en-IN"/>
+        </w:rPr>
+        <w:t xml:space="preserve"> </w:t>
+      </w:r>
+      <w:r>
+        <w:rPr>
+          <w:rFonts w:ascii="Consolas" w:eastAsia="Times New Roman" w:hAnsi="Consolas" w:cs="Times New Roman"/>
+          <w:color w:val="569CD6"/>
+          <w:sz w:val="21"/>
+          <w:szCs w:val="21"/>
+          <w:lang w:eastAsia="en-IN"/>
+        </w:rPr>
+        <w:t>this</w:t>
+      </w:r>
+      <w:r>
+        <w:rPr>
+          <w:rFonts w:ascii="Consolas" w:eastAsia="Times New Roman" w:hAnsi="Consolas" w:cs="Times New Roman"/>
+          <w:color w:val="D4D4D4"/>
+          <w:sz w:val="21"/>
+          <w:szCs w:val="21"/>
+          <w:lang w:eastAsia="en-IN"/>
+        </w:rPr>
+        <w:t>.</w:t>
+      </w:r>
+      <w:r>
+        <w:rPr>
+          <w:rFonts w:ascii="Consolas" w:eastAsia="Times New Roman" w:hAnsi="Consolas" w:cs="Times New Roman"/>
+          <w:color w:val="9CDCFE"/>
+          <w:sz w:val="21"/>
+          <w:szCs w:val="21"/>
+          <w:lang w:eastAsia="en-IN"/>
+        </w:rPr>
+        <w:t>http</w:t>
+      </w:r>
+      <w:r>
+        <w:rPr>
+          <w:rFonts w:ascii="Consolas" w:eastAsia="Times New Roman" w:hAnsi="Consolas" w:cs="Times New Roman"/>
+          <w:color w:val="D4D4D4"/>
+          <w:sz w:val="21"/>
+          <w:szCs w:val="21"/>
+          <w:lang w:eastAsia="en-IN"/>
+        </w:rPr>
+        <w:t>.</w:t>
+      </w:r>
+      <w:r>
+        <w:rPr>
+          <w:rFonts w:ascii="Consolas" w:eastAsia="Times New Roman" w:hAnsi="Consolas" w:cs="Times New Roman"/>
+          <w:color w:val="DCDCAA"/>
+          <w:sz w:val="21"/>
+          <w:szCs w:val="21"/>
+          <w:lang w:eastAsia="en-IN"/>
+        </w:rPr>
+        <w:t>put</w:t>
+      </w:r>
+      <w:r>
+        <w:rPr>
+          <w:rFonts w:ascii="Consolas" w:eastAsia="Times New Roman" w:hAnsi="Consolas" w:cs="Times New Roman"/>
+          <w:color w:val="D4D4D4"/>
+          <w:sz w:val="21"/>
+          <w:szCs w:val="21"/>
+          <w:lang w:eastAsia="en-IN"/>
+        </w:rPr>
+        <w:t>(</w:t>
+      </w:r>
+      <w:r>
+        <w:rPr>
+          <w:rFonts w:ascii="Consolas" w:eastAsia="Times New Roman" w:hAnsi="Consolas" w:cs="Times New Roman"/>
+          <w:color w:val="CE9178"/>
+          <w:sz w:val="21"/>
+          <w:szCs w:val="21"/>
+          <w:lang w:eastAsia="en-IN"/>
+        </w:rPr>
+        <w:t>"https://udemy-demo-76e38.firebaseio.com/data.json"</w:t>
+      </w:r>
+      <w:r>
+        <w:rPr>
+          <w:rFonts w:ascii="Consolas" w:eastAsia="Times New Roman" w:hAnsi="Consolas" w:cs="Times New Roman"/>
+          <w:color w:val="D4D4D4"/>
+          <w:sz w:val="21"/>
+          <w:szCs w:val="21"/>
+          <w:lang w:eastAsia="en-IN"/>
+        </w:rPr>
+        <w:t>,</w:t>
+      </w:r>
+      <w:r>
+        <w:rPr>
+          <w:rFonts w:ascii="Consolas" w:eastAsia="Times New Roman" w:hAnsi="Consolas" w:cs="Times New Roman"/>
+          <w:color w:val="9CDCFE"/>
+          <w:sz w:val="21"/>
+          <w:szCs w:val="21"/>
+          <w:lang w:eastAsia="en-IN"/>
+        </w:rPr>
+        <w:t>servers</w:t>
+      </w:r>
+      <w:r>
+        <w:rPr>
+          <w:rFonts w:ascii="Consolas" w:eastAsia="Times New Roman" w:hAnsi="Consolas" w:cs="Times New Roman"/>
+          <w:color w:val="D4D4D4"/>
+          <w:sz w:val="21"/>
+          <w:szCs w:val="21"/>
+          <w:lang w:eastAsia="en-IN"/>
+        </w:rPr>
+        <w:t>);</w:t>
+      </w:r>
+    </w:p>
+    <w:p>
+      <w:pPr>
+        <w:shd w:val="clear" w:color="auto" w:fill="1E1E1E"/>
+        <w:spacing w:after="0" w:line="285" w:lineRule="atLeast"/>
+        <w:rPr>
+          <w:rFonts w:ascii="Consolas" w:eastAsia="Times New Roman" w:hAnsi="Consolas" w:cs="Times New Roman"/>
+          <w:color w:val="D4D4D4"/>
+          <w:sz w:val="21"/>
+          <w:szCs w:val="21"/>
+          <w:lang w:eastAsia="en-IN"/>
+        </w:rPr>
+      </w:pPr>
+      <w:r>
+        <w:rPr>
+          <w:rFonts w:ascii="Consolas" w:eastAsia="Times New Roman" w:hAnsi="Consolas" w:cs="Times New Roman"/>
+          <w:color w:val="D4D4D4"/>
+          <w:sz w:val="21"/>
+          <w:szCs w:val="21"/>
+          <w:lang w:eastAsia="en-IN"/>
+        </w:rPr>
+        <w:t xml:space="preserve">    }</w:t>
+      </w:r>
+    </w:p>
+    <w:p>
+      <w:pPr>
+        <w:shd w:val="clear" w:color="auto" w:fill="1E1E1E"/>
+        <w:spacing w:after="0" w:line="285" w:lineRule="atLeast"/>
+        <w:rPr>
+          <w:rFonts w:ascii="Consolas" w:eastAsia="Times New Roman" w:hAnsi="Consolas" w:cs="Times New Roman"/>
+          <w:color w:val="D4D4D4"/>
+          <w:sz w:val="21"/>
+          <w:szCs w:val="21"/>
+          <w:lang w:eastAsia="en-IN"/>
+        </w:rPr>
+      </w:pPr>
+    </w:p>
+    <w:p>
+      <w:pPr>
+        <w:shd w:val="clear" w:color="auto" w:fill="1E1E1E"/>
+        <w:spacing w:after="0" w:line="285" w:lineRule="atLeast"/>
+        <w:rPr>
+          <w:rFonts w:ascii="Consolas" w:eastAsia="Times New Roman" w:hAnsi="Consolas" w:cs="Times New Roman"/>
+          <w:color w:val="D4D4D4"/>
+          <w:sz w:val="21"/>
+          <w:szCs w:val="21"/>
+          <w:lang w:eastAsia="en-IN"/>
+        </w:rPr>
+      </w:pPr>
+      <w:r>
+        <w:rPr>
+          <w:rFonts w:ascii="Consolas" w:eastAsia="Times New Roman" w:hAnsi="Consolas" w:cs="Times New Roman"/>
+          <w:color w:val="D4D4D4"/>
+          <w:sz w:val="21"/>
+          <w:szCs w:val="21"/>
+          <w:lang w:eastAsia="en-IN"/>
+        </w:rPr>
+        <w:t xml:space="preserve">    </w:t>
+      </w:r>
+      <w:proofErr w:type="spellStart"/>
+      <w:proofErr w:type="gramStart"/>
+      <w:r>
+        <w:rPr>
+          <w:rFonts w:ascii="Consolas" w:eastAsia="Times New Roman" w:hAnsi="Consolas" w:cs="Times New Roman"/>
+          <w:color w:val="DCDCAA"/>
+          <w:sz w:val="21"/>
+          <w:szCs w:val="21"/>
+          <w:lang w:eastAsia="en-IN"/>
+        </w:rPr>
+        <w:t>getServers</w:t>
+      </w:r>
+      <w:proofErr w:type="spellEnd"/>
+      <w:r>
+        <w:rPr>
+          <w:rFonts w:ascii="Consolas" w:eastAsia="Times New Roman" w:hAnsi="Consolas" w:cs="Times New Roman"/>
+          <w:color w:val="D4D4D4"/>
+          <w:sz w:val="21"/>
+          <w:szCs w:val="21"/>
+          <w:lang w:eastAsia="en-IN"/>
+        </w:rPr>
+        <w:t>(</w:t>
+      </w:r>
+      <w:proofErr w:type="gramEnd"/>
+      <w:r>
+        <w:rPr>
+          <w:rFonts w:ascii="Consolas" w:eastAsia="Times New Roman" w:hAnsi="Consolas" w:cs="Times New Roman"/>
+          <w:color w:val="D4D4D4"/>
+          <w:sz w:val="21"/>
+          <w:szCs w:val="21"/>
+          <w:lang w:eastAsia="en-IN"/>
+        </w:rPr>
+        <w:t>){</w:t>
+      </w:r>
+    </w:p>
+    <w:p>
+      <w:pPr>
+        <w:shd w:val="clear" w:color="auto" w:fill="1E1E1E"/>
+        <w:spacing w:after="0" w:line="285" w:lineRule="atLeast"/>
+        <w:rPr>
+          <w:rFonts w:ascii="Consolas" w:eastAsia="Times New Roman" w:hAnsi="Consolas" w:cs="Times New Roman"/>
+          <w:color w:val="D4D4D4"/>
+          <w:sz w:val="21"/>
+          <w:szCs w:val="21"/>
+          <w:lang w:eastAsia="en-IN"/>
+        </w:rPr>
+      </w:pPr>
+      <w:r>
+        <w:rPr>
+          <w:rFonts w:ascii="Consolas" w:eastAsia="Times New Roman" w:hAnsi="Consolas" w:cs="Times New Roman"/>
+          <w:color w:val="D4D4D4"/>
+          <w:sz w:val="21"/>
+          <w:szCs w:val="21"/>
+          <w:lang w:eastAsia="en-IN"/>
+        </w:rPr>
+        <w:t xml:space="preserve">        </w:t>
+      </w:r>
+      <w:proofErr w:type="gramStart"/>
+      <w:r>
+        <w:rPr>
+          <w:rFonts w:ascii="Consolas" w:eastAsia="Times New Roman" w:hAnsi="Consolas" w:cs="Times New Roman"/>
+          <w:color w:val="C586C0"/>
+          <w:sz w:val="21"/>
+          <w:szCs w:val="21"/>
+          <w:lang w:eastAsia="en-IN"/>
+        </w:rPr>
+        <w:t>return</w:t>
+      </w:r>
+      <w:proofErr w:type="gramEnd"/>
+      <w:r>
+        <w:rPr>
+          <w:rFonts w:ascii="Consolas" w:eastAsia="Times New Roman" w:hAnsi="Consolas" w:cs="Times New Roman"/>
+          <w:color w:val="D4D4D4"/>
+          <w:sz w:val="21"/>
+          <w:szCs w:val="21"/>
+          <w:lang w:eastAsia="en-IN"/>
+        </w:rPr>
+        <w:t xml:space="preserve"> </w:t>
+      </w:r>
+      <w:r>
+        <w:rPr>
+          <w:rFonts w:ascii="Consolas" w:eastAsia="Times New Roman" w:hAnsi="Consolas" w:cs="Times New Roman"/>
+          <w:color w:val="569CD6"/>
+          <w:sz w:val="21"/>
+          <w:szCs w:val="21"/>
+          <w:lang w:eastAsia="en-IN"/>
+        </w:rPr>
+        <w:t>this</w:t>
+      </w:r>
+      <w:r>
+        <w:rPr>
+          <w:rFonts w:ascii="Consolas" w:eastAsia="Times New Roman" w:hAnsi="Consolas" w:cs="Times New Roman"/>
+          <w:color w:val="D4D4D4"/>
+          <w:sz w:val="21"/>
+          <w:szCs w:val="21"/>
+          <w:lang w:eastAsia="en-IN"/>
+        </w:rPr>
+        <w:t>.</w:t>
+      </w:r>
+      <w:r>
+        <w:rPr>
+          <w:rFonts w:ascii="Consolas" w:eastAsia="Times New Roman" w:hAnsi="Consolas" w:cs="Times New Roman"/>
+          <w:color w:val="9CDCFE"/>
+          <w:sz w:val="21"/>
+          <w:szCs w:val="21"/>
+          <w:lang w:eastAsia="en-IN"/>
+        </w:rPr>
+        <w:t>http</w:t>
+      </w:r>
+      <w:r>
+        <w:rPr>
+          <w:rFonts w:ascii="Consolas" w:eastAsia="Times New Roman" w:hAnsi="Consolas" w:cs="Times New Roman"/>
+          <w:color w:val="D4D4D4"/>
+          <w:sz w:val="21"/>
+          <w:szCs w:val="21"/>
+          <w:lang w:eastAsia="en-IN"/>
+        </w:rPr>
+        <w:t>.</w:t>
+      </w:r>
+      <w:r>
+        <w:rPr>
+          <w:rFonts w:ascii="Consolas" w:eastAsia="Times New Roman" w:hAnsi="Consolas" w:cs="Times New Roman"/>
+          <w:color w:val="DCDCAA"/>
+          <w:sz w:val="21"/>
+          <w:szCs w:val="21"/>
+          <w:lang w:eastAsia="en-IN"/>
+        </w:rPr>
+        <w:t>get</w:t>
+      </w:r>
+      <w:r>
+        <w:rPr>
+          <w:rFonts w:ascii="Consolas" w:eastAsia="Times New Roman" w:hAnsi="Consolas" w:cs="Times New Roman"/>
+          <w:color w:val="D4D4D4"/>
+          <w:sz w:val="21"/>
+          <w:szCs w:val="21"/>
+          <w:lang w:eastAsia="en-IN"/>
+        </w:rPr>
+        <w:t>(</w:t>
+      </w:r>
+      <w:r>
+        <w:rPr>
+          <w:rFonts w:ascii="Consolas" w:eastAsia="Times New Roman" w:hAnsi="Consolas" w:cs="Times New Roman"/>
+          <w:color w:val="CE9178"/>
+          <w:sz w:val="21"/>
+          <w:szCs w:val="21"/>
+          <w:lang w:eastAsia="en-IN"/>
+        </w:rPr>
+        <w:t>"https://udemy-demo-76e38.firebaseio.com/data.json"</w:t>
+      </w:r>
+      <w:r>
+        <w:rPr>
+          <w:rFonts w:ascii="Consolas" w:eastAsia="Times New Roman" w:hAnsi="Consolas" w:cs="Times New Roman"/>
+          <w:color w:val="D4D4D4"/>
+          <w:sz w:val="21"/>
+          <w:szCs w:val="21"/>
+          <w:lang w:eastAsia="en-IN"/>
+        </w:rPr>
+        <w:t>).</w:t>
+      </w:r>
+      <w:r>
+        <w:rPr>
+          <w:rFonts w:ascii="Consolas" w:eastAsia="Times New Roman" w:hAnsi="Consolas" w:cs="Times New Roman"/>
+          <w:color w:val="DCDCAA"/>
+          <w:sz w:val="21"/>
+          <w:szCs w:val="21"/>
+          <w:lang w:eastAsia="en-IN"/>
+        </w:rPr>
+        <w:t>pipe</w:t>
+      </w:r>
+      <w:r>
+        <w:rPr>
+          <w:rFonts w:ascii="Consolas" w:eastAsia="Times New Roman" w:hAnsi="Consolas" w:cs="Times New Roman"/>
+          <w:color w:val="D4D4D4"/>
+          <w:sz w:val="21"/>
+          <w:szCs w:val="21"/>
+          <w:lang w:eastAsia="en-IN"/>
+        </w:rPr>
+        <w:t>(</w:t>
+      </w:r>
+    </w:p>
+    <w:p>
+      <w:pPr>
+        <w:shd w:val="clear" w:color="auto" w:fill="1E1E1E"/>
+        <w:spacing w:after="0" w:line="285" w:lineRule="atLeast"/>
+        <w:rPr>
+          <w:rFonts w:ascii="Consolas" w:eastAsia="Times New Roman" w:hAnsi="Consolas" w:cs="Times New Roman"/>
+          <w:color w:val="D4D4D4"/>
+          <w:sz w:val="21"/>
+          <w:szCs w:val="21"/>
+          <w:lang w:eastAsia="en-IN"/>
+        </w:rPr>
+      </w:pPr>
+      <w:r>
+        <w:rPr>
+          <w:rFonts w:ascii="Consolas" w:eastAsia="Times New Roman" w:hAnsi="Consolas" w:cs="Times New Roman"/>
+          <w:color w:val="D4D4D4"/>
+          <w:sz w:val="21"/>
+          <w:szCs w:val="21"/>
+          <w:lang w:eastAsia="en-IN"/>
+        </w:rPr>
+        <w:t xml:space="preserve">            </w:t>
+      </w:r>
+      <w:proofErr w:type="gramStart"/>
+      <w:r>
+        <w:rPr>
+          <w:rFonts w:ascii="Consolas" w:eastAsia="Times New Roman" w:hAnsi="Consolas" w:cs="Times New Roman"/>
+          <w:color w:val="DCDCAA"/>
+          <w:sz w:val="21"/>
+          <w:szCs w:val="21"/>
+          <w:lang w:eastAsia="en-IN"/>
+        </w:rPr>
+        <w:t>map</w:t>
+      </w:r>
+      <w:r>
+        <w:rPr>
+          <w:rFonts w:ascii="Consolas" w:eastAsia="Times New Roman" w:hAnsi="Consolas" w:cs="Times New Roman"/>
+          <w:color w:val="D4D4D4"/>
+          <w:sz w:val="21"/>
+          <w:szCs w:val="21"/>
+          <w:lang w:eastAsia="en-IN"/>
+        </w:rPr>
+        <w:t>(</w:t>
+      </w:r>
+      <w:proofErr w:type="gramEnd"/>
+      <w:r>
+        <w:rPr>
+          <w:rFonts w:ascii="Consolas" w:eastAsia="Times New Roman" w:hAnsi="Consolas" w:cs="Times New Roman"/>
+          <w:color w:val="D4D4D4"/>
+          <w:sz w:val="21"/>
+          <w:szCs w:val="21"/>
+          <w:lang w:eastAsia="en-IN"/>
+        </w:rPr>
+        <w:t>(</w:t>
+      </w:r>
+      <w:proofErr w:type="spellStart"/>
+      <w:r>
+        <w:rPr>
+          <w:rFonts w:ascii="Consolas" w:eastAsia="Times New Roman" w:hAnsi="Consolas" w:cs="Times New Roman"/>
+          <w:color w:val="9CDCFE"/>
+          <w:sz w:val="21"/>
+          <w:szCs w:val="21"/>
+          <w:lang w:eastAsia="en-IN"/>
+        </w:rPr>
+        <w:t>response</w:t>
+      </w:r>
+      <w:r>
+        <w:rPr>
+          <w:rFonts w:ascii="Consolas" w:eastAsia="Times New Roman" w:hAnsi="Consolas" w:cs="Times New Roman"/>
+          <w:color w:val="D4D4D4"/>
+          <w:sz w:val="21"/>
+          <w:szCs w:val="21"/>
+          <w:lang w:eastAsia="en-IN"/>
+        </w:rPr>
+        <w:t>:</w:t>
+      </w:r>
+      <w:r>
+        <w:rPr>
+          <w:rFonts w:ascii="Consolas" w:eastAsia="Times New Roman" w:hAnsi="Consolas" w:cs="Times New Roman"/>
+          <w:color w:val="4EC9B0"/>
+          <w:sz w:val="21"/>
+          <w:szCs w:val="21"/>
+          <w:lang w:eastAsia="en-IN"/>
+        </w:rPr>
+        <w:t>Response</w:t>
+      </w:r>
+      <w:proofErr w:type="spellEnd"/>
+      <w:r>
+        <w:rPr>
+          <w:rFonts w:ascii="Consolas" w:eastAsia="Times New Roman" w:hAnsi="Consolas" w:cs="Times New Roman"/>
+          <w:color w:val="D4D4D4"/>
+          <w:sz w:val="21"/>
+          <w:szCs w:val="21"/>
+          <w:lang w:eastAsia="en-IN"/>
+        </w:rPr>
+        <w:t>)</w:t>
+      </w:r>
+      <w:r>
+        <w:rPr>
+          <w:rFonts w:ascii="Consolas" w:eastAsia="Times New Roman" w:hAnsi="Consolas" w:cs="Times New Roman"/>
+          <w:color w:val="569CD6"/>
+          <w:sz w:val="21"/>
+          <w:szCs w:val="21"/>
+          <w:lang w:eastAsia="en-IN"/>
+        </w:rPr>
+        <w:t>=&gt;</w:t>
+      </w:r>
+      <w:r>
+        <w:rPr>
+          <w:rFonts w:ascii="Consolas" w:eastAsia="Times New Roman" w:hAnsi="Consolas" w:cs="Times New Roman"/>
+          <w:color w:val="D4D4D4"/>
+          <w:sz w:val="21"/>
+          <w:szCs w:val="21"/>
+          <w:lang w:eastAsia="en-IN"/>
+        </w:rPr>
+        <w:t>{</w:t>
+      </w:r>
+    </w:p>
+    <w:p>
+      <w:pPr>
+        <w:shd w:val="clear" w:color="auto" w:fill="1E1E1E"/>
+        <w:spacing w:after="0" w:line="285" w:lineRule="atLeast"/>
+        <w:rPr>
+          <w:rFonts w:ascii="Consolas" w:eastAsia="Times New Roman" w:hAnsi="Consolas" w:cs="Times New Roman"/>
+          <w:color w:val="D4D4D4"/>
+          <w:sz w:val="21"/>
+          <w:szCs w:val="21"/>
+          <w:lang w:eastAsia="en-IN"/>
+        </w:rPr>
+      </w:pPr>
+      <w:r>
+        <w:rPr>
+          <w:rFonts w:ascii="Consolas" w:eastAsia="Times New Roman" w:hAnsi="Consolas" w:cs="Times New Roman"/>
+          <w:color w:val="D4D4D4"/>
+          <w:sz w:val="21"/>
+          <w:szCs w:val="21"/>
+          <w:lang w:eastAsia="en-IN"/>
+        </w:rPr>
+        <w:t xml:space="preserve">                </w:t>
+      </w:r>
+      <w:proofErr w:type="gramStart"/>
+      <w:r>
+        <w:rPr>
+          <w:rFonts w:ascii="Consolas" w:eastAsia="Times New Roman" w:hAnsi="Consolas" w:cs="Times New Roman"/>
+          <w:color w:val="C586C0"/>
+          <w:sz w:val="21"/>
+          <w:szCs w:val="21"/>
+          <w:lang w:eastAsia="en-IN"/>
+        </w:rPr>
+        <w:t>return</w:t>
+      </w:r>
+      <w:proofErr w:type="gramEnd"/>
+      <w:r>
+        <w:rPr>
+          <w:rFonts w:ascii="Consolas" w:eastAsia="Times New Roman" w:hAnsi="Consolas" w:cs="Times New Roman"/>
+          <w:color w:val="D4D4D4"/>
+          <w:sz w:val="21"/>
+          <w:szCs w:val="21"/>
+          <w:lang w:eastAsia="en-IN"/>
+        </w:rPr>
+        <w:t xml:space="preserve"> </w:t>
+      </w:r>
+      <w:proofErr w:type="spellStart"/>
+      <w:r>
+        <w:rPr>
+          <w:rFonts w:ascii="Consolas" w:eastAsia="Times New Roman" w:hAnsi="Consolas" w:cs="Times New Roman"/>
+          <w:color w:val="9CDCFE"/>
+          <w:sz w:val="21"/>
+          <w:szCs w:val="21"/>
+          <w:lang w:eastAsia="en-IN"/>
+        </w:rPr>
+        <w:t>response</w:t>
+      </w:r>
+      <w:r>
+        <w:rPr>
+          <w:rFonts w:ascii="Consolas" w:eastAsia="Times New Roman" w:hAnsi="Consolas" w:cs="Times New Roman"/>
+          <w:color w:val="D4D4D4"/>
+          <w:sz w:val="21"/>
+          <w:szCs w:val="21"/>
+          <w:lang w:eastAsia="en-IN"/>
+        </w:rPr>
+        <w:t>.</w:t>
+      </w:r>
+      <w:r>
+        <w:rPr>
+          <w:rFonts w:ascii="Consolas" w:eastAsia="Times New Roman" w:hAnsi="Consolas" w:cs="Times New Roman"/>
+          <w:color w:val="DCDCAA"/>
+          <w:sz w:val="21"/>
+          <w:szCs w:val="21"/>
+          <w:lang w:eastAsia="en-IN"/>
+        </w:rPr>
+        <w:t>json</w:t>
+      </w:r>
+      <w:proofErr w:type="spellEnd"/>
+      <w:r>
+        <w:rPr>
+          <w:rFonts w:ascii="Consolas" w:eastAsia="Times New Roman" w:hAnsi="Consolas" w:cs="Times New Roman"/>
+          <w:color w:val="D4D4D4"/>
+          <w:sz w:val="21"/>
+          <w:szCs w:val="21"/>
+          <w:lang w:eastAsia="en-IN"/>
+        </w:rPr>
+        <w:t>();</w:t>
+      </w:r>
+    </w:p>
+    <w:p>
+      <w:pPr>
+        <w:shd w:val="clear" w:color="auto" w:fill="1E1E1E"/>
+        <w:spacing w:after="0" w:line="285" w:lineRule="atLeast"/>
+        <w:rPr>
+          <w:rFonts w:ascii="Consolas" w:eastAsia="Times New Roman" w:hAnsi="Consolas" w:cs="Times New Roman"/>
+          <w:color w:val="D4D4D4"/>
+          <w:sz w:val="21"/>
+          <w:szCs w:val="21"/>
+          <w:lang w:eastAsia="en-IN"/>
+        </w:rPr>
+      </w:pPr>
+      <w:r>
+        <w:rPr>
+          <w:rFonts w:ascii="Consolas" w:eastAsia="Times New Roman" w:hAnsi="Consolas" w:cs="Times New Roman"/>
+          <w:color w:val="D4D4D4"/>
+          <w:sz w:val="21"/>
+          <w:szCs w:val="21"/>
+          <w:lang w:eastAsia="en-IN"/>
+        </w:rPr>
+        <w:t xml:space="preserve">            })</w:t>
+      </w:r>
+    </w:p>
+    <w:p>
+      <w:pPr>
+        <w:shd w:val="clear" w:color="auto" w:fill="1E1E1E"/>
+        <w:spacing w:after="0" w:line="285" w:lineRule="atLeast"/>
+        <w:rPr>
+          <w:rFonts w:ascii="Consolas" w:eastAsia="Times New Roman" w:hAnsi="Consolas" w:cs="Times New Roman"/>
+          <w:color w:val="D4D4D4"/>
+          <w:sz w:val="21"/>
+          <w:szCs w:val="21"/>
+          <w:lang w:eastAsia="en-IN"/>
+        </w:rPr>
+      </w:pPr>
+      <w:r>
+        <w:rPr>
+          <w:rFonts w:ascii="Consolas" w:eastAsia="Times New Roman" w:hAnsi="Consolas" w:cs="Times New Roman"/>
+          <w:color w:val="D4D4D4"/>
+          <w:sz w:val="21"/>
+          <w:szCs w:val="21"/>
+          <w:lang w:eastAsia="en-IN"/>
+        </w:rPr>
+        <w:t xml:space="preserve">        );</w:t>
+      </w:r>
+    </w:p>
+    <w:p>
+      <w:pPr>
+        <w:shd w:val="clear" w:color="auto" w:fill="1E1E1E"/>
+        <w:spacing w:after="0" w:line="285" w:lineRule="atLeast"/>
+        <w:rPr>
+          <w:rFonts w:ascii="Consolas" w:eastAsia="Times New Roman" w:hAnsi="Consolas" w:cs="Times New Roman"/>
+          <w:color w:val="D4D4D4"/>
+          <w:sz w:val="21"/>
+          <w:szCs w:val="21"/>
+          <w:lang w:eastAsia="en-IN"/>
+        </w:rPr>
+      </w:pPr>
+      <w:r>
+        <w:rPr>
+          <w:rFonts w:ascii="Consolas" w:eastAsia="Times New Roman" w:hAnsi="Consolas" w:cs="Times New Roman"/>
+          <w:color w:val="D4D4D4"/>
+          <w:sz w:val="21"/>
+          <w:szCs w:val="21"/>
+          <w:lang w:eastAsia="en-IN"/>
+        </w:rPr>
+        <w:t xml:space="preserve">    }</w:t>
+      </w:r>
+    </w:p>
+    <w:p>
+      <w:pPr>
+        <w:shd w:val="clear" w:color="auto" w:fill="1E1E1E"/>
+        <w:spacing w:after="0" w:line="285" w:lineRule="atLeast"/>
+        <w:rPr>
+          <w:rFonts w:ascii="Consolas" w:eastAsia="Times New Roman" w:hAnsi="Consolas" w:cs="Times New Roman"/>
+          <w:color w:val="D4D4D4"/>
+          <w:sz w:val="21"/>
+          <w:szCs w:val="21"/>
+          <w:lang w:eastAsia="en-IN"/>
+        </w:rPr>
+      </w:pPr>
+      <w:r>
+        <w:rPr>
+          <w:rFonts w:ascii="Consolas" w:eastAsia="Times New Roman" w:hAnsi="Consolas" w:cs="Times New Roman"/>
+          <w:color w:val="D4D4D4"/>
+          <w:sz w:val="21"/>
+          <w:szCs w:val="21"/>
+          <w:lang w:eastAsia="en-IN"/>
+        </w:rPr>
+        <w:t>}</w:t>
+      </w:r>
+    </w:p>
+    <w:p/>
+    <w:p>
+      <w:r>
+        <w:t xml:space="preserve">We have to mark this service class as </w:t>
+      </w:r>
+      <w:r>
+        <w:rPr>
+          <w:b/>
+        </w:rPr>
+        <w:t>@Injectable</w:t>
+      </w:r>
+      <w:r>
+        <w:t xml:space="preserve"> as it is using another service Http. As http’s get, put, post request methods returns observable so we need to subscribe it but in consumer side </w:t>
+      </w:r>
+      <w:proofErr w:type="spellStart"/>
+      <w:r>
+        <w:t>ie</w:t>
+      </w:r>
+      <w:proofErr w:type="spellEnd"/>
+      <w:r>
+        <w:t xml:space="preserve">. </w:t>
+      </w:r>
+      <w:proofErr w:type="gramStart"/>
+      <w:r>
+        <w:t>component</w:t>
+      </w:r>
+      <w:proofErr w:type="gramEnd"/>
+      <w:r>
+        <w:t xml:space="preserve"> side. </w:t>
+      </w:r>
+    </w:p>
+    <w:p>
+      <w:proofErr w:type="spellStart"/>
+      <w:proofErr w:type="gramStart"/>
+      <w:r>
+        <w:t>Respose.json</w:t>
+      </w:r>
+      <w:proofErr w:type="spellEnd"/>
+      <w:r>
+        <w:t>(</w:t>
+      </w:r>
+      <w:proofErr w:type="gramEnd"/>
+      <w:r>
+        <w:t xml:space="preserve">) will convert the regular body of response in </w:t>
+      </w:r>
+      <w:proofErr w:type="spellStart"/>
+      <w:r>
+        <w:t>json</w:t>
+      </w:r>
+      <w:proofErr w:type="spellEnd"/>
+      <w:r>
+        <w:t xml:space="preserve"> object so it can be </w:t>
+      </w:r>
+      <w:r>
+        <w:t xml:space="preserve">converted into array using </w:t>
+      </w:r>
+      <w:r>
+        <w:rPr>
+          <w:b/>
+        </w:rPr>
+        <w:t>map()</w:t>
+      </w:r>
+      <w:r>
+        <w:t xml:space="preserve"> operator</w:t>
+      </w:r>
+    </w:p>
+    <w:p>
+      <w:r>
+        <w:t xml:space="preserve">On </w:t>
+      </w:r>
+      <w:proofErr w:type="spellStart"/>
+      <w:r>
+        <w:t>component.ts</w:t>
+      </w:r>
+      <w:proofErr w:type="spellEnd"/>
+      <w:r>
+        <w:t>:</w:t>
+      </w:r>
+    </w:p>
+    <w:p>
+      <w:pPr>
+        <w:shd w:val="clear" w:color="auto" w:fill="1E1E1E"/>
+        <w:spacing w:after="0" w:line="285" w:lineRule="atLeast"/>
+        <w:rPr>
+          <w:rFonts w:ascii="Consolas" w:eastAsia="Times New Roman" w:hAnsi="Consolas" w:cs="Times New Roman"/>
+          <w:color w:val="D4D4D4"/>
+          <w:sz w:val="21"/>
+          <w:szCs w:val="21"/>
+          <w:lang w:eastAsia="en-IN"/>
+        </w:rPr>
+      </w:pPr>
+      <w:proofErr w:type="spellStart"/>
+      <w:proofErr w:type="gramStart"/>
+      <w:r>
+        <w:rPr>
+          <w:rFonts w:ascii="Consolas" w:eastAsia="Times New Roman" w:hAnsi="Consolas" w:cs="Times New Roman"/>
+          <w:color w:val="DCDCAA"/>
+          <w:sz w:val="21"/>
+          <w:szCs w:val="21"/>
+          <w:lang w:eastAsia="en-IN"/>
+        </w:rPr>
+        <w:t>onSaveServers</w:t>
+      </w:r>
+      <w:proofErr w:type="spellEnd"/>
+      <w:r>
+        <w:rPr>
+          <w:rFonts w:ascii="Consolas" w:eastAsia="Times New Roman" w:hAnsi="Consolas" w:cs="Times New Roman"/>
+          <w:color w:val="D4D4D4"/>
+          <w:sz w:val="21"/>
+          <w:szCs w:val="21"/>
+          <w:lang w:eastAsia="en-IN"/>
+        </w:rPr>
+        <w:t>(</w:t>
+      </w:r>
+      <w:proofErr w:type="gramEnd"/>
+      <w:r>
+        <w:rPr>
+          <w:rFonts w:ascii="Consolas" w:eastAsia="Times New Roman" w:hAnsi="Consolas" w:cs="Times New Roman"/>
+          <w:color w:val="D4D4D4"/>
+          <w:sz w:val="21"/>
+          <w:szCs w:val="21"/>
+          <w:lang w:eastAsia="en-IN"/>
+        </w:rPr>
+        <w:t>){</w:t>
+      </w:r>
+    </w:p>
+    <w:p>
+      <w:pPr>
+        <w:shd w:val="clear" w:color="auto" w:fill="1E1E1E"/>
+        <w:spacing w:after="0" w:line="285" w:lineRule="atLeast"/>
+        <w:rPr>
+          <w:rFonts w:ascii="Consolas" w:eastAsia="Times New Roman" w:hAnsi="Consolas" w:cs="Times New Roman"/>
+          <w:color w:val="D4D4D4"/>
+          <w:sz w:val="21"/>
+          <w:szCs w:val="21"/>
+          <w:lang w:eastAsia="en-IN"/>
+        </w:rPr>
+      </w:pPr>
+      <w:r>
+        <w:rPr>
+          <w:rFonts w:ascii="Consolas" w:eastAsia="Times New Roman" w:hAnsi="Consolas" w:cs="Times New Roman"/>
+          <w:color w:val="D4D4D4"/>
+          <w:sz w:val="21"/>
+          <w:szCs w:val="21"/>
+          <w:lang w:eastAsia="en-IN"/>
+        </w:rPr>
+        <w:t xml:space="preserve">    </w:t>
+      </w:r>
+      <w:proofErr w:type="gramStart"/>
+      <w:r>
+        <w:rPr>
+          <w:rFonts w:ascii="Consolas" w:eastAsia="Times New Roman" w:hAnsi="Consolas" w:cs="Times New Roman"/>
+          <w:color w:val="569CD6"/>
+          <w:sz w:val="21"/>
+          <w:szCs w:val="21"/>
+          <w:lang w:eastAsia="en-IN"/>
+        </w:rPr>
+        <w:t>this</w:t>
+      </w:r>
+      <w:r>
+        <w:rPr>
+          <w:rFonts w:ascii="Consolas" w:eastAsia="Times New Roman" w:hAnsi="Consolas" w:cs="Times New Roman"/>
+          <w:color w:val="D4D4D4"/>
+          <w:sz w:val="21"/>
+          <w:szCs w:val="21"/>
+          <w:lang w:eastAsia="en-IN"/>
+        </w:rPr>
+        <w:t>.</w:t>
+      </w:r>
+      <w:r>
+        <w:rPr>
+          <w:rFonts w:ascii="Consolas" w:eastAsia="Times New Roman" w:hAnsi="Consolas" w:cs="Times New Roman"/>
+          <w:color w:val="9CDCFE"/>
+          <w:sz w:val="21"/>
+          <w:szCs w:val="21"/>
+          <w:lang w:eastAsia="en-IN"/>
+        </w:rPr>
+        <w:t>serverservice</w:t>
+      </w:r>
+      <w:r>
+        <w:rPr>
+          <w:rFonts w:ascii="Consolas" w:eastAsia="Times New Roman" w:hAnsi="Consolas" w:cs="Times New Roman"/>
+          <w:color w:val="D4D4D4"/>
+          <w:sz w:val="21"/>
+          <w:szCs w:val="21"/>
+          <w:lang w:eastAsia="en-IN"/>
+        </w:rPr>
+        <w:t>.</w:t>
+      </w:r>
+      <w:r>
+        <w:rPr>
+          <w:rFonts w:ascii="Consolas" w:eastAsia="Times New Roman" w:hAnsi="Consolas" w:cs="Times New Roman"/>
+          <w:color w:val="DCDCAA"/>
+          <w:sz w:val="21"/>
+          <w:szCs w:val="21"/>
+          <w:lang w:eastAsia="en-IN"/>
+        </w:rPr>
+        <w:t>saveServers</w:t>
+      </w:r>
+      <w:r>
+        <w:rPr>
+          <w:rFonts w:ascii="Consolas" w:eastAsia="Times New Roman" w:hAnsi="Consolas" w:cs="Times New Roman"/>
+          <w:color w:val="D4D4D4"/>
+          <w:sz w:val="21"/>
+          <w:szCs w:val="21"/>
+          <w:lang w:eastAsia="en-IN"/>
+        </w:rPr>
+        <w:t>(</w:t>
+      </w:r>
+      <w:proofErr w:type="gramEnd"/>
+      <w:r>
+        <w:rPr>
+          <w:rFonts w:ascii="Consolas" w:eastAsia="Times New Roman" w:hAnsi="Consolas" w:cs="Times New Roman"/>
+          <w:color w:val="569CD6"/>
+          <w:sz w:val="21"/>
+          <w:szCs w:val="21"/>
+          <w:lang w:eastAsia="en-IN"/>
+        </w:rPr>
+        <w:t>this</w:t>
+      </w:r>
+      <w:r>
+        <w:rPr>
+          <w:rFonts w:ascii="Consolas" w:eastAsia="Times New Roman" w:hAnsi="Consolas" w:cs="Times New Roman"/>
+          <w:color w:val="D4D4D4"/>
+          <w:sz w:val="21"/>
+          <w:szCs w:val="21"/>
+          <w:lang w:eastAsia="en-IN"/>
+        </w:rPr>
+        <w:t>.</w:t>
+      </w:r>
+      <w:r>
+        <w:rPr>
+          <w:rFonts w:ascii="Consolas" w:eastAsia="Times New Roman" w:hAnsi="Consolas" w:cs="Times New Roman"/>
+          <w:color w:val="9CDCFE"/>
+          <w:sz w:val="21"/>
+          <w:szCs w:val="21"/>
+          <w:lang w:eastAsia="en-IN"/>
+        </w:rPr>
+        <w:t>servers</w:t>
+      </w:r>
+      <w:r>
+        <w:rPr>
+          <w:rFonts w:ascii="Consolas" w:eastAsia="Times New Roman" w:hAnsi="Consolas" w:cs="Times New Roman"/>
+          <w:color w:val="D4D4D4"/>
+          <w:sz w:val="21"/>
+          <w:szCs w:val="21"/>
+          <w:lang w:eastAsia="en-IN"/>
+        </w:rPr>
+        <w:t>).</w:t>
+      </w:r>
+      <w:r>
+        <w:rPr>
+          <w:rFonts w:ascii="Consolas" w:eastAsia="Times New Roman" w:hAnsi="Consolas" w:cs="Times New Roman"/>
+          <w:color w:val="DCDCAA"/>
+          <w:sz w:val="21"/>
+          <w:szCs w:val="21"/>
+          <w:lang w:eastAsia="en-IN"/>
+        </w:rPr>
+        <w:t>subscribe</w:t>
+      </w:r>
+      <w:r>
+        <w:rPr>
+          <w:rFonts w:ascii="Consolas" w:eastAsia="Times New Roman" w:hAnsi="Consolas" w:cs="Times New Roman"/>
+          <w:color w:val="D4D4D4"/>
+          <w:sz w:val="21"/>
+          <w:szCs w:val="21"/>
+          <w:lang w:eastAsia="en-IN"/>
+        </w:rPr>
+        <w:t>((</w:t>
+      </w:r>
+      <w:r>
+        <w:rPr>
+          <w:rFonts w:ascii="Consolas" w:eastAsia="Times New Roman" w:hAnsi="Consolas" w:cs="Times New Roman"/>
+          <w:color w:val="9CDCFE"/>
+          <w:sz w:val="21"/>
+          <w:szCs w:val="21"/>
+          <w:lang w:eastAsia="en-IN"/>
+        </w:rPr>
+        <w:t>response</w:t>
+      </w:r>
+      <w:r>
+        <w:rPr>
+          <w:rFonts w:ascii="Consolas" w:eastAsia="Times New Roman" w:hAnsi="Consolas" w:cs="Times New Roman"/>
+          <w:color w:val="D4D4D4"/>
+          <w:sz w:val="21"/>
+          <w:szCs w:val="21"/>
+          <w:lang w:eastAsia="en-IN"/>
+        </w:rPr>
+        <w:t>)</w:t>
+      </w:r>
+      <w:r>
+        <w:rPr>
+          <w:rFonts w:ascii="Consolas" w:eastAsia="Times New Roman" w:hAnsi="Consolas" w:cs="Times New Roman"/>
+          <w:color w:val="569CD6"/>
+          <w:sz w:val="21"/>
+          <w:szCs w:val="21"/>
+          <w:lang w:eastAsia="en-IN"/>
+        </w:rPr>
+        <w:t>=&gt;</w:t>
+      </w:r>
+      <w:r>
+        <w:rPr>
+          <w:rFonts w:ascii="Consolas" w:eastAsia="Times New Roman" w:hAnsi="Consolas" w:cs="Times New Roman"/>
+          <w:color w:val="D4D4D4"/>
+          <w:sz w:val="21"/>
+          <w:szCs w:val="21"/>
+          <w:lang w:eastAsia="en-IN"/>
+        </w:rPr>
+        <w:t>{</w:t>
+      </w:r>
+    </w:p>
+    <w:p>
+      <w:pPr>
+        <w:shd w:val="clear" w:color="auto" w:fill="1E1E1E"/>
+        <w:spacing w:after="0" w:line="285" w:lineRule="atLeast"/>
+        <w:rPr>
+          <w:rFonts w:ascii="Consolas" w:eastAsia="Times New Roman" w:hAnsi="Consolas" w:cs="Times New Roman"/>
+          <w:color w:val="D4D4D4"/>
+          <w:sz w:val="21"/>
+          <w:szCs w:val="21"/>
+          <w:lang w:eastAsia="en-IN"/>
+        </w:rPr>
+      </w:pPr>
+      <w:r>
+        <w:rPr>
+          <w:rFonts w:ascii="Consolas" w:eastAsia="Times New Roman" w:hAnsi="Consolas" w:cs="Times New Roman"/>
+          <w:color w:val="D4D4D4"/>
+          <w:sz w:val="21"/>
+          <w:szCs w:val="21"/>
+          <w:lang w:eastAsia="en-IN"/>
+        </w:rPr>
+        <w:t xml:space="preserve">      </w:t>
+      </w:r>
+      <w:proofErr w:type="gramStart"/>
+      <w:r>
+        <w:rPr>
+          <w:rFonts w:ascii="Consolas" w:eastAsia="Times New Roman" w:hAnsi="Consolas" w:cs="Times New Roman"/>
+          <w:color w:val="4EC9B0"/>
+          <w:sz w:val="21"/>
+          <w:szCs w:val="21"/>
+          <w:lang w:eastAsia="en-IN"/>
+        </w:rPr>
+        <w:t>console</w:t>
+      </w:r>
+      <w:r>
+        <w:rPr>
+          <w:rFonts w:ascii="Consolas" w:eastAsia="Times New Roman" w:hAnsi="Consolas" w:cs="Times New Roman"/>
+          <w:color w:val="D4D4D4"/>
+          <w:sz w:val="21"/>
+          <w:szCs w:val="21"/>
+          <w:lang w:eastAsia="en-IN"/>
+        </w:rPr>
+        <w:t>.</w:t>
+      </w:r>
+      <w:r>
+        <w:rPr>
+          <w:rFonts w:ascii="Consolas" w:eastAsia="Times New Roman" w:hAnsi="Consolas" w:cs="Times New Roman"/>
+          <w:color w:val="DCDCAA"/>
+          <w:sz w:val="21"/>
+          <w:szCs w:val="21"/>
+          <w:lang w:eastAsia="en-IN"/>
+        </w:rPr>
+        <w:t>log</w:t>
+      </w:r>
+      <w:r>
+        <w:rPr>
+          <w:rFonts w:ascii="Consolas" w:eastAsia="Times New Roman" w:hAnsi="Consolas" w:cs="Times New Roman"/>
+          <w:color w:val="D4D4D4"/>
+          <w:sz w:val="21"/>
+          <w:szCs w:val="21"/>
+          <w:lang w:eastAsia="en-IN"/>
+        </w:rPr>
+        <w:t>(</w:t>
+      </w:r>
+      <w:proofErr w:type="gramEnd"/>
+      <w:r>
+        <w:rPr>
+          <w:rFonts w:ascii="Consolas" w:eastAsia="Times New Roman" w:hAnsi="Consolas" w:cs="Times New Roman"/>
+          <w:color w:val="9CDCFE"/>
+          <w:sz w:val="21"/>
+          <w:szCs w:val="21"/>
+          <w:lang w:eastAsia="en-IN"/>
+        </w:rPr>
+        <w:t>response</w:t>
+      </w:r>
+      <w:r>
+        <w:rPr>
+          <w:rFonts w:ascii="Consolas" w:eastAsia="Times New Roman" w:hAnsi="Consolas" w:cs="Times New Roman"/>
+          <w:color w:val="D4D4D4"/>
+          <w:sz w:val="21"/>
+          <w:szCs w:val="21"/>
+          <w:lang w:eastAsia="en-IN"/>
+        </w:rPr>
+        <w:t>);</w:t>
+      </w:r>
+    </w:p>
+    <w:p>
+      <w:pPr>
+        <w:shd w:val="clear" w:color="auto" w:fill="1E1E1E"/>
+        <w:spacing w:after="0" w:line="285" w:lineRule="atLeast"/>
+        <w:rPr>
+          <w:rFonts w:ascii="Consolas" w:eastAsia="Times New Roman" w:hAnsi="Consolas" w:cs="Times New Roman"/>
+          <w:color w:val="D4D4D4"/>
+          <w:sz w:val="21"/>
+          <w:szCs w:val="21"/>
+          <w:lang w:eastAsia="en-IN"/>
+        </w:rPr>
+      </w:pPr>
+      <w:r>
+        <w:rPr>
+          <w:rFonts w:ascii="Consolas" w:eastAsia="Times New Roman" w:hAnsi="Consolas" w:cs="Times New Roman"/>
+          <w:color w:val="D4D4D4"/>
+          <w:sz w:val="21"/>
+          <w:szCs w:val="21"/>
+          <w:lang w:eastAsia="en-IN"/>
+        </w:rPr>
+        <w:t xml:space="preserve">    });</w:t>
+      </w:r>
+    </w:p>
+    <w:p>
+      <w:pPr>
+        <w:shd w:val="clear" w:color="auto" w:fill="1E1E1E"/>
+        <w:spacing w:after="0" w:line="285" w:lineRule="atLeast"/>
+        <w:rPr>
+          <w:rFonts w:ascii="Consolas" w:eastAsia="Times New Roman" w:hAnsi="Consolas" w:cs="Times New Roman"/>
+          <w:color w:val="D4D4D4"/>
+          <w:sz w:val="21"/>
+          <w:szCs w:val="21"/>
+          <w:lang w:eastAsia="en-IN"/>
+        </w:rPr>
+      </w:pPr>
+      <w:r>
+        <w:rPr>
+          <w:rFonts w:ascii="Consolas" w:eastAsia="Times New Roman" w:hAnsi="Consolas" w:cs="Times New Roman"/>
+          <w:color w:val="D4D4D4"/>
+          <w:sz w:val="21"/>
+          <w:szCs w:val="21"/>
+          <w:lang w:eastAsia="en-IN"/>
+        </w:rPr>
+        <w:t xml:space="preserve">  }</w:t>
+      </w:r>
+    </w:p>
+    <w:p>
+      <w:pPr>
+        <w:shd w:val="clear" w:color="auto" w:fill="1E1E1E"/>
+        <w:spacing w:after="0" w:line="285" w:lineRule="atLeast"/>
+        <w:rPr>
+          <w:rFonts w:ascii="Consolas" w:eastAsia="Times New Roman" w:hAnsi="Consolas" w:cs="Times New Roman"/>
+          <w:color w:val="D4D4D4"/>
+          <w:sz w:val="21"/>
+          <w:szCs w:val="21"/>
+          <w:lang w:eastAsia="en-IN"/>
+        </w:rPr>
+      </w:pPr>
+    </w:p>
+    <w:p>
+      <w:pPr>
+        <w:shd w:val="clear" w:color="auto" w:fill="1E1E1E"/>
+        <w:spacing w:after="0" w:line="285" w:lineRule="atLeast"/>
+        <w:rPr>
+          <w:rFonts w:ascii="Consolas" w:eastAsia="Times New Roman" w:hAnsi="Consolas" w:cs="Times New Roman"/>
+          <w:color w:val="D4D4D4"/>
+          <w:sz w:val="21"/>
+          <w:szCs w:val="21"/>
+          <w:lang w:eastAsia="en-IN"/>
+        </w:rPr>
+      </w:pPr>
+      <w:r>
+        <w:rPr>
+          <w:rFonts w:ascii="Consolas" w:eastAsia="Times New Roman" w:hAnsi="Consolas" w:cs="Times New Roman"/>
+          <w:color w:val="D4D4D4"/>
+          <w:sz w:val="21"/>
+          <w:szCs w:val="21"/>
+          <w:lang w:eastAsia="en-IN"/>
+        </w:rPr>
+        <w:t xml:space="preserve">  </w:t>
+      </w:r>
+      <w:proofErr w:type="spellStart"/>
+      <w:proofErr w:type="gramStart"/>
+      <w:r>
+        <w:rPr>
+          <w:rFonts w:ascii="Consolas" w:eastAsia="Times New Roman" w:hAnsi="Consolas" w:cs="Times New Roman"/>
+          <w:color w:val="DCDCAA"/>
+          <w:sz w:val="21"/>
+          <w:szCs w:val="21"/>
+          <w:lang w:eastAsia="en-IN"/>
+        </w:rPr>
+        <w:t>onGetServers</w:t>
+      </w:r>
+      <w:proofErr w:type="spellEnd"/>
+      <w:r>
+        <w:rPr>
+          <w:rFonts w:ascii="Consolas" w:eastAsia="Times New Roman" w:hAnsi="Consolas" w:cs="Times New Roman"/>
+          <w:color w:val="D4D4D4"/>
+          <w:sz w:val="21"/>
+          <w:szCs w:val="21"/>
+          <w:lang w:eastAsia="en-IN"/>
+        </w:rPr>
+        <w:t>(</w:t>
+      </w:r>
+      <w:proofErr w:type="gramEnd"/>
+      <w:r>
+        <w:rPr>
+          <w:rFonts w:ascii="Consolas" w:eastAsia="Times New Roman" w:hAnsi="Consolas" w:cs="Times New Roman"/>
+          <w:color w:val="D4D4D4"/>
+          <w:sz w:val="21"/>
+          <w:szCs w:val="21"/>
+          <w:lang w:eastAsia="en-IN"/>
+        </w:rPr>
+        <w:t>){</w:t>
+      </w:r>
+    </w:p>
+    <w:p>
+      <w:pPr>
+        <w:shd w:val="clear" w:color="auto" w:fill="1E1E1E"/>
+        <w:spacing w:after="0" w:line="285" w:lineRule="atLeast"/>
+        <w:rPr>
+          <w:rFonts w:ascii="Consolas" w:eastAsia="Times New Roman" w:hAnsi="Consolas" w:cs="Times New Roman"/>
+          <w:color w:val="D4D4D4"/>
+          <w:sz w:val="21"/>
+          <w:szCs w:val="21"/>
+          <w:lang w:eastAsia="en-IN"/>
+        </w:rPr>
+      </w:pPr>
+      <w:r>
+        <w:rPr>
+          <w:rFonts w:ascii="Consolas" w:eastAsia="Times New Roman" w:hAnsi="Consolas" w:cs="Times New Roman"/>
+          <w:color w:val="D4D4D4"/>
+          <w:sz w:val="21"/>
+          <w:szCs w:val="21"/>
+          <w:lang w:eastAsia="en-IN"/>
+        </w:rPr>
+        <w:t xml:space="preserve">    </w:t>
+      </w:r>
+      <w:proofErr w:type="spellStart"/>
+      <w:proofErr w:type="gramStart"/>
+      <w:r>
+        <w:rPr>
+          <w:rFonts w:ascii="Consolas" w:eastAsia="Times New Roman" w:hAnsi="Consolas" w:cs="Times New Roman"/>
+          <w:color w:val="569CD6"/>
+          <w:sz w:val="21"/>
+          <w:szCs w:val="21"/>
+          <w:lang w:eastAsia="en-IN"/>
+        </w:rPr>
+        <w:t>this</w:t>
+      </w:r>
+      <w:r>
+        <w:rPr>
+          <w:rFonts w:ascii="Consolas" w:eastAsia="Times New Roman" w:hAnsi="Consolas" w:cs="Times New Roman"/>
+          <w:color w:val="D4D4D4"/>
+          <w:sz w:val="21"/>
+          <w:szCs w:val="21"/>
+          <w:lang w:eastAsia="en-IN"/>
+        </w:rPr>
+        <w:t>.</w:t>
+      </w:r>
+      <w:r>
+        <w:rPr>
+          <w:rFonts w:ascii="Consolas" w:eastAsia="Times New Roman" w:hAnsi="Consolas" w:cs="Times New Roman"/>
+          <w:color w:val="9CDCFE"/>
+          <w:sz w:val="21"/>
+          <w:szCs w:val="21"/>
+          <w:lang w:eastAsia="en-IN"/>
+        </w:rPr>
+        <w:t>serverservice</w:t>
+      </w:r>
+      <w:r>
+        <w:rPr>
+          <w:rFonts w:ascii="Consolas" w:eastAsia="Times New Roman" w:hAnsi="Consolas" w:cs="Times New Roman"/>
+          <w:color w:val="D4D4D4"/>
+          <w:sz w:val="21"/>
+          <w:szCs w:val="21"/>
+          <w:lang w:eastAsia="en-IN"/>
+        </w:rPr>
+        <w:t>.</w:t>
+      </w:r>
+      <w:r>
+        <w:rPr>
+          <w:rFonts w:ascii="Consolas" w:eastAsia="Times New Roman" w:hAnsi="Consolas" w:cs="Times New Roman"/>
+          <w:color w:val="DCDCAA"/>
+          <w:sz w:val="21"/>
+          <w:szCs w:val="21"/>
+          <w:lang w:eastAsia="en-IN"/>
+        </w:rPr>
+        <w:t>getServers</w:t>
+      </w:r>
+      <w:proofErr w:type="spellEnd"/>
+      <w:r>
+        <w:rPr>
+          <w:rFonts w:ascii="Consolas" w:eastAsia="Times New Roman" w:hAnsi="Consolas" w:cs="Times New Roman"/>
+          <w:color w:val="D4D4D4"/>
+          <w:sz w:val="21"/>
+          <w:szCs w:val="21"/>
+          <w:lang w:eastAsia="en-IN"/>
+        </w:rPr>
+        <w:t>(</w:t>
+      </w:r>
+      <w:proofErr w:type="gramEnd"/>
+      <w:r>
+        <w:rPr>
+          <w:rFonts w:ascii="Consolas" w:eastAsia="Times New Roman" w:hAnsi="Consolas" w:cs="Times New Roman"/>
+          <w:color w:val="D4D4D4"/>
+          <w:sz w:val="21"/>
+          <w:szCs w:val="21"/>
+          <w:lang w:eastAsia="en-IN"/>
+        </w:rPr>
+        <w:t>).</w:t>
+      </w:r>
+      <w:r>
+        <w:rPr>
+          <w:rFonts w:ascii="Consolas" w:eastAsia="Times New Roman" w:hAnsi="Consolas" w:cs="Times New Roman"/>
+          <w:color w:val="DCDCAA"/>
+          <w:sz w:val="21"/>
+          <w:szCs w:val="21"/>
+          <w:lang w:eastAsia="en-IN"/>
+        </w:rPr>
+        <w:t>subscribe</w:t>
+      </w:r>
+      <w:r>
+        <w:rPr>
+          <w:rFonts w:ascii="Consolas" w:eastAsia="Times New Roman" w:hAnsi="Consolas" w:cs="Times New Roman"/>
+          <w:color w:val="D4D4D4"/>
+          <w:sz w:val="21"/>
+          <w:szCs w:val="21"/>
+          <w:lang w:eastAsia="en-IN"/>
+        </w:rPr>
+        <w:t>(</w:t>
+      </w:r>
+    </w:p>
+    <w:p>
+      <w:pPr>
+        <w:shd w:val="clear" w:color="auto" w:fill="1E1E1E"/>
+        <w:spacing w:after="0" w:line="285" w:lineRule="atLeast"/>
+        <w:rPr>
+          <w:rFonts w:ascii="Consolas" w:eastAsia="Times New Roman" w:hAnsi="Consolas" w:cs="Times New Roman"/>
+          <w:color w:val="D4D4D4"/>
+          <w:sz w:val="21"/>
+          <w:szCs w:val="21"/>
+          <w:lang w:eastAsia="en-IN"/>
+        </w:rPr>
+      </w:pPr>
+      <w:r>
+        <w:rPr>
+          <w:rFonts w:ascii="Consolas" w:eastAsia="Times New Roman" w:hAnsi="Consolas" w:cs="Times New Roman"/>
+          <w:color w:val="D4D4D4"/>
+          <w:sz w:val="21"/>
+          <w:szCs w:val="21"/>
+          <w:lang w:eastAsia="en-IN"/>
+        </w:rPr>
+        <w:t xml:space="preserve">      (</w:t>
+      </w:r>
+      <w:proofErr w:type="gramStart"/>
+      <w:r>
+        <w:rPr>
+          <w:rFonts w:ascii="Consolas" w:eastAsia="Times New Roman" w:hAnsi="Consolas" w:cs="Times New Roman"/>
+          <w:color w:val="9CDCFE"/>
+          <w:sz w:val="21"/>
+          <w:szCs w:val="21"/>
+          <w:lang w:eastAsia="en-IN"/>
+        </w:rPr>
+        <w:t>servers</w:t>
+      </w:r>
+      <w:r>
+        <w:rPr>
+          <w:rFonts w:ascii="Consolas" w:eastAsia="Times New Roman" w:hAnsi="Consolas" w:cs="Times New Roman"/>
+          <w:color w:val="D4D4D4"/>
+          <w:sz w:val="21"/>
+          <w:szCs w:val="21"/>
+          <w:lang w:eastAsia="en-IN"/>
+        </w:rPr>
+        <w:t xml:space="preserve"> :</w:t>
+      </w:r>
+      <w:proofErr w:type="gramEnd"/>
+      <w:r>
+        <w:rPr>
+          <w:rFonts w:ascii="Consolas" w:eastAsia="Times New Roman" w:hAnsi="Consolas" w:cs="Times New Roman"/>
+          <w:color w:val="D4D4D4"/>
+          <w:sz w:val="21"/>
+          <w:szCs w:val="21"/>
+          <w:lang w:eastAsia="en-IN"/>
+        </w:rPr>
+        <w:t xml:space="preserve"> </w:t>
+      </w:r>
+      <w:r>
+        <w:rPr>
+          <w:rFonts w:ascii="Consolas" w:eastAsia="Times New Roman" w:hAnsi="Consolas" w:cs="Times New Roman"/>
+          <w:color w:val="4EC9B0"/>
+          <w:sz w:val="21"/>
+          <w:szCs w:val="21"/>
+          <w:lang w:eastAsia="en-IN"/>
+        </w:rPr>
+        <w:t>any</w:t>
+      </w:r>
+      <w:r>
+        <w:rPr>
+          <w:rFonts w:ascii="Consolas" w:eastAsia="Times New Roman" w:hAnsi="Consolas" w:cs="Times New Roman"/>
+          <w:color w:val="D4D4D4"/>
+          <w:sz w:val="21"/>
+          <w:szCs w:val="21"/>
+          <w:lang w:eastAsia="en-IN"/>
+        </w:rPr>
+        <w:t>[])</w:t>
+      </w:r>
+      <w:r>
+        <w:rPr>
+          <w:rFonts w:ascii="Consolas" w:eastAsia="Times New Roman" w:hAnsi="Consolas" w:cs="Times New Roman"/>
+          <w:color w:val="569CD6"/>
+          <w:sz w:val="21"/>
+          <w:szCs w:val="21"/>
+          <w:lang w:eastAsia="en-IN"/>
+        </w:rPr>
+        <w:t>=&gt;</w:t>
+      </w:r>
+      <w:proofErr w:type="spellStart"/>
+      <w:r>
+        <w:rPr>
+          <w:rFonts w:ascii="Consolas" w:eastAsia="Times New Roman" w:hAnsi="Consolas" w:cs="Times New Roman"/>
+          <w:color w:val="569CD6"/>
+          <w:sz w:val="21"/>
+          <w:szCs w:val="21"/>
+          <w:lang w:eastAsia="en-IN"/>
+        </w:rPr>
+        <w:t>this</w:t>
+      </w:r>
+      <w:r>
+        <w:rPr>
+          <w:rFonts w:ascii="Consolas" w:eastAsia="Times New Roman" w:hAnsi="Consolas" w:cs="Times New Roman"/>
+          <w:color w:val="D4D4D4"/>
+          <w:sz w:val="21"/>
+          <w:szCs w:val="21"/>
+          <w:lang w:eastAsia="en-IN"/>
+        </w:rPr>
+        <w:t>.</w:t>
+      </w:r>
+      <w:r>
+        <w:rPr>
+          <w:rFonts w:ascii="Consolas" w:eastAsia="Times New Roman" w:hAnsi="Consolas" w:cs="Times New Roman"/>
+          <w:color w:val="9CDCFE"/>
+          <w:sz w:val="21"/>
+          <w:szCs w:val="21"/>
+          <w:lang w:eastAsia="en-IN"/>
+        </w:rPr>
+        <w:t>servers</w:t>
+      </w:r>
+      <w:proofErr w:type="spellEnd"/>
+      <w:r>
+        <w:rPr>
+          <w:rFonts w:ascii="Consolas" w:eastAsia="Times New Roman" w:hAnsi="Consolas" w:cs="Times New Roman"/>
+          <w:color w:val="D4D4D4"/>
+          <w:sz w:val="21"/>
+          <w:szCs w:val="21"/>
+          <w:lang w:eastAsia="en-IN"/>
+        </w:rPr>
+        <w:t xml:space="preserve"> = </w:t>
+      </w:r>
+      <w:r>
+        <w:rPr>
+          <w:rFonts w:ascii="Consolas" w:eastAsia="Times New Roman" w:hAnsi="Consolas" w:cs="Times New Roman"/>
+          <w:color w:val="9CDCFE"/>
+          <w:sz w:val="21"/>
+          <w:szCs w:val="21"/>
+          <w:lang w:eastAsia="en-IN"/>
+        </w:rPr>
+        <w:t>servers</w:t>
+      </w:r>
+      <w:r>
+        <w:rPr>
+          <w:rFonts w:ascii="Consolas" w:eastAsia="Times New Roman" w:hAnsi="Consolas" w:cs="Times New Roman"/>
+          <w:color w:val="D4D4D4"/>
+          <w:sz w:val="21"/>
+          <w:szCs w:val="21"/>
+          <w:lang w:eastAsia="en-IN"/>
+        </w:rPr>
+        <w:t>,</w:t>
+      </w:r>
+    </w:p>
+    <w:p>
+      <w:pPr>
+        <w:shd w:val="clear" w:color="auto" w:fill="1E1E1E"/>
+        <w:spacing w:after="0" w:line="285" w:lineRule="atLeast"/>
+        <w:rPr>
+          <w:rFonts w:ascii="Consolas" w:eastAsia="Times New Roman" w:hAnsi="Consolas" w:cs="Times New Roman"/>
+          <w:color w:val="D4D4D4"/>
+          <w:sz w:val="21"/>
+          <w:szCs w:val="21"/>
+          <w:lang w:eastAsia="en-IN"/>
+        </w:rPr>
+      </w:pPr>
+      <w:r>
+        <w:rPr>
+          <w:rFonts w:ascii="Consolas" w:eastAsia="Times New Roman" w:hAnsi="Consolas" w:cs="Times New Roman"/>
+          <w:color w:val="D4D4D4"/>
+          <w:sz w:val="21"/>
+          <w:szCs w:val="21"/>
+          <w:lang w:eastAsia="en-IN"/>
+        </w:rPr>
+        <w:t xml:space="preserve">      (</w:t>
+      </w:r>
+      <w:proofErr w:type="gramStart"/>
+      <w:r>
+        <w:rPr>
+          <w:rFonts w:ascii="Consolas" w:eastAsia="Times New Roman" w:hAnsi="Consolas" w:cs="Times New Roman"/>
+          <w:color w:val="9CDCFE"/>
+          <w:sz w:val="21"/>
+          <w:szCs w:val="21"/>
+          <w:lang w:eastAsia="en-IN"/>
+        </w:rPr>
+        <w:t>error</w:t>
+      </w:r>
+      <w:proofErr w:type="gramEnd"/>
+      <w:r>
+        <w:rPr>
+          <w:rFonts w:ascii="Consolas" w:eastAsia="Times New Roman" w:hAnsi="Consolas" w:cs="Times New Roman"/>
+          <w:color w:val="D4D4D4"/>
+          <w:sz w:val="21"/>
+          <w:szCs w:val="21"/>
+          <w:lang w:eastAsia="en-IN"/>
+        </w:rPr>
+        <w:t>)</w:t>
+      </w:r>
+      <w:r>
+        <w:rPr>
+          <w:rFonts w:ascii="Consolas" w:eastAsia="Times New Roman" w:hAnsi="Consolas" w:cs="Times New Roman"/>
+          <w:color w:val="569CD6"/>
+          <w:sz w:val="21"/>
+          <w:szCs w:val="21"/>
+          <w:lang w:eastAsia="en-IN"/>
+        </w:rPr>
+        <w:t>=&gt;</w:t>
+      </w:r>
+      <w:proofErr w:type="gramStart"/>
+      <w:r>
+        <w:rPr>
+          <w:rFonts w:ascii="Consolas" w:eastAsia="Times New Roman" w:hAnsi="Consolas" w:cs="Times New Roman"/>
+          <w:color w:val="4EC9B0"/>
+          <w:sz w:val="21"/>
+          <w:szCs w:val="21"/>
+          <w:lang w:eastAsia="en-IN"/>
+        </w:rPr>
+        <w:t>console</w:t>
+      </w:r>
+      <w:r>
+        <w:rPr>
+          <w:rFonts w:ascii="Consolas" w:eastAsia="Times New Roman" w:hAnsi="Consolas" w:cs="Times New Roman"/>
+          <w:color w:val="D4D4D4"/>
+          <w:sz w:val="21"/>
+          <w:szCs w:val="21"/>
+          <w:lang w:eastAsia="en-IN"/>
+        </w:rPr>
+        <w:t>.</w:t>
+      </w:r>
+      <w:r>
+        <w:rPr>
+          <w:rFonts w:ascii="Consolas" w:eastAsia="Times New Roman" w:hAnsi="Consolas" w:cs="Times New Roman"/>
+          <w:color w:val="DCDCAA"/>
+          <w:sz w:val="21"/>
+          <w:szCs w:val="21"/>
+          <w:lang w:eastAsia="en-IN"/>
+        </w:rPr>
+        <w:t>log</w:t>
+      </w:r>
+      <w:r>
+        <w:rPr>
+          <w:rFonts w:ascii="Consolas" w:eastAsia="Times New Roman" w:hAnsi="Consolas" w:cs="Times New Roman"/>
+          <w:color w:val="D4D4D4"/>
+          <w:sz w:val="21"/>
+          <w:szCs w:val="21"/>
+          <w:lang w:eastAsia="en-IN"/>
+        </w:rPr>
+        <w:t>(</w:t>
+      </w:r>
+      <w:proofErr w:type="gramEnd"/>
+      <w:r>
+        <w:rPr>
+          <w:rFonts w:ascii="Consolas" w:eastAsia="Times New Roman" w:hAnsi="Consolas" w:cs="Times New Roman"/>
+          <w:color w:val="9CDCFE"/>
+          <w:sz w:val="21"/>
+          <w:szCs w:val="21"/>
+          <w:lang w:eastAsia="en-IN"/>
+        </w:rPr>
+        <w:t>error</w:t>
+      </w:r>
+      <w:r>
+        <w:rPr>
+          <w:rFonts w:ascii="Consolas" w:eastAsia="Times New Roman" w:hAnsi="Consolas" w:cs="Times New Roman"/>
+          <w:color w:val="D4D4D4"/>
+          <w:sz w:val="21"/>
+          <w:szCs w:val="21"/>
+          <w:lang w:eastAsia="en-IN"/>
+        </w:rPr>
+        <w:t>)</w:t>
+      </w:r>
+    </w:p>
+    <w:p>
+      <w:pPr>
+        <w:shd w:val="clear" w:color="auto" w:fill="1E1E1E"/>
+        <w:spacing w:after="0" w:line="285" w:lineRule="atLeast"/>
+        <w:rPr>
+          <w:rFonts w:ascii="Consolas" w:eastAsia="Times New Roman" w:hAnsi="Consolas" w:cs="Times New Roman"/>
+          <w:color w:val="D4D4D4"/>
+          <w:sz w:val="21"/>
+          <w:szCs w:val="21"/>
+          <w:lang w:eastAsia="en-IN"/>
+        </w:rPr>
+      </w:pPr>
+      <w:r>
+        <w:rPr>
+          <w:rFonts w:ascii="Consolas" w:eastAsia="Times New Roman" w:hAnsi="Consolas" w:cs="Times New Roman"/>
+          <w:color w:val="D4D4D4"/>
+          <w:sz w:val="21"/>
+          <w:szCs w:val="21"/>
+          <w:lang w:eastAsia="en-IN"/>
+        </w:rPr>
+        <w:t xml:space="preserve">    );</w:t>
+      </w:r>
+    </w:p>
+    <w:p>
+      <w:pPr>
+        <w:shd w:val="clear" w:color="auto" w:fill="1E1E1E"/>
+        <w:spacing w:after="0" w:line="285" w:lineRule="atLeast"/>
+        <w:rPr>
+          <w:rFonts w:ascii="Consolas" w:eastAsia="Times New Roman" w:hAnsi="Consolas" w:cs="Times New Roman"/>
+          <w:color w:val="D4D4D4"/>
+          <w:sz w:val="21"/>
+          <w:szCs w:val="21"/>
+          <w:lang w:eastAsia="en-IN"/>
+        </w:rPr>
+      </w:pPr>
+      <w:r>
+        <w:rPr>
+          <w:rFonts w:ascii="Consolas" w:eastAsia="Times New Roman" w:hAnsi="Consolas" w:cs="Times New Roman"/>
+          <w:color w:val="D4D4D4"/>
+          <w:sz w:val="21"/>
+          <w:szCs w:val="21"/>
+          <w:lang w:eastAsia="en-IN"/>
+        </w:rPr>
+        <w:t xml:space="preserve">  }</w:t>
+      </w:r>
+    </w:p>
+    <w:p/>
+    <w:p>
+      <w:r>
+        <w:t xml:space="preserve">We have to subscribe the observable returned by service. </w:t>
+      </w:r>
+    </w:p>
+    <w:p>
+      <w:r>
+        <w:t xml:space="preserve">Also in </w:t>
+      </w:r>
+      <w:proofErr w:type="spellStart"/>
+      <w:proofErr w:type="gramStart"/>
+      <w:r>
+        <w:t>onGetServers</w:t>
+      </w:r>
+      <w:proofErr w:type="spellEnd"/>
+      <w:r>
+        <w:t>(</w:t>
+      </w:r>
+      <w:proofErr w:type="gramEnd"/>
+      <w:r>
+        <w:t>) method we know while subscribin</w:t>
+      </w:r>
+      <w:bookmarkStart w:id="0" w:name="_GoBack"/>
+      <w:bookmarkEnd w:id="0"/>
+      <w:r>
+        <w:t xml:space="preserve">g </w:t>
+      </w:r>
+      <w:proofErr w:type="spellStart"/>
+      <w:r>
+        <w:t>getServers</w:t>
+      </w:r>
+      <w:proofErr w:type="spellEnd"/>
+      <w:r>
+        <w:t xml:space="preserve">() the return object will be in </w:t>
+      </w:r>
+      <w:proofErr w:type="spellStart"/>
+      <w:r>
+        <w:t>json</w:t>
+      </w:r>
+      <w:proofErr w:type="spellEnd"/>
+      <w:r>
+        <w:t xml:space="preserve"> format of servers so we can directly use it.</w:t>
+      </w:r>
+    </w:p>
+    <w:p/>
     <w:p>
       <w:pPr>
         <w:pStyle w:val="ListParagraph"/>
@@ -44704,6 +47646,7 @@
       </w:pPr>
       <w:proofErr w:type="spellStart"/>
       <w:r>
+        <w:lastRenderedPageBreak/>
         <w:t>Hjbk</w:t>
       </w:r>
       <w:proofErr w:type="spellEnd"/>
@@ -44980,6 +47923,119 @@
     </w:lvl>
   </w:abstractNum>
   <w:abstractNum w:abstractNumId="2">
+    <w:nsid w:val="37A4582E"/>
+    <w:multiLevelType w:val="multilevel"/>
+    <w:tmpl w:val="697C547E"/>
+    <w:lvl w:ilvl="0">
+      <w:start w:val="1"/>
+      <w:numFmt w:val="decimal"/>
+      <w:lvlText w:val="%1."/>
+      <w:lvlJc w:val="left"/>
+      <w:pPr>
+        <w:tabs>
+          <w:tab w:val="num" w:pos="720"/>
+        </w:tabs>
+        <w:ind w:left="720" w:hanging="360"/>
+      </w:pPr>
+    </w:lvl>
+    <w:lvl w:ilvl="1" w:tentative="1">
+      <w:start w:val="1"/>
+      <w:numFmt w:val="decimal"/>
+      <w:lvlText w:val="%2."/>
+      <w:lvlJc w:val="left"/>
+      <w:pPr>
+        <w:tabs>
+          <w:tab w:val="num" w:pos="1440"/>
+        </w:tabs>
+        <w:ind w:left="1440" w:hanging="360"/>
+      </w:pPr>
+    </w:lvl>
+    <w:lvl w:ilvl="2" w:tentative="1">
+      <w:start w:val="1"/>
+      <w:numFmt w:val="decimal"/>
+      <w:lvlText w:val="%3."/>
+      <w:lvlJc w:val="left"/>
+      <w:pPr>
+        <w:tabs>
+          <w:tab w:val="num" w:pos="2160"/>
+        </w:tabs>
+        <w:ind w:left="2160" w:hanging="360"/>
+      </w:pPr>
+    </w:lvl>
+    <w:lvl w:ilvl="3" w:tentative="1">
+      <w:start w:val="1"/>
+      <w:numFmt w:val="decimal"/>
+      <w:lvlText w:val="%4."/>
+      <w:lvlJc w:val="left"/>
+      <w:pPr>
+        <w:tabs>
+          <w:tab w:val="num" w:pos="2880"/>
+        </w:tabs>
+        <w:ind w:left="2880" w:hanging="360"/>
+      </w:pPr>
+    </w:lvl>
+    <w:lvl w:ilvl="4" w:tentative="1">
+      <w:start w:val="1"/>
+      <w:numFmt w:val="decimal"/>
+      <w:lvlText w:val="%5."/>
+      <w:lvlJc w:val="left"/>
+      <w:pPr>
+        <w:tabs>
+          <w:tab w:val="num" w:pos="3600"/>
+        </w:tabs>
+        <w:ind w:left="3600" w:hanging="360"/>
+      </w:pPr>
+    </w:lvl>
+    <w:lvl w:ilvl="5" w:tentative="1">
+      <w:start w:val="1"/>
+      <w:numFmt w:val="decimal"/>
+      <w:lvlText w:val="%6."/>
+      <w:lvlJc w:val="left"/>
+      <w:pPr>
+        <w:tabs>
+          <w:tab w:val="num" w:pos="4320"/>
+        </w:tabs>
+        <w:ind w:left="4320" w:hanging="360"/>
+      </w:pPr>
+    </w:lvl>
+    <w:lvl w:ilvl="6" w:tentative="1">
+      <w:start w:val="1"/>
+      <w:numFmt w:val="decimal"/>
+      <w:lvlText w:val="%7."/>
+      <w:lvlJc w:val="left"/>
+      <w:pPr>
+        <w:tabs>
+          <w:tab w:val="num" w:pos="5040"/>
+        </w:tabs>
+        <w:ind w:left="5040" w:hanging="360"/>
+      </w:pPr>
+    </w:lvl>
+    <w:lvl w:ilvl="7" w:tentative="1">
+      <w:start w:val="1"/>
+      <w:numFmt w:val="decimal"/>
+      <w:lvlText w:val="%8."/>
+      <w:lvlJc w:val="left"/>
+      <w:pPr>
+        <w:tabs>
+          <w:tab w:val="num" w:pos="5760"/>
+        </w:tabs>
+        <w:ind w:left="5760" w:hanging="360"/>
+      </w:pPr>
+    </w:lvl>
+    <w:lvl w:ilvl="8" w:tentative="1">
+      <w:start w:val="1"/>
+      <w:numFmt w:val="decimal"/>
+      <w:lvlText w:val="%9."/>
+      <w:lvlJc w:val="left"/>
+      <w:pPr>
+        <w:tabs>
+          <w:tab w:val="num" w:pos="6480"/>
+        </w:tabs>
+        <w:ind w:left="6480" w:hanging="360"/>
+      </w:pPr>
+    </w:lvl>
+  </w:abstractNum>
+  <w:abstractNum w:abstractNumId="3">
     <w:nsid w:val="5BCF56F5"/>
     <w:multiLevelType w:val="hybridMultilevel"/>
     <w:tmpl w:val="D1FC4236"/>
@@ -45068,7 +48124,7 @@
       </w:pPr>
     </w:lvl>
   </w:abstractNum>
-  <w:abstractNum w:abstractNumId="3">
+  <w:abstractNum w:abstractNumId="4">
     <w:nsid w:val="5E5A76EA"/>
     <w:multiLevelType w:val="hybridMultilevel"/>
     <w:tmpl w:val="A9C8F29C"/>
@@ -45160,7 +48216,7 @@
       </w:pPr>
     </w:lvl>
   </w:abstractNum>
-  <w:abstractNum w:abstractNumId="4">
+  <w:abstractNum w:abstractNumId="5">
     <w:nsid w:val="74B75EAA"/>
     <w:multiLevelType w:val="hybridMultilevel"/>
     <w:tmpl w:val="367C80AA"/>
@@ -45249,7 +48305,7 @@
       </w:pPr>
     </w:lvl>
   </w:abstractNum>
-  <w:abstractNum w:abstractNumId="5">
+  <w:abstractNum w:abstractNumId="6">
     <w:nsid w:val="7ADE5EC5"/>
     <w:multiLevelType w:val="multilevel"/>
     <w:tmpl w:val="FE84AFE0"/>
@@ -45362,7 +48418,7 @@
       </w:pPr>
     </w:lvl>
   </w:abstractNum>
-  <w:abstractNum w:abstractNumId="6">
+  <w:abstractNum w:abstractNumId="7">
     <w:nsid w:val="7C047202"/>
     <w:multiLevelType w:val="hybridMultilevel"/>
     <w:tmpl w:val="7EC8409E"/>
@@ -45451,7 +48507,7 @@
       </w:pPr>
     </w:lvl>
   </w:abstractNum>
-  <w:abstractNum w:abstractNumId="7">
+  <w:abstractNum w:abstractNumId="8">
     <w:nsid w:val="7C261FCB"/>
     <w:multiLevelType w:val="hybridMultilevel"/>
     <w:tmpl w:val="BD923BFC"/>
@@ -45541,28 +48597,31 @@
     </w:lvl>
   </w:abstractNum>
   <w:num w:numId="1">
+    <w:abstractNumId w:val="4"/>
+  </w:num>
+  <w:num w:numId="2">
+    <w:abstractNumId w:val="8"/>
+  </w:num>
+  <w:num w:numId="3">
     <w:abstractNumId w:val="3"/>
   </w:num>
-  <w:num w:numId="2">
+  <w:num w:numId="4">
     <w:abstractNumId w:val="7"/>
   </w:num>
-  <w:num w:numId="3">
-    <w:abstractNumId w:val="2"/>
-  </w:num>
-  <w:num w:numId="4">
-    <w:abstractNumId w:val="6"/>
-  </w:num>
   <w:num w:numId="5">
-    <w:abstractNumId w:val="4"/>
+    <w:abstractNumId w:val="5"/>
   </w:num>
   <w:num w:numId="6">
     <w:abstractNumId w:val="1"/>
   </w:num>
   <w:num w:numId="7">
-    <w:abstractNumId w:val="5"/>
+    <w:abstractNumId w:val="6"/>
   </w:num>
   <w:num w:numId="8">
     <w:abstractNumId w:val="0"/>
+  </w:num>
+  <w:num w:numId="9">
+    <w:abstractNumId w:val="2"/>
   </w:num>
 </w:numbering>
 </file>
@@ -45964,6 +49023,7 @@
   <w:style w:type="character" w:default="1" w:styleId="DefaultParagraphFont">
     <w:name w:val="Default Paragraph Font"/>
     <w:uiPriority w:val="1"/>
+    <w:semiHidden/>
     <w:unhideWhenUsed/>
   </w:style>
   <w:style w:type="table" w:default="1" w:styleId="TableNormal">
@@ -46111,6 +49171,33 @@
       <w:color w:val="0563C1" w:themeColor="hyperlink"/>
       <w:u w:val="single"/>
     </w:rPr>
+  </w:style>
+  <w:style w:type="paragraph" w:styleId="NormalWeb">
+    <w:name w:val="Normal (Web)"/>
+    <w:basedOn w:val="Normal"/>
+    <w:uiPriority w:val="99"/>
+    <w:semiHidden/>
+    <w:unhideWhenUsed/>
+    <w:rsid w:val="00570B29"/>
+    <w:pPr>
+      <w:spacing w:before="100" w:beforeAutospacing="1" w:after="100" w:afterAutospacing="1" w:line="240" w:lineRule="auto"/>
+    </w:pPr>
+    <w:rPr>
+      <w:rFonts w:ascii="Times New Roman" w:eastAsia="Times New Roman" w:hAnsi="Times New Roman" w:cs="Times New Roman"/>
+      <w:sz w:val="24"/>
+      <w:szCs w:val="24"/>
+      <w:lang w:eastAsia="en-IN"/>
+    </w:rPr>
+  </w:style>
+  <w:style w:type="character" w:customStyle="1" w:styleId="typ">
+    <w:name w:val="typ"/>
+    <w:basedOn w:val="DefaultParagraphFont"/>
+    <w:rsid w:val="00570B29"/>
+  </w:style>
+  <w:style w:type="character" w:customStyle="1" w:styleId="str">
+    <w:name w:val="str"/>
+    <w:basedOn w:val="DefaultParagraphFont"/>
+    <w:rsid w:val="00570B29"/>
   </w:style>
 </w:styles>
 </file>
@@ -46381,7 +49468,7 @@
 </file>
 
 <file path=customXml/itemProps1.xml><?xml version="1.0" encoding="utf-8"?>
-<ds:datastoreItem xmlns:ds="http://schemas.openxmlformats.org/officeDocument/2006/customXml" ds:itemID="{7CD74B65-28B1-48A8-A934-3C2684A980FC}">
+<ds:datastoreItem xmlns:ds="http://schemas.openxmlformats.org/officeDocument/2006/customXml" ds:itemID="{B9D2931B-177B-4656-9645-DA4605A81790}">
   <ds:schemaRefs>
     <ds:schemaRef ds:uri="http://schemas.openxmlformats.org/officeDocument/2006/bibliography"/>
   </ds:schemaRefs>

</xml_diff>

<commit_message>
* added signin and sighnup component but due to firebase dependency problem authentication skipped.
</commit_message>
<xml_diff>
--- a/referances/Angular (additional).docx
+++ b/referances/Angular (additional).docx
@@ -46720,847 +46720,844 @@
         </w:rPr>
         <w:t>){</w:t>
       </w:r>
-    </w:p>
-    <w:p>
-      <w:pPr>
-        <w:shd w:val="clear" w:color="auto" w:fill="1E1E1E"/>
-        <w:spacing w:after="0" w:line="285" w:lineRule="atLeast"/>
-        <w:rPr>
-          <w:rFonts w:ascii="Consolas" w:eastAsia="Times New Roman" w:hAnsi="Consolas" w:cs="Times New Roman"/>
-          <w:color w:val="D4D4D4"/>
-          <w:sz w:val="21"/>
-          <w:szCs w:val="21"/>
-          <w:lang w:eastAsia="en-IN"/>
-        </w:rPr>
-      </w:pPr>
-      <w:r>
-        <w:rPr>
-          <w:rFonts w:ascii="Consolas" w:eastAsia="Times New Roman" w:hAnsi="Consolas" w:cs="Times New Roman"/>
-          <w:color w:val="D4D4D4"/>
-          <w:sz w:val="21"/>
-          <w:szCs w:val="21"/>
-          <w:lang w:eastAsia="en-IN"/>
-        </w:rPr>
-        <w:t xml:space="preserve">    </w:t>
-      </w:r>
-      <w:proofErr w:type="gramStart"/>
-      <w:r>
-        <w:rPr>
-          <w:rFonts w:ascii="Consolas" w:eastAsia="Times New Roman" w:hAnsi="Consolas" w:cs="Times New Roman"/>
-          <w:color w:val="569CD6"/>
-          <w:sz w:val="21"/>
-          <w:szCs w:val="21"/>
-          <w:lang w:eastAsia="en-IN"/>
-        </w:rPr>
-        <w:t>this</w:t>
-      </w:r>
-      <w:r>
-        <w:rPr>
-          <w:rFonts w:ascii="Consolas" w:eastAsia="Times New Roman" w:hAnsi="Consolas" w:cs="Times New Roman"/>
-          <w:color w:val="D4D4D4"/>
-          <w:sz w:val="21"/>
-          <w:szCs w:val="21"/>
-          <w:lang w:eastAsia="en-IN"/>
-        </w:rPr>
-        <w:t>.</w:t>
-      </w:r>
-      <w:r>
-        <w:rPr>
-          <w:rFonts w:ascii="Consolas" w:eastAsia="Times New Roman" w:hAnsi="Consolas" w:cs="Times New Roman"/>
-          <w:color w:val="9CDCFE"/>
-          <w:sz w:val="21"/>
-          <w:szCs w:val="21"/>
-          <w:lang w:eastAsia="en-IN"/>
-        </w:rPr>
-        <w:t>serverservice</w:t>
-      </w:r>
-      <w:r>
-        <w:rPr>
-          <w:rFonts w:ascii="Consolas" w:eastAsia="Times New Roman" w:hAnsi="Consolas" w:cs="Times New Roman"/>
-          <w:color w:val="D4D4D4"/>
-          <w:sz w:val="21"/>
-          <w:szCs w:val="21"/>
-          <w:lang w:eastAsia="en-IN"/>
-        </w:rPr>
-        <w:t>.</w:t>
-      </w:r>
-      <w:r>
-        <w:rPr>
-          <w:rFonts w:ascii="Consolas" w:eastAsia="Times New Roman" w:hAnsi="Consolas" w:cs="Times New Roman"/>
-          <w:color w:val="DCDCAA"/>
-          <w:sz w:val="21"/>
-          <w:szCs w:val="21"/>
-          <w:lang w:eastAsia="en-IN"/>
-        </w:rPr>
-        <w:t>saveServers</w:t>
-      </w:r>
-      <w:r>
-        <w:rPr>
-          <w:rFonts w:ascii="Consolas" w:eastAsia="Times New Roman" w:hAnsi="Consolas" w:cs="Times New Roman"/>
-          <w:color w:val="D4D4D4"/>
-          <w:sz w:val="21"/>
-          <w:szCs w:val="21"/>
-          <w:lang w:eastAsia="en-IN"/>
-        </w:rPr>
-        <w:t>(</w:t>
-      </w:r>
-      <w:proofErr w:type="gramEnd"/>
-      <w:r>
-        <w:rPr>
-          <w:rFonts w:ascii="Consolas" w:eastAsia="Times New Roman" w:hAnsi="Consolas" w:cs="Times New Roman"/>
-          <w:color w:val="569CD6"/>
-          <w:sz w:val="21"/>
-          <w:szCs w:val="21"/>
-          <w:lang w:eastAsia="en-IN"/>
-        </w:rPr>
-        <w:t>this</w:t>
-      </w:r>
-      <w:r>
-        <w:rPr>
-          <w:rFonts w:ascii="Consolas" w:eastAsia="Times New Roman" w:hAnsi="Consolas" w:cs="Times New Roman"/>
-          <w:color w:val="D4D4D4"/>
-          <w:sz w:val="21"/>
-          <w:szCs w:val="21"/>
-          <w:lang w:eastAsia="en-IN"/>
-        </w:rPr>
-        <w:t>.</w:t>
-      </w:r>
-      <w:r>
-        <w:rPr>
-          <w:rFonts w:ascii="Consolas" w:eastAsia="Times New Roman" w:hAnsi="Consolas" w:cs="Times New Roman"/>
-          <w:color w:val="9CDCFE"/>
-          <w:sz w:val="21"/>
-          <w:szCs w:val="21"/>
-          <w:lang w:eastAsia="en-IN"/>
-        </w:rPr>
-        <w:t>servers</w:t>
-      </w:r>
-      <w:r>
-        <w:rPr>
-          <w:rFonts w:ascii="Consolas" w:eastAsia="Times New Roman" w:hAnsi="Consolas" w:cs="Times New Roman"/>
-          <w:color w:val="D4D4D4"/>
-          <w:sz w:val="21"/>
-          <w:szCs w:val="21"/>
-          <w:lang w:eastAsia="en-IN"/>
-        </w:rPr>
-        <w:t>).</w:t>
-      </w:r>
-      <w:r>
-        <w:rPr>
-          <w:rFonts w:ascii="Consolas" w:eastAsia="Times New Roman" w:hAnsi="Consolas" w:cs="Times New Roman"/>
-          <w:color w:val="DCDCAA"/>
-          <w:sz w:val="21"/>
-          <w:szCs w:val="21"/>
-          <w:lang w:eastAsia="en-IN"/>
-        </w:rPr>
-        <w:t>subscribe</w:t>
-      </w:r>
-      <w:r>
-        <w:rPr>
-          <w:rFonts w:ascii="Consolas" w:eastAsia="Times New Roman" w:hAnsi="Consolas" w:cs="Times New Roman"/>
-          <w:color w:val="D4D4D4"/>
-          <w:sz w:val="21"/>
-          <w:szCs w:val="21"/>
-          <w:lang w:eastAsia="en-IN"/>
-        </w:rPr>
-        <w:t>((</w:t>
-      </w:r>
-      <w:r>
-        <w:rPr>
-          <w:rFonts w:ascii="Consolas" w:eastAsia="Times New Roman" w:hAnsi="Consolas" w:cs="Times New Roman"/>
-          <w:color w:val="9CDCFE"/>
-          <w:sz w:val="21"/>
-          <w:szCs w:val="21"/>
-          <w:lang w:eastAsia="en-IN"/>
-        </w:rPr>
-        <w:t>response</w:t>
-      </w:r>
-      <w:r>
-        <w:rPr>
-          <w:rFonts w:ascii="Consolas" w:eastAsia="Times New Roman" w:hAnsi="Consolas" w:cs="Times New Roman"/>
-          <w:color w:val="D4D4D4"/>
-          <w:sz w:val="21"/>
-          <w:szCs w:val="21"/>
-          <w:lang w:eastAsia="en-IN"/>
-        </w:rPr>
-        <w:t>)</w:t>
-      </w:r>
-      <w:r>
-        <w:rPr>
-          <w:rFonts w:ascii="Consolas" w:eastAsia="Times New Roman" w:hAnsi="Consolas" w:cs="Times New Roman"/>
-          <w:color w:val="569CD6"/>
-          <w:sz w:val="21"/>
-          <w:szCs w:val="21"/>
-          <w:lang w:eastAsia="en-IN"/>
-        </w:rPr>
-        <w:t>=&gt;</w:t>
-      </w:r>
-      <w:r>
-        <w:rPr>
-          <w:rFonts w:ascii="Consolas" w:eastAsia="Times New Roman" w:hAnsi="Consolas" w:cs="Times New Roman"/>
-          <w:color w:val="D4D4D4"/>
-          <w:sz w:val="21"/>
-          <w:szCs w:val="21"/>
-          <w:lang w:eastAsia="en-IN"/>
-        </w:rPr>
-        <w:t>{</w:t>
-      </w:r>
-    </w:p>
-    <w:p>
-      <w:pPr>
-        <w:shd w:val="clear" w:color="auto" w:fill="1E1E1E"/>
-        <w:spacing w:after="0" w:line="285" w:lineRule="atLeast"/>
-        <w:rPr>
-          <w:rFonts w:ascii="Consolas" w:eastAsia="Times New Roman" w:hAnsi="Consolas" w:cs="Times New Roman"/>
-          <w:color w:val="D4D4D4"/>
-          <w:sz w:val="21"/>
-          <w:szCs w:val="21"/>
-          <w:lang w:eastAsia="en-IN"/>
-        </w:rPr>
-      </w:pPr>
-      <w:r>
-        <w:rPr>
-          <w:rFonts w:ascii="Consolas" w:eastAsia="Times New Roman" w:hAnsi="Consolas" w:cs="Times New Roman"/>
-          <w:color w:val="D4D4D4"/>
-          <w:sz w:val="21"/>
-          <w:szCs w:val="21"/>
-          <w:lang w:eastAsia="en-IN"/>
-        </w:rPr>
-        <w:t xml:space="preserve">      </w:t>
-      </w:r>
-      <w:proofErr w:type="gramStart"/>
-      <w:r>
-        <w:rPr>
-          <w:rFonts w:ascii="Consolas" w:eastAsia="Times New Roman" w:hAnsi="Consolas" w:cs="Times New Roman"/>
-          <w:color w:val="4EC9B0"/>
-          <w:sz w:val="21"/>
-          <w:szCs w:val="21"/>
-          <w:lang w:eastAsia="en-IN"/>
-        </w:rPr>
-        <w:t>console</w:t>
-      </w:r>
-      <w:r>
-        <w:rPr>
-          <w:rFonts w:ascii="Consolas" w:eastAsia="Times New Roman" w:hAnsi="Consolas" w:cs="Times New Roman"/>
-          <w:color w:val="D4D4D4"/>
-          <w:sz w:val="21"/>
-          <w:szCs w:val="21"/>
-          <w:lang w:eastAsia="en-IN"/>
-        </w:rPr>
-        <w:t>.</w:t>
-      </w:r>
-      <w:r>
-        <w:rPr>
-          <w:rFonts w:ascii="Consolas" w:eastAsia="Times New Roman" w:hAnsi="Consolas" w:cs="Times New Roman"/>
-          <w:color w:val="DCDCAA"/>
-          <w:sz w:val="21"/>
-          <w:szCs w:val="21"/>
-          <w:lang w:eastAsia="en-IN"/>
-        </w:rPr>
-        <w:t>log</w:t>
-      </w:r>
-      <w:r>
-        <w:rPr>
-          <w:rFonts w:ascii="Consolas" w:eastAsia="Times New Roman" w:hAnsi="Consolas" w:cs="Times New Roman"/>
-          <w:color w:val="D4D4D4"/>
-          <w:sz w:val="21"/>
-          <w:szCs w:val="21"/>
-          <w:lang w:eastAsia="en-IN"/>
-        </w:rPr>
-        <w:t>(</w:t>
-      </w:r>
-      <w:proofErr w:type="gramEnd"/>
-      <w:r>
-        <w:rPr>
-          <w:rFonts w:ascii="Consolas" w:eastAsia="Times New Roman" w:hAnsi="Consolas" w:cs="Times New Roman"/>
-          <w:color w:val="9CDCFE"/>
-          <w:sz w:val="21"/>
-          <w:szCs w:val="21"/>
-          <w:lang w:eastAsia="en-IN"/>
-        </w:rPr>
-        <w:t>response</w:t>
-      </w:r>
-      <w:r>
-        <w:rPr>
-          <w:rFonts w:ascii="Consolas" w:eastAsia="Times New Roman" w:hAnsi="Consolas" w:cs="Times New Roman"/>
-          <w:color w:val="D4D4D4"/>
-          <w:sz w:val="21"/>
-          <w:szCs w:val="21"/>
-          <w:lang w:eastAsia="en-IN"/>
-        </w:rPr>
-        <w:t>);</w:t>
-      </w:r>
-    </w:p>
-    <w:p>
-      <w:pPr>
-        <w:shd w:val="clear" w:color="auto" w:fill="1E1E1E"/>
-        <w:spacing w:after="0" w:line="285" w:lineRule="atLeast"/>
-        <w:rPr>
-          <w:rFonts w:ascii="Consolas" w:eastAsia="Times New Roman" w:hAnsi="Consolas" w:cs="Times New Roman"/>
-          <w:color w:val="D4D4D4"/>
-          <w:sz w:val="21"/>
-          <w:szCs w:val="21"/>
-          <w:lang w:eastAsia="en-IN"/>
-        </w:rPr>
-      </w:pPr>
-      <w:r>
-        <w:rPr>
-          <w:rFonts w:ascii="Consolas" w:eastAsia="Times New Roman" w:hAnsi="Consolas" w:cs="Times New Roman"/>
-          <w:color w:val="D4D4D4"/>
-          <w:sz w:val="21"/>
-          <w:szCs w:val="21"/>
-          <w:lang w:eastAsia="en-IN"/>
-        </w:rPr>
-        <w:t xml:space="preserve">    });</w:t>
-      </w:r>
-    </w:p>
-    <w:p>
-      <w:pPr>
-        <w:shd w:val="clear" w:color="auto" w:fill="1E1E1E"/>
-        <w:spacing w:after="0" w:line="285" w:lineRule="atLeast"/>
-        <w:rPr>
-          <w:rFonts w:ascii="Consolas" w:eastAsia="Times New Roman" w:hAnsi="Consolas" w:cs="Times New Roman"/>
-          <w:color w:val="D4D4D4"/>
-          <w:sz w:val="21"/>
-          <w:szCs w:val="21"/>
-          <w:lang w:eastAsia="en-IN"/>
-        </w:rPr>
-      </w:pPr>
-      <w:r>
-        <w:rPr>
-          <w:rFonts w:ascii="Consolas" w:eastAsia="Times New Roman" w:hAnsi="Consolas" w:cs="Times New Roman"/>
-          <w:color w:val="D4D4D4"/>
-          <w:sz w:val="21"/>
-          <w:szCs w:val="21"/>
-          <w:lang w:eastAsia="en-IN"/>
-        </w:rPr>
-        <w:t xml:space="preserve">  }</w:t>
-      </w:r>
-    </w:p>
-    <w:p>
-      <w:pPr>
-        <w:shd w:val="clear" w:color="auto" w:fill="1E1E1E"/>
-        <w:spacing w:after="0" w:line="285" w:lineRule="atLeast"/>
-        <w:rPr>
-          <w:rFonts w:ascii="Consolas" w:eastAsia="Times New Roman" w:hAnsi="Consolas" w:cs="Times New Roman"/>
-          <w:color w:val="D4D4D4"/>
-          <w:sz w:val="21"/>
-          <w:szCs w:val="21"/>
-          <w:lang w:eastAsia="en-IN"/>
-        </w:rPr>
-      </w:pPr>
-    </w:p>
-    <w:p>
-      <w:pPr>
-        <w:shd w:val="clear" w:color="auto" w:fill="1E1E1E"/>
-        <w:spacing w:after="0" w:line="285" w:lineRule="atLeast"/>
-        <w:rPr>
-          <w:rFonts w:ascii="Consolas" w:eastAsia="Times New Roman" w:hAnsi="Consolas" w:cs="Times New Roman"/>
-          <w:color w:val="D4D4D4"/>
-          <w:sz w:val="21"/>
-          <w:szCs w:val="21"/>
-          <w:lang w:eastAsia="en-IN"/>
-        </w:rPr>
-      </w:pPr>
-      <w:r>
-        <w:rPr>
-          <w:rFonts w:ascii="Consolas" w:eastAsia="Times New Roman" w:hAnsi="Consolas" w:cs="Times New Roman"/>
-          <w:color w:val="D4D4D4"/>
-          <w:sz w:val="21"/>
-          <w:szCs w:val="21"/>
-          <w:lang w:eastAsia="en-IN"/>
-        </w:rPr>
-        <w:t xml:space="preserve">  </w:t>
-      </w:r>
-      <w:proofErr w:type="spellStart"/>
-      <w:proofErr w:type="gramStart"/>
-      <w:r>
-        <w:rPr>
-          <w:rFonts w:ascii="Consolas" w:eastAsia="Times New Roman" w:hAnsi="Consolas" w:cs="Times New Roman"/>
-          <w:color w:val="DCDCAA"/>
-          <w:sz w:val="21"/>
-          <w:szCs w:val="21"/>
-          <w:lang w:eastAsia="en-IN"/>
-        </w:rPr>
-        <w:t>onGetServers</w:t>
-      </w:r>
-      <w:proofErr w:type="spellEnd"/>
-      <w:r>
-        <w:rPr>
-          <w:rFonts w:ascii="Consolas" w:eastAsia="Times New Roman" w:hAnsi="Consolas" w:cs="Times New Roman"/>
-          <w:color w:val="D4D4D4"/>
-          <w:sz w:val="21"/>
-          <w:szCs w:val="21"/>
-          <w:lang w:eastAsia="en-IN"/>
-        </w:rPr>
-        <w:t>(</w:t>
-      </w:r>
-      <w:proofErr w:type="gramEnd"/>
-      <w:r>
-        <w:rPr>
-          <w:rFonts w:ascii="Consolas" w:eastAsia="Times New Roman" w:hAnsi="Consolas" w:cs="Times New Roman"/>
-          <w:color w:val="D4D4D4"/>
-          <w:sz w:val="21"/>
-          <w:szCs w:val="21"/>
-          <w:lang w:eastAsia="en-IN"/>
-        </w:rPr>
-        <w:t>){</w:t>
-      </w:r>
-    </w:p>
-    <w:p>
-      <w:pPr>
-        <w:shd w:val="clear" w:color="auto" w:fill="1E1E1E"/>
-        <w:spacing w:after="0" w:line="285" w:lineRule="atLeast"/>
-        <w:rPr>
-          <w:rFonts w:ascii="Consolas" w:eastAsia="Times New Roman" w:hAnsi="Consolas" w:cs="Times New Roman"/>
-          <w:color w:val="D4D4D4"/>
-          <w:sz w:val="21"/>
-          <w:szCs w:val="21"/>
-          <w:lang w:eastAsia="en-IN"/>
-        </w:rPr>
-      </w:pPr>
-      <w:r>
-        <w:rPr>
-          <w:rFonts w:ascii="Consolas" w:eastAsia="Times New Roman" w:hAnsi="Consolas" w:cs="Times New Roman"/>
-          <w:color w:val="D4D4D4"/>
-          <w:sz w:val="21"/>
-          <w:szCs w:val="21"/>
-          <w:lang w:eastAsia="en-IN"/>
-        </w:rPr>
-        <w:t xml:space="preserve">    </w:t>
-      </w:r>
-      <w:proofErr w:type="spellStart"/>
-      <w:proofErr w:type="gramStart"/>
-      <w:r>
-        <w:rPr>
-          <w:rFonts w:ascii="Consolas" w:eastAsia="Times New Roman" w:hAnsi="Consolas" w:cs="Times New Roman"/>
-          <w:color w:val="569CD6"/>
-          <w:sz w:val="21"/>
-          <w:szCs w:val="21"/>
-          <w:lang w:eastAsia="en-IN"/>
-        </w:rPr>
-        <w:t>this</w:t>
-      </w:r>
-      <w:r>
-        <w:rPr>
-          <w:rFonts w:ascii="Consolas" w:eastAsia="Times New Roman" w:hAnsi="Consolas" w:cs="Times New Roman"/>
-          <w:color w:val="D4D4D4"/>
-          <w:sz w:val="21"/>
-          <w:szCs w:val="21"/>
-          <w:lang w:eastAsia="en-IN"/>
-        </w:rPr>
-        <w:t>.</w:t>
-      </w:r>
-      <w:r>
-        <w:rPr>
-          <w:rFonts w:ascii="Consolas" w:eastAsia="Times New Roman" w:hAnsi="Consolas" w:cs="Times New Roman"/>
-          <w:color w:val="9CDCFE"/>
-          <w:sz w:val="21"/>
-          <w:szCs w:val="21"/>
-          <w:lang w:eastAsia="en-IN"/>
-        </w:rPr>
-        <w:t>serverservice</w:t>
-      </w:r>
-      <w:r>
-        <w:rPr>
-          <w:rFonts w:ascii="Consolas" w:eastAsia="Times New Roman" w:hAnsi="Consolas" w:cs="Times New Roman"/>
-          <w:color w:val="D4D4D4"/>
-          <w:sz w:val="21"/>
-          <w:szCs w:val="21"/>
-          <w:lang w:eastAsia="en-IN"/>
-        </w:rPr>
-        <w:t>.</w:t>
-      </w:r>
-      <w:r>
-        <w:rPr>
-          <w:rFonts w:ascii="Consolas" w:eastAsia="Times New Roman" w:hAnsi="Consolas" w:cs="Times New Roman"/>
-          <w:color w:val="DCDCAA"/>
-          <w:sz w:val="21"/>
-          <w:szCs w:val="21"/>
-          <w:lang w:eastAsia="en-IN"/>
-        </w:rPr>
-        <w:t>getServers</w:t>
-      </w:r>
-      <w:proofErr w:type="spellEnd"/>
-      <w:r>
-        <w:rPr>
-          <w:rFonts w:ascii="Consolas" w:eastAsia="Times New Roman" w:hAnsi="Consolas" w:cs="Times New Roman"/>
-          <w:color w:val="D4D4D4"/>
-          <w:sz w:val="21"/>
-          <w:szCs w:val="21"/>
-          <w:lang w:eastAsia="en-IN"/>
-        </w:rPr>
-        <w:t>(</w:t>
-      </w:r>
-      <w:proofErr w:type="gramEnd"/>
-      <w:r>
-        <w:rPr>
-          <w:rFonts w:ascii="Consolas" w:eastAsia="Times New Roman" w:hAnsi="Consolas" w:cs="Times New Roman"/>
-          <w:color w:val="D4D4D4"/>
-          <w:sz w:val="21"/>
-          <w:szCs w:val="21"/>
-          <w:lang w:eastAsia="en-IN"/>
-        </w:rPr>
-        <w:t>).</w:t>
-      </w:r>
-      <w:r>
-        <w:rPr>
-          <w:rFonts w:ascii="Consolas" w:eastAsia="Times New Roman" w:hAnsi="Consolas" w:cs="Times New Roman"/>
-          <w:color w:val="DCDCAA"/>
-          <w:sz w:val="21"/>
-          <w:szCs w:val="21"/>
-          <w:lang w:eastAsia="en-IN"/>
-        </w:rPr>
-        <w:t>subscribe</w:t>
-      </w:r>
-      <w:r>
-        <w:rPr>
-          <w:rFonts w:ascii="Consolas" w:eastAsia="Times New Roman" w:hAnsi="Consolas" w:cs="Times New Roman"/>
-          <w:color w:val="D4D4D4"/>
-          <w:sz w:val="21"/>
-          <w:szCs w:val="21"/>
-          <w:lang w:eastAsia="en-IN"/>
-        </w:rPr>
-        <w:t>(</w:t>
-      </w:r>
-    </w:p>
-    <w:p>
-      <w:pPr>
-        <w:shd w:val="clear" w:color="auto" w:fill="1E1E1E"/>
-        <w:spacing w:after="0" w:line="285" w:lineRule="atLeast"/>
-        <w:rPr>
-          <w:rFonts w:ascii="Consolas" w:eastAsia="Times New Roman" w:hAnsi="Consolas" w:cs="Times New Roman"/>
-          <w:color w:val="D4D4D4"/>
-          <w:sz w:val="21"/>
-          <w:szCs w:val="21"/>
-          <w:lang w:eastAsia="en-IN"/>
-        </w:rPr>
-      </w:pPr>
-      <w:r>
-        <w:rPr>
-          <w:rFonts w:ascii="Consolas" w:eastAsia="Times New Roman" w:hAnsi="Consolas" w:cs="Times New Roman"/>
-          <w:color w:val="D4D4D4"/>
-          <w:sz w:val="21"/>
-          <w:szCs w:val="21"/>
-          <w:lang w:eastAsia="en-IN"/>
-        </w:rPr>
-        <w:t xml:space="preserve">      (</w:t>
-      </w:r>
-      <w:proofErr w:type="gramStart"/>
-      <w:r>
-        <w:rPr>
-          <w:rFonts w:ascii="Consolas" w:eastAsia="Times New Roman" w:hAnsi="Consolas" w:cs="Times New Roman"/>
-          <w:color w:val="9CDCFE"/>
-          <w:sz w:val="21"/>
-          <w:szCs w:val="21"/>
-          <w:lang w:eastAsia="en-IN"/>
-        </w:rPr>
-        <w:t>servers</w:t>
-      </w:r>
-      <w:r>
-        <w:rPr>
-          <w:rFonts w:ascii="Consolas" w:eastAsia="Times New Roman" w:hAnsi="Consolas" w:cs="Times New Roman"/>
-          <w:color w:val="D4D4D4"/>
-          <w:sz w:val="21"/>
-          <w:szCs w:val="21"/>
-          <w:lang w:eastAsia="en-IN"/>
-        </w:rPr>
-        <w:t xml:space="preserve"> :</w:t>
-      </w:r>
-      <w:proofErr w:type="gramEnd"/>
-      <w:r>
-        <w:rPr>
-          <w:rFonts w:ascii="Consolas" w:eastAsia="Times New Roman" w:hAnsi="Consolas" w:cs="Times New Roman"/>
-          <w:color w:val="D4D4D4"/>
-          <w:sz w:val="21"/>
-          <w:szCs w:val="21"/>
-          <w:lang w:eastAsia="en-IN"/>
-        </w:rPr>
-        <w:t xml:space="preserve"> </w:t>
-      </w:r>
-      <w:r>
-        <w:rPr>
-          <w:rFonts w:ascii="Consolas" w:eastAsia="Times New Roman" w:hAnsi="Consolas" w:cs="Times New Roman"/>
-          <w:color w:val="4EC9B0"/>
-          <w:sz w:val="21"/>
-          <w:szCs w:val="21"/>
-          <w:lang w:eastAsia="en-IN"/>
-        </w:rPr>
-        <w:t>any</w:t>
-      </w:r>
-      <w:r>
-        <w:rPr>
-          <w:rFonts w:ascii="Consolas" w:eastAsia="Times New Roman" w:hAnsi="Consolas" w:cs="Times New Roman"/>
-          <w:color w:val="D4D4D4"/>
-          <w:sz w:val="21"/>
-          <w:szCs w:val="21"/>
-          <w:lang w:eastAsia="en-IN"/>
-        </w:rPr>
-        <w:t>[])</w:t>
-      </w:r>
-      <w:r>
-        <w:rPr>
-          <w:rFonts w:ascii="Consolas" w:eastAsia="Times New Roman" w:hAnsi="Consolas" w:cs="Times New Roman"/>
-          <w:color w:val="569CD6"/>
-          <w:sz w:val="21"/>
-          <w:szCs w:val="21"/>
-          <w:lang w:eastAsia="en-IN"/>
-        </w:rPr>
-        <w:t>=&gt;</w:t>
-      </w:r>
-      <w:proofErr w:type="spellStart"/>
-      <w:r>
-        <w:rPr>
-          <w:rFonts w:ascii="Consolas" w:eastAsia="Times New Roman" w:hAnsi="Consolas" w:cs="Times New Roman"/>
-          <w:color w:val="569CD6"/>
-          <w:sz w:val="21"/>
-          <w:szCs w:val="21"/>
-          <w:lang w:eastAsia="en-IN"/>
-        </w:rPr>
-        <w:t>this</w:t>
-      </w:r>
-      <w:r>
-        <w:rPr>
-          <w:rFonts w:ascii="Consolas" w:eastAsia="Times New Roman" w:hAnsi="Consolas" w:cs="Times New Roman"/>
-          <w:color w:val="D4D4D4"/>
-          <w:sz w:val="21"/>
-          <w:szCs w:val="21"/>
-          <w:lang w:eastAsia="en-IN"/>
-        </w:rPr>
-        <w:t>.</w:t>
-      </w:r>
-      <w:r>
-        <w:rPr>
-          <w:rFonts w:ascii="Consolas" w:eastAsia="Times New Roman" w:hAnsi="Consolas" w:cs="Times New Roman"/>
-          <w:color w:val="9CDCFE"/>
-          <w:sz w:val="21"/>
-          <w:szCs w:val="21"/>
-          <w:lang w:eastAsia="en-IN"/>
-        </w:rPr>
-        <w:t>servers</w:t>
-      </w:r>
-      <w:proofErr w:type="spellEnd"/>
-      <w:r>
-        <w:rPr>
-          <w:rFonts w:ascii="Consolas" w:eastAsia="Times New Roman" w:hAnsi="Consolas" w:cs="Times New Roman"/>
-          <w:color w:val="D4D4D4"/>
-          <w:sz w:val="21"/>
-          <w:szCs w:val="21"/>
-          <w:lang w:eastAsia="en-IN"/>
-        </w:rPr>
-        <w:t xml:space="preserve"> = </w:t>
-      </w:r>
-      <w:r>
-        <w:rPr>
-          <w:rFonts w:ascii="Consolas" w:eastAsia="Times New Roman" w:hAnsi="Consolas" w:cs="Times New Roman"/>
-          <w:color w:val="9CDCFE"/>
-          <w:sz w:val="21"/>
-          <w:szCs w:val="21"/>
-          <w:lang w:eastAsia="en-IN"/>
-        </w:rPr>
-        <w:t>servers</w:t>
-      </w:r>
-      <w:r>
-        <w:rPr>
-          <w:rFonts w:ascii="Consolas" w:eastAsia="Times New Roman" w:hAnsi="Consolas" w:cs="Times New Roman"/>
-          <w:color w:val="D4D4D4"/>
-          <w:sz w:val="21"/>
-          <w:szCs w:val="21"/>
-          <w:lang w:eastAsia="en-IN"/>
-        </w:rPr>
-        <w:t>,</w:t>
-      </w:r>
-    </w:p>
-    <w:p>
-      <w:pPr>
-        <w:shd w:val="clear" w:color="auto" w:fill="1E1E1E"/>
-        <w:spacing w:after="0" w:line="285" w:lineRule="atLeast"/>
-        <w:rPr>
-          <w:rFonts w:ascii="Consolas" w:eastAsia="Times New Roman" w:hAnsi="Consolas" w:cs="Times New Roman"/>
-          <w:color w:val="D4D4D4"/>
-          <w:sz w:val="21"/>
-          <w:szCs w:val="21"/>
-          <w:lang w:eastAsia="en-IN"/>
-        </w:rPr>
-      </w:pPr>
-      <w:r>
-        <w:rPr>
-          <w:rFonts w:ascii="Consolas" w:eastAsia="Times New Roman" w:hAnsi="Consolas" w:cs="Times New Roman"/>
-          <w:color w:val="D4D4D4"/>
-          <w:sz w:val="21"/>
-          <w:szCs w:val="21"/>
-          <w:lang w:eastAsia="en-IN"/>
-        </w:rPr>
-        <w:t xml:space="preserve">      (</w:t>
-      </w:r>
-      <w:proofErr w:type="gramStart"/>
-      <w:r>
-        <w:rPr>
-          <w:rFonts w:ascii="Consolas" w:eastAsia="Times New Roman" w:hAnsi="Consolas" w:cs="Times New Roman"/>
-          <w:color w:val="9CDCFE"/>
-          <w:sz w:val="21"/>
-          <w:szCs w:val="21"/>
-          <w:lang w:eastAsia="en-IN"/>
-        </w:rPr>
-        <w:t>error</w:t>
-      </w:r>
-      <w:proofErr w:type="gramEnd"/>
-      <w:r>
-        <w:rPr>
-          <w:rFonts w:ascii="Consolas" w:eastAsia="Times New Roman" w:hAnsi="Consolas" w:cs="Times New Roman"/>
-          <w:color w:val="D4D4D4"/>
-          <w:sz w:val="21"/>
-          <w:szCs w:val="21"/>
-          <w:lang w:eastAsia="en-IN"/>
-        </w:rPr>
-        <w:t>)</w:t>
-      </w:r>
-      <w:r>
-        <w:rPr>
-          <w:rFonts w:ascii="Consolas" w:eastAsia="Times New Roman" w:hAnsi="Consolas" w:cs="Times New Roman"/>
-          <w:color w:val="569CD6"/>
-          <w:sz w:val="21"/>
-          <w:szCs w:val="21"/>
-          <w:lang w:eastAsia="en-IN"/>
-        </w:rPr>
-        <w:t>=&gt;</w:t>
-      </w:r>
-      <w:proofErr w:type="gramStart"/>
-      <w:r>
-        <w:rPr>
-          <w:rFonts w:ascii="Consolas" w:eastAsia="Times New Roman" w:hAnsi="Consolas" w:cs="Times New Roman"/>
-          <w:color w:val="4EC9B0"/>
-          <w:sz w:val="21"/>
-          <w:szCs w:val="21"/>
-          <w:lang w:eastAsia="en-IN"/>
-        </w:rPr>
-        <w:t>console</w:t>
-      </w:r>
-      <w:r>
-        <w:rPr>
-          <w:rFonts w:ascii="Consolas" w:eastAsia="Times New Roman" w:hAnsi="Consolas" w:cs="Times New Roman"/>
-          <w:color w:val="D4D4D4"/>
-          <w:sz w:val="21"/>
-          <w:szCs w:val="21"/>
-          <w:lang w:eastAsia="en-IN"/>
-        </w:rPr>
-        <w:t>.</w:t>
-      </w:r>
-      <w:r>
-        <w:rPr>
-          <w:rFonts w:ascii="Consolas" w:eastAsia="Times New Roman" w:hAnsi="Consolas" w:cs="Times New Roman"/>
-          <w:color w:val="DCDCAA"/>
-          <w:sz w:val="21"/>
-          <w:szCs w:val="21"/>
-          <w:lang w:eastAsia="en-IN"/>
-        </w:rPr>
-        <w:t>log</w:t>
-      </w:r>
-      <w:r>
-        <w:rPr>
-          <w:rFonts w:ascii="Consolas" w:eastAsia="Times New Roman" w:hAnsi="Consolas" w:cs="Times New Roman"/>
-          <w:color w:val="D4D4D4"/>
-          <w:sz w:val="21"/>
-          <w:szCs w:val="21"/>
-          <w:lang w:eastAsia="en-IN"/>
-        </w:rPr>
-        <w:t>(</w:t>
-      </w:r>
-      <w:proofErr w:type="gramEnd"/>
-      <w:r>
-        <w:rPr>
-          <w:rFonts w:ascii="Consolas" w:eastAsia="Times New Roman" w:hAnsi="Consolas" w:cs="Times New Roman"/>
-          <w:color w:val="9CDCFE"/>
-          <w:sz w:val="21"/>
-          <w:szCs w:val="21"/>
-          <w:lang w:eastAsia="en-IN"/>
-        </w:rPr>
-        <w:t>error</w:t>
-      </w:r>
-      <w:r>
-        <w:rPr>
-          <w:rFonts w:ascii="Consolas" w:eastAsia="Times New Roman" w:hAnsi="Consolas" w:cs="Times New Roman"/>
-          <w:color w:val="D4D4D4"/>
-          <w:sz w:val="21"/>
-          <w:szCs w:val="21"/>
-          <w:lang w:eastAsia="en-IN"/>
-        </w:rPr>
-        <w:t>)</w:t>
-      </w:r>
-    </w:p>
-    <w:p>
-      <w:pPr>
-        <w:shd w:val="clear" w:color="auto" w:fill="1E1E1E"/>
-        <w:spacing w:after="0" w:line="285" w:lineRule="atLeast"/>
-        <w:rPr>
-          <w:rFonts w:ascii="Consolas" w:eastAsia="Times New Roman" w:hAnsi="Consolas" w:cs="Times New Roman"/>
-          <w:color w:val="D4D4D4"/>
-          <w:sz w:val="21"/>
-          <w:szCs w:val="21"/>
-          <w:lang w:eastAsia="en-IN"/>
-        </w:rPr>
-      </w:pPr>
-      <w:r>
-        <w:rPr>
-          <w:rFonts w:ascii="Consolas" w:eastAsia="Times New Roman" w:hAnsi="Consolas" w:cs="Times New Roman"/>
-          <w:color w:val="D4D4D4"/>
-          <w:sz w:val="21"/>
-          <w:szCs w:val="21"/>
-          <w:lang w:eastAsia="en-IN"/>
-        </w:rPr>
-        <w:t xml:space="preserve">    );</w:t>
-      </w:r>
-    </w:p>
-    <w:p>
-      <w:pPr>
-        <w:shd w:val="clear" w:color="auto" w:fill="1E1E1E"/>
-        <w:spacing w:after="0" w:line="285" w:lineRule="atLeast"/>
-        <w:rPr>
-          <w:rFonts w:ascii="Consolas" w:eastAsia="Times New Roman" w:hAnsi="Consolas" w:cs="Times New Roman"/>
-          <w:color w:val="D4D4D4"/>
-          <w:sz w:val="21"/>
-          <w:szCs w:val="21"/>
-          <w:lang w:eastAsia="en-IN"/>
-        </w:rPr>
-      </w:pPr>
-      <w:r>
-        <w:rPr>
-          <w:rFonts w:ascii="Consolas" w:eastAsia="Times New Roman" w:hAnsi="Consolas" w:cs="Times New Roman"/>
-          <w:color w:val="D4D4D4"/>
-          <w:sz w:val="21"/>
-          <w:szCs w:val="21"/>
-          <w:lang w:eastAsia="en-IN"/>
-        </w:rPr>
-        <w:t xml:space="preserve">  }</w:t>
-      </w:r>
-    </w:p>
-    <w:p/>
-    <w:p>
-      <w:r>
-        <w:t xml:space="preserve">We have to subscribe the observable returned by service. </w:t>
-      </w:r>
-    </w:p>
-    <w:p>
-      <w:r>
-        <w:t xml:space="preserve">Also in </w:t>
-      </w:r>
-      <w:proofErr w:type="spellStart"/>
-      <w:proofErr w:type="gramStart"/>
-      <w:r>
-        <w:t>onGetServers</w:t>
-      </w:r>
-      <w:proofErr w:type="spellEnd"/>
-      <w:r>
-        <w:t>(</w:t>
-      </w:r>
-      <w:proofErr w:type="gramEnd"/>
-      <w:r>
-        <w:t>) method we know while subscribin</w:t>
-      </w:r>
       <w:bookmarkStart w:id="0" w:name="_GoBack"/>
       <w:bookmarkEnd w:id="0"/>
-      <w:r>
-        <w:t xml:space="preserve">g </w:t>
+    </w:p>
+    <w:p>
+      <w:pPr>
+        <w:shd w:val="clear" w:color="auto" w:fill="1E1E1E"/>
+        <w:spacing w:after="0" w:line="285" w:lineRule="atLeast"/>
+        <w:rPr>
+          <w:rFonts w:ascii="Consolas" w:eastAsia="Times New Roman" w:hAnsi="Consolas" w:cs="Times New Roman"/>
+          <w:color w:val="D4D4D4"/>
+          <w:sz w:val="21"/>
+          <w:szCs w:val="21"/>
+          <w:lang w:eastAsia="en-IN"/>
+        </w:rPr>
+      </w:pPr>
+      <w:r>
+        <w:rPr>
+          <w:rFonts w:ascii="Consolas" w:eastAsia="Times New Roman" w:hAnsi="Consolas" w:cs="Times New Roman"/>
+          <w:color w:val="D4D4D4"/>
+          <w:sz w:val="21"/>
+          <w:szCs w:val="21"/>
+          <w:lang w:eastAsia="en-IN"/>
+        </w:rPr>
+        <w:t xml:space="preserve">    </w:t>
+      </w:r>
+      <w:proofErr w:type="gramStart"/>
+      <w:r>
+        <w:rPr>
+          <w:rFonts w:ascii="Consolas" w:eastAsia="Times New Roman" w:hAnsi="Consolas" w:cs="Times New Roman"/>
+          <w:color w:val="569CD6"/>
+          <w:sz w:val="21"/>
+          <w:szCs w:val="21"/>
+          <w:lang w:eastAsia="en-IN"/>
+        </w:rPr>
+        <w:t>this</w:t>
+      </w:r>
+      <w:r>
+        <w:rPr>
+          <w:rFonts w:ascii="Consolas" w:eastAsia="Times New Roman" w:hAnsi="Consolas" w:cs="Times New Roman"/>
+          <w:color w:val="D4D4D4"/>
+          <w:sz w:val="21"/>
+          <w:szCs w:val="21"/>
+          <w:lang w:eastAsia="en-IN"/>
+        </w:rPr>
+        <w:t>.</w:t>
+      </w:r>
+      <w:r>
+        <w:rPr>
+          <w:rFonts w:ascii="Consolas" w:eastAsia="Times New Roman" w:hAnsi="Consolas" w:cs="Times New Roman"/>
+          <w:color w:val="9CDCFE"/>
+          <w:sz w:val="21"/>
+          <w:szCs w:val="21"/>
+          <w:lang w:eastAsia="en-IN"/>
+        </w:rPr>
+        <w:t>serverservice</w:t>
+      </w:r>
+      <w:r>
+        <w:rPr>
+          <w:rFonts w:ascii="Consolas" w:eastAsia="Times New Roman" w:hAnsi="Consolas" w:cs="Times New Roman"/>
+          <w:color w:val="D4D4D4"/>
+          <w:sz w:val="21"/>
+          <w:szCs w:val="21"/>
+          <w:lang w:eastAsia="en-IN"/>
+        </w:rPr>
+        <w:t>.</w:t>
+      </w:r>
+      <w:r>
+        <w:rPr>
+          <w:rFonts w:ascii="Consolas" w:eastAsia="Times New Roman" w:hAnsi="Consolas" w:cs="Times New Roman"/>
+          <w:color w:val="DCDCAA"/>
+          <w:sz w:val="21"/>
+          <w:szCs w:val="21"/>
+          <w:lang w:eastAsia="en-IN"/>
+        </w:rPr>
+        <w:t>saveServers</w:t>
+      </w:r>
+      <w:r>
+        <w:rPr>
+          <w:rFonts w:ascii="Consolas" w:eastAsia="Times New Roman" w:hAnsi="Consolas" w:cs="Times New Roman"/>
+          <w:color w:val="D4D4D4"/>
+          <w:sz w:val="21"/>
+          <w:szCs w:val="21"/>
+          <w:lang w:eastAsia="en-IN"/>
+        </w:rPr>
+        <w:t>(</w:t>
+      </w:r>
+      <w:proofErr w:type="gramEnd"/>
+      <w:r>
+        <w:rPr>
+          <w:rFonts w:ascii="Consolas" w:eastAsia="Times New Roman" w:hAnsi="Consolas" w:cs="Times New Roman"/>
+          <w:color w:val="569CD6"/>
+          <w:sz w:val="21"/>
+          <w:szCs w:val="21"/>
+          <w:lang w:eastAsia="en-IN"/>
+        </w:rPr>
+        <w:t>this</w:t>
+      </w:r>
+      <w:r>
+        <w:rPr>
+          <w:rFonts w:ascii="Consolas" w:eastAsia="Times New Roman" w:hAnsi="Consolas" w:cs="Times New Roman"/>
+          <w:color w:val="D4D4D4"/>
+          <w:sz w:val="21"/>
+          <w:szCs w:val="21"/>
+          <w:lang w:eastAsia="en-IN"/>
+        </w:rPr>
+        <w:t>.</w:t>
+      </w:r>
+      <w:r>
+        <w:rPr>
+          <w:rFonts w:ascii="Consolas" w:eastAsia="Times New Roman" w:hAnsi="Consolas" w:cs="Times New Roman"/>
+          <w:color w:val="9CDCFE"/>
+          <w:sz w:val="21"/>
+          <w:szCs w:val="21"/>
+          <w:lang w:eastAsia="en-IN"/>
+        </w:rPr>
+        <w:t>servers</w:t>
+      </w:r>
+      <w:r>
+        <w:rPr>
+          <w:rFonts w:ascii="Consolas" w:eastAsia="Times New Roman" w:hAnsi="Consolas" w:cs="Times New Roman"/>
+          <w:color w:val="D4D4D4"/>
+          <w:sz w:val="21"/>
+          <w:szCs w:val="21"/>
+          <w:lang w:eastAsia="en-IN"/>
+        </w:rPr>
+        <w:t>).</w:t>
+      </w:r>
+      <w:r>
+        <w:rPr>
+          <w:rFonts w:ascii="Consolas" w:eastAsia="Times New Roman" w:hAnsi="Consolas" w:cs="Times New Roman"/>
+          <w:color w:val="DCDCAA"/>
+          <w:sz w:val="21"/>
+          <w:szCs w:val="21"/>
+          <w:lang w:eastAsia="en-IN"/>
+        </w:rPr>
+        <w:t>subscribe</w:t>
+      </w:r>
+      <w:r>
+        <w:rPr>
+          <w:rFonts w:ascii="Consolas" w:eastAsia="Times New Roman" w:hAnsi="Consolas" w:cs="Times New Roman"/>
+          <w:color w:val="D4D4D4"/>
+          <w:sz w:val="21"/>
+          <w:szCs w:val="21"/>
+          <w:lang w:eastAsia="en-IN"/>
+        </w:rPr>
+        <w:t>((</w:t>
+      </w:r>
+      <w:r>
+        <w:rPr>
+          <w:rFonts w:ascii="Consolas" w:eastAsia="Times New Roman" w:hAnsi="Consolas" w:cs="Times New Roman"/>
+          <w:color w:val="9CDCFE"/>
+          <w:sz w:val="21"/>
+          <w:szCs w:val="21"/>
+          <w:lang w:eastAsia="en-IN"/>
+        </w:rPr>
+        <w:t>response</w:t>
+      </w:r>
+      <w:r>
+        <w:rPr>
+          <w:rFonts w:ascii="Consolas" w:eastAsia="Times New Roman" w:hAnsi="Consolas" w:cs="Times New Roman"/>
+          <w:color w:val="D4D4D4"/>
+          <w:sz w:val="21"/>
+          <w:szCs w:val="21"/>
+          <w:lang w:eastAsia="en-IN"/>
+        </w:rPr>
+        <w:t>)</w:t>
+      </w:r>
+      <w:r>
+        <w:rPr>
+          <w:rFonts w:ascii="Consolas" w:eastAsia="Times New Roman" w:hAnsi="Consolas" w:cs="Times New Roman"/>
+          <w:color w:val="569CD6"/>
+          <w:sz w:val="21"/>
+          <w:szCs w:val="21"/>
+          <w:lang w:eastAsia="en-IN"/>
+        </w:rPr>
+        <w:t>=&gt;</w:t>
+      </w:r>
+      <w:r>
+        <w:rPr>
+          <w:rFonts w:ascii="Consolas" w:eastAsia="Times New Roman" w:hAnsi="Consolas" w:cs="Times New Roman"/>
+          <w:color w:val="D4D4D4"/>
+          <w:sz w:val="21"/>
+          <w:szCs w:val="21"/>
+          <w:lang w:eastAsia="en-IN"/>
+        </w:rPr>
+        <w:t>{</w:t>
+      </w:r>
+    </w:p>
+    <w:p>
+      <w:pPr>
+        <w:shd w:val="clear" w:color="auto" w:fill="1E1E1E"/>
+        <w:spacing w:after="0" w:line="285" w:lineRule="atLeast"/>
+        <w:rPr>
+          <w:rFonts w:ascii="Consolas" w:eastAsia="Times New Roman" w:hAnsi="Consolas" w:cs="Times New Roman"/>
+          <w:color w:val="D4D4D4"/>
+          <w:sz w:val="21"/>
+          <w:szCs w:val="21"/>
+          <w:lang w:eastAsia="en-IN"/>
+        </w:rPr>
+      </w:pPr>
+      <w:r>
+        <w:rPr>
+          <w:rFonts w:ascii="Consolas" w:eastAsia="Times New Roman" w:hAnsi="Consolas" w:cs="Times New Roman"/>
+          <w:color w:val="D4D4D4"/>
+          <w:sz w:val="21"/>
+          <w:szCs w:val="21"/>
+          <w:lang w:eastAsia="en-IN"/>
+        </w:rPr>
+        <w:t xml:space="preserve">      </w:t>
+      </w:r>
+      <w:proofErr w:type="gramStart"/>
+      <w:r>
+        <w:rPr>
+          <w:rFonts w:ascii="Consolas" w:eastAsia="Times New Roman" w:hAnsi="Consolas" w:cs="Times New Roman"/>
+          <w:color w:val="4EC9B0"/>
+          <w:sz w:val="21"/>
+          <w:szCs w:val="21"/>
+          <w:lang w:eastAsia="en-IN"/>
+        </w:rPr>
+        <w:t>console</w:t>
+      </w:r>
+      <w:r>
+        <w:rPr>
+          <w:rFonts w:ascii="Consolas" w:eastAsia="Times New Roman" w:hAnsi="Consolas" w:cs="Times New Roman"/>
+          <w:color w:val="D4D4D4"/>
+          <w:sz w:val="21"/>
+          <w:szCs w:val="21"/>
+          <w:lang w:eastAsia="en-IN"/>
+        </w:rPr>
+        <w:t>.</w:t>
+      </w:r>
+      <w:r>
+        <w:rPr>
+          <w:rFonts w:ascii="Consolas" w:eastAsia="Times New Roman" w:hAnsi="Consolas" w:cs="Times New Roman"/>
+          <w:color w:val="DCDCAA"/>
+          <w:sz w:val="21"/>
+          <w:szCs w:val="21"/>
+          <w:lang w:eastAsia="en-IN"/>
+        </w:rPr>
+        <w:t>log</w:t>
+      </w:r>
+      <w:r>
+        <w:rPr>
+          <w:rFonts w:ascii="Consolas" w:eastAsia="Times New Roman" w:hAnsi="Consolas" w:cs="Times New Roman"/>
+          <w:color w:val="D4D4D4"/>
+          <w:sz w:val="21"/>
+          <w:szCs w:val="21"/>
+          <w:lang w:eastAsia="en-IN"/>
+        </w:rPr>
+        <w:t>(</w:t>
+      </w:r>
+      <w:proofErr w:type="gramEnd"/>
+      <w:r>
+        <w:rPr>
+          <w:rFonts w:ascii="Consolas" w:eastAsia="Times New Roman" w:hAnsi="Consolas" w:cs="Times New Roman"/>
+          <w:color w:val="9CDCFE"/>
+          <w:sz w:val="21"/>
+          <w:szCs w:val="21"/>
+          <w:lang w:eastAsia="en-IN"/>
+        </w:rPr>
+        <w:t>response</w:t>
+      </w:r>
+      <w:r>
+        <w:rPr>
+          <w:rFonts w:ascii="Consolas" w:eastAsia="Times New Roman" w:hAnsi="Consolas" w:cs="Times New Roman"/>
+          <w:color w:val="D4D4D4"/>
+          <w:sz w:val="21"/>
+          <w:szCs w:val="21"/>
+          <w:lang w:eastAsia="en-IN"/>
+        </w:rPr>
+        <w:t>);</w:t>
+      </w:r>
+    </w:p>
+    <w:p>
+      <w:pPr>
+        <w:shd w:val="clear" w:color="auto" w:fill="1E1E1E"/>
+        <w:spacing w:after="0" w:line="285" w:lineRule="atLeast"/>
+        <w:rPr>
+          <w:rFonts w:ascii="Consolas" w:eastAsia="Times New Roman" w:hAnsi="Consolas" w:cs="Times New Roman"/>
+          <w:color w:val="D4D4D4"/>
+          <w:sz w:val="21"/>
+          <w:szCs w:val="21"/>
+          <w:lang w:eastAsia="en-IN"/>
+        </w:rPr>
+      </w:pPr>
+      <w:r>
+        <w:rPr>
+          <w:rFonts w:ascii="Consolas" w:eastAsia="Times New Roman" w:hAnsi="Consolas" w:cs="Times New Roman"/>
+          <w:color w:val="D4D4D4"/>
+          <w:sz w:val="21"/>
+          <w:szCs w:val="21"/>
+          <w:lang w:eastAsia="en-IN"/>
+        </w:rPr>
+        <w:t xml:space="preserve">    });</w:t>
+      </w:r>
+    </w:p>
+    <w:p>
+      <w:pPr>
+        <w:shd w:val="clear" w:color="auto" w:fill="1E1E1E"/>
+        <w:spacing w:after="0" w:line="285" w:lineRule="atLeast"/>
+        <w:rPr>
+          <w:rFonts w:ascii="Consolas" w:eastAsia="Times New Roman" w:hAnsi="Consolas" w:cs="Times New Roman"/>
+          <w:color w:val="D4D4D4"/>
+          <w:sz w:val="21"/>
+          <w:szCs w:val="21"/>
+          <w:lang w:eastAsia="en-IN"/>
+        </w:rPr>
+      </w:pPr>
+      <w:r>
+        <w:rPr>
+          <w:rFonts w:ascii="Consolas" w:eastAsia="Times New Roman" w:hAnsi="Consolas" w:cs="Times New Roman"/>
+          <w:color w:val="D4D4D4"/>
+          <w:sz w:val="21"/>
+          <w:szCs w:val="21"/>
+          <w:lang w:eastAsia="en-IN"/>
+        </w:rPr>
+        <w:t xml:space="preserve">  }</w:t>
+      </w:r>
+    </w:p>
+    <w:p>
+      <w:pPr>
+        <w:shd w:val="clear" w:color="auto" w:fill="1E1E1E"/>
+        <w:spacing w:after="0" w:line="285" w:lineRule="atLeast"/>
+        <w:rPr>
+          <w:rFonts w:ascii="Consolas" w:eastAsia="Times New Roman" w:hAnsi="Consolas" w:cs="Times New Roman"/>
+          <w:color w:val="D4D4D4"/>
+          <w:sz w:val="21"/>
+          <w:szCs w:val="21"/>
+          <w:lang w:eastAsia="en-IN"/>
+        </w:rPr>
+      </w:pPr>
+    </w:p>
+    <w:p>
+      <w:pPr>
+        <w:shd w:val="clear" w:color="auto" w:fill="1E1E1E"/>
+        <w:spacing w:after="0" w:line="285" w:lineRule="atLeast"/>
+        <w:rPr>
+          <w:rFonts w:ascii="Consolas" w:eastAsia="Times New Roman" w:hAnsi="Consolas" w:cs="Times New Roman"/>
+          <w:color w:val="D4D4D4"/>
+          <w:sz w:val="21"/>
+          <w:szCs w:val="21"/>
+          <w:lang w:eastAsia="en-IN"/>
+        </w:rPr>
+      </w:pPr>
+      <w:r>
+        <w:rPr>
+          <w:rFonts w:ascii="Consolas" w:eastAsia="Times New Roman" w:hAnsi="Consolas" w:cs="Times New Roman"/>
+          <w:color w:val="D4D4D4"/>
+          <w:sz w:val="21"/>
+          <w:szCs w:val="21"/>
+          <w:lang w:eastAsia="en-IN"/>
+        </w:rPr>
+        <w:t xml:space="preserve">  </w:t>
+      </w:r>
+      <w:proofErr w:type="spellStart"/>
+      <w:proofErr w:type="gramStart"/>
+      <w:r>
+        <w:rPr>
+          <w:rFonts w:ascii="Consolas" w:eastAsia="Times New Roman" w:hAnsi="Consolas" w:cs="Times New Roman"/>
+          <w:color w:val="DCDCAA"/>
+          <w:sz w:val="21"/>
+          <w:szCs w:val="21"/>
+          <w:lang w:eastAsia="en-IN"/>
+        </w:rPr>
+        <w:t>onGetServers</w:t>
+      </w:r>
+      <w:proofErr w:type="spellEnd"/>
+      <w:r>
+        <w:rPr>
+          <w:rFonts w:ascii="Consolas" w:eastAsia="Times New Roman" w:hAnsi="Consolas" w:cs="Times New Roman"/>
+          <w:color w:val="D4D4D4"/>
+          <w:sz w:val="21"/>
+          <w:szCs w:val="21"/>
+          <w:lang w:eastAsia="en-IN"/>
+        </w:rPr>
+        <w:t>(</w:t>
+      </w:r>
+      <w:proofErr w:type="gramEnd"/>
+      <w:r>
+        <w:rPr>
+          <w:rFonts w:ascii="Consolas" w:eastAsia="Times New Roman" w:hAnsi="Consolas" w:cs="Times New Roman"/>
+          <w:color w:val="D4D4D4"/>
+          <w:sz w:val="21"/>
+          <w:szCs w:val="21"/>
+          <w:lang w:eastAsia="en-IN"/>
+        </w:rPr>
+        <w:t>){</w:t>
+      </w:r>
+    </w:p>
+    <w:p>
+      <w:pPr>
+        <w:shd w:val="clear" w:color="auto" w:fill="1E1E1E"/>
+        <w:spacing w:after="0" w:line="285" w:lineRule="atLeast"/>
+        <w:rPr>
+          <w:rFonts w:ascii="Consolas" w:eastAsia="Times New Roman" w:hAnsi="Consolas" w:cs="Times New Roman"/>
+          <w:color w:val="D4D4D4"/>
+          <w:sz w:val="21"/>
+          <w:szCs w:val="21"/>
+          <w:lang w:eastAsia="en-IN"/>
+        </w:rPr>
+      </w:pPr>
+      <w:r>
+        <w:rPr>
+          <w:rFonts w:ascii="Consolas" w:eastAsia="Times New Roman" w:hAnsi="Consolas" w:cs="Times New Roman"/>
+          <w:color w:val="D4D4D4"/>
+          <w:sz w:val="21"/>
+          <w:szCs w:val="21"/>
+          <w:lang w:eastAsia="en-IN"/>
+        </w:rPr>
+        <w:t xml:space="preserve">    </w:t>
+      </w:r>
+      <w:proofErr w:type="spellStart"/>
+      <w:proofErr w:type="gramStart"/>
+      <w:r>
+        <w:rPr>
+          <w:rFonts w:ascii="Consolas" w:eastAsia="Times New Roman" w:hAnsi="Consolas" w:cs="Times New Roman"/>
+          <w:color w:val="569CD6"/>
+          <w:sz w:val="21"/>
+          <w:szCs w:val="21"/>
+          <w:lang w:eastAsia="en-IN"/>
+        </w:rPr>
+        <w:t>this</w:t>
+      </w:r>
+      <w:r>
+        <w:rPr>
+          <w:rFonts w:ascii="Consolas" w:eastAsia="Times New Roman" w:hAnsi="Consolas" w:cs="Times New Roman"/>
+          <w:color w:val="D4D4D4"/>
+          <w:sz w:val="21"/>
+          <w:szCs w:val="21"/>
+          <w:lang w:eastAsia="en-IN"/>
+        </w:rPr>
+        <w:t>.</w:t>
+      </w:r>
+      <w:r>
+        <w:rPr>
+          <w:rFonts w:ascii="Consolas" w:eastAsia="Times New Roman" w:hAnsi="Consolas" w:cs="Times New Roman"/>
+          <w:color w:val="9CDCFE"/>
+          <w:sz w:val="21"/>
+          <w:szCs w:val="21"/>
+          <w:lang w:eastAsia="en-IN"/>
+        </w:rPr>
+        <w:t>serverservice</w:t>
+      </w:r>
+      <w:r>
+        <w:rPr>
+          <w:rFonts w:ascii="Consolas" w:eastAsia="Times New Roman" w:hAnsi="Consolas" w:cs="Times New Roman"/>
+          <w:color w:val="D4D4D4"/>
+          <w:sz w:val="21"/>
+          <w:szCs w:val="21"/>
+          <w:lang w:eastAsia="en-IN"/>
+        </w:rPr>
+        <w:t>.</w:t>
+      </w:r>
+      <w:r>
+        <w:rPr>
+          <w:rFonts w:ascii="Consolas" w:eastAsia="Times New Roman" w:hAnsi="Consolas" w:cs="Times New Roman"/>
+          <w:color w:val="DCDCAA"/>
+          <w:sz w:val="21"/>
+          <w:szCs w:val="21"/>
+          <w:lang w:eastAsia="en-IN"/>
+        </w:rPr>
+        <w:t>getServers</w:t>
+      </w:r>
+      <w:proofErr w:type="spellEnd"/>
+      <w:r>
+        <w:rPr>
+          <w:rFonts w:ascii="Consolas" w:eastAsia="Times New Roman" w:hAnsi="Consolas" w:cs="Times New Roman"/>
+          <w:color w:val="D4D4D4"/>
+          <w:sz w:val="21"/>
+          <w:szCs w:val="21"/>
+          <w:lang w:eastAsia="en-IN"/>
+        </w:rPr>
+        <w:t>(</w:t>
+      </w:r>
+      <w:proofErr w:type="gramEnd"/>
+      <w:r>
+        <w:rPr>
+          <w:rFonts w:ascii="Consolas" w:eastAsia="Times New Roman" w:hAnsi="Consolas" w:cs="Times New Roman"/>
+          <w:color w:val="D4D4D4"/>
+          <w:sz w:val="21"/>
+          <w:szCs w:val="21"/>
+          <w:lang w:eastAsia="en-IN"/>
+        </w:rPr>
+        <w:t>).</w:t>
+      </w:r>
+      <w:r>
+        <w:rPr>
+          <w:rFonts w:ascii="Consolas" w:eastAsia="Times New Roman" w:hAnsi="Consolas" w:cs="Times New Roman"/>
+          <w:color w:val="DCDCAA"/>
+          <w:sz w:val="21"/>
+          <w:szCs w:val="21"/>
+          <w:lang w:eastAsia="en-IN"/>
+        </w:rPr>
+        <w:t>subscribe</w:t>
+      </w:r>
+      <w:r>
+        <w:rPr>
+          <w:rFonts w:ascii="Consolas" w:eastAsia="Times New Roman" w:hAnsi="Consolas" w:cs="Times New Roman"/>
+          <w:color w:val="D4D4D4"/>
+          <w:sz w:val="21"/>
+          <w:szCs w:val="21"/>
+          <w:lang w:eastAsia="en-IN"/>
+        </w:rPr>
+        <w:t>(</w:t>
+      </w:r>
+    </w:p>
+    <w:p>
+      <w:pPr>
+        <w:shd w:val="clear" w:color="auto" w:fill="1E1E1E"/>
+        <w:spacing w:after="0" w:line="285" w:lineRule="atLeast"/>
+        <w:rPr>
+          <w:rFonts w:ascii="Consolas" w:eastAsia="Times New Roman" w:hAnsi="Consolas" w:cs="Times New Roman"/>
+          <w:color w:val="D4D4D4"/>
+          <w:sz w:val="21"/>
+          <w:szCs w:val="21"/>
+          <w:lang w:eastAsia="en-IN"/>
+        </w:rPr>
+      </w:pPr>
+      <w:r>
+        <w:rPr>
+          <w:rFonts w:ascii="Consolas" w:eastAsia="Times New Roman" w:hAnsi="Consolas" w:cs="Times New Roman"/>
+          <w:color w:val="D4D4D4"/>
+          <w:sz w:val="21"/>
+          <w:szCs w:val="21"/>
+          <w:lang w:eastAsia="en-IN"/>
+        </w:rPr>
+        <w:t xml:space="preserve">      (</w:t>
+      </w:r>
+      <w:proofErr w:type="gramStart"/>
+      <w:r>
+        <w:rPr>
+          <w:rFonts w:ascii="Consolas" w:eastAsia="Times New Roman" w:hAnsi="Consolas" w:cs="Times New Roman"/>
+          <w:color w:val="9CDCFE"/>
+          <w:sz w:val="21"/>
+          <w:szCs w:val="21"/>
+          <w:lang w:eastAsia="en-IN"/>
+        </w:rPr>
+        <w:t>servers</w:t>
+      </w:r>
+      <w:r>
+        <w:rPr>
+          <w:rFonts w:ascii="Consolas" w:eastAsia="Times New Roman" w:hAnsi="Consolas" w:cs="Times New Roman"/>
+          <w:color w:val="D4D4D4"/>
+          <w:sz w:val="21"/>
+          <w:szCs w:val="21"/>
+          <w:lang w:eastAsia="en-IN"/>
+        </w:rPr>
+        <w:t xml:space="preserve"> :</w:t>
+      </w:r>
+      <w:proofErr w:type="gramEnd"/>
+      <w:r>
+        <w:rPr>
+          <w:rFonts w:ascii="Consolas" w:eastAsia="Times New Roman" w:hAnsi="Consolas" w:cs="Times New Roman"/>
+          <w:color w:val="D4D4D4"/>
+          <w:sz w:val="21"/>
+          <w:szCs w:val="21"/>
+          <w:lang w:eastAsia="en-IN"/>
+        </w:rPr>
+        <w:t xml:space="preserve"> </w:t>
+      </w:r>
+      <w:r>
+        <w:rPr>
+          <w:rFonts w:ascii="Consolas" w:eastAsia="Times New Roman" w:hAnsi="Consolas" w:cs="Times New Roman"/>
+          <w:color w:val="4EC9B0"/>
+          <w:sz w:val="21"/>
+          <w:szCs w:val="21"/>
+          <w:lang w:eastAsia="en-IN"/>
+        </w:rPr>
+        <w:t>any</w:t>
+      </w:r>
+      <w:r>
+        <w:rPr>
+          <w:rFonts w:ascii="Consolas" w:eastAsia="Times New Roman" w:hAnsi="Consolas" w:cs="Times New Roman"/>
+          <w:color w:val="D4D4D4"/>
+          <w:sz w:val="21"/>
+          <w:szCs w:val="21"/>
+          <w:lang w:eastAsia="en-IN"/>
+        </w:rPr>
+        <w:t>[])</w:t>
+      </w:r>
+      <w:r>
+        <w:rPr>
+          <w:rFonts w:ascii="Consolas" w:eastAsia="Times New Roman" w:hAnsi="Consolas" w:cs="Times New Roman"/>
+          <w:color w:val="569CD6"/>
+          <w:sz w:val="21"/>
+          <w:szCs w:val="21"/>
+          <w:lang w:eastAsia="en-IN"/>
+        </w:rPr>
+        <w:t>=&gt;</w:t>
+      </w:r>
+      <w:proofErr w:type="spellStart"/>
+      <w:r>
+        <w:rPr>
+          <w:rFonts w:ascii="Consolas" w:eastAsia="Times New Roman" w:hAnsi="Consolas" w:cs="Times New Roman"/>
+          <w:color w:val="569CD6"/>
+          <w:sz w:val="21"/>
+          <w:szCs w:val="21"/>
+          <w:lang w:eastAsia="en-IN"/>
+        </w:rPr>
+        <w:t>this</w:t>
+      </w:r>
+      <w:r>
+        <w:rPr>
+          <w:rFonts w:ascii="Consolas" w:eastAsia="Times New Roman" w:hAnsi="Consolas" w:cs="Times New Roman"/>
+          <w:color w:val="D4D4D4"/>
+          <w:sz w:val="21"/>
+          <w:szCs w:val="21"/>
+          <w:lang w:eastAsia="en-IN"/>
+        </w:rPr>
+        <w:t>.</w:t>
+      </w:r>
+      <w:r>
+        <w:rPr>
+          <w:rFonts w:ascii="Consolas" w:eastAsia="Times New Roman" w:hAnsi="Consolas" w:cs="Times New Roman"/>
+          <w:color w:val="9CDCFE"/>
+          <w:sz w:val="21"/>
+          <w:szCs w:val="21"/>
+          <w:lang w:eastAsia="en-IN"/>
+        </w:rPr>
+        <w:t>servers</w:t>
+      </w:r>
+      <w:proofErr w:type="spellEnd"/>
+      <w:r>
+        <w:rPr>
+          <w:rFonts w:ascii="Consolas" w:eastAsia="Times New Roman" w:hAnsi="Consolas" w:cs="Times New Roman"/>
+          <w:color w:val="D4D4D4"/>
+          <w:sz w:val="21"/>
+          <w:szCs w:val="21"/>
+          <w:lang w:eastAsia="en-IN"/>
+        </w:rPr>
+        <w:t xml:space="preserve"> = </w:t>
+      </w:r>
+      <w:r>
+        <w:rPr>
+          <w:rFonts w:ascii="Consolas" w:eastAsia="Times New Roman" w:hAnsi="Consolas" w:cs="Times New Roman"/>
+          <w:color w:val="9CDCFE"/>
+          <w:sz w:val="21"/>
+          <w:szCs w:val="21"/>
+          <w:lang w:eastAsia="en-IN"/>
+        </w:rPr>
+        <w:t>servers</w:t>
+      </w:r>
+      <w:r>
+        <w:rPr>
+          <w:rFonts w:ascii="Consolas" w:eastAsia="Times New Roman" w:hAnsi="Consolas" w:cs="Times New Roman"/>
+          <w:color w:val="D4D4D4"/>
+          <w:sz w:val="21"/>
+          <w:szCs w:val="21"/>
+          <w:lang w:eastAsia="en-IN"/>
+        </w:rPr>
+        <w:t>,</w:t>
+      </w:r>
+    </w:p>
+    <w:p>
+      <w:pPr>
+        <w:shd w:val="clear" w:color="auto" w:fill="1E1E1E"/>
+        <w:spacing w:after="0" w:line="285" w:lineRule="atLeast"/>
+        <w:rPr>
+          <w:rFonts w:ascii="Consolas" w:eastAsia="Times New Roman" w:hAnsi="Consolas" w:cs="Times New Roman"/>
+          <w:color w:val="D4D4D4"/>
+          <w:sz w:val="21"/>
+          <w:szCs w:val="21"/>
+          <w:lang w:eastAsia="en-IN"/>
+        </w:rPr>
+      </w:pPr>
+      <w:r>
+        <w:rPr>
+          <w:rFonts w:ascii="Consolas" w:eastAsia="Times New Roman" w:hAnsi="Consolas" w:cs="Times New Roman"/>
+          <w:color w:val="D4D4D4"/>
+          <w:sz w:val="21"/>
+          <w:szCs w:val="21"/>
+          <w:lang w:eastAsia="en-IN"/>
+        </w:rPr>
+        <w:t xml:space="preserve">      (</w:t>
+      </w:r>
+      <w:proofErr w:type="gramStart"/>
+      <w:r>
+        <w:rPr>
+          <w:rFonts w:ascii="Consolas" w:eastAsia="Times New Roman" w:hAnsi="Consolas" w:cs="Times New Roman"/>
+          <w:color w:val="9CDCFE"/>
+          <w:sz w:val="21"/>
+          <w:szCs w:val="21"/>
+          <w:lang w:eastAsia="en-IN"/>
+        </w:rPr>
+        <w:t>error</w:t>
+      </w:r>
+      <w:proofErr w:type="gramEnd"/>
+      <w:r>
+        <w:rPr>
+          <w:rFonts w:ascii="Consolas" w:eastAsia="Times New Roman" w:hAnsi="Consolas" w:cs="Times New Roman"/>
+          <w:color w:val="D4D4D4"/>
+          <w:sz w:val="21"/>
+          <w:szCs w:val="21"/>
+          <w:lang w:eastAsia="en-IN"/>
+        </w:rPr>
+        <w:t>)</w:t>
+      </w:r>
+      <w:r>
+        <w:rPr>
+          <w:rFonts w:ascii="Consolas" w:eastAsia="Times New Roman" w:hAnsi="Consolas" w:cs="Times New Roman"/>
+          <w:color w:val="569CD6"/>
+          <w:sz w:val="21"/>
+          <w:szCs w:val="21"/>
+          <w:lang w:eastAsia="en-IN"/>
+        </w:rPr>
+        <w:t>=&gt;</w:t>
+      </w:r>
+      <w:proofErr w:type="gramStart"/>
+      <w:r>
+        <w:rPr>
+          <w:rFonts w:ascii="Consolas" w:eastAsia="Times New Roman" w:hAnsi="Consolas" w:cs="Times New Roman"/>
+          <w:color w:val="4EC9B0"/>
+          <w:sz w:val="21"/>
+          <w:szCs w:val="21"/>
+          <w:lang w:eastAsia="en-IN"/>
+        </w:rPr>
+        <w:t>console</w:t>
+      </w:r>
+      <w:r>
+        <w:rPr>
+          <w:rFonts w:ascii="Consolas" w:eastAsia="Times New Roman" w:hAnsi="Consolas" w:cs="Times New Roman"/>
+          <w:color w:val="D4D4D4"/>
+          <w:sz w:val="21"/>
+          <w:szCs w:val="21"/>
+          <w:lang w:eastAsia="en-IN"/>
+        </w:rPr>
+        <w:t>.</w:t>
+      </w:r>
+      <w:r>
+        <w:rPr>
+          <w:rFonts w:ascii="Consolas" w:eastAsia="Times New Roman" w:hAnsi="Consolas" w:cs="Times New Roman"/>
+          <w:color w:val="DCDCAA"/>
+          <w:sz w:val="21"/>
+          <w:szCs w:val="21"/>
+          <w:lang w:eastAsia="en-IN"/>
+        </w:rPr>
+        <w:t>log</w:t>
+      </w:r>
+      <w:r>
+        <w:rPr>
+          <w:rFonts w:ascii="Consolas" w:eastAsia="Times New Roman" w:hAnsi="Consolas" w:cs="Times New Roman"/>
+          <w:color w:val="D4D4D4"/>
+          <w:sz w:val="21"/>
+          <w:szCs w:val="21"/>
+          <w:lang w:eastAsia="en-IN"/>
+        </w:rPr>
+        <w:t>(</w:t>
+      </w:r>
+      <w:proofErr w:type="gramEnd"/>
+      <w:r>
+        <w:rPr>
+          <w:rFonts w:ascii="Consolas" w:eastAsia="Times New Roman" w:hAnsi="Consolas" w:cs="Times New Roman"/>
+          <w:color w:val="9CDCFE"/>
+          <w:sz w:val="21"/>
+          <w:szCs w:val="21"/>
+          <w:lang w:eastAsia="en-IN"/>
+        </w:rPr>
+        <w:t>error</w:t>
+      </w:r>
+      <w:r>
+        <w:rPr>
+          <w:rFonts w:ascii="Consolas" w:eastAsia="Times New Roman" w:hAnsi="Consolas" w:cs="Times New Roman"/>
+          <w:color w:val="D4D4D4"/>
+          <w:sz w:val="21"/>
+          <w:szCs w:val="21"/>
+          <w:lang w:eastAsia="en-IN"/>
+        </w:rPr>
+        <w:t>)</w:t>
+      </w:r>
+    </w:p>
+    <w:p>
+      <w:pPr>
+        <w:shd w:val="clear" w:color="auto" w:fill="1E1E1E"/>
+        <w:spacing w:after="0" w:line="285" w:lineRule="atLeast"/>
+        <w:rPr>
+          <w:rFonts w:ascii="Consolas" w:eastAsia="Times New Roman" w:hAnsi="Consolas" w:cs="Times New Roman"/>
+          <w:color w:val="D4D4D4"/>
+          <w:sz w:val="21"/>
+          <w:szCs w:val="21"/>
+          <w:lang w:eastAsia="en-IN"/>
+        </w:rPr>
+      </w:pPr>
+      <w:r>
+        <w:rPr>
+          <w:rFonts w:ascii="Consolas" w:eastAsia="Times New Roman" w:hAnsi="Consolas" w:cs="Times New Roman"/>
+          <w:color w:val="D4D4D4"/>
+          <w:sz w:val="21"/>
+          <w:szCs w:val="21"/>
+          <w:lang w:eastAsia="en-IN"/>
+        </w:rPr>
+        <w:t xml:space="preserve">    );</w:t>
+      </w:r>
+    </w:p>
+    <w:p>
+      <w:pPr>
+        <w:shd w:val="clear" w:color="auto" w:fill="1E1E1E"/>
+        <w:spacing w:after="0" w:line="285" w:lineRule="atLeast"/>
+        <w:rPr>
+          <w:rFonts w:ascii="Consolas" w:eastAsia="Times New Roman" w:hAnsi="Consolas" w:cs="Times New Roman"/>
+          <w:color w:val="D4D4D4"/>
+          <w:sz w:val="21"/>
+          <w:szCs w:val="21"/>
+          <w:lang w:eastAsia="en-IN"/>
+        </w:rPr>
+      </w:pPr>
+      <w:r>
+        <w:rPr>
+          <w:rFonts w:ascii="Consolas" w:eastAsia="Times New Roman" w:hAnsi="Consolas" w:cs="Times New Roman"/>
+          <w:color w:val="D4D4D4"/>
+          <w:sz w:val="21"/>
+          <w:szCs w:val="21"/>
+          <w:lang w:eastAsia="en-IN"/>
+        </w:rPr>
+        <w:t xml:space="preserve">  }</w:t>
+      </w:r>
+    </w:p>
+    <w:p/>
+    <w:p>
+      <w:r>
+        <w:t xml:space="preserve">We have to subscribe the observable returned by service. </w:t>
+      </w:r>
+    </w:p>
+    <w:p>
+      <w:r>
+        <w:t xml:space="preserve">Also in </w:t>
+      </w:r>
+      <w:proofErr w:type="spellStart"/>
+      <w:proofErr w:type="gramStart"/>
+      <w:r>
+        <w:t>onGetServers</w:t>
+      </w:r>
+      <w:proofErr w:type="spellEnd"/>
+      <w:r>
+        <w:t>(</w:t>
+      </w:r>
+      <w:proofErr w:type="gramEnd"/>
+      <w:r>
+        <w:t xml:space="preserve">) method we know while subscribing </w:t>
       </w:r>
       <w:proofErr w:type="spellStart"/>
       <w:r>
@@ -47588,12 +47585,219 @@
           <w:numId w:val="1"/>
         </w:numPr>
         <w:ind w:left="142" w:hanging="426"/>
-      </w:pPr>
-      <w:proofErr w:type="spellStart"/>
-      <w:r>
-        <w:t>Asd</w:t>
-      </w:r>
-      <w:proofErr w:type="spellEnd"/>
+        <w:rPr>
+          <w:b/>
+          <w:sz w:val="28"/>
+          <w:szCs w:val="28"/>
+          <w:u w:val="single"/>
+        </w:rPr>
+      </w:pPr>
+      <w:r>
+        <w:rPr>
+          <w:b/>
+          <w:sz w:val="28"/>
+          <w:szCs w:val="28"/>
+          <w:u w:val="single"/>
+        </w:rPr>
+        <w:t>A</w:t>
+      </w:r>
+      <w:r>
+        <w:rPr>
+          <w:b/>
+          <w:sz w:val="28"/>
+          <w:szCs w:val="28"/>
+          <w:u w:val="single"/>
+        </w:rPr>
+        <w:t xml:space="preserve">uthentication and Route protection in angular : </w:t>
+      </w:r>
+    </w:p>
+    <w:p>
+      <w:pPr>
+        <w:pStyle w:val="ListParagraph"/>
+        <w:ind w:left="142"/>
+      </w:pPr>
+      <w:r>
+        <w:t xml:space="preserve">In traditional web application we will be having </w:t>
+      </w:r>
+      <w:proofErr w:type="gramStart"/>
+      <w:r>
+        <w:t>session ,</w:t>
+      </w:r>
+      <w:proofErr w:type="gramEnd"/>
+      <w:r>
+        <w:t xml:space="preserve"> cookies to verify user . </w:t>
+      </w:r>
+      <w:proofErr w:type="gramStart"/>
+      <w:r>
+        <w:t>but</w:t>
+      </w:r>
+      <w:proofErr w:type="gramEnd"/>
+      <w:r>
+        <w:t xml:space="preserve"> in single page application (SPA) we have to access APIs as backend. </w:t>
+      </w:r>
+    </w:p>
+    <w:p>
+      <w:pPr>
+        <w:pStyle w:val="ListParagraph"/>
+        <w:ind w:left="142"/>
+        <w:rPr>
+          <w:b/>
+        </w:rPr>
+      </w:pPr>
+      <w:r>
+        <w:t xml:space="preserve">So, we need to have token management for authentication as each request will be having token for authentication with it. </w:t>
+      </w:r>
+      <w:proofErr w:type="spellStart"/>
+      <w:r>
+        <w:t>Eg</w:t>
+      </w:r>
+      <w:proofErr w:type="spellEnd"/>
+      <w:r>
+        <w:t xml:space="preserve"> </w:t>
+      </w:r>
+      <w:r>
+        <w:rPr>
+          <w:b/>
+        </w:rPr>
+        <w:t>JWT (JSON web token)</w:t>
+      </w:r>
+      <w:r>
+        <w:rPr>
+          <w:b/>
+        </w:rPr>
+        <w:t>.</w:t>
+      </w:r>
+    </w:p>
+    <w:p>
+      <w:pPr>
+        <w:pStyle w:val="ListParagraph"/>
+        <w:ind w:left="142"/>
+      </w:pPr>
+      <w:r>
+        <w:rPr>
+          <w:b/>
+          <w:u w:val="single"/>
+        </w:rPr>
+        <w:lastRenderedPageBreak/>
+        <w:t xml:space="preserve">Firebase Authentication using </w:t>
+      </w:r>
+      <w:proofErr w:type="spellStart"/>
+      <w:r>
+        <w:rPr>
+          <w:b/>
+          <w:u w:val="single"/>
+        </w:rPr>
+        <w:t>sdk</w:t>
+      </w:r>
+      <w:proofErr w:type="spellEnd"/>
+      <w:r>
+        <w:rPr>
+          <w:b/>
+          <w:u w:val="single"/>
+        </w:rPr>
+        <w:t>:</w:t>
+      </w:r>
+      <w:r>
+        <w:t xml:space="preserve"> </w:t>
+      </w:r>
+    </w:p>
+    <w:p>
+      <w:pPr>
+        <w:pStyle w:val="ListParagraph"/>
+        <w:ind w:left="142"/>
+      </w:pPr>
+      <w:r>
+        <w:t xml:space="preserve">For firebase authentication we need to enable email/password in authentication tab of firebase after this use firebase </w:t>
+      </w:r>
+      <w:proofErr w:type="spellStart"/>
+      <w:r>
+        <w:t>sdk</w:t>
+      </w:r>
+      <w:proofErr w:type="spellEnd"/>
+      <w:r>
+        <w:t xml:space="preserve"> on angular side using command </w:t>
+      </w:r>
+    </w:p>
+    <w:p>
+      <w:pPr>
+        <w:pStyle w:val="ListParagraph"/>
+        <w:ind w:left="142"/>
+        <w:jc w:val="center"/>
+        <w:rPr>
+          <w:b/>
+        </w:rPr>
+      </w:pPr>
+      <w:proofErr w:type="spellStart"/>
+      <w:proofErr w:type="gramStart"/>
+      <w:r>
+        <w:rPr>
+          <w:b/>
+        </w:rPr>
+        <w:t>npm</w:t>
+      </w:r>
+      <w:proofErr w:type="spellEnd"/>
+      <w:proofErr w:type="gramEnd"/>
+      <w:r>
+        <w:rPr>
+          <w:b/>
+        </w:rPr>
+        <w:t xml:space="preserve"> install –save firebase</w:t>
+      </w:r>
+    </w:p>
+    <w:p>
+      <w:pPr>
+        <w:pStyle w:val="ListParagraph"/>
+        <w:ind w:left="142"/>
+      </w:pPr>
+      <w:r>
+        <w:t>After that create authentication service with methods to perform signup and login operation.</w:t>
+      </w:r>
+    </w:p>
+    <w:p>
+      <w:pPr>
+        <w:pStyle w:val="ListParagraph"/>
+        <w:ind w:left="142"/>
+      </w:pPr>
+      <w:r>
+        <w:t xml:space="preserve">Also to configure some basic initial configuration we have to add </w:t>
+      </w:r>
+      <w:proofErr w:type="spellStart"/>
+      <w:r>
+        <w:t>apikey</w:t>
+      </w:r>
+      <w:proofErr w:type="spellEnd"/>
+      <w:r>
+        <w:t xml:space="preserve"> and </w:t>
+      </w:r>
+      <w:proofErr w:type="spellStart"/>
+      <w:r>
+        <w:t>authdomain</w:t>
+      </w:r>
+      <w:proofErr w:type="spellEnd"/>
+      <w:r>
+        <w:t xml:space="preserve"> in </w:t>
+      </w:r>
+      <w:proofErr w:type="spellStart"/>
+      <w:proofErr w:type="gramStart"/>
+      <w:r>
+        <w:t>app.component.ts</w:t>
+      </w:r>
+      <w:proofErr w:type="spellEnd"/>
+      <w:r>
+        <w:t xml:space="preserve"> ‘s</w:t>
+      </w:r>
+      <w:proofErr w:type="gramEnd"/>
+      <w:r>
+        <w:t xml:space="preserve"> </w:t>
+      </w:r>
+      <w:proofErr w:type="spellStart"/>
+      <w:r>
+        <w:t>ngOnInit</w:t>
+      </w:r>
+      <w:proofErr w:type="spellEnd"/>
+      <w:r>
+        <w:t xml:space="preserve">() using firebase SDK. </w:t>
+      </w:r>
     </w:p>
     <w:p>
       <w:pPr>
@@ -47646,7 +47850,6 @@
       </w:pPr>
       <w:proofErr w:type="spellStart"/>
       <w:r>
-        <w:lastRenderedPageBreak/>
         <w:t>Hjbk</w:t>
       </w:r>
       <w:proofErr w:type="spellEnd"/>
@@ -49468,7 +49671,7 @@
 </file>
 
 <file path=customXml/itemProps1.xml><?xml version="1.0" encoding="utf-8"?>
-<ds:datastoreItem xmlns:ds="http://schemas.openxmlformats.org/officeDocument/2006/customXml" ds:itemID="{B9D2931B-177B-4656-9645-DA4605A81790}">
+<ds:datastoreItem xmlns:ds="http://schemas.openxmlformats.org/officeDocument/2006/customXml" ds:itemID="{D8E9FD9D-DBA7-4F55-AEF4-02F0D4018FE2}">
   <ds:schemaRefs>
     <ds:schemaRef ds:uri="http://schemas.openxmlformats.org/officeDocument/2006/bibliography"/>
   </ds:schemaRefs>

</xml_diff>

<commit_message>
#-> Deployment app  * Referance updated for deployment of application.
</commit_message>
<xml_diff>
--- a/referances/Angular (additional).docx
+++ b/referances/Angular (additional).docx
@@ -2396,7 +2396,6 @@
           <w:szCs w:val="28"/>
           <w:u w:val="single"/>
         </w:rPr>
-        <w:lastRenderedPageBreak/>
         <w:t>ngStyle</w:t>
       </w:r>
       <w:proofErr w:type="spellEnd"/>
@@ -5155,7 +5154,6 @@
           <w:szCs w:val="28"/>
           <w:u w:val="single"/>
         </w:rPr>
-        <w:lastRenderedPageBreak/>
         <w:t>Custom data binding. (Output to Parent component)</w:t>
       </w:r>
       <w:r>
@@ -8654,7 +8652,6 @@
           <w:szCs w:val="21"/>
           <w:lang w:eastAsia="en-IN"/>
         </w:rPr>
-        <w:lastRenderedPageBreak/>
         <w:t xml:space="preserve">        (</w:t>
       </w:r>
       <w:proofErr w:type="gramStart"/>
@@ -11615,7 +11612,6 @@
           <w:szCs w:val="28"/>
           <w:u w:val="single"/>
         </w:rPr>
-        <w:lastRenderedPageBreak/>
         <w:t xml:space="preserve">Local </w:t>
       </w:r>
       <w:proofErr w:type="spellStart"/>
@@ -14119,7 +14115,6 @@
           <w:szCs w:val="28"/>
           <w:u w:val="single"/>
         </w:rPr>
-        <w:lastRenderedPageBreak/>
         <w:t xml:space="preserve">Working of structural directive with asterisk(*) : </w:t>
       </w:r>
     </w:p>
@@ -16440,7 +16435,6 @@
         <w:rPr>
           <w:b/>
         </w:rPr>
-        <w:lastRenderedPageBreak/>
         <w:t>Recipe.component</w:t>
       </w:r>
       <w:proofErr w:type="spellEnd"/>
@@ -19525,7 +19519,6 @@
           <w:szCs w:val="28"/>
           <w:u w:val="single"/>
         </w:rPr>
-        <w:lastRenderedPageBreak/>
         <w:t>Spread Syntax (</w:t>
       </w:r>
       <w:proofErr w:type="spellStart"/>
@@ -21851,7 +21844,6 @@
           <w:szCs w:val="21"/>
           <w:lang w:eastAsia="en-IN"/>
         </w:rPr>
-        <w:lastRenderedPageBreak/>
         <w:t>@</w:t>
       </w:r>
       <w:r>
@@ -22527,6 +22519,7 @@
         </w:rPr>
         <w:t xml:space="preserve"> { </w:t>
       </w:r>
+      <w:proofErr w:type="spellStart"/>
       <w:r>
         <w:rPr>
           <w:rFonts w:ascii="Consolas" w:eastAsia="Times New Roman" w:hAnsi="Consolas" w:cs="Times New Roman"/>
@@ -22537,6 +22530,7 @@
         </w:rPr>
         <w:t>AppRoutingModule</w:t>
       </w:r>
+      <w:proofErr w:type="spellEnd"/>
       <w:r>
         <w:rPr>
           <w:rFonts w:ascii="Consolas" w:eastAsia="Times New Roman" w:hAnsi="Consolas" w:cs="Times New Roman"/>
@@ -27526,7 +27520,6 @@
           <w:szCs w:val="28"/>
           <w:u w:val="single"/>
         </w:rPr>
-        <w:lastRenderedPageBreak/>
         <w:t>Unsubscribe observable :</w:t>
       </w:r>
     </w:p>
@@ -30206,7 +30199,6 @@
           <w:szCs w:val="21"/>
           <w:lang w:eastAsia="en-IN"/>
         </w:rPr>
-        <w:lastRenderedPageBreak/>
         <w:t xml:space="preserve">    </w:t>
       </w:r>
       <w:proofErr w:type="spellStart"/>
@@ -33478,7 +33470,6 @@
           <w:szCs w:val="21"/>
           <w:lang w:eastAsia="en-IN"/>
         </w:rPr>
-        <w:lastRenderedPageBreak/>
         <w:t xml:space="preserve">  }</w:t>
       </w:r>
     </w:p>
@@ -37002,7 +36993,6 @@
           <w:szCs w:val="21"/>
           <w:lang w:eastAsia="en-IN"/>
         </w:rPr>
-        <w:lastRenderedPageBreak/>
         <w:t xml:space="preserve">        </w:t>
       </w:r>
       <w:r>
@@ -40563,7 +40553,6 @@
         <w:ind w:left="142"/>
       </w:pPr>
       <w:r>
-        <w:lastRenderedPageBreak/>
         <w:t xml:space="preserve">We can use specific </w:t>
       </w:r>
       <w:proofErr w:type="spellStart"/>
@@ -44250,6 +44239,7 @@
         </w:rPr>
         <w:t> </w:t>
       </w:r>
+      <w:proofErr w:type="spellStart"/>
       <w:r>
         <w:rPr>
           <w:rFonts w:ascii="Consolas" w:eastAsia="Times New Roman" w:hAnsi="Consolas" w:cs="Courier New"/>
@@ -44262,6 +44252,7 @@
         </w:rPr>
         <w:t>HttpModule</w:t>
       </w:r>
+      <w:proofErr w:type="spellEnd"/>
       <w:r>
         <w:rPr>
           <w:rFonts w:ascii="Helvetica" w:eastAsia="Times New Roman" w:hAnsi="Helvetica" w:cs="Helvetica"/>
@@ -44522,7 +44513,6 @@
     <w:p>
       <w:proofErr w:type="spellStart"/>
       <w:r>
-        <w:lastRenderedPageBreak/>
         <w:t>Servers.service.ts</w:t>
       </w:r>
       <w:proofErr w:type="spellEnd"/>
@@ -46938,7 +46928,6 @@
           <w:bCs/>
           <w:u w:val="single"/>
         </w:rPr>
-        <w:lastRenderedPageBreak/>
         <w:t>Featrured</w:t>
       </w:r>
       <w:proofErr w:type="spellEnd"/>
@@ -49029,6 +49018,7 @@
         </w:rPr>
         <w:t xml:space="preserve">    </w:t>
       </w:r>
+      <w:proofErr w:type="spellStart"/>
       <w:r>
         <w:rPr>
           <w:rFonts w:ascii="Consolas" w:eastAsia="Times New Roman" w:hAnsi="Consolas" w:cs="Times New Roman"/>
@@ -49039,6 +49029,7 @@
         </w:rPr>
         <w:t>AppRoutingModule</w:t>
       </w:r>
+      <w:proofErr w:type="spellEnd"/>
       <w:r>
         <w:rPr>
           <w:rFonts w:ascii="Consolas" w:eastAsia="Times New Roman" w:hAnsi="Consolas" w:cs="Times New Roman"/>
@@ -49081,6 +49072,7 @@
         </w:rPr>
         <w:t xml:space="preserve"> </w:t>
       </w:r>
+      <w:proofErr w:type="spellStart"/>
       <w:r>
         <w:rPr>
           <w:rFonts w:ascii="Consolas" w:eastAsia="Times New Roman" w:hAnsi="Consolas" w:cs="Times New Roman"/>
@@ -49091,6 +49083,7 @@
         </w:rPr>
         <w:t>HttpModule</w:t>
       </w:r>
+      <w:proofErr w:type="spellEnd"/>
     </w:p>
     <w:p>
       <w:pPr>
@@ -49424,7 +49417,6 @@
           <w:bCs/>
           <w:u w:val="single"/>
         </w:rPr>
-        <w:lastRenderedPageBreak/>
         <w:t xml:space="preserve">Shared </w:t>
       </w:r>
       <w:proofErr w:type="gramStart"/>
@@ -51162,7 +51154,6 @@
         <w:ind w:left="142"/>
       </w:pPr>
       <w:r>
-        <w:lastRenderedPageBreak/>
         <w:t>now we cannot use &lt;Component-Selector&gt; anywhere because it is not accessible by whole app.</w:t>
       </w:r>
       <w:r>
@@ -52895,7 +52886,6 @@
     <w:p>
       <w:proofErr w:type="spellStart"/>
       <w:r>
-        <w:lastRenderedPageBreak/>
         <w:t>c</w:t>
       </w:r>
       <w:r>
@@ -54316,11 +54306,165 @@
         </w:numPr>
         <w:ind w:left="142" w:hanging="426"/>
       </w:pPr>
-      <w:proofErr w:type="spellStart"/>
-      <w:r>
-        <w:t>Dfsdfs</w:t>
-      </w:r>
-      <w:proofErr w:type="spellEnd"/>
+      <w:r>
+        <w:rPr>
+          <w:b/>
+          <w:sz w:val="28"/>
+          <w:szCs w:val="28"/>
+          <w:u w:val="single"/>
+        </w:rPr>
+        <w:t>D</w:t>
+      </w:r>
+      <w:r>
+        <w:rPr>
+          <w:b/>
+          <w:sz w:val="28"/>
+          <w:szCs w:val="28"/>
+          <w:u w:val="single"/>
+        </w:rPr>
+        <w:t>eployment of angular app</w:t>
+      </w:r>
+      <w:proofErr w:type="gramStart"/>
+      <w:r>
+        <w:rPr>
+          <w:b/>
+          <w:sz w:val="28"/>
+          <w:szCs w:val="28"/>
+          <w:u w:val="single"/>
+        </w:rPr>
+        <w:t>:</w:t>
+      </w:r>
+      <w:proofErr w:type="gramEnd"/>
+      <w:r>
+        <w:br/>
+        <w:t xml:space="preserve">for deploying angular app we need to use build command with </w:t>
+      </w:r>
+      <w:proofErr w:type="spellStart"/>
+      <w:r>
+        <w:t>AoT</w:t>
+      </w:r>
+      <w:proofErr w:type="spellEnd"/>
+      <w:r>
+        <w:t xml:space="preserve"> (ahead of compilation) method.</w:t>
+      </w:r>
+    </w:p>
+    <w:p>
+      <w:pPr>
+        <w:pStyle w:val="ListParagraph"/>
+        <w:ind w:left="142"/>
+        <w:rPr>
+          <w:b/>
+        </w:rPr>
+      </w:pPr>
+      <w:r>
+        <w:rPr>
+          <w:b/>
+        </w:rPr>
+        <w:t xml:space="preserve">$ </w:t>
+      </w:r>
+      <w:proofErr w:type="gramStart"/>
+      <w:r>
+        <w:rPr>
+          <w:b/>
+        </w:rPr>
+        <w:t>ng</w:t>
+      </w:r>
+      <w:proofErr w:type="gramEnd"/>
+      <w:r>
+        <w:rPr>
+          <w:b/>
+        </w:rPr>
+        <w:t xml:space="preserve"> build --prod </w:t>
+      </w:r>
+      <w:r>
+        <w:rPr>
+          <w:b/>
+        </w:rPr>
+        <w:t>–</w:t>
+      </w:r>
+      <w:proofErr w:type="spellStart"/>
+      <w:r>
+        <w:rPr>
+          <w:b/>
+        </w:rPr>
+        <w:t>aot</w:t>
+      </w:r>
+      <w:proofErr w:type="spellEnd"/>
+    </w:p>
+    <w:p>
+      <w:pPr>
+        <w:pStyle w:val="ListParagraph"/>
+        <w:ind w:left="142"/>
+      </w:pPr>
+      <w:r>
+        <w:t xml:space="preserve">Now we will get all </w:t>
+      </w:r>
+      <w:proofErr w:type="spellStart"/>
+      <w:r>
+        <w:t>javascript</w:t>
+      </w:r>
+      <w:proofErr w:type="spellEnd"/>
+      <w:r>
+        <w:t xml:space="preserve"> </w:t>
+      </w:r>
+      <w:proofErr w:type="spellStart"/>
+      <w:r>
+        <w:t>transpiled</w:t>
+      </w:r>
+      <w:proofErr w:type="spellEnd"/>
+      <w:r>
+        <w:t xml:space="preserve"> code</w:t>
+      </w:r>
+      <w:r>
+        <w:t xml:space="preserve"> in ‘</w:t>
+      </w:r>
+      <w:r>
+        <w:rPr>
+          <w:b/>
+        </w:rPr>
+        <w:t>/</w:t>
+      </w:r>
+      <w:proofErr w:type="spellStart"/>
+      <w:r>
+        <w:rPr>
+          <w:b/>
+        </w:rPr>
+        <w:t>dist</w:t>
+      </w:r>
+      <w:proofErr w:type="spellEnd"/>
+      <w:r>
+        <w:rPr>
+          <w:b/>
+        </w:rPr>
+        <w:t>/</w:t>
+      </w:r>
+      <w:r>
+        <w:t>’ folder</w:t>
+      </w:r>
+      <w:r>
+        <w:t xml:space="preserve"> that need to be uploaded on hos</w:t>
+      </w:r>
+      <w:bookmarkStart w:id="1" w:name="_GoBack"/>
+      <w:bookmarkEnd w:id="1"/>
+      <w:r>
+        <w:t>ting server (</w:t>
+      </w:r>
+      <w:proofErr w:type="spellStart"/>
+      <w:r>
+        <w:t>aws</w:t>
+      </w:r>
+      <w:proofErr w:type="spellEnd"/>
+      <w:r>
+        <w:t xml:space="preserve"> [bucket</w:t>
+      </w:r>
+      <w:proofErr w:type="gramStart"/>
+      <w:r>
+        <w:t>] ,</w:t>
+      </w:r>
+      <w:proofErr w:type="gramEnd"/>
+      <w:r>
+        <w:t xml:space="preserve"> firebase server) </w:t>
+      </w:r>
     </w:p>
     <w:p>
       <w:pPr>
@@ -54330,98 +54474,6 @@
           <w:numId w:val="1"/>
         </w:numPr>
         <w:ind w:left="142" w:hanging="426"/>
-      </w:pPr>
-      <w:proofErr w:type="spellStart"/>
-      <w:r>
-        <w:t>Dfsdf</w:t>
-      </w:r>
-      <w:proofErr w:type="spellEnd"/>
-    </w:p>
-    <w:p>
-      <w:pPr>
-        <w:pStyle w:val="ListParagraph"/>
-        <w:numPr>
-          <w:ilvl w:val="0"/>
-          <w:numId w:val="1"/>
-        </w:numPr>
-        <w:ind w:left="142" w:hanging="426"/>
-      </w:pPr>
-      <w:proofErr w:type="spellStart"/>
-      <w:r>
-        <w:t>Gfdfg</w:t>
-      </w:r>
-      <w:proofErr w:type="spellEnd"/>
-    </w:p>
-    <w:p>
-      <w:pPr>
-        <w:pStyle w:val="ListParagraph"/>
-        <w:numPr>
-          <w:ilvl w:val="0"/>
-          <w:numId w:val="1"/>
-        </w:numPr>
-        <w:ind w:left="142" w:hanging="426"/>
-      </w:pPr>
-      <w:proofErr w:type="spellStart"/>
-      <w:r>
-        <w:t>Dfggf</w:t>
-      </w:r>
-      <w:proofErr w:type="spellEnd"/>
-    </w:p>
-    <w:p>
-      <w:pPr>
-        <w:pStyle w:val="ListParagraph"/>
-        <w:numPr>
-          <w:ilvl w:val="0"/>
-          <w:numId w:val="1"/>
-        </w:numPr>
-        <w:ind w:left="142" w:hanging="426"/>
-      </w:pPr>
-      <w:proofErr w:type="spellStart"/>
-      <w:r>
-        <w:t>Dfgdfg</w:t>
-      </w:r>
-      <w:proofErr w:type="spellEnd"/>
-    </w:p>
-    <w:p>
-      <w:pPr>
-        <w:pStyle w:val="ListParagraph"/>
-        <w:numPr>
-          <w:ilvl w:val="0"/>
-          <w:numId w:val="1"/>
-        </w:numPr>
-        <w:ind w:left="142" w:hanging="426"/>
-      </w:pPr>
-      <w:proofErr w:type="spellStart"/>
-      <w:r>
-        <w:t>Gfdfg</w:t>
-      </w:r>
-      <w:bookmarkStart w:id="1" w:name="_GoBack"/>
-      <w:bookmarkEnd w:id="1"/>
-      <w:proofErr w:type="spellEnd"/>
-    </w:p>
-    <w:p>
-      <w:pPr>
-        <w:pStyle w:val="ListParagraph"/>
-        <w:numPr>
-          <w:ilvl w:val="0"/>
-          <w:numId w:val="1"/>
-        </w:numPr>
-        <w:ind w:left="142" w:hanging="426"/>
-      </w:pPr>
-      <w:proofErr w:type="spellStart"/>
-      <w:r>
-        <w:t>dfgdf</w:t>
-      </w:r>
-      <w:proofErr w:type="spellEnd"/>
-    </w:p>
-    <w:p>
-      <w:pPr>
-        <w:pStyle w:val="ListParagraph"/>
-        <w:numPr>
-          <w:ilvl w:val="0"/>
-          <w:numId w:val="1"/>
-        </w:numPr>
-        <w:ind w:left="142" w:hanging="426"/>
         <w:rPr>
           <w:b/>
           <w:sz w:val="28"/>
@@ -54585,7 +54637,6 @@
         <w:ind w:left="142"/>
       </w:pPr>
       <w:r>
-        <w:lastRenderedPageBreak/>
         <w:t xml:space="preserve">Also to configure some basic initial configuration we have to add </w:t>
       </w:r>
       <w:proofErr w:type="spellStart"/>
@@ -56542,7 +56593,7 @@
 </file>
 
 <file path=customXml/itemProps1.xml><?xml version="1.0" encoding="utf-8"?>
-<ds:datastoreItem xmlns:ds="http://schemas.openxmlformats.org/officeDocument/2006/customXml" ds:itemID="{ACCB1079-4E12-492D-AC49-770043342FD8}">
+<ds:datastoreItem xmlns:ds="http://schemas.openxmlformats.org/officeDocument/2006/customXml" ds:itemID="{85410895-7FE3-4090-9C7D-11F1699EA70E}">
   <ds:schemaRefs>
     <ds:schemaRef ds:uri="http://schemas.openxmlformats.org/officeDocument/2006/bibliography"/>
   </ds:schemaRefs>

</xml_diff>

<commit_message>
#-> Deployment app  * migrated from http tp httpm client  * referance updated.
</commit_message>
<xml_diff>
--- a/referances/Angular (additional).docx
+++ b/referances/Angular (additional).docx
@@ -2396,6 +2396,7 @@
           <w:szCs w:val="28"/>
           <w:u w:val="single"/>
         </w:rPr>
+        <w:lastRenderedPageBreak/>
         <w:t>ngStyle</w:t>
       </w:r>
       <w:proofErr w:type="spellEnd"/>
@@ -5154,6 +5155,7 @@
           <w:szCs w:val="28"/>
           <w:u w:val="single"/>
         </w:rPr>
+        <w:lastRenderedPageBreak/>
         <w:t>Custom data binding. (Output to Parent component)</w:t>
       </w:r>
       <w:r>
@@ -8652,6 +8654,7 @@
           <w:szCs w:val="21"/>
           <w:lang w:eastAsia="en-IN"/>
         </w:rPr>
+        <w:lastRenderedPageBreak/>
         <w:t xml:space="preserve">        (</w:t>
       </w:r>
       <w:proofErr w:type="gramStart"/>
@@ -11612,6 +11615,7 @@
           <w:szCs w:val="28"/>
           <w:u w:val="single"/>
         </w:rPr>
+        <w:lastRenderedPageBreak/>
         <w:t xml:space="preserve">Local </w:t>
       </w:r>
       <w:proofErr w:type="spellStart"/>
@@ -14115,6 +14119,7 @@
           <w:szCs w:val="28"/>
           <w:u w:val="single"/>
         </w:rPr>
+        <w:lastRenderedPageBreak/>
         <w:t xml:space="preserve">Working of structural directive with asterisk(*) : </w:t>
       </w:r>
     </w:p>
@@ -16435,6 +16440,7 @@
         <w:rPr>
           <w:b/>
         </w:rPr>
+        <w:lastRenderedPageBreak/>
         <w:t>Recipe.component</w:t>
       </w:r>
       <w:proofErr w:type="spellEnd"/>
@@ -19519,6 +19525,7 @@
           <w:szCs w:val="28"/>
           <w:u w:val="single"/>
         </w:rPr>
+        <w:lastRenderedPageBreak/>
         <w:t>Spread Syntax (</w:t>
       </w:r>
       <w:proofErr w:type="spellStart"/>
@@ -21844,6 +21851,7 @@
           <w:szCs w:val="21"/>
           <w:lang w:eastAsia="en-IN"/>
         </w:rPr>
+        <w:lastRenderedPageBreak/>
         <w:t>@</w:t>
       </w:r>
       <w:r>
@@ -27520,6 +27528,7 @@
           <w:szCs w:val="28"/>
           <w:u w:val="single"/>
         </w:rPr>
+        <w:lastRenderedPageBreak/>
         <w:t>Unsubscribe observable :</w:t>
       </w:r>
     </w:p>
@@ -30199,6 +30208,7 @@
           <w:szCs w:val="21"/>
           <w:lang w:eastAsia="en-IN"/>
         </w:rPr>
+        <w:lastRenderedPageBreak/>
         <w:t xml:space="preserve">    </w:t>
       </w:r>
       <w:proofErr w:type="spellStart"/>
@@ -33470,6 +33480,7 @@
           <w:szCs w:val="21"/>
           <w:lang w:eastAsia="en-IN"/>
         </w:rPr>
+        <w:lastRenderedPageBreak/>
         <w:t xml:space="preserve">  }</w:t>
       </w:r>
     </w:p>
@@ -36993,6 +37004,7 @@
           <w:szCs w:val="21"/>
           <w:lang w:eastAsia="en-IN"/>
         </w:rPr>
+        <w:lastRenderedPageBreak/>
         <w:t xml:space="preserve">        </w:t>
       </w:r>
       <w:r>
@@ -40553,6 +40565,7 @@
         <w:ind w:left="142"/>
       </w:pPr>
       <w:r>
+        <w:lastRenderedPageBreak/>
         <w:t xml:space="preserve">We can use specific </w:t>
       </w:r>
       <w:proofErr w:type="spellStart"/>
@@ -44513,6 +44526,7 @@
     <w:p>
       <w:proofErr w:type="spellStart"/>
       <w:r>
+        <w:lastRenderedPageBreak/>
         <w:t>Servers.service.ts</w:t>
       </w:r>
       <w:proofErr w:type="spellEnd"/>
@@ -46928,6 +46942,7 @@
           <w:bCs/>
           <w:u w:val="single"/>
         </w:rPr>
+        <w:lastRenderedPageBreak/>
         <w:t>Featrured</w:t>
       </w:r>
       <w:proofErr w:type="spellEnd"/>
@@ -49417,6 +49432,7 @@
           <w:bCs/>
           <w:u w:val="single"/>
         </w:rPr>
+        <w:lastRenderedPageBreak/>
         <w:t xml:space="preserve">Shared </w:t>
       </w:r>
       <w:proofErr w:type="gramStart"/>
@@ -51154,6 +51170,7 @@
         <w:ind w:left="142"/>
       </w:pPr>
       <w:r>
+        <w:lastRenderedPageBreak/>
         <w:t>now we cannot use &lt;Component-Selector&gt; anywhere because it is not accessible by whole app.</w:t>
       </w:r>
       <w:r>
@@ -52886,6 +52903,7 @@
     <w:p>
       <w:proofErr w:type="spellStart"/>
       <w:r>
+        <w:lastRenderedPageBreak/>
         <w:t>c</w:t>
       </w:r>
       <w:r>
@@ -54336,7 +54354,15 @@
       </w:r>
       <w:proofErr w:type="gramEnd"/>
       <w:r>
+        <w:rPr>
+          <w:b/>
+          <w:sz w:val="28"/>
+          <w:szCs w:val="28"/>
+          <w:u w:val="single"/>
+        </w:rPr>
         <w:br/>
+      </w:r>
+      <w:r>
         <w:t xml:space="preserve">for deploying angular app we need to use build command with </w:t>
       </w:r>
       <w:proofErr w:type="spellStart"/>
@@ -54413,10 +54439,7 @@
       </w:r>
       <w:proofErr w:type="spellEnd"/>
       <w:r>
-        <w:t xml:space="preserve"> code</w:t>
-      </w:r>
-      <w:r>
-        <w:t xml:space="preserve"> in ‘</w:t>
+        <w:t xml:space="preserve"> code in ‘</w:t>
       </w:r>
       <w:r>
         <w:rPr>
@@ -54439,15 +54462,7 @@
         <w:t>/</w:t>
       </w:r>
       <w:r>
-        <w:t>’ folder</w:t>
-      </w:r>
-      <w:r>
-        <w:t xml:space="preserve"> that need to be uploaded on hos</w:t>
-      </w:r>
-      <w:bookmarkStart w:id="1" w:name="_GoBack"/>
-      <w:bookmarkEnd w:id="1"/>
-      <w:r>
-        <w:t>ting server (</w:t>
+        <w:t>’ folder that need to be uploaded on hosting server (</w:t>
       </w:r>
       <w:proofErr w:type="spellStart"/>
       <w:r>
@@ -54463,8 +54478,14 @@
       </w:r>
       <w:proofErr w:type="gramEnd"/>
       <w:r>
-        <w:t xml:space="preserve"> firebase server) </w:t>
-      </w:r>
+        <w:t xml:space="preserve"> firebase server).</w:t>
+      </w:r>
+    </w:p>
+    <w:p>
+      <w:pPr>
+        <w:pStyle w:val="ListParagraph"/>
+        <w:ind w:left="142"/>
+      </w:pPr>
     </w:p>
     <w:p>
       <w:pPr>
@@ -54488,8 +54509,9 @@
           <w:szCs w:val="28"/>
           <w:u w:val="single"/>
         </w:rPr>
-        <w:t xml:space="preserve">Authentication and Route protection in angular : </w:t>
-      </w:r>
+        <w:t xml:space="preserve">HTTP (angular &lt; 4.3) vs </w:t>
+      </w:r>
+      <w:proofErr w:type="spellStart"/>
       <w:r>
         <w:rPr>
           <w:b/>
@@ -54497,24 +54519,190 @@
           <w:szCs w:val="28"/>
           <w:u w:val="single"/>
         </w:rPr>
-        <w:t>(section skipped for next topic)</w:t>
+        <w:t>HttpClient</w:t>
+      </w:r>
+      <w:proofErr w:type="spellEnd"/>
+      <w:r>
+        <w:rPr>
+          <w:b/>
+          <w:sz w:val="28"/>
+          <w:szCs w:val="28"/>
+          <w:u w:val="single"/>
+        </w:rPr>
+        <w:t xml:space="preserve"> (angular &gt; 4.3):</w:t>
       </w:r>
     </w:p>
     <w:p>
       <w:pPr>
         <w:pStyle w:val="ListParagraph"/>
         <w:ind w:left="142"/>
-      </w:pPr>
-      <w:r>
-        <w:t xml:space="preserve">In traditional web application we will be having </w:t>
+        <w:rPr>
+          <w:b/>
+          <w:bCs/>
+        </w:rPr>
+      </w:pPr>
+      <w:r>
+        <w:t>There is no problem using old Http only feature difference is there.</w:t>
+      </w:r>
+      <w:r>
+        <w:br/>
+      </w:r>
+      <w:proofErr w:type="spellStart"/>
+      <w:r>
+        <w:t>HttpClient</w:t>
+      </w:r>
+      <w:proofErr w:type="spellEnd"/>
+      <w:r>
+        <w:t xml:space="preserve"> is upgraded version of HTTP for using it we have to import </w:t>
+      </w:r>
+      <w:r>
+        <w:br/>
+      </w:r>
+      <w:proofErr w:type="spellStart"/>
+      <w:r>
+        <w:rPr>
+          <w:b/>
+          <w:bCs/>
+        </w:rPr>
+        <w:t>import</w:t>
+      </w:r>
+      <w:proofErr w:type="spellEnd"/>
+      <w:r>
+        <w:rPr>
+          <w:b/>
+          <w:bCs/>
+        </w:rPr>
+        <w:t xml:space="preserve"> </w:t>
       </w:r>
       <w:proofErr w:type="gramStart"/>
       <w:r>
-        <w:t>session ,</w:t>
-      </w:r>
+        <w:rPr>
+          <w:b/>
+          <w:bCs/>
+        </w:rPr>
+        <w:t xml:space="preserve">{ </w:t>
+      </w:r>
+      <w:proofErr w:type="spellStart"/>
+      <w:r>
+        <w:rPr>
+          <w:b/>
+          <w:bCs/>
+        </w:rPr>
+        <w:t>HttpClient</w:t>
+      </w:r>
+      <w:proofErr w:type="spellEnd"/>
       <w:proofErr w:type="gramEnd"/>
       <w:r>
-        <w:t xml:space="preserve"> cookies to verify user . but in single page application (SPA) we have to access APIs as backend. </w:t>
+        <w:rPr>
+          <w:b/>
+          <w:bCs/>
+        </w:rPr>
+        <w:t xml:space="preserve"> } from '@angular/common/http';</w:t>
+      </w:r>
+      <w:r>
+        <w:rPr>
+          <w:b/>
+          <w:bCs/>
+        </w:rPr>
+        <w:t xml:space="preserve"> </w:t>
+      </w:r>
+      <w:r>
+        <w:t>to use it in service.</w:t>
+      </w:r>
+      <w:r>
+        <w:rPr>
+          <w:b/>
+          <w:bCs/>
+        </w:rPr>
+        <w:br/>
+      </w:r>
+      <w:r>
+        <w:rPr>
+          <w:bCs/>
+        </w:rPr>
+        <w:t>Also</w:t>
+      </w:r>
+      <w:r>
+        <w:rPr>
+          <w:bCs/>
+        </w:rPr>
+        <w:t xml:space="preserve"> we need to import </w:t>
+      </w:r>
+      <w:proofErr w:type="spellStart"/>
+      <w:r>
+        <w:rPr>
+          <w:b/>
+          <w:bCs/>
+        </w:rPr>
+        <w:t>HttpClientModule</w:t>
+      </w:r>
+      <w:proofErr w:type="spellEnd"/>
+      <w:r>
+        <w:rPr>
+          <w:bCs/>
+        </w:rPr>
+        <w:t xml:space="preserve"> need to be imported in </w:t>
+      </w:r>
+      <w:proofErr w:type="spellStart"/>
+      <w:r>
+        <w:rPr>
+          <w:b/>
+          <w:bCs/>
+        </w:rPr>
+        <w:t>app.component.ts</w:t>
+      </w:r>
+      <w:proofErr w:type="spellEnd"/>
+      <w:r>
+        <w:rPr>
+          <w:b/>
+          <w:bCs/>
+        </w:rPr>
+        <w:t xml:space="preserve"> </w:t>
+      </w:r>
+      <w:r>
+        <w:rPr>
+          <w:bCs/>
+        </w:rPr>
+        <w:t xml:space="preserve">before importing </w:t>
+      </w:r>
+      <w:proofErr w:type="spellStart"/>
+      <w:r>
+        <w:rPr>
+          <w:bCs/>
+        </w:rPr>
+        <w:t>httpclient</w:t>
+      </w:r>
+      <w:proofErr w:type="spellEnd"/>
+      <w:r>
+        <w:rPr>
+          <w:b/>
+          <w:bCs/>
+        </w:rPr>
+        <w:t>.</w:t>
+      </w:r>
+      <w:r>
+        <w:rPr>
+          <w:b/>
+          <w:bCs/>
+        </w:rPr>
+        <w:br/>
+        <w:t xml:space="preserve">Features of </w:t>
+      </w:r>
+      <w:proofErr w:type="spellStart"/>
+      <w:r>
+        <w:rPr>
+          <w:b/>
+          <w:bCs/>
+        </w:rPr>
+        <w:t>HttpClient</w:t>
+      </w:r>
+      <w:proofErr w:type="spellEnd"/>
+      <w:r>
+        <w:rPr>
+          <w:b/>
+          <w:bCs/>
+        </w:rPr>
+        <w:t>:</w:t>
       </w:r>
     </w:p>
     <w:p>
@@ -54522,29 +54710,104 @@
         <w:pStyle w:val="ListParagraph"/>
         <w:ind w:left="142"/>
         <w:rPr>
+          <w:bCs/>
+        </w:rPr>
+      </w:pPr>
+      <w:r>
+        <w:rPr>
+          <w:bCs/>
+        </w:rPr>
+        <w:t>1.</w:t>
+      </w:r>
+      <w:r>
+        <w:rPr>
+          <w:color w:val="3A4145"/>
+          <w:spacing w:val="2"/>
+          <w:sz w:val="27"/>
+          <w:szCs w:val="27"/>
+          <w:shd w:val="clear" w:color="auto" w:fill="FFFFFF"/>
+        </w:rPr>
+        <w:t xml:space="preserve"> </w:t>
+      </w:r>
+      <w:r>
+        <w:rPr>
+          <w:bCs/>
+        </w:rPr>
+        <w:t>The new </w:t>
+      </w:r>
+      <w:proofErr w:type="spellStart"/>
+      <w:r>
+        <w:rPr>
           <w:b/>
-        </w:rPr>
-      </w:pPr>
-      <w:r>
-        <w:t xml:space="preserve">So, we need to have token management for authentication as each request will be having token for authentication with it. </w:t>
-      </w:r>
-      <w:proofErr w:type="spellStart"/>
-      <w:r>
-        <w:t>Eg</w:t>
-      </w:r>
-      <w:proofErr w:type="spellEnd"/>
-      <w:r>
+          <w:bCs/>
+        </w:rPr>
+        <w:t>HttpClient</w:t>
+      </w:r>
+      <w:proofErr w:type="spellEnd"/>
+      <w:r>
+        <w:rPr>
+          <w:bCs/>
+        </w:rPr>
+        <w:t> by default formats the response to JSON so we no longer need to parse it using </w:t>
+      </w:r>
+      <w:proofErr w:type="spellStart"/>
+      <w:proofErr w:type="gramStart"/>
+      <w:r>
+        <w:rPr>
+          <w:b/>
+          <w:bCs/>
+        </w:rPr>
+        <w:t>response.json</w:t>
+      </w:r>
+      <w:proofErr w:type="spellEnd"/>
+      <w:r>
+        <w:rPr>
+          <w:b/>
+          <w:bCs/>
+        </w:rPr>
+        <w:t>(</w:t>
+      </w:r>
+      <w:proofErr w:type="gramEnd"/>
+      <w:r>
+        <w:rPr>
+          <w:b/>
+          <w:bCs/>
+        </w:rPr>
+        <w:t>)</w:t>
+      </w:r>
+      <w:r>
+        <w:rPr>
+          <w:b/>
+          <w:bCs/>
+        </w:rPr>
         <w:t xml:space="preserve"> </w:t>
       </w:r>
       <w:r>
         <w:rPr>
+          <w:bCs/>
+        </w:rPr>
+        <w:t xml:space="preserve">in older version we have to convert the response to JSON manually. </w:t>
+      </w:r>
+      <w:r>
+        <w:rPr>
           <w:b/>
-        </w:rPr>
-        <w:t>JWT (JSON web token)</w:t>
-      </w:r>
-      <w:r>
-        <w:rPr>
-          <w:b/>
+          <w:bCs/>
+        </w:rPr>
+        <w:br/>
+      </w:r>
+      <w:proofErr w:type="spellStart"/>
+      <w:proofErr w:type="gramStart"/>
+      <w:r>
+        <w:rPr>
+          <w:bCs/>
+        </w:rPr>
+        <w:t>eg</w:t>
+      </w:r>
+      <w:proofErr w:type="spellEnd"/>
+      <w:proofErr w:type="gramEnd"/>
+      <w:r>
+        <w:rPr>
+          <w:bCs/>
         </w:rPr>
         <w:t>.</w:t>
       </w:r>
@@ -54553,132 +54816,2569 @@
       <w:pPr>
         <w:pStyle w:val="ListParagraph"/>
         <w:ind w:left="142"/>
-      </w:pPr>
-      <w:r>
-        <w:rPr>
-          <w:b/>
-          <w:u w:val="single"/>
-        </w:rPr>
-        <w:t xml:space="preserve">Firebase Authentication using </w:t>
-      </w:r>
-      <w:proofErr w:type="spellStart"/>
-      <w:r>
-        <w:rPr>
-          <w:b/>
-          <w:u w:val="single"/>
-        </w:rPr>
-        <w:t>sdk</w:t>
-      </w:r>
-      <w:proofErr w:type="spellEnd"/>
-      <w:r>
-        <w:rPr>
-          <w:b/>
-          <w:u w:val="single"/>
-        </w:rPr>
-        <w:t>:</w:t>
-      </w:r>
-      <w:r>
-        <w:t xml:space="preserve"> </w:t>
-      </w:r>
+        <w:rPr>
+          <w:bCs/>
+        </w:rPr>
+      </w:pPr>
     </w:p>
     <w:p>
       <w:pPr>
         <w:pStyle w:val="ListParagraph"/>
         <w:ind w:left="142"/>
-      </w:pPr>
-      <w:r>
-        <w:t xml:space="preserve">For firebase authentication we need to enable email/password in authentication tab of firebase after this use firebase </w:t>
-      </w:r>
-      <w:proofErr w:type="spellStart"/>
-      <w:r>
-        <w:t>sdk</w:t>
-      </w:r>
-      <w:proofErr w:type="spellEnd"/>
-      <w:r>
-        <w:t xml:space="preserve"> on angular side using command </w:t>
-      </w:r>
+        <w:rPr>
+          <w:bCs/>
+        </w:rPr>
+      </w:pPr>
     </w:p>
     <w:p>
       <w:pPr>
         <w:pStyle w:val="ListParagraph"/>
         <w:ind w:left="142"/>
-        <w:jc w:val="center"/>
-        <w:rPr>
-          <w:b/>
-        </w:rPr>
-      </w:pPr>
-      <w:proofErr w:type="spellStart"/>
-      <w:r>
-        <w:rPr>
-          <w:b/>
-        </w:rPr>
-        <w:t>npm</w:t>
-      </w:r>
-      <w:proofErr w:type="spellEnd"/>
-      <w:r>
-        <w:rPr>
-          <w:b/>
-        </w:rPr>
-        <w:t xml:space="preserve"> install –save firebase</w:t>
-      </w:r>
+        <w:rPr>
+          <w:bCs/>
+        </w:rPr>
+      </w:pPr>
     </w:p>
     <w:p>
       <w:pPr>
         <w:pStyle w:val="ListParagraph"/>
         <w:ind w:left="142"/>
-      </w:pPr>
-      <w:r>
-        <w:t>After that create authentication service with methods to perform signup and login operation.</w:t>
-      </w:r>
+        <w:rPr>
+          <w:bCs/>
+        </w:rPr>
+      </w:pPr>
+      <w:bookmarkStart w:id="1" w:name="_GoBack"/>
+      <w:bookmarkEnd w:id="1"/>
     </w:p>
     <w:p>
       <w:pPr>
         <w:pStyle w:val="ListParagraph"/>
         <w:ind w:left="142"/>
-      </w:pPr>
-      <w:r>
-        <w:t xml:space="preserve">Also to configure some basic initial configuration we have to add </w:t>
-      </w:r>
-      <w:proofErr w:type="spellStart"/>
-      <w:r>
-        <w:t>apikey</w:t>
-      </w:r>
-      <w:proofErr w:type="spellEnd"/>
-      <w:r>
-        <w:t xml:space="preserve"> and </w:t>
-      </w:r>
-      <w:proofErr w:type="spellStart"/>
-      <w:r>
-        <w:t>authdomain</w:t>
-      </w:r>
-      <w:proofErr w:type="spellEnd"/>
-      <w:r>
-        <w:t xml:space="preserve"> in </w:t>
+        <w:rPr>
+          <w:bCs/>
+        </w:rPr>
+      </w:pPr>
+    </w:p>
+    <w:p>
+      <w:pPr>
+        <w:pStyle w:val="ListParagraph"/>
+        <w:ind w:left="142"/>
+        <w:rPr>
+          <w:bCs/>
+        </w:rPr>
+      </w:pPr>
+      <w:r>
+        <w:rPr>
+          <w:bCs/>
+        </w:rPr>
+        <w:lastRenderedPageBreak/>
+        <w:br/>
+      </w:r>
+      <w:r>
+        <w:rPr>
+          <w:bCs/>
+        </w:rPr>
+        <w:t>With http:</w:t>
+      </w:r>
+    </w:p>
+    <w:p>
+      <w:pPr>
+        <w:shd w:val="clear" w:color="auto" w:fill="1E1E1E"/>
+        <w:spacing w:after="0" w:line="285" w:lineRule="atLeast"/>
+        <w:rPr>
+          <w:rFonts w:ascii="Consolas" w:eastAsia="Times New Roman" w:hAnsi="Consolas" w:cs="Times New Roman"/>
+          <w:color w:val="D4D4D4"/>
+          <w:sz w:val="21"/>
+          <w:szCs w:val="21"/>
+          <w:lang w:eastAsia="en-IN"/>
+        </w:rPr>
+      </w:pPr>
+      <w:r>
+        <w:rPr>
+          <w:rFonts w:ascii="Consolas" w:eastAsia="Times New Roman" w:hAnsi="Consolas" w:cs="Times New Roman"/>
+          <w:color w:val="D4D4D4"/>
+          <w:sz w:val="21"/>
+          <w:szCs w:val="21"/>
+          <w:lang w:eastAsia="en-IN"/>
+        </w:rPr>
+        <w:t xml:space="preserve">    </w:t>
       </w:r>
       <w:proofErr w:type="spellStart"/>
       <w:proofErr w:type="gramStart"/>
       <w:r>
-        <w:t>app.component.ts</w:t>
-      </w:r>
-      <w:proofErr w:type="spellEnd"/>
-      <w:r>
-        <w:t xml:space="preserve"> ‘s</w:t>
+        <w:rPr>
+          <w:rFonts w:ascii="Consolas" w:eastAsia="Times New Roman" w:hAnsi="Consolas" w:cs="Times New Roman"/>
+          <w:color w:val="DCDCAA"/>
+          <w:sz w:val="21"/>
+          <w:szCs w:val="21"/>
+          <w:lang w:eastAsia="en-IN"/>
+        </w:rPr>
+        <w:t>fetchData</w:t>
+      </w:r>
+      <w:proofErr w:type="spellEnd"/>
+      <w:r>
+        <w:rPr>
+          <w:rFonts w:ascii="Consolas" w:eastAsia="Times New Roman" w:hAnsi="Consolas" w:cs="Times New Roman"/>
+          <w:color w:val="D4D4D4"/>
+          <w:sz w:val="21"/>
+          <w:szCs w:val="21"/>
+          <w:lang w:eastAsia="en-IN"/>
+        </w:rPr>
+        <w:t>(</w:t>
       </w:r>
       <w:proofErr w:type="gramEnd"/>
       <w:r>
+        <w:rPr>
+          <w:rFonts w:ascii="Consolas" w:eastAsia="Times New Roman" w:hAnsi="Consolas" w:cs="Times New Roman"/>
+          <w:color w:val="D4D4D4"/>
+          <w:sz w:val="21"/>
+          <w:szCs w:val="21"/>
+          <w:lang w:eastAsia="en-IN"/>
+        </w:rPr>
+        <w:t>) {</w:t>
+      </w:r>
+    </w:p>
+    <w:p>
+      <w:pPr>
+        <w:shd w:val="clear" w:color="auto" w:fill="1E1E1E"/>
+        <w:spacing w:after="0" w:line="285" w:lineRule="atLeast"/>
+        <w:rPr>
+          <w:rFonts w:ascii="Consolas" w:eastAsia="Times New Roman" w:hAnsi="Consolas" w:cs="Times New Roman"/>
+          <w:color w:val="D4D4D4"/>
+          <w:sz w:val="21"/>
+          <w:szCs w:val="21"/>
+          <w:lang w:eastAsia="en-IN"/>
+        </w:rPr>
+      </w:pPr>
+      <w:r>
+        <w:rPr>
+          <w:rFonts w:ascii="Consolas" w:eastAsia="Times New Roman" w:hAnsi="Consolas" w:cs="Times New Roman"/>
+          <w:color w:val="D4D4D4"/>
+          <w:sz w:val="21"/>
+          <w:szCs w:val="21"/>
+          <w:lang w:eastAsia="en-IN"/>
+        </w:rPr>
+        <w:t xml:space="preserve">        </w:t>
+      </w:r>
+      <w:proofErr w:type="gramStart"/>
+      <w:r>
+        <w:rPr>
+          <w:rFonts w:ascii="Consolas" w:eastAsia="Times New Roman" w:hAnsi="Consolas" w:cs="Times New Roman"/>
+          <w:color w:val="C586C0"/>
+          <w:sz w:val="21"/>
+          <w:szCs w:val="21"/>
+          <w:lang w:eastAsia="en-IN"/>
+        </w:rPr>
+        <w:t>return</w:t>
+      </w:r>
+      <w:proofErr w:type="gramEnd"/>
+      <w:r>
+        <w:rPr>
+          <w:rFonts w:ascii="Consolas" w:eastAsia="Times New Roman" w:hAnsi="Consolas" w:cs="Times New Roman"/>
+          <w:color w:val="D4D4D4"/>
+          <w:sz w:val="21"/>
+          <w:szCs w:val="21"/>
+          <w:lang w:eastAsia="en-IN"/>
+        </w:rPr>
         <w:t xml:space="preserve"> </w:t>
       </w:r>
-      <w:proofErr w:type="spellStart"/>
-      <w:r>
-        <w:t>ngOnInit</w:t>
-      </w:r>
-      <w:proofErr w:type="spellEnd"/>
-      <w:r>
-        <w:t xml:space="preserve">() using firebase SDK. </w:t>
-      </w:r>
-      <w:r>
+      <w:r>
+        <w:rPr>
+          <w:rFonts w:ascii="Consolas" w:eastAsia="Times New Roman" w:hAnsi="Consolas" w:cs="Times New Roman"/>
+          <w:color w:val="569CD6"/>
+          <w:sz w:val="21"/>
+          <w:szCs w:val="21"/>
+          <w:lang w:eastAsia="en-IN"/>
+        </w:rPr>
+        <w:t>this</w:t>
+      </w:r>
+      <w:r>
+        <w:rPr>
+          <w:rFonts w:ascii="Consolas" w:eastAsia="Times New Roman" w:hAnsi="Consolas" w:cs="Times New Roman"/>
+          <w:color w:val="D4D4D4"/>
+          <w:sz w:val="21"/>
+          <w:szCs w:val="21"/>
+          <w:lang w:eastAsia="en-IN"/>
+        </w:rPr>
+        <w:t>.</w:t>
+      </w:r>
+      <w:r>
+        <w:rPr>
+          <w:rFonts w:ascii="Consolas" w:eastAsia="Times New Roman" w:hAnsi="Consolas" w:cs="Times New Roman"/>
+          <w:color w:val="9CDCFE"/>
+          <w:sz w:val="21"/>
+          <w:szCs w:val="21"/>
+          <w:lang w:eastAsia="en-IN"/>
+        </w:rPr>
+        <w:t>http</w:t>
+      </w:r>
+      <w:r>
+        <w:rPr>
+          <w:rFonts w:ascii="Consolas" w:eastAsia="Times New Roman" w:hAnsi="Consolas" w:cs="Times New Roman"/>
+          <w:color w:val="D4D4D4"/>
+          <w:sz w:val="21"/>
+          <w:szCs w:val="21"/>
+          <w:lang w:eastAsia="en-IN"/>
+        </w:rPr>
+        <w:t>.</w:t>
+      </w:r>
+      <w:r>
+        <w:rPr>
+          <w:rFonts w:ascii="Consolas" w:eastAsia="Times New Roman" w:hAnsi="Consolas" w:cs="Times New Roman"/>
+          <w:color w:val="DCDCAA"/>
+          <w:sz w:val="21"/>
+          <w:szCs w:val="21"/>
+          <w:lang w:eastAsia="en-IN"/>
+        </w:rPr>
+        <w:t>get</w:t>
+      </w:r>
+      <w:r>
+        <w:rPr>
+          <w:rFonts w:ascii="Consolas" w:eastAsia="Times New Roman" w:hAnsi="Consolas" w:cs="Times New Roman"/>
+          <w:color w:val="D4D4D4"/>
+          <w:sz w:val="21"/>
+          <w:szCs w:val="21"/>
+          <w:lang w:eastAsia="en-IN"/>
+        </w:rPr>
+        <w:t>(</w:t>
+      </w:r>
+      <w:r>
+        <w:rPr>
+          <w:rFonts w:ascii="Consolas" w:eastAsia="Times New Roman" w:hAnsi="Consolas" w:cs="Times New Roman"/>
+          <w:color w:val="CE9178"/>
+          <w:sz w:val="21"/>
+          <w:szCs w:val="21"/>
+          <w:lang w:eastAsia="en-IN"/>
+        </w:rPr>
+        <w:t>"https://ng-recipe-book-98ef5.firebaseio.com/recipe.json"</w:t>
+      </w:r>
+      <w:r>
+        <w:rPr>
+          <w:rFonts w:ascii="Consolas" w:eastAsia="Times New Roman" w:hAnsi="Consolas" w:cs="Times New Roman"/>
+          <w:color w:val="D4D4D4"/>
+          <w:sz w:val="21"/>
+          <w:szCs w:val="21"/>
+          <w:lang w:eastAsia="en-IN"/>
+        </w:rPr>
+        <w:t>)</w:t>
+      </w:r>
+    </w:p>
+    <w:p>
+      <w:pPr>
+        <w:shd w:val="clear" w:color="auto" w:fill="1E1E1E"/>
+        <w:spacing w:after="0" w:line="285" w:lineRule="atLeast"/>
+        <w:rPr>
+          <w:rFonts w:ascii="Consolas" w:eastAsia="Times New Roman" w:hAnsi="Consolas" w:cs="Times New Roman"/>
+          <w:color w:val="D4D4D4"/>
+          <w:sz w:val="21"/>
+          <w:szCs w:val="21"/>
+          <w:lang w:eastAsia="en-IN"/>
+        </w:rPr>
+      </w:pPr>
+      <w:r>
+        <w:rPr>
+          <w:rFonts w:ascii="Consolas" w:eastAsia="Times New Roman" w:hAnsi="Consolas" w:cs="Times New Roman"/>
+          <w:color w:val="D4D4D4"/>
+          <w:sz w:val="21"/>
+          <w:szCs w:val="21"/>
+          <w:lang w:eastAsia="en-IN"/>
+        </w:rPr>
+        <w:t xml:space="preserve">        .</w:t>
+      </w:r>
+      <w:proofErr w:type="gramStart"/>
+      <w:r>
+        <w:rPr>
+          <w:rFonts w:ascii="Consolas" w:eastAsia="Times New Roman" w:hAnsi="Consolas" w:cs="Times New Roman"/>
+          <w:color w:val="DCDCAA"/>
+          <w:sz w:val="21"/>
+          <w:szCs w:val="21"/>
+          <w:lang w:eastAsia="en-IN"/>
+        </w:rPr>
+        <w:t>pipe</w:t>
+      </w:r>
+      <w:r>
+        <w:rPr>
+          <w:rFonts w:ascii="Consolas" w:eastAsia="Times New Roman" w:hAnsi="Consolas" w:cs="Times New Roman"/>
+          <w:color w:val="D4D4D4"/>
+          <w:sz w:val="21"/>
+          <w:szCs w:val="21"/>
+          <w:lang w:eastAsia="en-IN"/>
+        </w:rPr>
+        <w:t>(</w:t>
+      </w:r>
+      <w:proofErr w:type="gramEnd"/>
+      <w:r>
+        <w:rPr>
+          <w:rFonts w:ascii="Consolas" w:eastAsia="Times New Roman" w:hAnsi="Consolas" w:cs="Times New Roman"/>
+          <w:color w:val="DCDCAA"/>
+          <w:sz w:val="21"/>
+          <w:szCs w:val="21"/>
+          <w:lang w:eastAsia="en-IN"/>
+        </w:rPr>
+        <w:t>map</w:t>
+      </w:r>
+      <w:r>
+        <w:rPr>
+          <w:rFonts w:ascii="Consolas" w:eastAsia="Times New Roman" w:hAnsi="Consolas" w:cs="Times New Roman"/>
+          <w:color w:val="D4D4D4"/>
+          <w:sz w:val="21"/>
+          <w:szCs w:val="21"/>
+          <w:lang w:eastAsia="en-IN"/>
+        </w:rPr>
+        <w:t>((</w:t>
+      </w:r>
+      <w:r>
+        <w:rPr>
+          <w:rFonts w:ascii="Consolas" w:eastAsia="Times New Roman" w:hAnsi="Consolas" w:cs="Times New Roman"/>
+          <w:b/>
+          <w:color w:val="9CDCFE"/>
+          <w:sz w:val="21"/>
+          <w:szCs w:val="21"/>
+          <w:u w:val="single"/>
+          <w:lang w:eastAsia="en-IN"/>
+        </w:rPr>
+        <w:t>response</w:t>
+      </w:r>
+      <w:r>
+        <w:rPr>
+          <w:rFonts w:ascii="Consolas" w:eastAsia="Times New Roman" w:hAnsi="Consolas" w:cs="Times New Roman"/>
+          <w:b/>
+          <w:color w:val="D4D4D4"/>
+          <w:sz w:val="21"/>
+          <w:szCs w:val="21"/>
+          <w:u w:val="single"/>
+          <w:lang w:eastAsia="en-IN"/>
+        </w:rPr>
+        <w:t xml:space="preserve"> : </w:t>
+      </w:r>
+      <w:r>
+        <w:rPr>
+          <w:rFonts w:ascii="Consolas" w:eastAsia="Times New Roman" w:hAnsi="Consolas" w:cs="Times New Roman"/>
+          <w:b/>
+          <w:color w:val="4EC9B0"/>
+          <w:sz w:val="21"/>
+          <w:szCs w:val="21"/>
+          <w:u w:val="single"/>
+          <w:lang w:eastAsia="en-IN"/>
+        </w:rPr>
+        <w:t>Response</w:t>
+      </w:r>
+      <w:r>
+        <w:rPr>
+          <w:rFonts w:ascii="Consolas" w:eastAsia="Times New Roman" w:hAnsi="Consolas" w:cs="Times New Roman"/>
+          <w:color w:val="D4D4D4"/>
+          <w:sz w:val="21"/>
+          <w:szCs w:val="21"/>
+          <w:lang w:eastAsia="en-IN"/>
+        </w:rPr>
+        <w:t>)</w:t>
+      </w:r>
+      <w:r>
+        <w:rPr>
+          <w:rFonts w:ascii="Consolas" w:eastAsia="Times New Roman" w:hAnsi="Consolas" w:cs="Times New Roman"/>
+          <w:color w:val="569CD6"/>
+          <w:sz w:val="21"/>
+          <w:szCs w:val="21"/>
+          <w:lang w:eastAsia="en-IN"/>
+        </w:rPr>
+        <w:t>=&gt;</w:t>
+      </w:r>
+      <w:r>
+        <w:rPr>
+          <w:rFonts w:ascii="Consolas" w:eastAsia="Times New Roman" w:hAnsi="Consolas" w:cs="Times New Roman"/>
+          <w:color w:val="D4D4D4"/>
+          <w:sz w:val="21"/>
+          <w:szCs w:val="21"/>
+          <w:lang w:eastAsia="en-IN"/>
+        </w:rPr>
+        <w:t>{</w:t>
+      </w:r>
+    </w:p>
+    <w:p>
+      <w:pPr>
+        <w:shd w:val="clear" w:color="auto" w:fill="1E1E1E"/>
+        <w:spacing w:after="0" w:line="285" w:lineRule="atLeast"/>
+        <w:rPr>
+          <w:rFonts w:ascii="Consolas" w:eastAsia="Times New Roman" w:hAnsi="Consolas" w:cs="Times New Roman"/>
+          <w:b/>
+          <w:color w:val="D4D4D4"/>
+          <w:sz w:val="21"/>
+          <w:szCs w:val="21"/>
+          <w:u w:val="single"/>
+          <w:lang w:eastAsia="en-IN"/>
+        </w:rPr>
+      </w:pPr>
+      <w:r>
+        <w:rPr>
+          <w:rFonts w:ascii="Consolas" w:eastAsia="Times New Roman" w:hAnsi="Consolas" w:cs="Times New Roman"/>
+          <w:color w:val="D4D4D4"/>
+          <w:sz w:val="21"/>
+          <w:szCs w:val="21"/>
+          <w:lang w:eastAsia="en-IN"/>
+        </w:rPr>
+        <w:t xml:space="preserve">            </w:t>
+      </w:r>
+      <w:proofErr w:type="gramStart"/>
+      <w:r>
+        <w:rPr>
+          <w:rFonts w:ascii="Consolas" w:eastAsia="Times New Roman" w:hAnsi="Consolas" w:cs="Times New Roman"/>
+          <w:b/>
+          <w:color w:val="569CD6"/>
+          <w:sz w:val="21"/>
+          <w:szCs w:val="21"/>
+          <w:u w:val="single"/>
+          <w:lang w:eastAsia="en-IN"/>
+        </w:rPr>
+        <w:t>let</w:t>
+      </w:r>
+      <w:proofErr w:type="gramEnd"/>
+      <w:r>
+        <w:rPr>
+          <w:rFonts w:ascii="Consolas" w:eastAsia="Times New Roman" w:hAnsi="Consolas" w:cs="Times New Roman"/>
+          <w:b/>
+          <w:color w:val="D4D4D4"/>
+          <w:sz w:val="21"/>
+          <w:szCs w:val="21"/>
+          <w:u w:val="single"/>
+          <w:lang w:eastAsia="en-IN"/>
+        </w:rPr>
+        <w:t xml:space="preserve"> </w:t>
+      </w:r>
+      <w:r>
+        <w:rPr>
+          <w:rFonts w:ascii="Consolas" w:eastAsia="Times New Roman" w:hAnsi="Consolas" w:cs="Times New Roman"/>
+          <w:b/>
+          <w:color w:val="9CDCFE"/>
+          <w:sz w:val="21"/>
+          <w:szCs w:val="21"/>
+          <w:u w:val="single"/>
+          <w:lang w:eastAsia="en-IN"/>
+        </w:rPr>
+        <w:t>recipes</w:t>
+      </w:r>
+      <w:r>
+        <w:rPr>
+          <w:rFonts w:ascii="Consolas" w:eastAsia="Times New Roman" w:hAnsi="Consolas" w:cs="Times New Roman"/>
+          <w:b/>
+          <w:color w:val="D4D4D4"/>
+          <w:sz w:val="21"/>
+          <w:szCs w:val="21"/>
+          <w:u w:val="single"/>
+          <w:lang w:eastAsia="en-IN"/>
+        </w:rPr>
+        <w:t xml:space="preserve"> : </w:t>
+      </w:r>
+      <w:r>
+        <w:rPr>
+          <w:rFonts w:ascii="Consolas" w:eastAsia="Times New Roman" w:hAnsi="Consolas" w:cs="Times New Roman"/>
+          <w:b/>
+          <w:color w:val="4EC9B0"/>
+          <w:sz w:val="21"/>
+          <w:szCs w:val="21"/>
+          <w:u w:val="single"/>
+          <w:lang w:eastAsia="en-IN"/>
+        </w:rPr>
+        <w:t>recipe</w:t>
+      </w:r>
+      <w:r>
+        <w:rPr>
+          <w:rFonts w:ascii="Consolas" w:eastAsia="Times New Roman" w:hAnsi="Consolas" w:cs="Times New Roman"/>
+          <w:b/>
+          <w:color w:val="D4D4D4"/>
+          <w:sz w:val="21"/>
+          <w:szCs w:val="21"/>
+          <w:u w:val="single"/>
+          <w:lang w:eastAsia="en-IN"/>
+        </w:rPr>
+        <w:t xml:space="preserve">[] = </w:t>
+      </w:r>
+      <w:proofErr w:type="spellStart"/>
+      <w:r>
+        <w:rPr>
+          <w:rFonts w:ascii="Consolas" w:eastAsia="Times New Roman" w:hAnsi="Consolas" w:cs="Times New Roman"/>
+          <w:b/>
+          <w:color w:val="9CDCFE"/>
+          <w:sz w:val="21"/>
+          <w:szCs w:val="21"/>
+          <w:u w:val="single"/>
+          <w:lang w:eastAsia="en-IN"/>
+        </w:rPr>
+        <w:t>response</w:t>
+      </w:r>
+      <w:r>
+        <w:rPr>
+          <w:rFonts w:ascii="Consolas" w:eastAsia="Times New Roman" w:hAnsi="Consolas" w:cs="Times New Roman"/>
+          <w:b/>
+          <w:color w:val="D4D4D4"/>
+          <w:sz w:val="21"/>
+          <w:szCs w:val="21"/>
+          <w:u w:val="single"/>
+          <w:lang w:eastAsia="en-IN"/>
+        </w:rPr>
+        <w:t>.</w:t>
+      </w:r>
+      <w:r>
+        <w:rPr>
+          <w:rFonts w:ascii="Consolas" w:eastAsia="Times New Roman" w:hAnsi="Consolas" w:cs="Times New Roman"/>
+          <w:b/>
+          <w:color w:val="DCDCAA"/>
+          <w:sz w:val="21"/>
+          <w:szCs w:val="21"/>
+          <w:u w:val="single"/>
+          <w:lang w:eastAsia="en-IN"/>
+        </w:rPr>
+        <w:t>json</w:t>
+      </w:r>
+      <w:proofErr w:type="spellEnd"/>
+      <w:r>
+        <w:rPr>
+          <w:rFonts w:ascii="Consolas" w:eastAsia="Times New Roman" w:hAnsi="Consolas" w:cs="Times New Roman"/>
+          <w:b/>
+          <w:color w:val="D4D4D4"/>
+          <w:sz w:val="21"/>
+          <w:szCs w:val="21"/>
+          <w:u w:val="single"/>
+          <w:lang w:eastAsia="en-IN"/>
+        </w:rPr>
+        <w:t>();</w:t>
+      </w:r>
+    </w:p>
+    <w:p>
+      <w:pPr>
+        <w:shd w:val="clear" w:color="auto" w:fill="1E1E1E"/>
+        <w:spacing w:after="0" w:line="285" w:lineRule="atLeast"/>
+        <w:rPr>
+          <w:rFonts w:ascii="Consolas" w:eastAsia="Times New Roman" w:hAnsi="Consolas" w:cs="Times New Roman"/>
+          <w:color w:val="D4D4D4"/>
+          <w:sz w:val="21"/>
+          <w:szCs w:val="21"/>
+          <w:lang w:eastAsia="en-IN"/>
+        </w:rPr>
+      </w:pPr>
+      <w:r>
+        <w:rPr>
+          <w:rFonts w:ascii="Consolas" w:eastAsia="Times New Roman" w:hAnsi="Consolas" w:cs="Times New Roman"/>
+          <w:color w:val="D4D4D4"/>
+          <w:sz w:val="21"/>
+          <w:szCs w:val="21"/>
+          <w:lang w:eastAsia="en-IN"/>
+        </w:rPr>
+        <w:t xml:space="preserve">            </w:t>
+      </w:r>
+      <w:proofErr w:type="gramStart"/>
+      <w:r>
+        <w:rPr>
+          <w:rFonts w:ascii="Consolas" w:eastAsia="Times New Roman" w:hAnsi="Consolas" w:cs="Times New Roman"/>
+          <w:color w:val="C586C0"/>
+          <w:sz w:val="21"/>
+          <w:szCs w:val="21"/>
+          <w:lang w:eastAsia="en-IN"/>
+        </w:rPr>
+        <w:t>for</w:t>
+      </w:r>
+      <w:r>
+        <w:rPr>
+          <w:rFonts w:ascii="Consolas" w:eastAsia="Times New Roman" w:hAnsi="Consolas" w:cs="Times New Roman"/>
+          <w:color w:val="D4D4D4"/>
+          <w:sz w:val="21"/>
+          <w:szCs w:val="21"/>
+          <w:lang w:eastAsia="en-IN"/>
+        </w:rPr>
+        <w:t>(</w:t>
+      </w:r>
+      <w:proofErr w:type="gramEnd"/>
+      <w:r>
+        <w:rPr>
+          <w:rFonts w:ascii="Consolas" w:eastAsia="Times New Roman" w:hAnsi="Consolas" w:cs="Times New Roman"/>
+          <w:color w:val="569CD6"/>
+          <w:sz w:val="21"/>
+          <w:szCs w:val="21"/>
+          <w:lang w:eastAsia="en-IN"/>
+        </w:rPr>
+        <w:t>let</w:t>
+      </w:r>
+      <w:r>
+        <w:rPr>
+          <w:rFonts w:ascii="Consolas" w:eastAsia="Times New Roman" w:hAnsi="Consolas" w:cs="Times New Roman"/>
+          <w:color w:val="D4D4D4"/>
+          <w:sz w:val="21"/>
+          <w:szCs w:val="21"/>
+          <w:lang w:eastAsia="en-IN"/>
+        </w:rPr>
+        <w:t xml:space="preserve"> </w:t>
+      </w:r>
+      <w:r>
+        <w:rPr>
+          <w:rFonts w:ascii="Consolas" w:eastAsia="Times New Roman" w:hAnsi="Consolas" w:cs="Times New Roman"/>
+          <w:color w:val="9CDCFE"/>
+          <w:sz w:val="21"/>
+          <w:szCs w:val="21"/>
+          <w:lang w:eastAsia="en-IN"/>
+        </w:rPr>
+        <w:t>recipe</w:t>
+      </w:r>
+      <w:r>
+        <w:rPr>
+          <w:rFonts w:ascii="Consolas" w:eastAsia="Times New Roman" w:hAnsi="Consolas" w:cs="Times New Roman"/>
+          <w:color w:val="D4D4D4"/>
+          <w:sz w:val="21"/>
+          <w:szCs w:val="21"/>
+          <w:lang w:eastAsia="en-IN"/>
+        </w:rPr>
+        <w:t xml:space="preserve"> </w:t>
+      </w:r>
+      <w:r>
+        <w:rPr>
+          <w:rFonts w:ascii="Consolas" w:eastAsia="Times New Roman" w:hAnsi="Consolas" w:cs="Times New Roman"/>
+          <w:color w:val="569CD6"/>
+          <w:sz w:val="21"/>
+          <w:szCs w:val="21"/>
+          <w:lang w:eastAsia="en-IN"/>
+        </w:rPr>
+        <w:t>of</w:t>
+      </w:r>
+      <w:r>
+        <w:rPr>
+          <w:rFonts w:ascii="Consolas" w:eastAsia="Times New Roman" w:hAnsi="Consolas" w:cs="Times New Roman"/>
+          <w:color w:val="D4D4D4"/>
+          <w:sz w:val="21"/>
+          <w:szCs w:val="21"/>
+          <w:lang w:eastAsia="en-IN"/>
+        </w:rPr>
+        <w:t xml:space="preserve"> </w:t>
+      </w:r>
+      <w:r>
+        <w:rPr>
+          <w:rFonts w:ascii="Consolas" w:eastAsia="Times New Roman" w:hAnsi="Consolas" w:cs="Times New Roman"/>
+          <w:color w:val="9CDCFE"/>
+          <w:sz w:val="21"/>
+          <w:szCs w:val="21"/>
+          <w:lang w:eastAsia="en-IN"/>
+        </w:rPr>
+        <w:t>recipes</w:t>
+      </w:r>
+      <w:r>
+        <w:rPr>
+          <w:rFonts w:ascii="Consolas" w:eastAsia="Times New Roman" w:hAnsi="Consolas" w:cs="Times New Roman"/>
+          <w:color w:val="D4D4D4"/>
+          <w:sz w:val="21"/>
+          <w:szCs w:val="21"/>
+          <w:lang w:eastAsia="en-IN"/>
+        </w:rPr>
+        <w:t>){</w:t>
+      </w:r>
+    </w:p>
+    <w:p>
+      <w:pPr>
+        <w:shd w:val="clear" w:color="auto" w:fill="1E1E1E"/>
+        <w:spacing w:after="0" w:line="285" w:lineRule="atLeast"/>
+        <w:rPr>
+          <w:rFonts w:ascii="Consolas" w:eastAsia="Times New Roman" w:hAnsi="Consolas" w:cs="Times New Roman"/>
+          <w:color w:val="D4D4D4"/>
+          <w:sz w:val="21"/>
+          <w:szCs w:val="21"/>
+          <w:lang w:eastAsia="en-IN"/>
+        </w:rPr>
+      </w:pPr>
+      <w:r>
+        <w:rPr>
+          <w:rFonts w:ascii="Consolas" w:eastAsia="Times New Roman" w:hAnsi="Consolas" w:cs="Times New Roman"/>
+          <w:color w:val="D4D4D4"/>
+          <w:sz w:val="21"/>
+          <w:szCs w:val="21"/>
+          <w:lang w:eastAsia="en-IN"/>
+        </w:rPr>
+        <w:t xml:space="preserve">               </w:t>
+      </w:r>
+      <w:proofErr w:type="gramStart"/>
+      <w:r>
+        <w:rPr>
+          <w:rFonts w:ascii="Consolas" w:eastAsia="Times New Roman" w:hAnsi="Consolas" w:cs="Times New Roman"/>
+          <w:color w:val="C586C0"/>
+          <w:sz w:val="21"/>
+          <w:szCs w:val="21"/>
+          <w:lang w:eastAsia="en-IN"/>
+        </w:rPr>
+        <w:t>if</w:t>
+      </w:r>
+      <w:r>
+        <w:rPr>
+          <w:rFonts w:ascii="Consolas" w:eastAsia="Times New Roman" w:hAnsi="Consolas" w:cs="Times New Roman"/>
+          <w:color w:val="D4D4D4"/>
+          <w:sz w:val="21"/>
+          <w:szCs w:val="21"/>
+          <w:lang w:eastAsia="en-IN"/>
+        </w:rPr>
+        <w:t>(</w:t>
+      </w:r>
+      <w:proofErr w:type="gramEnd"/>
+      <w:r>
+        <w:rPr>
+          <w:rFonts w:ascii="Consolas" w:eastAsia="Times New Roman" w:hAnsi="Consolas" w:cs="Times New Roman"/>
+          <w:color w:val="D4D4D4"/>
+          <w:sz w:val="21"/>
+          <w:szCs w:val="21"/>
+          <w:lang w:eastAsia="en-IN"/>
+        </w:rPr>
+        <w:t>!</w:t>
+      </w:r>
+      <w:proofErr w:type="spellStart"/>
+      <w:r>
+        <w:rPr>
+          <w:rFonts w:ascii="Consolas" w:eastAsia="Times New Roman" w:hAnsi="Consolas" w:cs="Times New Roman"/>
+          <w:color w:val="9CDCFE"/>
+          <w:sz w:val="21"/>
+          <w:szCs w:val="21"/>
+          <w:lang w:eastAsia="en-IN"/>
+        </w:rPr>
+        <w:t>recipe</w:t>
+      </w:r>
+      <w:r>
+        <w:rPr>
+          <w:rFonts w:ascii="Consolas" w:eastAsia="Times New Roman" w:hAnsi="Consolas" w:cs="Times New Roman"/>
+          <w:color w:val="D4D4D4"/>
+          <w:sz w:val="21"/>
+          <w:szCs w:val="21"/>
+          <w:lang w:eastAsia="en-IN"/>
+        </w:rPr>
+        <w:t>.</w:t>
+      </w:r>
+      <w:r>
+        <w:rPr>
+          <w:rFonts w:ascii="Consolas" w:eastAsia="Times New Roman" w:hAnsi="Consolas" w:cs="Times New Roman"/>
+          <w:color w:val="9CDCFE"/>
+          <w:sz w:val="21"/>
+          <w:szCs w:val="21"/>
+          <w:lang w:eastAsia="en-IN"/>
+        </w:rPr>
+        <w:t>ingredients</w:t>
+      </w:r>
+      <w:proofErr w:type="spellEnd"/>
+      <w:r>
+        <w:rPr>
+          <w:rFonts w:ascii="Consolas" w:eastAsia="Times New Roman" w:hAnsi="Consolas" w:cs="Times New Roman"/>
+          <w:color w:val="D4D4D4"/>
+          <w:sz w:val="21"/>
+          <w:szCs w:val="21"/>
+          <w:lang w:eastAsia="en-IN"/>
+        </w:rPr>
+        <w:t>){</w:t>
+      </w:r>
+    </w:p>
+    <w:p>
+      <w:pPr>
+        <w:shd w:val="clear" w:color="auto" w:fill="1E1E1E"/>
+        <w:spacing w:after="0" w:line="285" w:lineRule="atLeast"/>
+        <w:rPr>
+          <w:rFonts w:ascii="Consolas" w:eastAsia="Times New Roman" w:hAnsi="Consolas" w:cs="Times New Roman"/>
+          <w:color w:val="D4D4D4"/>
+          <w:sz w:val="21"/>
+          <w:szCs w:val="21"/>
+          <w:lang w:eastAsia="en-IN"/>
+        </w:rPr>
+      </w:pPr>
+      <w:r>
+        <w:rPr>
+          <w:rFonts w:ascii="Consolas" w:eastAsia="Times New Roman" w:hAnsi="Consolas" w:cs="Times New Roman"/>
+          <w:color w:val="D4D4D4"/>
+          <w:sz w:val="21"/>
+          <w:szCs w:val="21"/>
+          <w:lang w:eastAsia="en-IN"/>
+        </w:rPr>
+        <w:t xml:space="preserve">                </w:t>
+      </w:r>
+      <w:proofErr w:type="gramStart"/>
+      <w:r>
+        <w:rPr>
+          <w:rFonts w:ascii="Consolas" w:eastAsia="Times New Roman" w:hAnsi="Consolas" w:cs="Times New Roman"/>
+          <w:color w:val="4EC9B0"/>
+          <w:sz w:val="21"/>
+          <w:szCs w:val="21"/>
+          <w:lang w:eastAsia="en-IN"/>
+        </w:rPr>
+        <w:t>console</w:t>
+      </w:r>
+      <w:r>
+        <w:rPr>
+          <w:rFonts w:ascii="Consolas" w:eastAsia="Times New Roman" w:hAnsi="Consolas" w:cs="Times New Roman"/>
+          <w:color w:val="D4D4D4"/>
+          <w:sz w:val="21"/>
+          <w:szCs w:val="21"/>
+          <w:lang w:eastAsia="en-IN"/>
+        </w:rPr>
+        <w:t>.</w:t>
+      </w:r>
+      <w:r>
+        <w:rPr>
+          <w:rFonts w:ascii="Consolas" w:eastAsia="Times New Roman" w:hAnsi="Consolas" w:cs="Times New Roman"/>
+          <w:color w:val="DCDCAA"/>
+          <w:sz w:val="21"/>
+          <w:szCs w:val="21"/>
+          <w:lang w:eastAsia="en-IN"/>
+        </w:rPr>
+        <w:t>log</w:t>
+      </w:r>
+      <w:r>
+        <w:rPr>
+          <w:rFonts w:ascii="Consolas" w:eastAsia="Times New Roman" w:hAnsi="Consolas" w:cs="Times New Roman"/>
+          <w:color w:val="D4D4D4"/>
+          <w:sz w:val="21"/>
+          <w:szCs w:val="21"/>
+          <w:lang w:eastAsia="en-IN"/>
+        </w:rPr>
+        <w:t>(</w:t>
+      </w:r>
+      <w:proofErr w:type="gramEnd"/>
+      <w:r>
+        <w:rPr>
+          <w:rFonts w:ascii="Consolas" w:eastAsia="Times New Roman" w:hAnsi="Consolas" w:cs="Times New Roman"/>
+          <w:color w:val="CE9178"/>
+          <w:sz w:val="21"/>
+          <w:szCs w:val="21"/>
+          <w:lang w:eastAsia="en-IN"/>
+        </w:rPr>
+        <w:t>"no ingredient found for recipe : "</w:t>
+      </w:r>
+      <w:r>
+        <w:rPr>
+          <w:rFonts w:ascii="Consolas" w:eastAsia="Times New Roman" w:hAnsi="Consolas" w:cs="Times New Roman"/>
+          <w:color w:val="D4D4D4"/>
+          <w:sz w:val="21"/>
+          <w:szCs w:val="21"/>
+          <w:lang w:eastAsia="en-IN"/>
+        </w:rPr>
+        <w:t>+</w:t>
+      </w:r>
+      <w:r>
+        <w:rPr>
+          <w:rFonts w:ascii="Consolas" w:eastAsia="Times New Roman" w:hAnsi="Consolas" w:cs="Times New Roman"/>
+          <w:color w:val="9CDCFE"/>
+          <w:sz w:val="21"/>
+          <w:szCs w:val="21"/>
+          <w:lang w:eastAsia="en-IN"/>
+        </w:rPr>
+        <w:t>recipe</w:t>
+      </w:r>
+      <w:r>
+        <w:rPr>
+          <w:rFonts w:ascii="Consolas" w:eastAsia="Times New Roman" w:hAnsi="Consolas" w:cs="Times New Roman"/>
+          <w:color w:val="D4D4D4"/>
+          <w:sz w:val="21"/>
+          <w:szCs w:val="21"/>
+          <w:lang w:eastAsia="en-IN"/>
+        </w:rPr>
+        <w:t>.</w:t>
+      </w:r>
+      <w:r>
+        <w:rPr>
+          <w:rFonts w:ascii="Consolas" w:eastAsia="Times New Roman" w:hAnsi="Consolas" w:cs="Times New Roman"/>
+          <w:color w:val="9CDCFE"/>
+          <w:sz w:val="21"/>
+          <w:szCs w:val="21"/>
+          <w:lang w:eastAsia="en-IN"/>
+        </w:rPr>
+        <w:t>name</w:t>
+      </w:r>
+      <w:r>
+        <w:rPr>
+          <w:rFonts w:ascii="Consolas" w:eastAsia="Times New Roman" w:hAnsi="Consolas" w:cs="Times New Roman"/>
+          <w:color w:val="D4D4D4"/>
+          <w:sz w:val="21"/>
+          <w:szCs w:val="21"/>
+          <w:lang w:eastAsia="en-IN"/>
+        </w:rPr>
+        <w:t>);</w:t>
+      </w:r>
+    </w:p>
+    <w:p>
+      <w:pPr>
+        <w:shd w:val="clear" w:color="auto" w:fill="1E1E1E"/>
+        <w:spacing w:after="0" w:line="285" w:lineRule="atLeast"/>
+        <w:rPr>
+          <w:rFonts w:ascii="Consolas" w:eastAsia="Times New Roman" w:hAnsi="Consolas" w:cs="Times New Roman"/>
+          <w:color w:val="D4D4D4"/>
+          <w:sz w:val="21"/>
+          <w:szCs w:val="21"/>
+          <w:lang w:eastAsia="en-IN"/>
+        </w:rPr>
+      </w:pPr>
+      <w:r>
+        <w:rPr>
+          <w:rFonts w:ascii="Consolas" w:eastAsia="Times New Roman" w:hAnsi="Consolas" w:cs="Times New Roman"/>
+          <w:color w:val="D4D4D4"/>
+          <w:sz w:val="21"/>
+          <w:szCs w:val="21"/>
+          <w:lang w:eastAsia="en-IN"/>
+        </w:rPr>
+        <w:t xml:space="preserve">                </w:t>
+      </w:r>
+      <w:proofErr w:type="spellStart"/>
+      <w:r>
+        <w:rPr>
+          <w:rFonts w:ascii="Consolas" w:eastAsia="Times New Roman" w:hAnsi="Consolas" w:cs="Times New Roman"/>
+          <w:color w:val="9CDCFE"/>
+          <w:sz w:val="21"/>
+          <w:szCs w:val="21"/>
+          <w:lang w:eastAsia="en-IN"/>
+        </w:rPr>
+        <w:t>recipe</w:t>
+      </w:r>
+      <w:r>
+        <w:rPr>
+          <w:rFonts w:ascii="Consolas" w:eastAsia="Times New Roman" w:hAnsi="Consolas" w:cs="Times New Roman"/>
+          <w:color w:val="D4D4D4"/>
+          <w:sz w:val="21"/>
+          <w:szCs w:val="21"/>
+          <w:lang w:eastAsia="en-IN"/>
+        </w:rPr>
+        <w:t>.</w:t>
+      </w:r>
+      <w:r>
+        <w:rPr>
+          <w:rFonts w:ascii="Consolas" w:eastAsia="Times New Roman" w:hAnsi="Consolas" w:cs="Times New Roman"/>
+          <w:color w:val="9CDCFE"/>
+          <w:sz w:val="21"/>
+          <w:szCs w:val="21"/>
+          <w:lang w:eastAsia="en-IN"/>
+        </w:rPr>
+        <w:t>ingredients</w:t>
+      </w:r>
+      <w:proofErr w:type="spellEnd"/>
+      <w:proofErr w:type="gramStart"/>
+      <w:r>
+        <w:rPr>
+          <w:rFonts w:ascii="Consolas" w:eastAsia="Times New Roman" w:hAnsi="Consolas" w:cs="Times New Roman"/>
+          <w:color w:val="D4D4D4"/>
+          <w:sz w:val="21"/>
+          <w:szCs w:val="21"/>
+          <w:lang w:eastAsia="en-IN"/>
+        </w:rPr>
+        <w:t>=[</w:t>
+      </w:r>
+      <w:proofErr w:type="gramEnd"/>
+      <w:r>
+        <w:rPr>
+          <w:rFonts w:ascii="Consolas" w:eastAsia="Times New Roman" w:hAnsi="Consolas" w:cs="Times New Roman"/>
+          <w:color w:val="D4D4D4"/>
+          <w:sz w:val="21"/>
+          <w:szCs w:val="21"/>
+          <w:lang w:eastAsia="en-IN"/>
+        </w:rPr>
+        <w:t>];</w:t>
+      </w:r>
+    </w:p>
+    <w:p>
+      <w:pPr>
+        <w:shd w:val="clear" w:color="auto" w:fill="1E1E1E"/>
+        <w:spacing w:after="0" w:line="285" w:lineRule="atLeast"/>
+        <w:rPr>
+          <w:rFonts w:ascii="Consolas" w:eastAsia="Times New Roman" w:hAnsi="Consolas" w:cs="Times New Roman"/>
+          <w:color w:val="D4D4D4"/>
+          <w:sz w:val="21"/>
+          <w:szCs w:val="21"/>
+          <w:lang w:eastAsia="en-IN"/>
+        </w:rPr>
+      </w:pPr>
+      <w:r>
+        <w:rPr>
+          <w:rFonts w:ascii="Consolas" w:eastAsia="Times New Roman" w:hAnsi="Consolas" w:cs="Times New Roman"/>
+          <w:color w:val="D4D4D4"/>
+          <w:sz w:val="21"/>
+          <w:szCs w:val="21"/>
+          <w:lang w:eastAsia="en-IN"/>
+        </w:rPr>
+        <w:t xml:space="preserve">               } </w:t>
+      </w:r>
+    </w:p>
+    <w:p>
+      <w:pPr>
+        <w:shd w:val="clear" w:color="auto" w:fill="1E1E1E"/>
+        <w:spacing w:after="0" w:line="285" w:lineRule="atLeast"/>
+        <w:rPr>
+          <w:rFonts w:ascii="Consolas" w:eastAsia="Times New Roman" w:hAnsi="Consolas" w:cs="Times New Roman"/>
+          <w:color w:val="D4D4D4"/>
+          <w:sz w:val="21"/>
+          <w:szCs w:val="21"/>
+          <w:lang w:eastAsia="en-IN"/>
+        </w:rPr>
+      </w:pPr>
+      <w:r>
+        <w:rPr>
+          <w:rFonts w:ascii="Consolas" w:eastAsia="Times New Roman" w:hAnsi="Consolas" w:cs="Times New Roman"/>
+          <w:color w:val="D4D4D4"/>
+          <w:sz w:val="21"/>
+          <w:szCs w:val="21"/>
+          <w:lang w:eastAsia="en-IN"/>
+        </w:rPr>
+        <w:t xml:space="preserve">            }</w:t>
+      </w:r>
+    </w:p>
+    <w:p>
+      <w:pPr>
+        <w:shd w:val="clear" w:color="auto" w:fill="1E1E1E"/>
+        <w:spacing w:after="0" w:line="285" w:lineRule="atLeast"/>
+        <w:rPr>
+          <w:rFonts w:ascii="Consolas" w:eastAsia="Times New Roman" w:hAnsi="Consolas" w:cs="Times New Roman"/>
+          <w:color w:val="D4D4D4"/>
+          <w:sz w:val="21"/>
+          <w:szCs w:val="21"/>
+          <w:lang w:eastAsia="en-IN"/>
+        </w:rPr>
+      </w:pPr>
+      <w:r>
+        <w:rPr>
+          <w:rFonts w:ascii="Consolas" w:eastAsia="Times New Roman" w:hAnsi="Consolas" w:cs="Times New Roman"/>
+          <w:color w:val="D4D4D4"/>
+          <w:sz w:val="21"/>
+          <w:szCs w:val="21"/>
+          <w:lang w:eastAsia="en-IN"/>
+        </w:rPr>
+        <w:t xml:space="preserve">            </w:t>
+      </w:r>
+      <w:proofErr w:type="gramStart"/>
+      <w:r>
+        <w:rPr>
+          <w:rFonts w:ascii="Consolas" w:eastAsia="Times New Roman" w:hAnsi="Consolas" w:cs="Times New Roman"/>
+          <w:color w:val="C586C0"/>
+          <w:sz w:val="21"/>
+          <w:szCs w:val="21"/>
+          <w:lang w:eastAsia="en-IN"/>
+        </w:rPr>
+        <w:t>return</w:t>
+      </w:r>
+      <w:proofErr w:type="gramEnd"/>
+      <w:r>
+        <w:rPr>
+          <w:rFonts w:ascii="Consolas" w:eastAsia="Times New Roman" w:hAnsi="Consolas" w:cs="Times New Roman"/>
+          <w:color w:val="D4D4D4"/>
+          <w:sz w:val="21"/>
+          <w:szCs w:val="21"/>
+          <w:lang w:eastAsia="en-IN"/>
+        </w:rPr>
+        <w:t xml:space="preserve"> </w:t>
+      </w:r>
+      <w:r>
+        <w:rPr>
+          <w:rFonts w:ascii="Consolas" w:eastAsia="Times New Roman" w:hAnsi="Consolas" w:cs="Times New Roman"/>
+          <w:color w:val="9CDCFE"/>
+          <w:sz w:val="21"/>
+          <w:szCs w:val="21"/>
+          <w:lang w:eastAsia="en-IN"/>
+        </w:rPr>
+        <w:t>recipes</w:t>
+      </w:r>
+      <w:r>
+        <w:rPr>
+          <w:rFonts w:ascii="Consolas" w:eastAsia="Times New Roman" w:hAnsi="Consolas" w:cs="Times New Roman"/>
+          <w:color w:val="D4D4D4"/>
+          <w:sz w:val="21"/>
+          <w:szCs w:val="21"/>
+          <w:lang w:eastAsia="en-IN"/>
+        </w:rPr>
+        <w:t>;</w:t>
+      </w:r>
+    </w:p>
+    <w:p>
+      <w:pPr>
+        <w:shd w:val="clear" w:color="auto" w:fill="1E1E1E"/>
+        <w:spacing w:after="0" w:line="285" w:lineRule="atLeast"/>
+        <w:rPr>
+          <w:rFonts w:ascii="Consolas" w:eastAsia="Times New Roman" w:hAnsi="Consolas" w:cs="Times New Roman"/>
+          <w:color w:val="D4D4D4"/>
+          <w:sz w:val="21"/>
+          <w:szCs w:val="21"/>
+          <w:lang w:eastAsia="en-IN"/>
+        </w:rPr>
+      </w:pPr>
+      <w:r>
+        <w:rPr>
+          <w:rFonts w:ascii="Consolas" w:eastAsia="Times New Roman" w:hAnsi="Consolas" w:cs="Times New Roman"/>
+          <w:color w:val="D4D4D4"/>
+          <w:sz w:val="21"/>
+          <w:szCs w:val="21"/>
+          <w:lang w:eastAsia="en-IN"/>
+        </w:rPr>
+        <w:t xml:space="preserve">        }))</w:t>
+      </w:r>
+    </w:p>
+    <w:p>
+      <w:pPr>
+        <w:shd w:val="clear" w:color="auto" w:fill="1E1E1E"/>
+        <w:spacing w:after="0" w:line="285" w:lineRule="atLeast"/>
+        <w:rPr>
+          <w:rFonts w:ascii="Consolas" w:eastAsia="Times New Roman" w:hAnsi="Consolas" w:cs="Times New Roman"/>
+          <w:color w:val="D4D4D4"/>
+          <w:sz w:val="21"/>
+          <w:szCs w:val="21"/>
+          <w:lang w:eastAsia="en-IN"/>
+        </w:rPr>
+      </w:pPr>
+      <w:r>
+        <w:rPr>
+          <w:rFonts w:ascii="Consolas" w:eastAsia="Times New Roman" w:hAnsi="Consolas" w:cs="Times New Roman"/>
+          <w:color w:val="D4D4D4"/>
+          <w:sz w:val="21"/>
+          <w:szCs w:val="21"/>
+          <w:lang w:eastAsia="en-IN"/>
+        </w:rPr>
+        <w:t xml:space="preserve">        .</w:t>
+      </w:r>
+      <w:proofErr w:type="gramStart"/>
+      <w:r>
+        <w:rPr>
+          <w:rFonts w:ascii="Consolas" w:eastAsia="Times New Roman" w:hAnsi="Consolas" w:cs="Times New Roman"/>
+          <w:color w:val="DCDCAA"/>
+          <w:sz w:val="21"/>
+          <w:szCs w:val="21"/>
+          <w:lang w:eastAsia="en-IN"/>
+        </w:rPr>
+        <w:t>subscribe</w:t>
+      </w:r>
+      <w:r>
+        <w:rPr>
+          <w:rFonts w:ascii="Consolas" w:eastAsia="Times New Roman" w:hAnsi="Consolas" w:cs="Times New Roman"/>
+          <w:color w:val="D4D4D4"/>
+          <w:sz w:val="21"/>
+          <w:szCs w:val="21"/>
+          <w:lang w:eastAsia="en-IN"/>
+        </w:rPr>
+        <w:t>(</w:t>
+      </w:r>
+      <w:proofErr w:type="gramEnd"/>
+      <w:r>
+        <w:rPr>
+          <w:rFonts w:ascii="Consolas" w:eastAsia="Times New Roman" w:hAnsi="Consolas" w:cs="Times New Roman"/>
+          <w:color w:val="D4D4D4"/>
+          <w:sz w:val="21"/>
+          <w:szCs w:val="21"/>
+          <w:lang w:eastAsia="en-IN"/>
+        </w:rPr>
+        <w:t>(</w:t>
+      </w:r>
+      <w:r>
+        <w:rPr>
+          <w:rFonts w:ascii="Consolas" w:eastAsia="Times New Roman" w:hAnsi="Consolas" w:cs="Times New Roman"/>
+          <w:color w:val="9CDCFE"/>
+          <w:sz w:val="21"/>
+          <w:szCs w:val="21"/>
+          <w:lang w:eastAsia="en-IN"/>
+        </w:rPr>
+        <w:t>recipes</w:t>
+      </w:r>
+      <w:r>
+        <w:rPr>
+          <w:rFonts w:ascii="Consolas" w:eastAsia="Times New Roman" w:hAnsi="Consolas" w:cs="Times New Roman"/>
+          <w:color w:val="D4D4D4"/>
+          <w:sz w:val="21"/>
+          <w:szCs w:val="21"/>
+          <w:lang w:eastAsia="en-IN"/>
+        </w:rPr>
+        <w:t xml:space="preserve"> : </w:t>
+      </w:r>
+      <w:r>
+        <w:rPr>
+          <w:rFonts w:ascii="Consolas" w:eastAsia="Times New Roman" w:hAnsi="Consolas" w:cs="Times New Roman"/>
+          <w:color w:val="4EC9B0"/>
+          <w:sz w:val="21"/>
+          <w:szCs w:val="21"/>
+          <w:lang w:eastAsia="en-IN"/>
+        </w:rPr>
+        <w:t>recipe</w:t>
+      </w:r>
+      <w:r>
+        <w:rPr>
+          <w:rFonts w:ascii="Consolas" w:eastAsia="Times New Roman" w:hAnsi="Consolas" w:cs="Times New Roman"/>
+          <w:color w:val="D4D4D4"/>
+          <w:sz w:val="21"/>
+          <w:szCs w:val="21"/>
+          <w:lang w:eastAsia="en-IN"/>
+        </w:rPr>
+        <w:t>[])</w:t>
+      </w:r>
+      <w:r>
+        <w:rPr>
+          <w:rFonts w:ascii="Consolas" w:eastAsia="Times New Roman" w:hAnsi="Consolas" w:cs="Times New Roman"/>
+          <w:color w:val="569CD6"/>
+          <w:sz w:val="21"/>
+          <w:szCs w:val="21"/>
+          <w:lang w:eastAsia="en-IN"/>
+        </w:rPr>
+        <w:t>=&gt;</w:t>
+      </w:r>
+      <w:r>
+        <w:rPr>
+          <w:rFonts w:ascii="Consolas" w:eastAsia="Times New Roman" w:hAnsi="Consolas" w:cs="Times New Roman"/>
+          <w:color w:val="D4D4D4"/>
+          <w:sz w:val="21"/>
+          <w:szCs w:val="21"/>
+          <w:lang w:eastAsia="en-IN"/>
+        </w:rPr>
+        <w:t>{</w:t>
+      </w:r>
+    </w:p>
+    <w:p>
+      <w:pPr>
+        <w:shd w:val="clear" w:color="auto" w:fill="1E1E1E"/>
+        <w:spacing w:after="0" w:line="285" w:lineRule="atLeast"/>
+        <w:rPr>
+          <w:rFonts w:ascii="Consolas" w:eastAsia="Times New Roman" w:hAnsi="Consolas" w:cs="Times New Roman"/>
+          <w:color w:val="D4D4D4"/>
+          <w:sz w:val="21"/>
+          <w:szCs w:val="21"/>
+          <w:lang w:eastAsia="en-IN"/>
+        </w:rPr>
+      </w:pPr>
+      <w:r>
+        <w:rPr>
+          <w:rFonts w:ascii="Consolas" w:eastAsia="Times New Roman" w:hAnsi="Consolas" w:cs="Times New Roman"/>
+          <w:color w:val="D4D4D4"/>
+          <w:sz w:val="21"/>
+          <w:szCs w:val="21"/>
+          <w:lang w:eastAsia="en-IN"/>
+        </w:rPr>
+        <w:t xml:space="preserve">            </w:t>
+      </w:r>
+      <w:proofErr w:type="spellStart"/>
+      <w:proofErr w:type="gramStart"/>
+      <w:r>
+        <w:rPr>
+          <w:rFonts w:ascii="Consolas" w:eastAsia="Times New Roman" w:hAnsi="Consolas" w:cs="Times New Roman"/>
+          <w:color w:val="569CD6"/>
+          <w:sz w:val="21"/>
+          <w:szCs w:val="21"/>
+          <w:lang w:eastAsia="en-IN"/>
+        </w:rPr>
+        <w:t>this</w:t>
+      </w:r>
+      <w:r>
+        <w:rPr>
+          <w:rFonts w:ascii="Consolas" w:eastAsia="Times New Roman" w:hAnsi="Consolas" w:cs="Times New Roman"/>
+          <w:color w:val="D4D4D4"/>
+          <w:sz w:val="21"/>
+          <w:szCs w:val="21"/>
+          <w:lang w:eastAsia="en-IN"/>
+        </w:rPr>
+        <w:t>.</w:t>
+      </w:r>
+      <w:r>
+        <w:rPr>
+          <w:rFonts w:ascii="Consolas" w:eastAsia="Times New Roman" w:hAnsi="Consolas" w:cs="Times New Roman"/>
+          <w:color w:val="9CDCFE"/>
+          <w:sz w:val="21"/>
+          <w:szCs w:val="21"/>
+          <w:lang w:eastAsia="en-IN"/>
+        </w:rPr>
+        <w:t>recipeservice</w:t>
+      </w:r>
+      <w:r>
+        <w:rPr>
+          <w:rFonts w:ascii="Consolas" w:eastAsia="Times New Roman" w:hAnsi="Consolas" w:cs="Times New Roman"/>
+          <w:color w:val="D4D4D4"/>
+          <w:sz w:val="21"/>
+          <w:szCs w:val="21"/>
+          <w:lang w:eastAsia="en-IN"/>
+        </w:rPr>
+        <w:t>.</w:t>
+      </w:r>
+      <w:r>
+        <w:rPr>
+          <w:rFonts w:ascii="Consolas" w:eastAsia="Times New Roman" w:hAnsi="Consolas" w:cs="Times New Roman"/>
+          <w:color w:val="DCDCAA"/>
+          <w:sz w:val="21"/>
+          <w:szCs w:val="21"/>
+          <w:lang w:eastAsia="en-IN"/>
+        </w:rPr>
+        <w:t>setRecipes</w:t>
+      </w:r>
+      <w:proofErr w:type="spellEnd"/>
+      <w:r>
+        <w:rPr>
+          <w:rFonts w:ascii="Consolas" w:eastAsia="Times New Roman" w:hAnsi="Consolas" w:cs="Times New Roman"/>
+          <w:color w:val="D4D4D4"/>
+          <w:sz w:val="21"/>
+          <w:szCs w:val="21"/>
+          <w:lang w:eastAsia="en-IN"/>
+        </w:rPr>
+        <w:t>(</w:t>
+      </w:r>
+      <w:proofErr w:type="gramEnd"/>
+      <w:r>
+        <w:rPr>
+          <w:rFonts w:ascii="Consolas" w:eastAsia="Times New Roman" w:hAnsi="Consolas" w:cs="Times New Roman"/>
+          <w:color w:val="9CDCFE"/>
+          <w:sz w:val="21"/>
+          <w:szCs w:val="21"/>
+          <w:lang w:eastAsia="en-IN"/>
+        </w:rPr>
+        <w:t>recipes</w:t>
+      </w:r>
+      <w:r>
+        <w:rPr>
+          <w:rFonts w:ascii="Consolas" w:eastAsia="Times New Roman" w:hAnsi="Consolas" w:cs="Times New Roman"/>
+          <w:color w:val="D4D4D4"/>
+          <w:sz w:val="21"/>
+          <w:szCs w:val="21"/>
+          <w:lang w:eastAsia="en-IN"/>
+        </w:rPr>
+        <w:t>);</w:t>
+      </w:r>
+    </w:p>
+    <w:p>
+      <w:pPr>
+        <w:shd w:val="clear" w:color="auto" w:fill="1E1E1E"/>
+        <w:spacing w:after="0" w:line="285" w:lineRule="atLeast"/>
+        <w:rPr>
+          <w:rFonts w:ascii="Consolas" w:eastAsia="Times New Roman" w:hAnsi="Consolas" w:cs="Times New Roman"/>
+          <w:color w:val="D4D4D4"/>
+          <w:sz w:val="21"/>
+          <w:szCs w:val="21"/>
+          <w:lang w:eastAsia="en-IN"/>
+        </w:rPr>
+      </w:pPr>
+      <w:r>
+        <w:rPr>
+          <w:rFonts w:ascii="Consolas" w:eastAsia="Times New Roman" w:hAnsi="Consolas" w:cs="Times New Roman"/>
+          <w:color w:val="D4D4D4"/>
+          <w:sz w:val="21"/>
+          <w:szCs w:val="21"/>
+          <w:lang w:eastAsia="en-IN"/>
+        </w:rPr>
+        <w:t xml:space="preserve">        });</w:t>
+      </w:r>
+    </w:p>
+    <w:p>
+      <w:pPr>
+        <w:shd w:val="clear" w:color="auto" w:fill="1E1E1E"/>
+        <w:spacing w:after="0" w:line="285" w:lineRule="atLeast"/>
+        <w:rPr>
+          <w:rFonts w:ascii="Consolas" w:eastAsia="Times New Roman" w:hAnsi="Consolas" w:cs="Times New Roman"/>
+          <w:color w:val="D4D4D4"/>
+          <w:sz w:val="21"/>
+          <w:szCs w:val="21"/>
+          <w:lang w:eastAsia="en-IN"/>
+        </w:rPr>
+      </w:pPr>
+      <w:r>
+        <w:rPr>
+          <w:rFonts w:ascii="Consolas" w:eastAsia="Times New Roman" w:hAnsi="Consolas" w:cs="Times New Roman"/>
+          <w:color w:val="D4D4D4"/>
+          <w:sz w:val="21"/>
+          <w:szCs w:val="21"/>
+          <w:lang w:eastAsia="en-IN"/>
+        </w:rPr>
+        <w:t xml:space="preserve">    }</w:t>
+      </w:r>
+    </w:p>
+    <w:p>
+      <w:pPr>
+        <w:pStyle w:val="ListParagraph"/>
+        <w:ind w:left="142"/>
+        <w:rPr>
+          <w:bCs/>
+        </w:rPr>
+      </w:pPr>
+    </w:p>
+    <w:p>
+      <w:pPr>
+        <w:shd w:val="clear" w:color="auto" w:fill="1E1E1E"/>
+        <w:spacing w:line="285" w:lineRule="atLeast"/>
+        <w:rPr>
+          <w:rFonts w:ascii="Consolas" w:eastAsia="Times New Roman" w:hAnsi="Consolas" w:cs="Times New Roman"/>
+          <w:color w:val="D4D4D4"/>
+          <w:sz w:val="21"/>
+          <w:szCs w:val="21"/>
+          <w:lang w:eastAsia="en-IN"/>
+        </w:rPr>
+      </w:pPr>
+      <w:r>
+        <w:rPr>
+          <w:bCs/>
+        </w:rPr>
+        <w:t xml:space="preserve">With </w:t>
+      </w:r>
+      <w:proofErr w:type="spellStart"/>
+      <w:r>
+        <w:rPr>
+          <w:bCs/>
+        </w:rPr>
+        <w:t>HttpClient</w:t>
+      </w:r>
+      <w:proofErr w:type="spellEnd"/>
+      <w:r>
+        <w:rPr>
+          <w:bCs/>
+        </w:rPr>
+        <w:t xml:space="preserve">: </w:t>
+      </w:r>
+      <w:r>
+        <w:rPr>
+          <w:bCs/>
+        </w:rPr>
         <w:br/>
       </w:r>
+      <w:r>
+        <w:rPr>
+          <w:rFonts w:ascii="Consolas" w:eastAsia="Times New Roman" w:hAnsi="Consolas" w:cs="Times New Roman"/>
+          <w:color w:val="D4D4D4"/>
+          <w:sz w:val="21"/>
+          <w:szCs w:val="21"/>
+          <w:lang w:eastAsia="en-IN"/>
+        </w:rPr>
+        <w:t xml:space="preserve">    </w:t>
+      </w:r>
+      <w:proofErr w:type="spellStart"/>
+      <w:proofErr w:type="gramStart"/>
+      <w:r>
+        <w:rPr>
+          <w:rFonts w:ascii="Consolas" w:eastAsia="Times New Roman" w:hAnsi="Consolas" w:cs="Times New Roman"/>
+          <w:color w:val="DCDCAA"/>
+          <w:sz w:val="21"/>
+          <w:szCs w:val="21"/>
+          <w:lang w:eastAsia="en-IN"/>
+        </w:rPr>
+        <w:t>fetchData</w:t>
+      </w:r>
+      <w:proofErr w:type="spellEnd"/>
+      <w:r>
+        <w:rPr>
+          <w:rFonts w:ascii="Consolas" w:eastAsia="Times New Roman" w:hAnsi="Consolas" w:cs="Times New Roman"/>
+          <w:color w:val="D4D4D4"/>
+          <w:sz w:val="21"/>
+          <w:szCs w:val="21"/>
+          <w:lang w:eastAsia="en-IN"/>
+        </w:rPr>
+        <w:t>(</w:t>
+      </w:r>
+      <w:proofErr w:type="gramEnd"/>
+      <w:r>
+        <w:rPr>
+          <w:rFonts w:ascii="Consolas" w:eastAsia="Times New Roman" w:hAnsi="Consolas" w:cs="Times New Roman"/>
+          <w:color w:val="D4D4D4"/>
+          <w:sz w:val="21"/>
+          <w:szCs w:val="21"/>
+          <w:lang w:eastAsia="en-IN"/>
+        </w:rPr>
+        <w:t>) {</w:t>
+      </w:r>
+    </w:p>
+    <w:p>
+      <w:pPr>
+        <w:shd w:val="clear" w:color="auto" w:fill="1E1E1E"/>
+        <w:spacing w:after="0" w:line="285" w:lineRule="atLeast"/>
+        <w:rPr>
+          <w:rFonts w:ascii="Consolas" w:eastAsia="Times New Roman" w:hAnsi="Consolas" w:cs="Times New Roman"/>
+          <w:color w:val="D4D4D4"/>
+          <w:sz w:val="21"/>
+          <w:szCs w:val="21"/>
+          <w:lang w:eastAsia="en-IN"/>
+        </w:rPr>
+      </w:pPr>
+      <w:r>
+        <w:rPr>
+          <w:rFonts w:ascii="Consolas" w:eastAsia="Times New Roman" w:hAnsi="Consolas" w:cs="Times New Roman"/>
+          <w:color w:val="D4D4D4"/>
+          <w:sz w:val="21"/>
+          <w:szCs w:val="21"/>
+          <w:lang w:eastAsia="en-IN"/>
+        </w:rPr>
+        <w:t xml:space="preserve">        </w:t>
+      </w:r>
+      <w:proofErr w:type="gramStart"/>
+      <w:r>
+        <w:rPr>
+          <w:rFonts w:ascii="Consolas" w:eastAsia="Times New Roman" w:hAnsi="Consolas" w:cs="Times New Roman"/>
+          <w:color w:val="C586C0"/>
+          <w:sz w:val="21"/>
+          <w:szCs w:val="21"/>
+          <w:lang w:eastAsia="en-IN"/>
+        </w:rPr>
+        <w:t>return</w:t>
+      </w:r>
+      <w:proofErr w:type="gramEnd"/>
+      <w:r>
+        <w:rPr>
+          <w:rFonts w:ascii="Consolas" w:eastAsia="Times New Roman" w:hAnsi="Consolas" w:cs="Times New Roman"/>
+          <w:color w:val="D4D4D4"/>
+          <w:sz w:val="21"/>
+          <w:szCs w:val="21"/>
+          <w:lang w:eastAsia="en-IN"/>
+        </w:rPr>
+        <w:t xml:space="preserve"> </w:t>
+      </w:r>
+      <w:r>
+        <w:rPr>
+          <w:rFonts w:ascii="Consolas" w:eastAsia="Times New Roman" w:hAnsi="Consolas" w:cs="Times New Roman"/>
+          <w:color w:val="569CD6"/>
+          <w:sz w:val="21"/>
+          <w:szCs w:val="21"/>
+          <w:lang w:eastAsia="en-IN"/>
+        </w:rPr>
+        <w:t>this</w:t>
+      </w:r>
+      <w:r>
+        <w:rPr>
+          <w:rFonts w:ascii="Consolas" w:eastAsia="Times New Roman" w:hAnsi="Consolas" w:cs="Times New Roman"/>
+          <w:color w:val="D4D4D4"/>
+          <w:sz w:val="21"/>
+          <w:szCs w:val="21"/>
+          <w:lang w:eastAsia="en-IN"/>
+        </w:rPr>
+        <w:t>.</w:t>
+      </w:r>
+      <w:r>
+        <w:rPr>
+          <w:rFonts w:ascii="Consolas" w:eastAsia="Times New Roman" w:hAnsi="Consolas" w:cs="Times New Roman"/>
+          <w:color w:val="9CDCFE"/>
+          <w:sz w:val="21"/>
+          <w:szCs w:val="21"/>
+          <w:lang w:eastAsia="en-IN"/>
+        </w:rPr>
+        <w:t>http</w:t>
+      </w:r>
+      <w:r>
+        <w:rPr>
+          <w:rFonts w:ascii="Consolas" w:eastAsia="Times New Roman" w:hAnsi="Consolas" w:cs="Times New Roman"/>
+          <w:color w:val="D4D4D4"/>
+          <w:sz w:val="21"/>
+          <w:szCs w:val="21"/>
+          <w:lang w:eastAsia="en-IN"/>
+        </w:rPr>
+        <w:t>.</w:t>
+      </w:r>
+      <w:r>
+        <w:rPr>
+          <w:rFonts w:ascii="Consolas" w:eastAsia="Times New Roman" w:hAnsi="Consolas" w:cs="Times New Roman"/>
+          <w:color w:val="DCDCAA"/>
+          <w:sz w:val="21"/>
+          <w:szCs w:val="21"/>
+          <w:lang w:eastAsia="en-IN"/>
+        </w:rPr>
+        <w:t>get</w:t>
+      </w:r>
+      <w:r>
+        <w:rPr>
+          <w:rFonts w:ascii="Consolas" w:eastAsia="Times New Roman" w:hAnsi="Consolas" w:cs="Times New Roman"/>
+          <w:color w:val="D4D4D4"/>
+          <w:sz w:val="21"/>
+          <w:szCs w:val="21"/>
+          <w:lang w:eastAsia="en-IN"/>
+        </w:rPr>
+        <w:t>(</w:t>
+      </w:r>
+      <w:r>
+        <w:rPr>
+          <w:rFonts w:ascii="Consolas" w:eastAsia="Times New Roman" w:hAnsi="Consolas" w:cs="Times New Roman"/>
+          <w:color w:val="CE9178"/>
+          <w:sz w:val="21"/>
+          <w:szCs w:val="21"/>
+          <w:lang w:eastAsia="en-IN"/>
+        </w:rPr>
+        <w:t>"https://ng-recipe-book-98ef5.firebaseio.com/recipe.json"</w:t>
+      </w:r>
+      <w:r>
+        <w:rPr>
+          <w:rFonts w:ascii="Consolas" w:eastAsia="Times New Roman" w:hAnsi="Consolas" w:cs="Times New Roman"/>
+          <w:color w:val="D4D4D4"/>
+          <w:sz w:val="21"/>
+          <w:szCs w:val="21"/>
+          <w:lang w:eastAsia="en-IN"/>
+        </w:rPr>
+        <w:t>)</w:t>
+      </w:r>
+    </w:p>
+    <w:p>
+      <w:pPr>
+        <w:shd w:val="clear" w:color="auto" w:fill="1E1E1E"/>
+        <w:spacing w:after="0" w:line="285" w:lineRule="atLeast"/>
+        <w:rPr>
+          <w:rFonts w:ascii="Consolas" w:eastAsia="Times New Roman" w:hAnsi="Consolas" w:cs="Times New Roman"/>
+          <w:color w:val="D4D4D4"/>
+          <w:sz w:val="21"/>
+          <w:szCs w:val="21"/>
+          <w:lang w:eastAsia="en-IN"/>
+        </w:rPr>
+      </w:pPr>
+      <w:r>
+        <w:rPr>
+          <w:rFonts w:ascii="Consolas" w:eastAsia="Times New Roman" w:hAnsi="Consolas" w:cs="Times New Roman"/>
+          <w:color w:val="D4D4D4"/>
+          <w:sz w:val="21"/>
+          <w:szCs w:val="21"/>
+          <w:lang w:eastAsia="en-IN"/>
+        </w:rPr>
+        <w:t xml:space="preserve">        .</w:t>
+      </w:r>
+      <w:proofErr w:type="gramStart"/>
+      <w:r>
+        <w:rPr>
+          <w:rFonts w:ascii="Consolas" w:eastAsia="Times New Roman" w:hAnsi="Consolas" w:cs="Times New Roman"/>
+          <w:color w:val="DCDCAA"/>
+          <w:sz w:val="21"/>
+          <w:szCs w:val="21"/>
+          <w:lang w:eastAsia="en-IN"/>
+        </w:rPr>
+        <w:t>pipe</w:t>
+      </w:r>
+      <w:r>
+        <w:rPr>
+          <w:rFonts w:ascii="Consolas" w:eastAsia="Times New Roman" w:hAnsi="Consolas" w:cs="Times New Roman"/>
+          <w:color w:val="D4D4D4"/>
+          <w:sz w:val="21"/>
+          <w:szCs w:val="21"/>
+          <w:lang w:eastAsia="en-IN"/>
+        </w:rPr>
+        <w:t>(</w:t>
+      </w:r>
+      <w:proofErr w:type="gramEnd"/>
+      <w:r>
+        <w:rPr>
+          <w:rFonts w:ascii="Consolas" w:eastAsia="Times New Roman" w:hAnsi="Consolas" w:cs="Times New Roman"/>
+          <w:color w:val="DCDCAA"/>
+          <w:sz w:val="21"/>
+          <w:szCs w:val="21"/>
+          <w:lang w:eastAsia="en-IN"/>
+        </w:rPr>
+        <w:t>map</w:t>
+      </w:r>
+      <w:r>
+        <w:rPr>
+          <w:rFonts w:ascii="Consolas" w:eastAsia="Times New Roman" w:hAnsi="Consolas" w:cs="Times New Roman"/>
+          <w:color w:val="D4D4D4"/>
+          <w:sz w:val="21"/>
+          <w:szCs w:val="21"/>
+          <w:lang w:eastAsia="en-IN"/>
+        </w:rPr>
+        <w:t>((</w:t>
+      </w:r>
+      <w:r>
+        <w:rPr>
+          <w:rFonts w:ascii="Consolas" w:eastAsia="Times New Roman" w:hAnsi="Consolas" w:cs="Times New Roman"/>
+          <w:b/>
+          <w:color w:val="9CDCFE"/>
+          <w:sz w:val="21"/>
+          <w:szCs w:val="21"/>
+          <w:u w:val="single"/>
+          <w:lang w:eastAsia="en-IN"/>
+        </w:rPr>
+        <w:t>recipes</w:t>
+      </w:r>
+      <w:r>
+        <w:rPr>
+          <w:rFonts w:ascii="Consolas" w:eastAsia="Times New Roman" w:hAnsi="Consolas" w:cs="Times New Roman"/>
+          <w:b/>
+          <w:color w:val="D4D4D4"/>
+          <w:sz w:val="21"/>
+          <w:szCs w:val="21"/>
+          <w:u w:val="single"/>
+          <w:lang w:eastAsia="en-IN"/>
+        </w:rPr>
+        <w:t xml:space="preserve"> : </w:t>
+      </w:r>
+      <w:r>
+        <w:rPr>
+          <w:rFonts w:ascii="Consolas" w:eastAsia="Times New Roman" w:hAnsi="Consolas" w:cs="Times New Roman"/>
+          <w:b/>
+          <w:color w:val="4EC9B0"/>
+          <w:sz w:val="21"/>
+          <w:szCs w:val="21"/>
+          <w:u w:val="single"/>
+          <w:lang w:eastAsia="en-IN"/>
+        </w:rPr>
+        <w:t>recipe</w:t>
+      </w:r>
+      <w:r>
+        <w:rPr>
+          <w:rFonts w:ascii="Consolas" w:eastAsia="Times New Roman" w:hAnsi="Consolas" w:cs="Times New Roman"/>
+          <w:b/>
+          <w:color w:val="D4D4D4"/>
+          <w:sz w:val="21"/>
+          <w:szCs w:val="21"/>
+          <w:u w:val="single"/>
+          <w:lang w:eastAsia="en-IN"/>
+        </w:rPr>
+        <w:t>[]</w:t>
+      </w:r>
+      <w:r>
+        <w:rPr>
+          <w:rFonts w:ascii="Consolas" w:eastAsia="Times New Roman" w:hAnsi="Consolas" w:cs="Times New Roman"/>
+          <w:color w:val="D4D4D4"/>
+          <w:sz w:val="21"/>
+          <w:szCs w:val="21"/>
+          <w:lang w:eastAsia="en-IN"/>
+        </w:rPr>
+        <w:t>)</w:t>
+      </w:r>
+      <w:r>
+        <w:rPr>
+          <w:rFonts w:ascii="Consolas" w:eastAsia="Times New Roman" w:hAnsi="Consolas" w:cs="Times New Roman"/>
+          <w:color w:val="569CD6"/>
+          <w:sz w:val="21"/>
+          <w:szCs w:val="21"/>
+          <w:lang w:eastAsia="en-IN"/>
+        </w:rPr>
+        <w:t>=&gt;</w:t>
+      </w:r>
+      <w:r>
+        <w:rPr>
+          <w:rFonts w:ascii="Consolas" w:eastAsia="Times New Roman" w:hAnsi="Consolas" w:cs="Times New Roman"/>
+          <w:color w:val="D4D4D4"/>
+          <w:sz w:val="21"/>
+          <w:szCs w:val="21"/>
+          <w:lang w:eastAsia="en-IN"/>
+        </w:rPr>
+        <w:t>{</w:t>
+      </w:r>
+    </w:p>
+    <w:p>
+      <w:pPr>
+        <w:shd w:val="clear" w:color="auto" w:fill="1E1E1E"/>
+        <w:spacing w:after="0" w:line="285" w:lineRule="atLeast"/>
+        <w:rPr>
+          <w:rFonts w:ascii="Consolas" w:eastAsia="Times New Roman" w:hAnsi="Consolas" w:cs="Times New Roman"/>
+          <w:color w:val="D4D4D4"/>
+          <w:sz w:val="21"/>
+          <w:szCs w:val="21"/>
+          <w:lang w:eastAsia="en-IN"/>
+        </w:rPr>
+      </w:pPr>
+      <w:r>
+        <w:rPr>
+          <w:rFonts w:ascii="Consolas" w:eastAsia="Times New Roman" w:hAnsi="Consolas" w:cs="Times New Roman"/>
+          <w:color w:val="D4D4D4"/>
+          <w:sz w:val="21"/>
+          <w:szCs w:val="21"/>
+          <w:lang w:eastAsia="en-IN"/>
+        </w:rPr>
+        <w:t xml:space="preserve">            </w:t>
+      </w:r>
+      <w:proofErr w:type="gramStart"/>
+      <w:r>
+        <w:rPr>
+          <w:rFonts w:ascii="Consolas" w:eastAsia="Times New Roman" w:hAnsi="Consolas" w:cs="Times New Roman"/>
+          <w:color w:val="C586C0"/>
+          <w:sz w:val="21"/>
+          <w:szCs w:val="21"/>
+          <w:lang w:eastAsia="en-IN"/>
+        </w:rPr>
+        <w:t>for</w:t>
+      </w:r>
+      <w:r>
+        <w:rPr>
+          <w:rFonts w:ascii="Consolas" w:eastAsia="Times New Roman" w:hAnsi="Consolas" w:cs="Times New Roman"/>
+          <w:color w:val="D4D4D4"/>
+          <w:sz w:val="21"/>
+          <w:szCs w:val="21"/>
+          <w:lang w:eastAsia="en-IN"/>
+        </w:rPr>
+        <w:t>(</w:t>
+      </w:r>
+      <w:proofErr w:type="gramEnd"/>
+      <w:r>
+        <w:rPr>
+          <w:rFonts w:ascii="Consolas" w:eastAsia="Times New Roman" w:hAnsi="Consolas" w:cs="Times New Roman"/>
+          <w:color w:val="569CD6"/>
+          <w:sz w:val="21"/>
+          <w:szCs w:val="21"/>
+          <w:lang w:eastAsia="en-IN"/>
+        </w:rPr>
+        <w:t>let</w:t>
+      </w:r>
+      <w:r>
+        <w:rPr>
+          <w:rFonts w:ascii="Consolas" w:eastAsia="Times New Roman" w:hAnsi="Consolas" w:cs="Times New Roman"/>
+          <w:color w:val="D4D4D4"/>
+          <w:sz w:val="21"/>
+          <w:szCs w:val="21"/>
+          <w:lang w:eastAsia="en-IN"/>
+        </w:rPr>
+        <w:t xml:space="preserve"> </w:t>
+      </w:r>
+      <w:r>
+        <w:rPr>
+          <w:rFonts w:ascii="Consolas" w:eastAsia="Times New Roman" w:hAnsi="Consolas" w:cs="Times New Roman"/>
+          <w:color w:val="9CDCFE"/>
+          <w:sz w:val="21"/>
+          <w:szCs w:val="21"/>
+          <w:lang w:eastAsia="en-IN"/>
+        </w:rPr>
+        <w:t>recipe</w:t>
+      </w:r>
+      <w:r>
+        <w:rPr>
+          <w:rFonts w:ascii="Consolas" w:eastAsia="Times New Roman" w:hAnsi="Consolas" w:cs="Times New Roman"/>
+          <w:color w:val="D4D4D4"/>
+          <w:sz w:val="21"/>
+          <w:szCs w:val="21"/>
+          <w:lang w:eastAsia="en-IN"/>
+        </w:rPr>
+        <w:t xml:space="preserve"> </w:t>
+      </w:r>
+      <w:r>
+        <w:rPr>
+          <w:rFonts w:ascii="Consolas" w:eastAsia="Times New Roman" w:hAnsi="Consolas" w:cs="Times New Roman"/>
+          <w:color w:val="569CD6"/>
+          <w:sz w:val="21"/>
+          <w:szCs w:val="21"/>
+          <w:lang w:eastAsia="en-IN"/>
+        </w:rPr>
+        <w:t>of</w:t>
+      </w:r>
+      <w:r>
+        <w:rPr>
+          <w:rFonts w:ascii="Consolas" w:eastAsia="Times New Roman" w:hAnsi="Consolas" w:cs="Times New Roman"/>
+          <w:color w:val="D4D4D4"/>
+          <w:sz w:val="21"/>
+          <w:szCs w:val="21"/>
+          <w:lang w:eastAsia="en-IN"/>
+        </w:rPr>
+        <w:t xml:space="preserve"> </w:t>
+      </w:r>
+      <w:r>
+        <w:rPr>
+          <w:rFonts w:ascii="Consolas" w:eastAsia="Times New Roman" w:hAnsi="Consolas" w:cs="Times New Roman"/>
+          <w:color w:val="9CDCFE"/>
+          <w:sz w:val="21"/>
+          <w:szCs w:val="21"/>
+          <w:lang w:eastAsia="en-IN"/>
+        </w:rPr>
+        <w:t>recipes</w:t>
+      </w:r>
+      <w:r>
+        <w:rPr>
+          <w:rFonts w:ascii="Consolas" w:eastAsia="Times New Roman" w:hAnsi="Consolas" w:cs="Times New Roman"/>
+          <w:color w:val="D4D4D4"/>
+          <w:sz w:val="21"/>
+          <w:szCs w:val="21"/>
+          <w:lang w:eastAsia="en-IN"/>
+        </w:rPr>
+        <w:t>){</w:t>
+      </w:r>
+    </w:p>
+    <w:p>
+      <w:pPr>
+        <w:shd w:val="clear" w:color="auto" w:fill="1E1E1E"/>
+        <w:spacing w:after="0" w:line="285" w:lineRule="atLeast"/>
+        <w:rPr>
+          <w:rFonts w:ascii="Consolas" w:eastAsia="Times New Roman" w:hAnsi="Consolas" w:cs="Times New Roman"/>
+          <w:color w:val="D4D4D4"/>
+          <w:sz w:val="21"/>
+          <w:szCs w:val="21"/>
+          <w:lang w:eastAsia="en-IN"/>
+        </w:rPr>
+      </w:pPr>
+      <w:r>
+        <w:rPr>
+          <w:rFonts w:ascii="Consolas" w:eastAsia="Times New Roman" w:hAnsi="Consolas" w:cs="Times New Roman"/>
+          <w:color w:val="D4D4D4"/>
+          <w:sz w:val="21"/>
+          <w:szCs w:val="21"/>
+          <w:lang w:eastAsia="en-IN"/>
+        </w:rPr>
+        <w:t xml:space="preserve">               </w:t>
+      </w:r>
+      <w:proofErr w:type="gramStart"/>
+      <w:r>
+        <w:rPr>
+          <w:rFonts w:ascii="Consolas" w:eastAsia="Times New Roman" w:hAnsi="Consolas" w:cs="Times New Roman"/>
+          <w:color w:val="C586C0"/>
+          <w:sz w:val="21"/>
+          <w:szCs w:val="21"/>
+          <w:lang w:eastAsia="en-IN"/>
+        </w:rPr>
+        <w:t>if</w:t>
+      </w:r>
+      <w:r>
+        <w:rPr>
+          <w:rFonts w:ascii="Consolas" w:eastAsia="Times New Roman" w:hAnsi="Consolas" w:cs="Times New Roman"/>
+          <w:color w:val="D4D4D4"/>
+          <w:sz w:val="21"/>
+          <w:szCs w:val="21"/>
+          <w:lang w:eastAsia="en-IN"/>
+        </w:rPr>
+        <w:t>(</w:t>
+      </w:r>
+      <w:proofErr w:type="gramEnd"/>
+      <w:r>
+        <w:rPr>
+          <w:rFonts w:ascii="Consolas" w:eastAsia="Times New Roman" w:hAnsi="Consolas" w:cs="Times New Roman"/>
+          <w:color w:val="D4D4D4"/>
+          <w:sz w:val="21"/>
+          <w:szCs w:val="21"/>
+          <w:lang w:eastAsia="en-IN"/>
+        </w:rPr>
+        <w:t>!</w:t>
+      </w:r>
+      <w:proofErr w:type="spellStart"/>
+      <w:r>
+        <w:rPr>
+          <w:rFonts w:ascii="Consolas" w:eastAsia="Times New Roman" w:hAnsi="Consolas" w:cs="Times New Roman"/>
+          <w:color w:val="9CDCFE"/>
+          <w:sz w:val="21"/>
+          <w:szCs w:val="21"/>
+          <w:lang w:eastAsia="en-IN"/>
+        </w:rPr>
+        <w:t>recipe</w:t>
+      </w:r>
+      <w:r>
+        <w:rPr>
+          <w:rFonts w:ascii="Consolas" w:eastAsia="Times New Roman" w:hAnsi="Consolas" w:cs="Times New Roman"/>
+          <w:color w:val="D4D4D4"/>
+          <w:sz w:val="21"/>
+          <w:szCs w:val="21"/>
+          <w:lang w:eastAsia="en-IN"/>
+        </w:rPr>
+        <w:t>.</w:t>
+      </w:r>
+      <w:r>
+        <w:rPr>
+          <w:rFonts w:ascii="Consolas" w:eastAsia="Times New Roman" w:hAnsi="Consolas" w:cs="Times New Roman"/>
+          <w:color w:val="9CDCFE"/>
+          <w:sz w:val="21"/>
+          <w:szCs w:val="21"/>
+          <w:lang w:eastAsia="en-IN"/>
+        </w:rPr>
+        <w:t>ingredients</w:t>
+      </w:r>
+      <w:proofErr w:type="spellEnd"/>
+      <w:r>
+        <w:rPr>
+          <w:rFonts w:ascii="Consolas" w:eastAsia="Times New Roman" w:hAnsi="Consolas" w:cs="Times New Roman"/>
+          <w:color w:val="D4D4D4"/>
+          <w:sz w:val="21"/>
+          <w:szCs w:val="21"/>
+          <w:lang w:eastAsia="en-IN"/>
+        </w:rPr>
+        <w:t>){</w:t>
+      </w:r>
+    </w:p>
+    <w:p>
+      <w:pPr>
+        <w:shd w:val="clear" w:color="auto" w:fill="1E1E1E"/>
+        <w:spacing w:after="0" w:line="285" w:lineRule="atLeast"/>
+        <w:rPr>
+          <w:rFonts w:ascii="Consolas" w:eastAsia="Times New Roman" w:hAnsi="Consolas" w:cs="Times New Roman"/>
+          <w:color w:val="D4D4D4"/>
+          <w:sz w:val="21"/>
+          <w:szCs w:val="21"/>
+          <w:lang w:eastAsia="en-IN"/>
+        </w:rPr>
+      </w:pPr>
+      <w:r>
+        <w:rPr>
+          <w:rFonts w:ascii="Consolas" w:eastAsia="Times New Roman" w:hAnsi="Consolas" w:cs="Times New Roman"/>
+          <w:color w:val="D4D4D4"/>
+          <w:sz w:val="21"/>
+          <w:szCs w:val="21"/>
+          <w:lang w:eastAsia="en-IN"/>
+        </w:rPr>
+        <w:t xml:space="preserve">                </w:t>
+      </w:r>
+      <w:proofErr w:type="gramStart"/>
+      <w:r>
+        <w:rPr>
+          <w:rFonts w:ascii="Consolas" w:eastAsia="Times New Roman" w:hAnsi="Consolas" w:cs="Times New Roman"/>
+          <w:color w:val="4EC9B0"/>
+          <w:sz w:val="21"/>
+          <w:szCs w:val="21"/>
+          <w:lang w:eastAsia="en-IN"/>
+        </w:rPr>
+        <w:t>console</w:t>
+      </w:r>
+      <w:r>
+        <w:rPr>
+          <w:rFonts w:ascii="Consolas" w:eastAsia="Times New Roman" w:hAnsi="Consolas" w:cs="Times New Roman"/>
+          <w:color w:val="D4D4D4"/>
+          <w:sz w:val="21"/>
+          <w:szCs w:val="21"/>
+          <w:lang w:eastAsia="en-IN"/>
+        </w:rPr>
+        <w:t>.</w:t>
+      </w:r>
+      <w:r>
+        <w:rPr>
+          <w:rFonts w:ascii="Consolas" w:eastAsia="Times New Roman" w:hAnsi="Consolas" w:cs="Times New Roman"/>
+          <w:color w:val="DCDCAA"/>
+          <w:sz w:val="21"/>
+          <w:szCs w:val="21"/>
+          <w:lang w:eastAsia="en-IN"/>
+        </w:rPr>
+        <w:t>log</w:t>
+      </w:r>
+      <w:r>
+        <w:rPr>
+          <w:rFonts w:ascii="Consolas" w:eastAsia="Times New Roman" w:hAnsi="Consolas" w:cs="Times New Roman"/>
+          <w:color w:val="D4D4D4"/>
+          <w:sz w:val="21"/>
+          <w:szCs w:val="21"/>
+          <w:lang w:eastAsia="en-IN"/>
+        </w:rPr>
+        <w:t>(</w:t>
+      </w:r>
+      <w:proofErr w:type="gramEnd"/>
+      <w:r>
+        <w:rPr>
+          <w:rFonts w:ascii="Consolas" w:eastAsia="Times New Roman" w:hAnsi="Consolas" w:cs="Times New Roman"/>
+          <w:color w:val="CE9178"/>
+          <w:sz w:val="21"/>
+          <w:szCs w:val="21"/>
+          <w:lang w:eastAsia="en-IN"/>
+        </w:rPr>
+        <w:t>"no ingredient found for recipe : "</w:t>
+      </w:r>
+      <w:r>
+        <w:rPr>
+          <w:rFonts w:ascii="Consolas" w:eastAsia="Times New Roman" w:hAnsi="Consolas" w:cs="Times New Roman"/>
+          <w:color w:val="D4D4D4"/>
+          <w:sz w:val="21"/>
+          <w:szCs w:val="21"/>
+          <w:lang w:eastAsia="en-IN"/>
+        </w:rPr>
+        <w:t>+</w:t>
+      </w:r>
+      <w:r>
+        <w:rPr>
+          <w:rFonts w:ascii="Consolas" w:eastAsia="Times New Roman" w:hAnsi="Consolas" w:cs="Times New Roman"/>
+          <w:color w:val="9CDCFE"/>
+          <w:sz w:val="21"/>
+          <w:szCs w:val="21"/>
+          <w:lang w:eastAsia="en-IN"/>
+        </w:rPr>
+        <w:t>recipe</w:t>
+      </w:r>
+      <w:r>
+        <w:rPr>
+          <w:rFonts w:ascii="Consolas" w:eastAsia="Times New Roman" w:hAnsi="Consolas" w:cs="Times New Roman"/>
+          <w:color w:val="D4D4D4"/>
+          <w:sz w:val="21"/>
+          <w:szCs w:val="21"/>
+          <w:lang w:eastAsia="en-IN"/>
+        </w:rPr>
+        <w:t>.</w:t>
+      </w:r>
+      <w:r>
+        <w:rPr>
+          <w:rFonts w:ascii="Consolas" w:eastAsia="Times New Roman" w:hAnsi="Consolas" w:cs="Times New Roman"/>
+          <w:color w:val="9CDCFE"/>
+          <w:sz w:val="21"/>
+          <w:szCs w:val="21"/>
+          <w:lang w:eastAsia="en-IN"/>
+        </w:rPr>
+        <w:t>name</w:t>
+      </w:r>
+      <w:r>
+        <w:rPr>
+          <w:rFonts w:ascii="Consolas" w:eastAsia="Times New Roman" w:hAnsi="Consolas" w:cs="Times New Roman"/>
+          <w:color w:val="D4D4D4"/>
+          <w:sz w:val="21"/>
+          <w:szCs w:val="21"/>
+          <w:lang w:eastAsia="en-IN"/>
+        </w:rPr>
+        <w:t>);</w:t>
+      </w:r>
+    </w:p>
+    <w:p>
+      <w:pPr>
+        <w:shd w:val="clear" w:color="auto" w:fill="1E1E1E"/>
+        <w:spacing w:after="0" w:line="285" w:lineRule="atLeast"/>
+        <w:rPr>
+          <w:rFonts w:ascii="Consolas" w:eastAsia="Times New Roman" w:hAnsi="Consolas" w:cs="Times New Roman"/>
+          <w:color w:val="D4D4D4"/>
+          <w:sz w:val="21"/>
+          <w:szCs w:val="21"/>
+          <w:lang w:eastAsia="en-IN"/>
+        </w:rPr>
+      </w:pPr>
+      <w:r>
+        <w:rPr>
+          <w:rFonts w:ascii="Consolas" w:eastAsia="Times New Roman" w:hAnsi="Consolas" w:cs="Times New Roman"/>
+          <w:color w:val="D4D4D4"/>
+          <w:sz w:val="21"/>
+          <w:szCs w:val="21"/>
+          <w:lang w:eastAsia="en-IN"/>
+        </w:rPr>
+        <w:t xml:space="preserve">                </w:t>
+      </w:r>
+      <w:proofErr w:type="spellStart"/>
+      <w:r>
+        <w:rPr>
+          <w:rFonts w:ascii="Consolas" w:eastAsia="Times New Roman" w:hAnsi="Consolas" w:cs="Times New Roman"/>
+          <w:color w:val="9CDCFE"/>
+          <w:sz w:val="21"/>
+          <w:szCs w:val="21"/>
+          <w:lang w:eastAsia="en-IN"/>
+        </w:rPr>
+        <w:t>recipe</w:t>
+      </w:r>
+      <w:r>
+        <w:rPr>
+          <w:rFonts w:ascii="Consolas" w:eastAsia="Times New Roman" w:hAnsi="Consolas" w:cs="Times New Roman"/>
+          <w:color w:val="D4D4D4"/>
+          <w:sz w:val="21"/>
+          <w:szCs w:val="21"/>
+          <w:lang w:eastAsia="en-IN"/>
+        </w:rPr>
+        <w:t>.</w:t>
+      </w:r>
+      <w:r>
+        <w:rPr>
+          <w:rFonts w:ascii="Consolas" w:eastAsia="Times New Roman" w:hAnsi="Consolas" w:cs="Times New Roman"/>
+          <w:color w:val="9CDCFE"/>
+          <w:sz w:val="21"/>
+          <w:szCs w:val="21"/>
+          <w:lang w:eastAsia="en-IN"/>
+        </w:rPr>
+        <w:t>ingredients</w:t>
+      </w:r>
+      <w:proofErr w:type="spellEnd"/>
+      <w:proofErr w:type="gramStart"/>
+      <w:r>
+        <w:rPr>
+          <w:rFonts w:ascii="Consolas" w:eastAsia="Times New Roman" w:hAnsi="Consolas" w:cs="Times New Roman"/>
+          <w:color w:val="D4D4D4"/>
+          <w:sz w:val="21"/>
+          <w:szCs w:val="21"/>
+          <w:lang w:eastAsia="en-IN"/>
+        </w:rPr>
+        <w:t>=[</w:t>
+      </w:r>
+      <w:proofErr w:type="gramEnd"/>
+      <w:r>
+        <w:rPr>
+          <w:rFonts w:ascii="Consolas" w:eastAsia="Times New Roman" w:hAnsi="Consolas" w:cs="Times New Roman"/>
+          <w:color w:val="D4D4D4"/>
+          <w:sz w:val="21"/>
+          <w:szCs w:val="21"/>
+          <w:lang w:eastAsia="en-IN"/>
+        </w:rPr>
+        <w:t>];</w:t>
+      </w:r>
+    </w:p>
+    <w:p>
+      <w:pPr>
+        <w:shd w:val="clear" w:color="auto" w:fill="1E1E1E"/>
+        <w:spacing w:after="0" w:line="285" w:lineRule="atLeast"/>
+        <w:rPr>
+          <w:rFonts w:ascii="Consolas" w:eastAsia="Times New Roman" w:hAnsi="Consolas" w:cs="Times New Roman"/>
+          <w:color w:val="D4D4D4"/>
+          <w:sz w:val="21"/>
+          <w:szCs w:val="21"/>
+          <w:lang w:eastAsia="en-IN"/>
+        </w:rPr>
+      </w:pPr>
+      <w:r>
+        <w:rPr>
+          <w:rFonts w:ascii="Consolas" w:eastAsia="Times New Roman" w:hAnsi="Consolas" w:cs="Times New Roman"/>
+          <w:color w:val="D4D4D4"/>
+          <w:sz w:val="21"/>
+          <w:szCs w:val="21"/>
+          <w:lang w:eastAsia="en-IN"/>
+        </w:rPr>
+        <w:t xml:space="preserve">               } </w:t>
+      </w:r>
+    </w:p>
+    <w:p>
+      <w:pPr>
+        <w:shd w:val="clear" w:color="auto" w:fill="1E1E1E"/>
+        <w:spacing w:after="0" w:line="285" w:lineRule="atLeast"/>
+        <w:rPr>
+          <w:rFonts w:ascii="Consolas" w:eastAsia="Times New Roman" w:hAnsi="Consolas" w:cs="Times New Roman"/>
+          <w:color w:val="D4D4D4"/>
+          <w:sz w:val="21"/>
+          <w:szCs w:val="21"/>
+          <w:lang w:eastAsia="en-IN"/>
+        </w:rPr>
+      </w:pPr>
+      <w:r>
+        <w:rPr>
+          <w:rFonts w:ascii="Consolas" w:eastAsia="Times New Roman" w:hAnsi="Consolas" w:cs="Times New Roman"/>
+          <w:color w:val="D4D4D4"/>
+          <w:sz w:val="21"/>
+          <w:szCs w:val="21"/>
+          <w:lang w:eastAsia="en-IN"/>
+        </w:rPr>
+        <w:t xml:space="preserve">            }</w:t>
+      </w:r>
+    </w:p>
+    <w:p>
+      <w:pPr>
+        <w:shd w:val="clear" w:color="auto" w:fill="1E1E1E"/>
+        <w:spacing w:after="0" w:line="285" w:lineRule="atLeast"/>
+        <w:rPr>
+          <w:rFonts w:ascii="Consolas" w:eastAsia="Times New Roman" w:hAnsi="Consolas" w:cs="Times New Roman"/>
+          <w:color w:val="D4D4D4"/>
+          <w:sz w:val="21"/>
+          <w:szCs w:val="21"/>
+          <w:lang w:eastAsia="en-IN"/>
+        </w:rPr>
+      </w:pPr>
+      <w:r>
+        <w:rPr>
+          <w:rFonts w:ascii="Consolas" w:eastAsia="Times New Roman" w:hAnsi="Consolas" w:cs="Times New Roman"/>
+          <w:color w:val="D4D4D4"/>
+          <w:sz w:val="21"/>
+          <w:szCs w:val="21"/>
+          <w:lang w:eastAsia="en-IN"/>
+        </w:rPr>
+        <w:t xml:space="preserve">            </w:t>
+      </w:r>
+      <w:proofErr w:type="gramStart"/>
+      <w:r>
+        <w:rPr>
+          <w:rFonts w:ascii="Consolas" w:eastAsia="Times New Roman" w:hAnsi="Consolas" w:cs="Times New Roman"/>
+          <w:color w:val="C586C0"/>
+          <w:sz w:val="21"/>
+          <w:szCs w:val="21"/>
+          <w:lang w:eastAsia="en-IN"/>
+        </w:rPr>
+        <w:t>return</w:t>
+      </w:r>
+      <w:proofErr w:type="gramEnd"/>
+      <w:r>
+        <w:rPr>
+          <w:rFonts w:ascii="Consolas" w:eastAsia="Times New Roman" w:hAnsi="Consolas" w:cs="Times New Roman"/>
+          <w:color w:val="D4D4D4"/>
+          <w:sz w:val="21"/>
+          <w:szCs w:val="21"/>
+          <w:lang w:eastAsia="en-IN"/>
+        </w:rPr>
+        <w:t xml:space="preserve"> </w:t>
+      </w:r>
+      <w:r>
+        <w:rPr>
+          <w:rFonts w:ascii="Consolas" w:eastAsia="Times New Roman" w:hAnsi="Consolas" w:cs="Times New Roman"/>
+          <w:color w:val="9CDCFE"/>
+          <w:sz w:val="21"/>
+          <w:szCs w:val="21"/>
+          <w:lang w:eastAsia="en-IN"/>
+        </w:rPr>
+        <w:t>recipes</w:t>
+      </w:r>
+      <w:r>
+        <w:rPr>
+          <w:rFonts w:ascii="Consolas" w:eastAsia="Times New Roman" w:hAnsi="Consolas" w:cs="Times New Roman"/>
+          <w:color w:val="D4D4D4"/>
+          <w:sz w:val="21"/>
+          <w:szCs w:val="21"/>
+          <w:lang w:eastAsia="en-IN"/>
+        </w:rPr>
+        <w:t>;</w:t>
+      </w:r>
+    </w:p>
+    <w:p>
+      <w:pPr>
+        <w:shd w:val="clear" w:color="auto" w:fill="1E1E1E"/>
+        <w:spacing w:after="0" w:line="285" w:lineRule="atLeast"/>
+        <w:rPr>
+          <w:rFonts w:ascii="Consolas" w:eastAsia="Times New Roman" w:hAnsi="Consolas" w:cs="Times New Roman"/>
+          <w:color w:val="D4D4D4"/>
+          <w:sz w:val="21"/>
+          <w:szCs w:val="21"/>
+          <w:lang w:eastAsia="en-IN"/>
+        </w:rPr>
+      </w:pPr>
+      <w:r>
+        <w:rPr>
+          <w:rFonts w:ascii="Consolas" w:eastAsia="Times New Roman" w:hAnsi="Consolas" w:cs="Times New Roman"/>
+          <w:color w:val="D4D4D4"/>
+          <w:sz w:val="21"/>
+          <w:szCs w:val="21"/>
+          <w:lang w:eastAsia="en-IN"/>
+        </w:rPr>
+        <w:t xml:space="preserve">        }))</w:t>
+      </w:r>
+    </w:p>
+    <w:p>
+      <w:pPr>
+        <w:shd w:val="clear" w:color="auto" w:fill="1E1E1E"/>
+        <w:spacing w:after="0" w:line="285" w:lineRule="atLeast"/>
+        <w:rPr>
+          <w:rFonts w:ascii="Consolas" w:eastAsia="Times New Roman" w:hAnsi="Consolas" w:cs="Times New Roman"/>
+          <w:color w:val="D4D4D4"/>
+          <w:sz w:val="21"/>
+          <w:szCs w:val="21"/>
+          <w:lang w:eastAsia="en-IN"/>
+        </w:rPr>
+      </w:pPr>
+      <w:r>
+        <w:rPr>
+          <w:rFonts w:ascii="Consolas" w:eastAsia="Times New Roman" w:hAnsi="Consolas" w:cs="Times New Roman"/>
+          <w:color w:val="D4D4D4"/>
+          <w:sz w:val="21"/>
+          <w:szCs w:val="21"/>
+          <w:lang w:eastAsia="en-IN"/>
+        </w:rPr>
+        <w:t xml:space="preserve">        .</w:t>
+      </w:r>
+      <w:proofErr w:type="gramStart"/>
+      <w:r>
+        <w:rPr>
+          <w:rFonts w:ascii="Consolas" w:eastAsia="Times New Roman" w:hAnsi="Consolas" w:cs="Times New Roman"/>
+          <w:color w:val="DCDCAA"/>
+          <w:sz w:val="21"/>
+          <w:szCs w:val="21"/>
+          <w:lang w:eastAsia="en-IN"/>
+        </w:rPr>
+        <w:t>subscribe</w:t>
+      </w:r>
+      <w:r>
+        <w:rPr>
+          <w:rFonts w:ascii="Consolas" w:eastAsia="Times New Roman" w:hAnsi="Consolas" w:cs="Times New Roman"/>
+          <w:color w:val="D4D4D4"/>
+          <w:sz w:val="21"/>
+          <w:szCs w:val="21"/>
+          <w:lang w:eastAsia="en-IN"/>
+        </w:rPr>
+        <w:t>(</w:t>
+      </w:r>
+      <w:proofErr w:type="gramEnd"/>
+      <w:r>
+        <w:rPr>
+          <w:rFonts w:ascii="Consolas" w:eastAsia="Times New Roman" w:hAnsi="Consolas" w:cs="Times New Roman"/>
+          <w:color w:val="D4D4D4"/>
+          <w:sz w:val="21"/>
+          <w:szCs w:val="21"/>
+          <w:lang w:eastAsia="en-IN"/>
+        </w:rPr>
+        <w:t>(</w:t>
+      </w:r>
+      <w:r>
+        <w:rPr>
+          <w:rFonts w:ascii="Consolas" w:eastAsia="Times New Roman" w:hAnsi="Consolas" w:cs="Times New Roman"/>
+          <w:color w:val="9CDCFE"/>
+          <w:sz w:val="21"/>
+          <w:szCs w:val="21"/>
+          <w:lang w:eastAsia="en-IN"/>
+        </w:rPr>
+        <w:t>recipes</w:t>
+      </w:r>
+      <w:r>
+        <w:rPr>
+          <w:rFonts w:ascii="Consolas" w:eastAsia="Times New Roman" w:hAnsi="Consolas" w:cs="Times New Roman"/>
+          <w:color w:val="D4D4D4"/>
+          <w:sz w:val="21"/>
+          <w:szCs w:val="21"/>
+          <w:lang w:eastAsia="en-IN"/>
+        </w:rPr>
+        <w:t xml:space="preserve"> : </w:t>
+      </w:r>
+      <w:r>
+        <w:rPr>
+          <w:rFonts w:ascii="Consolas" w:eastAsia="Times New Roman" w:hAnsi="Consolas" w:cs="Times New Roman"/>
+          <w:color w:val="4EC9B0"/>
+          <w:sz w:val="21"/>
+          <w:szCs w:val="21"/>
+          <w:lang w:eastAsia="en-IN"/>
+        </w:rPr>
+        <w:t>recipe</w:t>
+      </w:r>
+      <w:r>
+        <w:rPr>
+          <w:rFonts w:ascii="Consolas" w:eastAsia="Times New Roman" w:hAnsi="Consolas" w:cs="Times New Roman"/>
+          <w:color w:val="D4D4D4"/>
+          <w:sz w:val="21"/>
+          <w:szCs w:val="21"/>
+          <w:lang w:eastAsia="en-IN"/>
+        </w:rPr>
+        <w:t>[])</w:t>
+      </w:r>
+      <w:r>
+        <w:rPr>
+          <w:rFonts w:ascii="Consolas" w:eastAsia="Times New Roman" w:hAnsi="Consolas" w:cs="Times New Roman"/>
+          <w:color w:val="569CD6"/>
+          <w:sz w:val="21"/>
+          <w:szCs w:val="21"/>
+          <w:lang w:eastAsia="en-IN"/>
+        </w:rPr>
+        <w:t>=&gt;</w:t>
+      </w:r>
+      <w:r>
+        <w:rPr>
+          <w:rFonts w:ascii="Consolas" w:eastAsia="Times New Roman" w:hAnsi="Consolas" w:cs="Times New Roman"/>
+          <w:color w:val="D4D4D4"/>
+          <w:sz w:val="21"/>
+          <w:szCs w:val="21"/>
+          <w:lang w:eastAsia="en-IN"/>
+        </w:rPr>
+        <w:t>{</w:t>
+      </w:r>
+    </w:p>
+    <w:p>
+      <w:pPr>
+        <w:shd w:val="clear" w:color="auto" w:fill="1E1E1E"/>
+        <w:spacing w:after="0" w:line="285" w:lineRule="atLeast"/>
+        <w:rPr>
+          <w:rFonts w:ascii="Consolas" w:eastAsia="Times New Roman" w:hAnsi="Consolas" w:cs="Times New Roman"/>
+          <w:color w:val="D4D4D4"/>
+          <w:sz w:val="21"/>
+          <w:szCs w:val="21"/>
+          <w:lang w:eastAsia="en-IN"/>
+        </w:rPr>
+      </w:pPr>
+      <w:r>
+        <w:rPr>
+          <w:rFonts w:ascii="Consolas" w:eastAsia="Times New Roman" w:hAnsi="Consolas" w:cs="Times New Roman"/>
+          <w:color w:val="D4D4D4"/>
+          <w:sz w:val="21"/>
+          <w:szCs w:val="21"/>
+          <w:lang w:eastAsia="en-IN"/>
+        </w:rPr>
+        <w:t xml:space="preserve">            </w:t>
+      </w:r>
+      <w:proofErr w:type="spellStart"/>
+      <w:proofErr w:type="gramStart"/>
+      <w:r>
+        <w:rPr>
+          <w:rFonts w:ascii="Consolas" w:eastAsia="Times New Roman" w:hAnsi="Consolas" w:cs="Times New Roman"/>
+          <w:color w:val="569CD6"/>
+          <w:sz w:val="21"/>
+          <w:szCs w:val="21"/>
+          <w:lang w:eastAsia="en-IN"/>
+        </w:rPr>
+        <w:t>this</w:t>
+      </w:r>
+      <w:r>
+        <w:rPr>
+          <w:rFonts w:ascii="Consolas" w:eastAsia="Times New Roman" w:hAnsi="Consolas" w:cs="Times New Roman"/>
+          <w:color w:val="D4D4D4"/>
+          <w:sz w:val="21"/>
+          <w:szCs w:val="21"/>
+          <w:lang w:eastAsia="en-IN"/>
+        </w:rPr>
+        <w:t>.</w:t>
+      </w:r>
+      <w:r>
+        <w:rPr>
+          <w:rFonts w:ascii="Consolas" w:eastAsia="Times New Roman" w:hAnsi="Consolas" w:cs="Times New Roman"/>
+          <w:color w:val="9CDCFE"/>
+          <w:sz w:val="21"/>
+          <w:szCs w:val="21"/>
+          <w:lang w:eastAsia="en-IN"/>
+        </w:rPr>
+        <w:t>recipeservice</w:t>
+      </w:r>
+      <w:r>
+        <w:rPr>
+          <w:rFonts w:ascii="Consolas" w:eastAsia="Times New Roman" w:hAnsi="Consolas" w:cs="Times New Roman"/>
+          <w:color w:val="D4D4D4"/>
+          <w:sz w:val="21"/>
+          <w:szCs w:val="21"/>
+          <w:lang w:eastAsia="en-IN"/>
+        </w:rPr>
+        <w:t>.</w:t>
+      </w:r>
+      <w:r>
+        <w:rPr>
+          <w:rFonts w:ascii="Consolas" w:eastAsia="Times New Roman" w:hAnsi="Consolas" w:cs="Times New Roman"/>
+          <w:color w:val="DCDCAA"/>
+          <w:sz w:val="21"/>
+          <w:szCs w:val="21"/>
+          <w:lang w:eastAsia="en-IN"/>
+        </w:rPr>
+        <w:t>setRecipes</w:t>
+      </w:r>
+      <w:proofErr w:type="spellEnd"/>
+      <w:r>
+        <w:rPr>
+          <w:rFonts w:ascii="Consolas" w:eastAsia="Times New Roman" w:hAnsi="Consolas" w:cs="Times New Roman"/>
+          <w:color w:val="D4D4D4"/>
+          <w:sz w:val="21"/>
+          <w:szCs w:val="21"/>
+          <w:lang w:eastAsia="en-IN"/>
+        </w:rPr>
+        <w:t>(</w:t>
+      </w:r>
+      <w:proofErr w:type="gramEnd"/>
+      <w:r>
+        <w:rPr>
+          <w:rFonts w:ascii="Consolas" w:eastAsia="Times New Roman" w:hAnsi="Consolas" w:cs="Times New Roman"/>
+          <w:color w:val="9CDCFE"/>
+          <w:sz w:val="21"/>
+          <w:szCs w:val="21"/>
+          <w:lang w:eastAsia="en-IN"/>
+        </w:rPr>
+        <w:t>recipes</w:t>
+      </w:r>
+      <w:r>
+        <w:rPr>
+          <w:rFonts w:ascii="Consolas" w:eastAsia="Times New Roman" w:hAnsi="Consolas" w:cs="Times New Roman"/>
+          <w:color w:val="D4D4D4"/>
+          <w:sz w:val="21"/>
+          <w:szCs w:val="21"/>
+          <w:lang w:eastAsia="en-IN"/>
+        </w:rPr>
+        <w:t>);</w:t>
+      </w:r>
+    </w:p>
+    <w:p>
+      <w:pPr>
+        <w:shd w:val="clear" w:color="auto" w:fill="1E1E1E"/>
+        <w:spacing w:after="0" w:line="285" w:lineRule="atLeast"/>
+        <w:rPr>
+          <w:rFonts w:ascii="Consolas" w:eastAsia="Times New Roman" w:hAnsi="Consolas" w:cs="Times New Roman"/>
+          <w:color w:val="D4D4D4"/>
+          <w:sz w:val="21"/>
+          <w:szCs w:val="21"/>
+          <w:lang w:eastAsia="en-IN"/>
+        </w:rPr>
+      </w:pPr>
+      <w:r>
+        <w:rPr>
+          <w:rFonts w:ascii="Consolas" w:eastAsia="Times New Roman" w:hAnsi="Consolas" w:cs="Times New Roman"/>
+          <w:color w:val="D4D4D4"/>
+          <w:sz w:val="21"/>
+          <w:szCs w:val="21"/>
+          <w:lang w:eastAsia="en-IN"/>
+        </w:rPr>
+        <w:t xml:space="preserve">        });</w:t>
+      </w:r>
+    </w:p>
+    <w:p>
+      <w:pPr>
+        <w:shd w:val="clear" w:color="auto" w:fill="1E1E1E"/>
+        <w:spacing w:after="0" w:line="285" w:lineRule="atLeast"/>
+        <w:rPr>
+          <w:rFonts w:ascii="Consolas" w:eastAsia="Times New Roman" w:hAnsi="Consolas" w:cs="Times New Roman"/>
+          <w:color w:val="D4D4D4"/>
+          <w:sz w:val="21"/>
+          <w:szCs w:val="21"/>
+          <w:lang w:eastAsia="en-IN"/>
+        </w:rPr>
+      </w:pPr>
+      <w:r>
+        <w:rPr>
+          <w:rFonts w:ascii="Consolas" w:eastAsia="Times New Roman" w:hAnsi="Consolas" w:cs="Times New Roman"/>
+          <w:color w:val="D4D4D4"/>
+          <w:sz w:val="21"/>
+          <w:szCs w:val="21"/>
+          <w:lang w:eastAsia="en-IN"/>
+        </w:rPr>
+        <w:t xml:space="preserve">    }</w:t>
+      </w:r>
+    </w:p>
+    <w:p>
+      <w:pPr>
+        <w:pStyle w:val="ListParagraph"/>
+        <w:ind w:left="142"/>
+        <w:rPr>
+          <w:bCs/>
+        </w:rPr>
+      </w:pPr>
+      <w:r>
+        <w:rPr>
+          <w:bCs/>
+        </w:rPr>
+        <w:br/>
+      </w:r>
+    </w:p>
+    <w:p>
+      <w:pPr>
+        <w:pStyle w:val="ListParagraph"/>
+        <w:ind w:left="142"/>
+        <w:rPr>
+          <w:b/>
+          <w:bCs/>
+        </w:rPr>
+      </w:pPr>
     </w:p>
     <w:p>
       <w:pPr>
@@ -54689,6 +57389,244 @@
         </w:numPr>
         <w:ind w:left="142" w:hanging="426"/>
       </w:pPr>
+      <w:proofErr w:type="spellStart"/>
+      <w:r>
+        <w:rPr>
+          <w:b/>
+          <w:sz w:val="28"/>
+          <w:szCs w:val="28"/>
+          <w:u w:val="single"/>
+        </w:rPr>
+        <w:t>Sdad</w:t>
+      </w:r>
+      <w:proofErr w:type="spellEnd"/>
+      <w:r>
+        <w:t xml:space="preserve"> </w:t>
+      </w:r>
+    </w:p>
+    <w:p>
+      <w:pPr>
+        <w:pStyle w:val="ListParagraph"/>
+        <w:numPr>
+          <w:ilvl w:val="0"/>
+          <w:numId w:val="1"/>
+        </w:numPr>
+        <w:ind w:left="142" w:hanging="426"/>
+        <w:rPr>
+          <w:b/>
+          <w:sz w:val="28"/>
+          <w:szCs w:val="28"/>
+          <w:u w:val="single"/>
+        </w:rPr>
+      </w:pPr>
+      <w:r>
+        <w:rPr>
+          <w:b/>
+          <w:sz w:val="28"/>
+          <w:szCs w:val="28"/>
+          <w:u w:val="single"/>
+        </w:rPr>
+        <w:t xml:space="preserve">Authentication and Route protection in angular : </w:t>
+      </w:r>
+      <w:r>
+        <w:rPr>
+          <w:b/>
+          <w:sz w:val="28"/>
+          <w:szCs w:val="28"/>
+          <w:u w:val="single"/>
+        </w:rPr>
+        <w:t>(section skipped for next topic)</w:t>
+      </w:r>
+    </w:p>
+    <w:p>
+      <w:pPr>
+        <w:pStyle w:val="ListParagraph"/>
+        <w:ind w:left="142"/>
+      </w:pPr>
+      <w:r>
+        <w:t xml:space="preserve">In traditional web application we will be having </w:t>
+      </w:r>
+      <w:proofErr w:type="gramStart"/>
+      <w:r>
+        <w:t>session ,</w:t>
+      </w:r>
+      <w:proofErr w:type="gramEnd"/>
+      <w:r>
+        <w:t xml:space="preserve"> cookies to verify user . but in single page application (SPA) we have to access APIs as backend. </w:t>
+      </w:r>
+    </w:p>
+    <w:p>
+      <w:pPr>
+        <w:pStyle w:val="ListParagraph"/>
+        <w:ind w:left="142"/>
+        <w:rPr>
+          <w:b/>
+        </w:rPr>
+      </w:pPr>
+      <w:r>
+        <w:t xml:space="preserve">So, we need to have token management for authentication as each request will be having token for authentication with it. </w:t>
+      </w:r>
+      <w:proofErr w:type="spellStart"/>
+      <w:r>
+        <w:t>Eg</w:t>
+      </w:r>
+      <w:proofErr w:type="spellEnd"/>
+      <w:r>
+        <w:t xml:space="preserve"> </w:t>
+      </w:r>
+      <w:r>
+        <w:rPr>
+          <w:b/>
+        </w:rPr>
+        <w:t>JWT (JSON web token)</w:t>
+      </w:r>
+      <w:r>
+        <w:rPr>
+          <w:b/>
+        </w:rPr>
+        <w:t>.</w:t>
+      </w:r>
+    </w:p>
+    <w:p>
+      <w:pPr>
+        <w:pStyle w:val="ListParagraph"/>
+        <w:ind w:left="142"/>
+      </w:pPr>
+      <w:r>
+        <w:rPr>
+          <w:b/>
+          <w:u w:val="single"/>
+        </w:rPr>
+        <w:t xml:space="preserve">Firebase Authentication using </w:t>
+      </w:r>
+      <w:proofErr w:type="spellStart"/>
+      <w:r>
+        <w:rPr>
+          <w:b/>
+          <w:u w:val="single"/>
+        </w:rPr>
+        <w:t>sdk</w:t>
+      </w:r>
+      <w:proofErr w:type="spellEnd"/>
+      <w:r>
+        <w:rPr>
+          <w:b/>
+          <w:u w:val="single"/>
+        </w:rPr>
+        <w:t>:</w:t>
+      </w:r>
+      <w:r>
+        <w:t xml:space="preserve"> </w:t>
+      </w:r>
+    </w:p>
+    <w:p>
+      <w:pPr>
+        <w:pStyle w:val="ListParagraph"/>
+        <w:ind w:left="142"/>
+      </w:pPr>
+      <w:r>
+        <w:t xml:space="preserve">For firebase authentication we need to enable email/password in authentication tab of firebase after this use firebase </w:t>
+      </w:r>
+      <w:proofErr w:type="spellStart"/>
+      <w:r>
+        <w:t>sdk</w:t>
+      </w:r>
+      <w:proofErr w:type="spellEnd"/>
+      <w:r>
+        <w:t xml:space="preserve"> on angular side using command </w:t>
+      </w:r>
+    </w:p>
+    <w:p>
+      <w:pPr>
+        <w:pStyle w:val="ListParagraph"/>
+        <w:ind w:left="142"/>
+        <w:jc w:val="center"/>
+        <w:rPr>
+          <w:b/>
+        </w:rPr>
+      </w:pPr>
+      <w:proofErr w:type="spellStart"/>
+      <w:r>
+        <w:rPr>
+          <w:b/>
+        </w:rPr>
+        <w:t>npm</w:t>
+      </w:r>
+      <w:proofErr w:type="spellEnd"/>
+      <w:r>
+        <w:rPr>
+          <w:b/>
+        </w:rPr>
+        <w:t xml:space="preserve"> install –save firebase</w:t>
+      </w:r>
+    </w:p>
+    <w:p>
+      <w:pPr>
+        <w:pStyle w:val="ListParagraph"/>
+        <w:ind w:left="142"/>
+      </w:pPr>
+      <w:r>
+        <w:t>After that create authentication service with methods to perform signup and login operation.</w:t>
+      </w:r>
+    </w:p>
+    <w:p>
+      <w:pPr>
+        <w:pStyle w:val="ListParagraph"/>
+        <w:ind w:left="142"/>
+      </w:pPr>
+      <w:r>
+        <w:t xml:space="preserve">Also to configure some basic initial configuration we have to add </w:t>
+      </w:r>
+      <w:proofErr w:type="spellStart"/>
+      <w:r>
+        <w:t>apikey</w:t>
+      </w:r>
+      <w:proofErr w:type="spellEnd"/>
+      <w:r>
+        <w:t xml:space="preserve"> and </w:t>
+      </w:r>
+      <w:proofErr w:type="spellStart"/>
+      <w:r>
+        <w:t>authdomain</w:t>
+      </w:r>
+      <w:proofErr w:type="spellEnd"/>
+      <w:r>
+        <w:t xml:space="preserve"> in </w:t>
+      </w:r>
+      <w:proofErr w:type="spellStart"/>
+      <w:proofErr w:type="gramStart"/>
+      <w:r>
+        <w:t>app.component.ts</w:t>
+      </w:r>
+      <w:proofErr w:type="spellEnd"/>
+      <w:r>
+        <w:t xml:space="preserve"> ‘s</w:t>
+      </w:r>
+      <w:proofErr w:type="gramEnd"/>
+      <w:r>
+        <w:t xml:space="preserve"> </w:t>
+      </w:r>
+      <w:proofErr w:type="spellStart"/>
+      <w:r>
+        <w:t>ngOnInit</w:t>
+      </w:r>
+      <w:proofErr w:type="spellEnd"/>
+      <w:r>
+        <w:t xml:space="preserve">() using firebase SDK. </w:t>
+      </w:r>
+      <w:r>
+        <w:br/>
+      </w:r>
+    </w:p>
+    <w:p>
+      <w:pPr>
+        <w:pStyle w:val="ListParagraph"/>
+        <w:numPr>
+          <w:ilvl w:val="0"/>
+          <w:numId w:val="1"/>
+        </w:numPr>
+        <w:ind w:left="142" w:hanging="426"/>
+      </w:pPr>
       <w:r>
         <w:rPr>
           <w:b/>
@@ -54697,6 +57635,7 @@
           <w:szCs w:val="32"/>
           <w:u w:val="single"/>
         </w:rPr>
+        <w:lastRenderedPageBreak/>
         <w:t>IMP Notes</w:t>
       </w:r>
       <w:proofErr w:type="gramStart"/>
@@ -56145,6 +59084,27 @@
     <w:name w:val="Normal"/>
     <w:qFormat/>
   </w:style>
+  <w:style w:type="paragraph" w:styleId="Heading1">
+    <w:name w:val="heading 1"/>
+    <w:basedOn w:val="Normal"/>
+    <w:next w:val="Normal"/>
+    <w:link w:val="Heading1Char"/>
+    <w:uiPriority w:val="9"/>
+    <w:qFormat/>
+    <w:rsid w:val="00E72307"/>
+    <w:pPr>
+      <w:keepNext/>
+      <w:keepLines/>
+      <w:spacing w:before="240" w:after="0"/>
+      <w:outlineLvl w:val="0"/>
+    </w:pPr>
+    <w:rPr>
+      <w:rFonts w:asciiTheme="majorHAnsi" w:eastAsiaTheme="majorEastAsia" w:hAnsiTheme="majorHAnsi" w:cstheme="majorBidi"/>
+      <w:color w:val="2E74B5" w:themeColor="accent1" w:themeShade="BF"/>
+      <w:sz w:val="32"/>
+      <w:szCs w:val="32"/>
+    </w:rPr>
+  </w:style>
   <w:style w:type="character" w:default="1" w:styleId="DefaultParagraphFont">
     <w:name w:val="Default Paragraph Font"/>
     <w:uiPriority w:val="1"/>
@@ -56323,6 +59283,19 @@
     <w:name w:val="str"/>
     <w:basedOn w:val="DefaultParagraphFont"/>
     <w:rsid w:val="00570B29"/>
+  </w:style>
+  <w:style w:type="character" w:customStyle="1" w:styleId="Heading1Char">
+    <w:name w:val="Heading 1 Char"/>
+    <w:basedOn w:val="DefaultParagraphFont"/>
+    <w:link w:val="Heading1"/>
+    <w:uiPriority w:val="9"/>
+    <w:rsid w:val="00E72307"/>
+    <w:rPr>
+      <w:rFonts w:asciiTheme="majorHAnsi" w:eastAsiaTheme="majorEastAsia" w:hAnsiTheme="majorHAnsi" w:cstheme="majorBidi"/>
+      <w:color w:val="2E74B5" w:themeColor="accent1" w:themeShade="BF"/>
+      <w:sz w:val="32"/>
+      <w:szCs w:val="32"/>
+    </w:rPr>
   </w:style>
 </w:styles>
 </file>
@@ -56593,7 +59566,7 @@
 </file>
 
 <file path=customXml/itemProps1.xml><?xml version="1.0" encoding="utf-8"?>
-<ds:datastoreItem xmlns:ds="http://schemas.openxmlformats.org/officeDocument/2006/customXml" ds:itemID="{85410895-7FE3-4090-9C7D-11F1699EA70E}">
+<ds:datastoreItem xmlns:ds="http://schemas.openxmlformats.org/officeDocument/2006/customXml" ds:itemID="{6F204C23-0A7C-4A66-8287-363E0FE7BA2C}">
   <ds:schemaRefs>
     <ds:schemaRef ds:uri="http://schemas.openxmlformats.org/officeDocument/2006/bibliography"/>
   </ds:schemaRefs>

</xml_diff>